<commit_message>
add : new papers added
</commit_message>
<xml_diff>
--- a/docs/phase1-report/Phase1-v1.3-per-comments.docx
+++ b/docs/phase1-report/Phase1-v1.3-per-comments.docx
@@ -1,6 +1,6 @@
 
 <file path=word/document.xml><?xml version="1.0" encoding="utf-8"?>
-<w:document xmlns:wpc="http://schemas.microsoft.com/office/word/2010/wordprocessingCanvas" xmlns:cx="http://schemas.microsoft.com/office/drawing/2014/chartex" xmlns:cx1="http://schemas.microsoft.com/office/drawing/2015/9/8/chartex" xmlns:cx2="http://schemas.microsoft.com/office/drawing/2015/10/21/chartex" xmlns:cx3="http://schemas.microsoft.com/office/drawing/2016/5/9/chartex" xmlns:cx4="http://schemas.microsoft.com/office/drawing/2016/5/10/chartex" xmlns:cx5="http://schemas.microsoft.com/office/drawing/2016/5/11/chartex" xmlns:cx6="http://schemas.microsoft.com/office/drawing/2016/5/12/chartex" xmlns:cx7="http://schemas.microsoft.com/office/drawing/2016/5/13/chartex" xmlns:cx8="http://schemas.microsoft.com/office/drawing/2016/5/14/chartex" xmlns:mc="http://schemas.openxmlformats.org/markup-compatibility/2006" xmlns:aink="http://schemas.microsoft.com/office/drawing/2016/ink" xmlns:am3d="http://schemas.microsoft.com/office/drawing/2017/model3d" xmlns:o="urn:schemas-microsoft-com:office:office" xmlns:oel="http://schemas.microsoft.com/office/2019/extlst" xmlns:r="http://schemas.openxmlformats.org/officeDocument/2006/relationships" xmlns:m="http://schemas.openxmlformats.org/officeDocument/2006/math" xmlns:v="urn:schemas-microsoft-com:vml" xmlns:wp14="http://schemas.microsoft.com/office/word/2010/wordprocessingDrawing" xmlns:wp="http://schemas.openxmlformats.org/drawingml/2006/wordprocessingDrawing" xmlns:w10="urn:schemas-microsoft-com:office:word" xmlns:w="http://schemas.openxmlformats.org/wordprocessingml/2006/main" xmlns:w14="http://schemas.microsoft.com/office/word/2010/wordml" xmlns:w15="http://schemas.microsoft.com/office/word/2012/wordml" xmlns:w16cex="http://schemas.microsoft.com/office/word/2018/wordml/cex" xmlns:w16cid="http://schemas.microsoft.com/office/word/2016/wordml/cid" xmlns:w16="http://schemas.microsoft.com/office/word/2018/wordml" xmlns:w16sdtdh="http://schemas.microsoft.com/office/word/2020/wordml/sdtdatahash" xmlns:w16se="http://schemas.microsoft.com/office/word/2015/wordml/symex" xmlns:wpg="http://schemas.microsoft.com/office/word/2010/wordprocessingGroup" xmlns:wpi="http://schemas.microsoft.com/office/word/2010/wordprocessingInk" xmlns:wne="http://schemas.microsoft.com/office/word/2006/wordml" xmlns:wps="http://schemas.microsoft.com/office/word/2010/wordprocessingShape" mc:Ignorable="w14 w15 w16se w16cid w16 w16cex w16sdtdh wp14">
+<w:document xmlns:wpc="http://schemas.microsoft.com/office/word/2010/wordprocessingCanvas" xmlns:cx="http://schemas.microsoft.com/office/drawing/2014/chartex" xmlns:cx1="http://schemas.microsoft.com/office/drawing/2015/9/8/chartex" xmlns:mc="http://schemas.openxmlformats.org/markup-compatibility/2006" xmlns:o="urn:schemas-microsoft-com:office:office" xmlns:r="http://schemas.openxmlformats.org/officeDocument/2006/relationships" xmlns:m="http://schemas.openxmlformats.org/officeDocument/2006/math" xmlns:v="urn:schemas-microsoft-com:vml" xmlns:wp14="http://schemas.microsoft.com/office/word/2010/wordprocessingDrawing" xmlns:wp="http://schemas.openxmlformats.org/drawingml/2006/wordprocessingDrawing" xmlns:w10="urn:schemas-microsoft-com:office:word" xmlns:w="http://schemas.openxmlformats.org/wordprocessingml/2006/main" xmlns:w14="http://schemas.microsoft.com/office/word/2010/wordml" xmlns:w15="http://schemas.microsoft.com/office/word/2012/wordml" xmlns:w16se="http://schemas.microsoft.com/office/word/2015/wordml/symex" xmlns:wpg="http://schemas.microsoft.com/office/word/2010/wordprocessingGroup" xmlns:wpi="http://schemas.microsoft.com/office/word/2010/wordprocessingInk" xmlns:wne="http://schemas.microsoft.com/office/word/2006/wordml" xmlns:wps="http://schemas.microsoft.com/office/word/2010/wordprocessingShape" mc:Ignorable="w14 w15 w16se wp14">
   <w:body>
     <w:p>
       <w:pPr>
@@ -52,7 +52,7 @@
                     <a:blip r:embed="rId7">
                       <a:extLst>
                         <a:ext uri="{96DAC541-7B7A-43D3-8B79-37D633B846F1}">
-                          <asvg:svgBlip xmlns:asvg="http://schemas.microsoft.com/office/drawing/2016/SVG/main" r:embed="rId8"/>
+                          <asvg:svgBlip xmlns="" xmlns:cx2="http://schemas.microsoft.com/office/drawing/2015/10/21/chartex" xmlns:cx3="http://schemas.microsoft.com/office/drawing/2016/5/9/chartex" xmlns:cx4="http://schemas.microsoft.com/office/drawing/2016/5/10/chartex" xmlns:cx5="http://schemas.microsoft.com/office/drawing/2016/5/11/chartex" xmlns:cx6="http://schemas.microsoft.com/office/drawing/2016/5/12/chartex" xmlns:cx7="http://schemas.microsoft.com/office/drawing/2016/5/13/chartex" xmlns:cx8="http://schemas.microsoft.com/office/drawing/2016/5/14/chartex" xmlns:aink="http://schemas.microsoft.com/office/drawing/2016/ink" xmlns:am3d="http://schemas.microsoft.com/office/drawing/2017/model3d" xmlns:o="urn:schemas-microsoft-com:office:office" xmlns:oel="http://schemas.microsoft.com/office/2019/extlst" xmlns:v="urn:schemas-microsoft-com:vml" xmlns:w10="urn:schemas-microsoft-com:office:word" xmlns:w="http://schemas.openxmlformats.org/wordprocessingml/2006/main" xmlns:w16cex="http://schemas.microsoft.com/office/word/2018/wordml/cex" xmlns:w16cid="http://schemas.microsoft.com/office/word/2016/wordml/cid" xmlns:w16="http://schemas.microsoft.com/office/word/2018/wordml" xmlns:w16sdtdh="http://schemas.microsoft.com/office/word/2020/wordml/sdtdatahash" xmlns:asvg="http://schemas.microsoft.com/office/drawing/2016/SVG/main" r:embed="rId8"/>
                         </a:ext>
                       </a:extLst>
                     </a:blip>
@@ -494,9 +494,11 @@
     <w:sdt>
       <w:sdtPr>
         <w:rPr>
-          <w:rFonts w:asciiTheme="minorHAnsi" w:eastAsiaTheme="minorHAnsi" w:hAnsiTheme="minorHAnsi"/>
+          <w:rFonts w:asciiTheme="minorHAnsi" w:eastAsiaTheme="minorHAnsi" w:hAnsiTheme="minorHAnsi" w:cs="Zar"/>
           <w:color w:val="auto"/>
           <w:kern w:val="2"/>
+          <w:sz w:val="24"/>
+          <w:szCs w:val="22"/>
           <w:rtl/>
           <w14:ligatures w14:val="standardContextual"/>
         </w:rPr>
@@ -508,12 +510,9 @@
       </w:sdtPr>
       <w:sdtEndPr>
         <w:rPr>
-          <w:rFonts w:cs="Zar"/>
           <w:b/>
           <w:bCs/>
           <w:noProof/>
-          <w:sz w:val="24"/>
-          <w:szCs w:val="22"/>
         </w:rPr>
       </w:sdtEndPr>
       <w:sdtContent>
@@ -545,9 +544,11 @@
           <w:pPr>
             <w:pStyle w:val="TOC1"/>
             <w:rPr>
-              <w:rFonts w:eastAsiaTheme="minorEastAsia" w:cstheme="minorBidi"/>
+              <w:rFonts w:eastAsiaTheme="minorEastAsia"/>
               <w:noProof/>
-              <w:szCs w:val="24"/>
+              <w:kern w:val="0"/>
+              <w:sz w:val="22"/>
+              <w14:ligatures w14:val="none"/>
             </w:rPr>
           </w:pPr>
           <w:r>
@@ -559,11 +560,10 @@
           <w:r>
             <w:fldChar w:fldCharType="separate"/>
           </w:r>
-          <w:hyperlink w:anchor="_Toc217069071" w:history="1">
+          <w:hyperlink w:anchor="_Toc217458822" w:history="1">
             <w:r>
               <w:rPr>
                 <w:rStyle w:val="Hyperlink"/>
-                <w:rFonts w:hint="eastAsia"/>
                 <w:noProof/>
                 <w:rtl/>
               </w:rPr>
@@ -588,7 +588,7 @@
                 <w:noProof/>
                 <w:webHidden/>
               </w:rPr>
-              <w:instrText xml:space="preserve"> PAGEREF _Toc217069071 \h </w:instrText>
+              <w:instrText xml:space="preserve"> PAGEREF _Toc217458822 \h </w:instrText>
             </w:r>
             <w:r>
               <w:rPr>
@@ -607,8 +607,9 @@
               <w:rPr>
                 <w:noProof/>
                 <w:webHidden/>
+                <w:rtl/>
               </w:rPr>
-              <w:t>4</w:t>
+              <w:t>3</w:t>
             </w:r>
             <w:r>
               <w:rPr>
@@ -623,16 +624,17 @@
           <w:pPr>
             <w:pStyle w:val="TOC1"/>
             <w:rPr>
-              <w:rFonts w:eastAsiaTheme="minorEastAsia" w:cstheme="minorBidi"/>
+              <w:rFonts w:eastAsiaTheme="minorEastAsia"/>
               <w:noProof/>
-              <w:szCs w:val="24"/>
+              <w:kern w:val="0"/>
+              <w:sz w:val="22"/>
+              <w14:ligatures w14:val="none"/>
             </w:rPr>
           </w:pPr>
-          <w:hyperlink w:anchor="_Toc217069072" w:history="1">
+          <w:hyperlink w:anchor="_Toc217458823" w:history="1">
             <w:r>
               <w:rPr>
                 <w:rStyle w:val="Hyperlink"/>
-                <w:rFonts w:hint="eastAsia"/>
                 <w:noProof/>
                 <w:rtl/>
               </w:rPr>
@@ -642,9 +644,16 @@
               <w:rPr>
                 <w:rStyle w:val="Hyperlink"/>
                 <w:noProof/>
+              </w:rPr>
+              <w:t xml:space="preserve"> </w:t>
+            </w:r>
+            <w:r>
+              <w:rPr>
+                <w:rStyle w:val="Hyperlink"/>
+                <w:noProof/>
                 <w:rtl/>
               </w:rPr>
-              <w:t xml:space="preserve"> 1</w:t>
+              <w:t>1</w:t>
             </w:r>
             <w:r>
               <w:rPr>
@@ -665,7 +674,7 @@
                 <w:noProof/>
                 <w:webHidden/>
               </w:rPr>
-              <w:instrText xml:space="preserve"> PAGEREF _Toc217069072 \h </w:instrText>
+              <w:instrText xml:space="preserve"> PAGEREF _Toc217458823 \h </w:instrText>
             </w:r>
             <w:r>
               <w:rPr>
@@ -684,8 +693,9 @@
               <w:rPr>
                 <w:noProof/>
                 <w:webHidden/>
+                <w:rtl/>
               </w:rPr>
-              <w:t>5</w:t>
+              <w:t>4</w:t>
             </w:r>
             <w:r>
               <w:rPr>
@@ -700,16 +710,17 @@
           <w:pPr>
             <w:pStyle w:val="TOC1"/>
             <w:rPr>
-              <w:rFonts w:eastAsiaTheme="minorEastAsia" w:cstheme="minorBidi"/>
+              <w:rFonts w:eastAsiaTheme="minorEastAsia"/>
               <w:noProof/>
-              <w:szCs w:val="24"/>
+              <w:kern w:val="0"/>
+              <w:sz w:val="22"/>
+              <w14:ligatures w14:val="none"/>
             </w:rPr>
           </w:pPr>
-          <w:hyperlink w:anchor="_Toc217069073" w:history="1">
+          <w:hyperlink w:anchor="_Toc217458824" w:history="1">
             <w:r>
               <w:rPr>
                 <w:rStyle w:val="Hyperlink"/>
-                <w:rFonts w:hint="eastAsia"/>
                 <w:noProof/>
                 <w:rtl/>
               </w:rPr>
@@ -734,7 +745,7 @@
                 <w:noProof/>
                 <w:webHidden/>
               </w:rPr>
-              <w:instrText xml:space="preserve"> PAGEREF _Toc217069073 \h </w:instrText>
+              <w:instrText xml:space="preserve"> PAGEREF _Toc217458824 \h </w:instrText>
             </w:r>
             <w:r>
               <w:rPr>
@@ -753,8 +764,9 @@
               <w:rPr>
                 <w:noProof/>
                 <w:webHidden/>
+                <w:rtl/>
               </w:rPr>
-              <w:t>5</w:t>
+              <w:t>4</w:t>
             </w:r>
             <w:r>
               <w:rPr>
@@ -769,28 +781,21 @@
           <w:pPr>
             <w:pStyle w:val="TOC1"/>
             <w:rPr>
-              <w:rFonts w:eastAsiaTheme="minorEastAsia" w:cstheme="minorBidi"/>
+              <w:rFonts w:eastAsiaTheme="minorEastAsia"/>
               <w:noProof/>
-              <w:szCs w:val="24"/>
+              <w:kern w:val="0"/>
+              <w:sz w:val="22"/>
+              <w14:ligatures w14:val="none"/>
             </w:rPr>
           </w:pPr>
-          <w:hyperlink w:anchor="_Toc217069074" w:history="1">
-            <w:r>
-              <w:rPr>
-                <w:rStyle w:val="Hyperlink"/>
-                <w:rFonts w:hint="eastAsia"/>
-                <w:noProof/>
-                <w:rtl/>
-              </w:rPr>
-              <w:t>فصل</w:t>
-            </w:r>
+          <w:hyperlink w:anchor="_Toc217458825" w:history="1">
             <w:r>
               <w:rPr>
                 <w:rStyle w:val="Hyperlink"/>
                 <w:noProof/>
                 <w:rtl/>
               </w:rPr>
-              <w:t xml:space="preserve"> 2</w:t>
+              <w:t>فصل 2</w:t>
             </w:r>
             <w:r>
               <w:rPr>
@@ -811,7 +816,7 @@
                 <w:noProof/>
                 <w:webHidden/>
               </w:rPr>
-              <w:instrText xml:space="preserve"> PAGEREF _Toc217069074 \h </w:instrText>
+              <w:instrText xml:space="preserve"> PAGEREF _Toc217458825 \h </w:instrText>
             </w:r>
             <w:r>
               <w:rPr>
@@ -830,8 +835,9 @@
               <w:rPr>
                 <w:noProof/>
                 <w:webHidden/>
+                <w:rtl/>
               </w:rPr>
-              <w:t>7</w:t>
+              <w:t>6</w:t>
             </w:r>
             <w:r>
               <w:rPr>
@@ -846,122 +852,21 @@
           <w:pPr>
             <w:pStyle w:val="TOC1"/>
             <w:rPr>
-              <w:rFonts w:eastAsiaTheme="minorEastAsia" w:cstheme="minorBidi"/>
+              <w:rFonts w:eastAsiaTheme="minorEastAsia"/>
               <w:noProof/>
-              <w:szCs w:val="24"/>
+              <w:kern w:val="0"/>
+              <w:sz w:val="22"/>
+              <w14:ligatures w14:val="none"/>
             </w:rPr>
           </w:pPr>
-          <w:hyperlink w:anchor="_Toc217069075" w:history="1">
-            <w:r>
-              <w:rPr>
-                <w:rStyle w:val="Hyperlink"/>
-                <w:rFonts w:hint="eastAsia"/>
-                <w:noProof/>
-                <w:rtl/>
-              </w:rPr>
-              <w:t>رويکردهاي</w:t>
-            </w:r>
+          <w:hyperlink w:anchor="_Toc217458826" w:history="1">
             <w:r>
               <w:rPr>
                 <w:rStyle w:val="Hyperlink"/>
                 <w:noProof/>
                 <w:rtl/>
               </w:rPr>
-              <w:t xml:space="preserve"> </w:t>
-            </w:r>
-            <w:r>
-              <w:rPr>
-                <w:rStyle w:val="Hyperlink"/>
-                <w:rFonts w:hint="eastAsia"/>
-                <w:noProof/>
-                <w:rtl/>
-              </w:rPr>
-              <w:t>استفاده</w:t>
-            </w:r>
-            <w:r>
-              <w:rPr>
-                <w:rStyle w:val="Hyperlink"/>
-                <w:noProof/>
-                <w:rtl/>
-              </w:rPr>
-              <w:t xml:space="preserve"> </w:t>
-            </w:r>
-            <w:r>
-              <w:rPr>
-                <w:rStyle w:val="Hyperlink"/>
-                <w:rFonts w:hint="eastAsia"/>
-                <w:noProof/>
-                <w:rtl/>
-              </w:rPr>
-              <w:t>از</w:t>
-            </w:r>
-            <w:r>
-              <w:rPr>
-                <w:rStyle w:val="Hyperlink"/>
-                <w:noProof/>
-                <w:rtl/>
-              </w:rPr>
-              <w:t xml:space="preserve"> </w:t>
-            </w:r>
-            <w:r>
-              <w:rPr>
-                <w:rStyle w:val="Hyperlink"/>
-                <w:rFonts w:hint="eastAsia"/>
-                <w:noProof/>
-                <w:rtl/>
-              </w:rPr>
-              <w:t>مدلهاي</w:t>
-            </w:r>
-            <w:r>
-              <w:rPr>
-                <w:rStyle w:val="Hyperlink"/>
-                <w:noProof/>
-                <w:rtl/>
-              </w:rPr>
-              <w:t xml:space="preserve"> </w:t>
-            </w:r>
-            <w:r>
-              <w:rPr>
-                <w:rStyle w:val="Hyperlink"/>
-                <w:rFonts w:hint="eastAsia"/>
-                <w:noProof/>
-                <w:rtl/>
-              </w:rPr>
-              <w:t>زباني</w:t>
-            </w:r>
-            <w:r>
-              <w:rPr>
-                <w:rStyle w:val="Hyperlink"/>
-                <w:noProof/>
-                <w:rtl/>
-              </w:rPr>
-              <w:t xml:space="preserve"> </w:t>
-            </w:r>
-            <w:r>
-              <w:rPr>
-                <w:rStyle w:val="Hyperlink"/>
-                <w:rFonts w:hint="eastAsia"/>
-                <w:noProof/>
-                <w:rtl/>
-              </w:rPr>
-              <w:t>در</w:t>
-            </w:r>
-            <w:r>
-              <w:rPr>
-                <w:rStyle w:val="Hyperlink"/>
-                <w:noProof/>
-                <w:rtl/>
-              </w:rPr>
-              <w:t xml:space="preserve"> </w:t>
-            </w:r>
-            <w:r>
-              <w:rPr>
-                <w:rStyle w:val="Hyperlink"/>
-                <w:rFonts w:hint="eastAsia"/>
-                <w:noProof/>
-                <w:rtl/>
-              </w:rPr>
-              <w:t>رباتيک</w:t>
+              <w:t>رويکردهاي استفاده از مدلهاي زباني در رباتيک</w:t>
             </w:r>
             <w:r>
               <w:rPr>
@@ -982,7 +887,7 @@
                 <w:noProof/>
                 <w:webHidden/>
               </w:rPr>
-              <w:instrText xml:space="preserve"> PAGEREF _Toc217069075 \h </w:instrText>
+              <w:instrText xml:space="preserve"> PAGEREF _Toc217458826 \h </w:instrText>
             </w:r>
             <w:r>
               <w:rPr>
@@ -1001,8 +906,9 @@
               <w:rPr>
                 <w:noProof/>
                 <w:webHidden/>
+                <w:rtl/>
               </w:rPr>
-              <w:t>7</w:t>
+              <w:t>6</w:t>
             </w:r>
             <w:r>
               <w:rPr>
@@ -1017,28 +923,21 @@
           <w:pPr>
             <w:pStyle w:val="TOC1"/>
             <w:rPr>
-              <w:rFonts w:eastAsiaTheme="minorEastAsia" w:cstheme="minorBidi"/>
+              <w:rFonts w:eastAsiaTheme="minorEastAsia"/>
               <w:noProof/>
-              <w:szCs w:val="24"/>
+              <w:kern w:val="0"/>
+              <w:sz w:val="22"/>
+              <w14:ligatures w14:val="none"/>
             </w:rPr>
           </w:pPr>
-          <w:hyperlink w:anchor="_Toc217069076" w:history="1">
+          <w:hyperlink w:anchor="_Toc217458827" w:history="1">
             <w:r>
               <w:rPr>
                 <w:rStyle w:val="Hyperlink"/>
                 <w:noProof/>
                 <w:rtl/>
               </w:rPr>
-              <w:t xml:space="preserve">2-1 </w:t>
-            </w:r>
-            <w:r>
-              <w:rPr>
-                <w:rStyle w:val="Hyperlink"/>
-                <w:rFonts w:hint="eastAsia"/>
-                <w:noProof/>
-                <w:rtl/>
-              </w:rPr>
-              <w:t>مقدمه</w:t>
+              <w:t>2-1 مقدمه</w:t>
             </w:r>
             <w:r>
               <w:rPr>
@@ -1059,7 +958,7 @@
                 <w:noProof/>
                 <w:webHidden/>
               </w:rPr>
-              <w:instrText xml:space="preserve"> PAGEREF _Toc217069076 \h </w:instrText>
+              <w:instrText xml:space="preserve"> PAGEREF _Toc217458827 \h </w:instrText>
             </w:r>
             <w:r>
               <w:rPr>
@@ -1078,8 +977,9 @@
               <w:rPr>
                 <w:noProof/>
                 <w:webHidden/>
+                <w:rtl/>
               </w:rPr>
-              <w:t>7</w:t>
+              <w:t>6</w:t>
             </w:r>
             <w:r>
               <w:rPr>
@@ -1094,164 +994,21 @@
           <w:pPr>
             <w:pStyle w:val="TOC1"/>
             <w:rPr>
-              <w:rFonts w:eastAsiaTheme="minorEastAsia" w:cstheme="minorBidi"/>
+              <w:rFonts w:eastAsiaTheme="minorEastAsia"/>
               <w:noProof/>
-              <w:szCs w:val="24"/>
+              <w:kern w:val="0"/>
+              <w:sz w:val="22"/>
+              <w14:ligatures w14:val="none"/>
             </w:rPr>
           </w:pPr>
-          <w:hyperlink w:anchor="_Toc217069077" w:history="1">
+          <w:hyperlink w:anchor="_Toc217458828" w:history="1">
             <w:r>
               <w:rPr>
                 <w:rStyle w:val="Hyperlink"/>
                 <w:noProof/>
                 <w:rtl/>
               </w:rPr>
-              <w:t xml:space="preserve">2-2 </w:t>
-            </w:r>
-            <w:r>
-              <w:rPr>
-                <w:rStyle w:val="Hyperlink"/>
-                <w:rFonts w:hint="eastAsia"/>
-                <w:noProof/>
-                <w:rtl/>
-              </w:rPr>
-              <w:t>تغيير</w:t>
-            </w:r>
-            <w:r>
-              <w:rPr>
-                <w:rStyle w:val="Hyperlink"/>
-                <w:noProof/>
-                <w:rtl/>
-              </w:rPr>
-              <w:t xml:space="preserve"> </w:t>
-            </w:r>
-            <w:r>
-              <w:rPr>
-                <w:rStyle w:val="Hyperlink"/>
-                <w:rFonts w:hint="eastAsia"/>
-                <w:noProof/>
-                <w:rtl/>
-              </w:rPr>
-              <w:t>پارادايم</w:t>
-            </w:r>
-            <w:r>
-              <w:rPr>
-                <w:rStyle w:val="Hyperlink"/>
-                <w:noProof/>
-                <w:rtl/>
-              </w:rPr>
-              <w:t xml:space="preserve"> </w:t>
-            </w:r>
-            <w:r>
-              <w:rPr>
-                <w:rStyle w:val="Hyperlink"/>
-                <w:rFonts w:hint="eastAsia"/>
-                <w:noProof/>
-                <w:rtl/>
-              </w:rPr>
-              <w:t>در</w:t>
-            </w:r>
-            <w:r>
-              <w:rPr>
-                <w:rStyle w:val="Hyperlink"/>
-                <w:noProof/>
-                <w:rtl/>
-              </w:rPr>
-              <w:t xml:space="preserve"> </w:t>
-            </w:r>
-            <w:r>
-              <w:rPr>
-                <w:rStyle w:val="Hyperlink"/>
-                <w:rFonts w:hint="eastAsia"/>
-                <w:noProof/>
-                <w:rtl/>
-              </w:rPr>
-              <w:t>رباتيک</w:t>
-            </w:r>
-            <w:r>
-              <w:rPr>
-                <w:rStyle w:val="Hyperlink"/>
-                <w:noProof/>
-                <w:rtl/>
-              </w:rPr>
-              <w:t xml:space="preserve"> </w:t>
-            </w:r>
-            <w:r>
-              <w:rPr>
-                <w:rStyle w:val="Hyperlink"/>
-                <w:rFonts w:hint="eastAsia"/>
-                <w:noProof/>
-                <w:rtl/>
-              </w:rPr>
-              <w:t>مبتني</w:t>
-            </w:r>
-            <w:r>
-              <w:rPr>
-                <w:rStyle w:val="Hyperlink"/>
-                <w:noProof/>
-                <w:rtl/>
-              </w:rPr>
-              <w:t xml:space="preserve"> </w:t>
-            </w:r>
-            <w:r>
-              <w:rPr>
-                <w:rStyle w:val="Hyperlink"/>
-                <w:rFonts w:hint="eastAsia"/>
-                <w:noProof/>
-                <w:rtl/>
-              </w:rPr>
-              <w:t>بر</w:t>
-            </w:r>
-            <w:r>
-              <w:rPr>
-                <w:rStyle w:val="Hyperlink"/>
-                <w:noProof/>
-                <w:rtl/>
-              </w:rPr>
-              <w:t xml:space="preserve"> </w:t>
-            </w:r>
-            <w:r>
-              <w:rPr>
-                <w:rStyle w:val="Hyperlink"/>
-                <w:rFonts w:hint="eastAsia"/>
-                <w:noProof/>
-                <w:rtl/>
-              </w:rPr>
-              <w:t>مدل‌هاي</w:t>
-            </w:r>
-            <w:r>
-              <w:rPr>
-                <w:rStyle w:val="Hyperlink"/>
-                <w:noProof/>
-                <w:rtl/>
-              </w:rPr>
-              <w:t xml:space="preserve"> </w:t>
-            </w:r>
-            <w:r>
-              <w:rPr>
-                <w:rStyle w:val="Hyperlink"/>
-                <w:rFonts w:hint="eastAsia"/>
-                <w:noProof/>
-                <w:rtl/>
-              </w:rPr>
-              <w:t>زباني</w:t>
-            </w:r>
-            <w:r>
-              <w:rPr>
-                <w:rStyle w:val="Hyperlink"/>
-                <w:noProof/>
-                <w:rtl/>
-              </w:rPr>
-              <w:t xml:space="preserve"> </w:t>
-            </w:r>
-            <w:r>
-              <w:rPr>
-                <w:rStyle w:val="Hyperlink"/>
-                <w:rFonts w:hint="eastAsia"/>
-                <w:noProof/>
-                <w:rtl/>
-              </w:rPr>
-              <w:t>بزرگ</w:t>
+              <w:t>2-2 تغيير پارادايم در رباتيک مبتني بر مدل‌هاي زباني بزرگ</w:t>
             </w:r>
             <w:r>
               <w:rPr>
@@ -1272,7 +1029,7 @@
                 <w:noProof/>
                 <w:webHidden/>
               </w:rPr>
-              <w:instrText xml:space="preserve"> PAGEREF _Toc217069077 \h </w:instrText>
+              <w:instrText xml:space="preserve"> PAGEREF _Toc217458828 \h </w:instrText>
             </w:r>
             <w:r>
               <w:rPr>
@@ -1291,8 +1048,9 @@
               <w:rPr>
                 <w:noProof/>
                 <w:webHidden/>
+                <w:rtl/>
               </w:rPr>
-              <w:t>7</w:t>
+              <w:t>6</w:t>
             </w:r>
             <w:r>
               <w:rPr>
@@ -1305,20 +1063,19 @@
         </w:p>
         <w:p>
           <w:pPr>
-            <w:pStyle w:val="TOC2"/>
-            <w:tabs>
-              <w:tab w:val="right" w:leader="dot" w:pos="9350"/>
-            </w:tabs>
+            <w:pStyle w:val="TOC1"/>
             <w:rPr>
+              <w:rFonts w:eastAsiaTheme="minorEastAsia"/>
               <w:noProof/>
+              <w:kern w:val="0"/>
+              <w:sz w:val="22"/>
+              <w14:ligatures w14:val="none"/>
             </w:rPr>
           </w:pPr>
-          <w:hyperlink w:anchor="_Toc217069078" w:history="1">
+          <w:hyperlink w:anchor="_Toc217458829" w:history="1">
             <w:r>
               <w:rPr>
                 <w:rStyle w:val="Hyperlink"/>
-                <w:b/>
-                <w:bCs/>
                 <w:noProof/>
                 <w:rtl/>
               </w:rPr>
@@ -1327,8 +1084,6 @@
             <w:r>
               <w:rPr>
                 <w:rStyle w:val="Hyperlink"/>
-                <w:b/>
-                <w:bCs/>
                 <w:noProof/>
                 <w:rtl/>
                 <w:lang w:bidi="fa-IR"/>
@@ -1338,125 +1093,15 @@
             <w:r>
               <w:rPr>
                 <w:rStyle w:val="Hyperlink"/>
-                <w:rFonts w:hint="eastAsia"/>
-                <w:b/>
-                <w:bCs/>
                 <w:noProof/>
                 <w:rtl/>
               </w:rPr>
-              <w:t>درک</w:t>
-            </w:r>
-            <w:r>
-              <w:rPr>
-                <w:rStyle w:val="Hyperlink"/>
-                <w:b/>
-                <w:bCs/>
-                <w:noProof/>
-                <w:rtl/>
-              </w:rPr>
-              <w:t xml:space="preserve"> </w:t>
-            </w:r>
-            <w:r>
-              <w:rPr>
-                <w:rStyle w:val="Hyperlink"/>
-                <w:rFonts w:hint="eastAsia"/>
-                <w:b/>
-                <w:bCs/>
-                <w:noProof/>
-                <w:rtl/>
-              </w:rPr>
-              <w:t>زبان</w:t>
-            </w:r>
-            <w:r>
-              <w:rPr>
-                <w:rStyle w:val="Hyperlink"/>
-                <w:b/>
-                <w:bCs/>
-                <w:noProof/>
-                <w:rtl/>
-              </w:rPr>
-              <w:t xml:space="preserve"> </w:t>
-            </w:r>
-            <w:r>
-              <w:rPr>
-                <w:rStyle w:val="Hyperlink"/>
-                <w:rFonts w:hint="eastAsia"/>
-                <w:b/>
-                <w:bCs/>
-                <w:noProof/>
-                <w:rtl/>
-              </w:rPr>
-              <w:t>طبيعي</w:t>
-            </w:r>
-            <w:r>
-              <w:rPr>
-                <w:rStyle w:val="Hyperlink"/>
-                <w:b/>
-                <w:bCs/>
-                <w:noProof/>
-                <w:rtl/>
-              </w:rPr>
-              <w:t xml:space="preserve"> </w:t>
-            </w:r>
-            <w:r>
-              <w:rPr>
-                <w:rStyle w:val="Hyperlink"/>
-                <w:rFonts w:hint="eastAsia"/>
-                <w:b/>
-                <w:bCs/>
-                <w:noProof/>
-                <w:rtl/>
-              </w:rPr>
-              <w:t>و</w:t>
-            </w:r>
-            <w:r>
-              <w:rPr>
-                <w:rStyle w:val="Hyperlink"/>
-                <w:b/>
-                <w:bCs/>
-                <w:noProof/>
-                <w:rtl/>
-              </w:rPr>
-              <w:t xml:space="preserve"> </w:t>
-            </w:r>
-            <w:r>
-              <w:rPr>
-                <w:rStyle w:val="Hyperlink"/>
-                <w:rFonts w:hint="eastAsia"/>
-                <w:b/>
-                <w:bCs/>
-                <w:noProof/>
-                <w:rtl/>
-              </w:rPr>
-              <w:t>تعامل</w:t>
-            </w:r>
-            <w:r>
-              <w:rPr>
-                <w:rStyle w:val="Hyperlink"/>
-                <w:b/>
-                <w:bCs/>
-                <w:noProof/>
-                <w:rtl/>
-              </w:rPr>
-              <w:t xml:space="preserve"> </w:t>
-            </w:r>
-            <w:r>
-              <w:rPr>
-                <w:rStyle w:val="Hyperlink"/>
-                <w:rFonts w:hint="eastAsia"/>
-                <w:b/>
-                <w:bCs/>
-                <w:noProof/>
-                <w:rtl/>
-              </w:rPr>
-              <w:t>انسان</w:t>
+              <w:t>درک زبان طبيعي و تعامل انسان</w:t>
             </w:r>
             <w:r>
               <w:rPr>
                 <w:rStyle w:val="Hyperlink"/>
                 <w:rFonts w:ascii="Times New Roman" w:hAnsi="Times New Roman"/>
-                <w:b/>
-                <w:bCs/>
                 <w:noProof/>
                 <w:rtl/>
               </w:rPr>
@@ -1465,76 +1110,10 @@
             <w:r>
               <w:rPr>
                 <w:rStyle w:val="Hyperlink"/>
-                <w:rFonts w:hint="eastAsia"/>
-                <w:b/>
-                <w:bCs/>
                 <w:noProof/>
                 <w:rtl/>
               </w:rPr>
-              <w:t>ربات</w:t>
-            </w:r>
-            <w:r>
-              <w:rPr>
-                <w:rStyle w:val="Hyperlink"/>
-                <w:b/>
-                <w:bCs/>
-                <w:noProof/>
-                <w:rtl/>
-              </w:rPr>
-              <w:t xml:space="preserve"> </w:t>
-            </w:r>
-            <w:r>
-              <w:rPr>
-                <w:rStyle w:val="Hyperlink"/>
-                <w:rFonts w:hint="eastAsia"/>
-                <w:b/>
-                <w:bCs/>
-                <w:noProof/>
-                <w:rtl/>
-              </w:rPr>
-              <w:t>به‌عنوان</w:t>
-            </w:r>
-            <w:r>
-              <w:rPr>
-                <w:rStyle w:val="Hyperlink"/>
-                <w:b/>
-                <w:bCs/>
-                <w:noProof/>
-                <w:rtl/>
-              </w:rPr>
-              <w:t xml:space="preserve"> </w:t>
-            </w:r>
-            <w:r>
-              <w:rPr>
-                <w:rStyle w:val="Hyperlink"/>
-                <w:rFonts w:hint="eastAsia"/>
-                <w:b/>
-                <w:bCs/>
-                <w:noProof/>
-                <w:rtl/>
-              </w:rPr>
-              <w:t>زيربناي</w:t>
-            </w:r>
-            <w:r>
-              <w:rPr>
-                <w:rStyle w:val="Hyperlink"/>
-                <w:b/>
-                <w:bCs/>
-                <w:noProof/>
-                <w:rtl/>
-              </w:rPr>
-              <w:t xml:space="preserve"> </w:t>
-            </w:r>
-            <w:r>
-              <w:rPr>
-                <w:rStyle w:val="Hyperlink"/>
-                <w:rFonts w:hint="eastAsia"/>
-                <w:b/>
-                <w:bCs/>
-                <w:noProof/>
-                <w:rtl/>
-              </w:rPr>
-              <w:t>شناختي</w:t>
+              <w:t>ربات به‌عنوان زيربناي شناختي</w:t>
             </w:r>
             <w:r>
               <w:rPr>
@@ -1555,7 +1134,7 @@
                 <w:noProof/>
                 <w:webHidden/>
               </w:rPr>
-              <w:instrText xml:space="preserve"> PAGEREF _Toc217069078 \h </w:instrText>
+              <w:instrText xml:space="preserve"> PAGEREF _Toc217458829 \h </w:instrText>
             </w:r>
             <w:r>
               <w:rPr>
@@ -1576,7 +1155,7 @@
                 <w:webHidden/>
                 <w:rtl/>
               </w:rPr>
-              <w:t>9</w:t>
+              <w:t>8</w:t>
             </w:r>
             <w:r>
               <w:rPr>
@@ -1591,12 +1170,14 @@
           <w:pPr>
             <w:pStyle w:val="TOC1"/>
             <w:rPr>
-              <w:rFonts w:eastAsiaTheme="minorEastAsia" w:cstheme="minorBidi"/>
+              <w:rFonts w:eastAsiaTheme="minorEastAsia"/>
               <w:noProof/>
-              <w:szCs w:val="24"/>
+              <w:kern w:val="0"/>
+              <w:sz w:val="22"/>
+              <w14:ligatures w14:val="none"/>
             </w:rPr>
           </w:pPr>
-          <w:hyperlink w:anchor="_Toc217069079" w:history="1">
+          <w:hyperlink w:anchor="_Toc217458830" w:history="1">
             <w:r>
               <w:rPr>
                 <w:rStyle w:val="Hyperlink"/>
@@ -1617,130 +1198,10 @@
             <w:r>
               <w:rPr>
                 <w:rStyle w:val="Hyperlink"/>
-                <w:rFonts w:hint="eastAsia"/>
                 <w:noProof/>
                 <w:rtl/>
               </w:rPr>
-              <w:t>برنامه‌ريزي</w:t>
-            </w:r>
-            <w:r>
-              <w:rPr>
-                <w:rStyle w:val="Hyperlink"/>
-                <w:noProof/>
-                <w:rtl/>
-              </w:rPr>
-              <w:t xml:space="preserve"> </w:t>
-            </w:r>
-            <w:r>
-              <w:rPr>
-                <w:rStyle w:val="Hyperlink"/>
-                <w:rFonts w:hint="eastAsia"/>
-                <w:noProof/>
-                <w:rtl/>
-              </w:rPr>
-              <w:t>وظيفه</w:t>
-            </w:r>
-            <w:r>
-              <w:rPr>
-                <w:rStyle w:val="Hyperlink"/>
-                <w:noProof/>
-                <w:rtl/>
-              </w:rPr>
-              <w:t xml:space="preserve"> </w:t>
-            </w:r>
-            <w:r>
-              <w:rPr>
-                <w:rStyle w:val="Hyperlink"/>
-                <w:rFonts w:hint="eastAsia"/>
-                <w:noProof/>
-                <w:rtl/>
-              </w:rPr>
-              <w:t>و</w:t>
-            </w:r>
-            <w:r>
-              <w:rPr>
-                <w:rStyle w:val="Hyperlink"/>
-                <w:noProof/>
-                <w:rtl/>
-              </w:rPr>
-              <w:t xml:space="preserve"> </w:t>
-            </w:r>
-            <w:r>
-              <w:rPr>
-                <w:rStyle w:val="Hyperlink"/>
-                <w:rFonts w:hint="eastAsia"/>
-                <w:noProof/>
-                <w:rtl/>
-              </w:rPr>
-              <w:t>اجراي</w:t>
-            </w:r>
-            <w:r>
-              <w:rPr>
-                <w:rStyle w:val="Hyperlink"/>
-                <w:noProof/>
-                <w:rtl/>
-              </w:rPr>
-              <w:t xml:space="preserve"> </w:t>
-            </w:r>
-            <w:r>
-              <w:rPr>
-                <w:rStyle w:val="Hyperlink"/>
-                <w:rFonts w:hint="eastAsia"/>
-                <w:noProof/>
-                <w:rtl/>
-              </w:rPr>
-              <w:t>بلندمدت</w:t>
-            </w:r>
-            <w:r>
-              <w:rPr>
-                <w:rStyle w:val="Hyperlink"/>
-                <w:noProof/>
-                <w:rtl/>
-              </w:rPr>
-              <w:t xml:space="preserve"> </w:t>
-            </w:r>
-            <w:r>
-              <w:rPr>
-                <w:rStyle w:val="Hyperlink"/>
-                <w:rFonts w:hint="eastAsia"/>
-                <w:noProof/>
-                <w:rtl/>
-              </w:rPr>
-              <w:t>با</w:t>
-            </w:r>
-            <w:r>
-              <w:rPr>
-                <w:rStyle w:val="Hyperlink"/>
-                <w:noProof/>
-                <w:rtl/>
-              </w:rPr>
-              <w:t xml:space="preserve"> </w:t>
-            </w:r>
-            <w:r>
-              <w:rPr>
-                <w:rStyle w:val="Hyperlink"/>
-                <w:rFonts w:hint="eastAsia"/>
-                <w:noProof/>
-                <w:rtl/>
-              </w:rPr>
-              <w:t>هدايت</w:t>
-            </w:r>
-            <w:r>
-              <w:rPr>
-                <w:rStyle w:val="Hyperlink"/>
-                <w:noProof/>
-                <w:rtl/>
-              </w:rPr>
-              <w:t xml:space="preserve"> </w:t>
-            </w:r>
-            <w:r>
-              <w:rPr>
-                <w:rStyle w:val="Hyperlink"/>
-                <w:rFonts w:hint="eastAsia"/>
-                <w:noProof/>
-                <w:rtl/>
-              </w:rPr>
-              <w:t>زبان</w:t>
+              <w:t>برنامه‌ريزي وظيفه و اجراي بلندمدت با هدايت زبان</w:t>
             </w:r>
             <w:r>
               <w:rPr>
@@ -1761,7 +1222,7 @@
                 <w:noProof/>
                 <w:webHidden/>
               </w:rPr>
-              <w:instrText xml:space="preserve"> PAGEREF _Toc217069079 \h </w:instrText>
+              <w:instrText xml:space="preserve"> PAGEREF _Toc217458830 \h </w:instrText>
             </w:r>
             <w:r>
               <w:rPr>
@@ -1780,8 +1241,9 @@
               <w:rPr>
                 <w:noProof/>
                 <w:webHidden/>
+                <w:rtl/>
               </w:rPr>
-              <w:t>11</w:t>
+              <w:t>10</w:t>
             </w:r>
             <w:r>
               <w:rPr>
@@ -1796,12 +1258,14 @@
           <w:pPr>
             <w:pStyle w:val="TOC1"/>
             <w:rPr>
-              <w:rFonts w:eastAsiaTheme="minorEastAsia" w:cstheme="minorBidi"/>
+              <w:rFonts w:eastAsiaTheme="minorEastAsia"/>
               <w:noProof/>
-              <w:szCs w:val="24"/>
+              <w:kern w:val="0"/>
+              <w:sz w:val="22"/>
+              <w14:ligatures w14:val="none"/>
             </w:rPr>
           </w:pPr>
-          <w:hyperlink w:anchor="_Toc217069080" w:history="1">
+          <w:hyperlink w:anchor="_Toc217458831" w:history="1">
             <w:r>
               <w:rPr>
                 <w:rStyle w:val="Hyperlink"/>
@@ -1822,147 +1286,10 @@
             <w:r>
               <w:rPr>
                 <w:rStyle w:val="Hyperlink"/>
-                <w:rFonts w:hint="eastAsia"/>
                 <w:noProof/>
                 <w:rtl/>
               </w:rPr>
-              <w:t>دستکاري</w:t>
-            </w:r>
-            <w:r>
-              <w:rPr>
-                <w:rStyle w:val="Hyperlink"/>
-                <w:noProof/>
-                <w:rtl/>
-              </w:rPr>
-              <w:t xml:space="preserve"> </w:t>
-            </w:r>
-            <w:r>
-              <w:rPr>
-                <w:rStyle w:val="Hyperlink"/>
-                <w:rFonts w:hint="eastAsia"/>
-                <w:noProof/>
-                <w:rtl/>
-              </w:rPr>
-              <w:t>فيزيکي،</w:t>
-            </w:r>
-            <w:r>
-              <w:rPr>
-                <w:rStyle w:val="Hyperlink"/>
-                <w:noProof/>
-                <w:rtl/>
-              </w:rPr>
-              <w:t xml:space="preserve"> </w:t>
-            </w:r>
-            <w:r>
-              <w:rPr>
-                <w:rStyle w:val="Hyperlink"/>
-                <w:rFonts w:hint="eastAsia"/>
-                <w:noProof/>
-                <w:rtl/>
-              </w:rPr>
-              <w:t>استدلال</w:t>
-            </w:r>
-            <w:r>
-              <w:rPr>
-                <w:rStyle w:val="Hyperlink"/>
-                <w:noProof/>
-                <w:rtl/>
-              </w:rPr>
-              <w:t xml:space="preserve"> </w:t>
-            </w:r>
-            <w:r>
-              <w:rPr>
-                <w:rStyle w:val="Hyperlink"/>
-                <w:rFonts w:hint="eastAsia"/>
-                <w:noProof/>
-                <w:rtl/>
-              </w:rPr>
-              <w:t>چندوجهي</w:t>
-            </w:r>
-            <w:r>
-              <w:rPr>
-                <w:rStyle w:val="Hyperlink"/>
-                <w:noProof/>
-                <w:rtl/>
-              </w:rPr>
-              <w:t xml:space="preserve"> </w:t>
-            </w:r>
-            <w:r>
-              <w:rPr>
-                <w:rStyle w:val="Hyperlink"/>
-                <w:rFonts w:hint="eastAsia"/>
-                <w:noProof/>
-                <w:rtl/>
-              </w:rPr>
-              <w:t>و</w:t>
-            </w:r>
-            <w:r>
-              <w:rPr>
-                <w:rStyle w:val="Hyperlink"/>
-                <w:noProof/>
-                <w:rtl/>
-              </w:rPr>
-              <w:t xml:space="preserve"> </w:t>
-            </w:r>
-            <w:r>
-              <w:rPr>
-                <w:rStyle w:val="Hyperlink"/>
-                <w:rFonts w:hint="eastAsia"/>
-                <w:noProof/>
-                <w:rtl/>
-              </w:rPr>
-              <w:t>پيوند</w:t>
-            </w:r>
-            <w:r>
-              <w:rPr>
-                <w:rStyle w:val="Hyperlink"/>
-                <w:noProof/>
-                <w:rtl/>
-              </w:rPr>
-              <w:t xml:space="preserve"> </w:t>
-            </w:r>
-            <w:r>
-              <w:rPr>
-                <w:rStyle w:val="Hyperlink"/>
-                <w:rFonts w:hint="eastAsia"/>
-                <w:noProof/>
-                <w:rtl/>
-              </w:rPr>
-              <w:t>معنا</w:t>
-            </w:r>
-            <w:r>
-              <w:rPr>
-                <w:rStyle w:val="Hyperlink"/>
-                <w:noProof/>
-                <w:rtl/>
-              </w:rPr>
-              <w:t xml:space="preserve"> </w:t>
-            </w:r>
-            <w:r>
-              <w:rPr>
-                <w:rStyle w:val="Hyperlink"/>
-                <w:rFonts w:hint="eastAsia"/>
-                <w:noProof/>
-                <w:rtl/>
-              </w:rPr>
-              <w:t>با</w:t>
-            </w:r>
-            <w:r>
-              <w:rPr>
-                <w:rStyle w:val="Hyperlink"/>
-                <w:noProof/>
-                <w:rtl/>
-              </w:rPr>
-              <w:t xml:space="preserve"> </w:t>
-            </w:r>
-            <w:r>
-              <w:rPr>
-                <w:rStyle w:val="Hyperlink"/>
-                <w:rFonts w:hint="eastAsia"/>
-                <w:noProof/>
-                <w:rtl/>
-              </w:rPr>
-              <w:t>کنترل</w:t>
+              <w:t>دستکاري فيزيکي، استدلال چندوجهي و پيوند معنا با کنترل</w:t>
             </w:r>
             <w:r>
               <w:rPr>
@@ -1983,7 +1310,7 @@
                 <w:noProof/>
                 <w:webHidden/>
               </w:rPr>
-              <w:instrText xml:space="preserve"> PAGEREF _Toc217069080 \h </w:instrText>
+              <w:instrText xml:space="preserve"> PAGEREF _Toc217458831 \h </w:instrText>
             </w:r>
             <w:r>
               <w:rPr>
@@ -2002,8 +1329,9 @@
               <w:rPr>
                 <w:noProof/>
                 <w:webHidden/>
+                <w:rtl/>
               </w:rPr>
-              <w:t>12</w:t>
+              <w:t>11</w:t>
             </w:r>
             <w:r>
               <w:rPr>
@@ -2018,12 +1346,14 @@
           <w:pPr>
             <w:pStyle w:val="TOC1"/>
             <w:rPr>
-              <w:rFonts w:eastAsiaTheme="minorEastAsia" w:cstheme="minorBidi"/>
+              <w:rFonts w:eastAsiaTheme="minorEastAsia"/>
               <w:noProof/>
-              <w:szCs w:val="24"/>
+              <w:kern w:val="0"/>
+              <w:sz w:val="22"/>
+              <w14:ligatures w14:val="none"/>
             </w:rPr>
           </w:pPr>
-          <w:hyperlink w:anchor="_Toc217069081" w:history="1">
+          <w:hyperlink w:anchor="_Toc217458832" w:history="1">
             <w:r>
               <w:rPr>
                 <w:rStyle w:val="Hyperlink"/>
@@ -2044,147 +1374,10 @@
             <w:r>
               <w:rPr>
                 <w:rStyle w:val="Hyperlink"/>
-                <w:rFonts w:hint="eastAsia"/>
                 <w:noProof/>
                 <w:rtl/>
               </w:rPr>
-              <w:t>معماري‌هاي</w:t>
-            </w:r>
-            <w:r>
-              <w:rPr>
-                <w:rStyle w:val="Hyperlink"/>
-                <w:noProof/>
-                <w:rtl/>
-              </w:rPr>
-              <w:t xml:space="preserve"> </w:t>
-            </w:r>
-            <w:r>
-              <w:rPr>
-                <w:rStyle w:val="Hyperlink"/>
-                <w:rFonts w:hint="eastAsia"/>
-                <w:noProof/>
-                <w:rtl/>
-              </w:rPr>
-              <w:t>ماژولار،</w:t>
-            </w:r>
-            <w:r>
-              <w:rPr>
-                <w:rStyle w:val="Hyperlink"/>
-                <w:noProof/>
-                <w:rtl/>
-              </w:rPr>
-              <w:t xml:space="preserve"> </w:t>
-            </w:r>
-            <w:r>
-              <w:rPr>
-                <w:rStyle w:val="Hyperlink"/>
-                <w:rFonts w:hint="eastAsia"/>
-                <w:noProof/>
-                <w:rtl/>
-              </w:rPr>
-              <w:t>بازيابي</w:t>
-            </w:r>
-            <w:r>
-              <w:rPr>
-                <w:rStyle w:val="Hyperlink"/>
-                <w:noProof/>
-                <w:rtl/>
-              </w:rPr>
-              <w:t xml:space="preserve"> </w:t>
-            </w:r>
-            <w:r>
-              <w:rPr>
-                <w:rStyle w:val="Hyperlink"/>
-                <w:rFonts w:hint="eastAsia"/>
-                <w:noProof/>
-                <w:rtl/>
-              </w:rPr>
-              <w:t>دانش</w:t>
-            </w:r>
-            <w:r>
-              <w:rPr>
-                <w:rStyle w:val="Hyperlink"/>
-                <w:noProof/>
-                <w:rtl/>
-              </w:rPr>
-              <w:t xml:space="preserve"> </w:t>
-            </w:r>
-            <w:r>
-              <w:rPr>
-                <w:rStyle w:val="Hyperlink"/>
-                <w:rFonts w:hint="eastAsia"/>
-                <w:noProof/>
-                <w:rtl/>
-              </w:rPr>
-              <w:t>و</w:t>
-            </w:r>
-            <w:r>
-              <w:rPr>
-                <w:rStyle w:val="Hyperlink"/>
-                <w:noProof/>
-                <w:rtl/>
-              </w:rPr>
-              <w:t xml:space="preserve"> </w:t>
-            </w:r>
-            <w:r>
-              <w:rPr>
-                <w:rStyle w:val="Hyperlink"/>
-                <w:rFonts w:hint="eastAsia"/>
-                <w:noProof/>
-                <w:rtl/>
-              </w:rPr>
-              <w:t>ادغام</w:t>
-            </w:r>
-            <w:r>
-              <w:rPr>
-                <w:rStyle w:val="Hyperlink"/>
-                <w:noProof/>
-                <w:rtl/>
-              </w:rPr>
-              <w:t xml:space="preserve"> </w:t>
-            </w:r>
-            <w:r>
-              <w:rPr>
-                <w:rStyle w:val="Hyperlink"/>
-                <w:rFonts w:hint="eastAsia"/>
-                <w:noProof/>
-                <w:rtl/>
-              </w:rPr>
-              <w:t>با</w:t>
-            </w:r>
-            <w:r>
-              <w:rPr>
-                <w:rStyle w:val="Hyperlink"/>
-                <w:noProof/>
-                <w:rtl/>
-              </w:rPr>
-              <w:t xml:space="preserve"> </w:t>
-            </w:r>
-            <w:r>
-              <w:rPr>
-                <w:rStyle w:val="Hyperlink"/>
-                <w:rFonts w:hint="eastAsia"/>
-                <w:noProof/>
-                <w:rtl/>
-              </w:rPr>
-              <w:t>پشته‌هاي</w:t>
-            </w:r>
-            <w:r>
-              <w:rPr>
-                <w:rStyle w:val="Hyperlink"/>
-                <w:noProof/>
-                <w:rtl/>
-              </w:rPr>
-              <w:t xml:space="preserve"> </w:t>
-            </w:r>
-            <w:r>
-              <w:rPr>
-                <w:rStyle w:val="Hyperlink"/>
-                <w:rFonts w:hint="eastAsia"/>
-                <w:noProof/>
-                <w:rtl/>
-              </w:rPr>
-              <w:t>رباتيکي</w:t>
+              <w:t>معماري‌هاي ماژولار، بازيابي دانش و ادغام با پشته‌هاي رباتيکي</w:t>
             </w:r>
             <w:r>
               <w:rPr>
@@ -2205,7 +1398,7 @@
                 <w:noProof/>
                 <w:webHidden/>
               </w:rPr>
-              <w:instrText xml:space="preserve"> PAGEREF _Toc217069081 \h </w:instrText>
+              <w:instrText xml:space="preserve"> PAGEREF _Toc217458832 \h </w:instrText>
             </w:r>
             <w:r>
               <w:rPr>
@@ -2224,6 +1417,7 @@
               <w:rPr>
                 <w:noProof/>
                 <w:webHidden/>
+                <w:rtl/>
               </w:rPr>
               <w:t>13</w:t>
             </w:r>
@@ -2240,12 +1434,14 @@
           <w:pPr>
             <w:pStyle w:val="TOC1"/>
             <w:rPr>
-              <w:rFonts w:eastAsiaTheme="minorEastAsia" w:cstheme="minorBidi"/>
+              <w:rFonts w:eastAsiaTheme="minorEastAsia"/>
               <w:noProof/>
-              <w:szCs w:val="24"/>
+              <w:kern w:val="0"/>
+              <w:sz w:val="22"/>
+              <w14:ligatures w14:val="none"/>
             </w:rPr>
           </w:pPr>
-          <w:hyperlink w:anchor="_Toc217069082" w:history="1">
+          <w:hyperlink w:anchor="_Toc217458833" w:history="1">
             <w:r>
               <w:rPr>
                 <w:rStyle w:val="Hyperlink"/>
@@ -2266,130 +1462,10 @@
             <w:r>
               <w:rPr>
                 <w:rStyle w:val="Hyperlink"/>
-                <w:rFonts w:hint="eastAsia"/>
                 <w:noProof/>
                 <w:rtl/>
               </w:rPr>
-              <w:t>ايمني،</w:t>
-            </w:r>
-            <w:r>
-              <w:rPr>
-                <w:rStyle w:val="Hyperlink"/>
-                <w:noProof/>
-                <w:rtl/>
-              </w:rPr>
-              <w:t xml:space="preserve"> </w:t>
-            </w:r>
-            <w:r>
-              <w:rPr>
-                <w:rStyle w:val="Hyperlink"/>
-                <w:rFonts w:hint="eastAsia"/>
-                <w:noProof/>
-                <w:rtl/>
-              </w:rPr>
-              <w:t>قابليت</w:t>
-            </w:r>
-            <w:r>
-              <w:rPr>
-                <w:rStyle w:val="Hyperlink"/>
-                <w:noProof/>
-                <w:rtl/>
-              </w:rPr>
-              <w:t xml:space="preserve"> </w:t>
-            </w:r>
-            <w:r>
-              <w:rPr>
-                <w:rStyle w:val="Hyperlink"/>
-                <w:rFonts w:hint="eastAsia"/>
-                <w:noProof/>
-                <w:rtl/>
-              </w:rPr>
-              <w:t>اطمينان</w:t>
-            </w:r>
-            <w:r>
-              <w:rPr>
-                <w:rStyle w:val="Hyperlink"/>
-                <w:noProof/>
-                <w:rtl/>
-              </w:rPr>
-              <w:t xml:space="preserve"> </w:t>
-            </w:r>
-            <w:r>
-              <w:rPr>
-                <w:rStyle w:val="Hyperlink"/>
-                <w:rFonts w:hint="eastAsia"/>
-                <w:noProof/>
-                <w:rtl/>
-              </w:rPr>
-              <w:t>و</w:t>
-            </w:r>
-            <w:r>
-              <w:rPr>
-                <w:rStyle w:val="Hyperlink"/>
-                <w:noProof/>
-                <w:rtl/>
-              </w:rPr>
-              <w:t xml:space="preserve"> </w:t>
-            </w:r>
-            <w:r>
-              <w:rPr>
-                <w:rStyle w:val="Hyperlink"/>
-                <w:rFonts w:hint="eastAsia"/>
-                <w:noProof/>
-                <w:rtl/>
-              </w:rPr>
-              <w:t>تعامل</w:t>
-            </w:r>
-            <w:r>
-              <w:rPr>
-                <w:rStyle w:val="Hyperlink"/>
-                <w:noProof/>
-                <w:rtl/>
-              </w:rPr>
-              <w:t xml:space="preserve"> </w:t>
-            </w:r>
-            <w:r>
-              <w:rPr>
-                <w:rStyle w:val="Hyperlink"/>
-                <w:rFonts w:hint="eastAsia"/>
-                <w:noProof/>
-                <w:rtl/>
-              </w:rPr>
-              <w:t>انسان</w:t>
-            </w:r>
-            <w:r>
-              <w:rPr>
-                <w:rStyle w:val="Hyperlink"/>
-                <w:noProof/>
-                <w:rtl/>
-              </w:rPr>
-              <w:t xml:space="preserve"> </w:t>
-            </w:r>
-            <w:r>
-              <w:rPr>
-                <w:rStyle w:val="Hyperlink"/>
-                <w:rFonts w:hint="eastAsia"/>
-                <w:noProof/>
-                <w:rtl/>
-              </w:rPr>
-              <w:t>در</w:t>
-            </w:r>
-            <w:r>
-              <w:rPr>
-                <w:rStyle w:val="Hyperlink"/>
-                <w:noProof/>
-                <w:rtl/>
-              </w:rPr>
-              <w:t xml:space="preserve"> </w:t>
-            </w:r>
-            <w:r>
-              <w:rPr>
-                <w:rStyle w:val="Hyperlink"/>
-                <w:rFonts w:hint="eastAsia"/>
-                <w:noProof/>
-                <w:rtl/>
-              </w:rPr>
-              <w:t>حلقه</w:t>
+              <w:t>ايمني، قابليت اطمينان و تعامل انسان در حلقه</w:t>
             </w:r>
             <w:r>
               <w:rPr>
@@ -2410,7 +1486,7 @@
                 <w:noProof/>
                 <w:webHidden/>
               </w:rPr>
-              <w:instrText xml:space="preserve"> PAGEREF _Toc217069082 \h </w:instrText>
+              <w:instrText xml:space="preserve"> PAGEREF _Toc217458833 \h </w:instrText>
             </w:r>
             <w:r>
               <w:rPr>
@@ -2429,6 +1505,7 @@
               <w:rPr>
                 <w:noProof/>
                 <w:webHidden/>
+                <w:rtl/>
               </w:rPr>
               <w:t>15</w:t>
             </w:r>
@@ -2445,12 +1522,14 @@
           <w:pPr>
             <w:pStyle w:val="TOC1"/>
             <w:rPr>
-              <w:rFonts w:eastAsiaTheme="minorEastAsia" w:cstheme="minorBidi"/>
+              <w:rFonts w:eastAsiaTheme="minorEastAsia"/>
               <w:noProof/>
-              <w:szCs w:val="24"/>
+              <w:kern w:val="0"/>
+              <w:sz w:val="22"/>
+              <w14:ligatures w14:val="none"/>
             </w:rPr>
           </w:pPr>
-          <w:hyperlink w:anchor="_Toc217069083" w:history="1">
+          <w:hyperlink w:anchor="_Toc217458834" w:history="1">
             <w:r>
               <w:rPr>
                 <w:rStyle w:val="Hyperlink"/>
@@ -2471,96 +1550,10 @@
             <w:r>
               <w:rPr>
                 <w:rStyle w:val="Hyperlink"/>
-                <w:rFonts w:hint="eastAsia"/>
                 <w:noProof/>
                 <w:rtl/>
               </w:rPr>
-              <w:t>محدوديت‌ها،</w:t>
-            </w:r>
-            <w:r>
-              <w:rPr>
-                <w:rStyle w:val="Hyperlink"/>
-                <w:noProof/>
-                <w:rtl/>
-              </w:rPr>
-              <w:t xml:space="preserve"> </w:t>
-            </w:r>
-            <w:r>
-              <w:rPr>
-                <w:rStyle w:val="Hyperlink"/>
-                <w:rFonts w:hint="eastAsia"/>
-                <w:noProof/>
-                <w:rtl/>
-              </w:rPr>
-              <w:t>چالش‌هاي</w:t>
-            </w:r>
-            <w:r>
-              <w:rPr>
-                <w:rStyle w:val="Hyperlink"/>
-                <w:noProof/>
-                <w:rtl/>
-              </w:rPr>
-              <w:t xml:space="preserve"> </w:t>
-            </w:r>
-            <w:r>
-              <w:rPr>
-                <w:rStyle w:val="Hyperlink"/>
-                <w:rFonts w:hint="eastAsia"/>
-                <w:noProof/>
-                <w:rtl/>
-              </w:rPr>
-              <w:t>باز</w:t>
-            </w:r>
-            <w:r>
-              <w:rPr>
-                <w:rStyle w:val="Hyperlink"/>
-                <w:noProof/>
-                <w:rtl/>
-              </w:rPr>
-              <w:t xml:space="preserve"> </w:t>
-            </w:r>
-            <w:r>
-              <w:rPr>
-                <w:rStyle w:val="Hyperlink"/>
-                <w:rFonts w:hint="eastAsia"/>
-                <w:noProof/>
-                <w:rtl/>
-              </w:rPr>
-              <w:t>و</w:t>
-            </w:r>
-            <w:r>
-              <w:rPr>
-                <w:rStyle w:val="Hyperlink"/>
-                <w:noProof/>
-                <w:rtl/>
-              </w:rPr>
-              <w:t xml:space="preserve"> </w:t>
-            </w:r>
-            <w:r>
-              <w:rPr>
-                <w:rStyle w:val="Hyperlink"/>
-                <w:rFonts w:hint="eastAsia"/>
-                <w:noProof/>
-                <w:rtl/>
-              </w:rPr>
-              <w:t>مسيرهاي</w:t>
-            </w:r>
-            <w:r>
-              <w:rPr>
-                <w:rStyle w:val="Hyperlink"/>
-                <w:noProof/>
-                <w:rtl/>
-              </w:rPr>
-              <w:t xml:space="preserve"> </w:t>
-            </w:r>
-            <w:r>
-              <w:rPr>
-                <w:rStyle w:val="Hyperlink"/>
-                <w:rFonts w:hint="eastAsia"/>
-                <w:noProof/>
-                <w:rtl/>
-              </w:rPr>
-              <w:t>آينده</w:t>
+              <w:t>محدوديت‌ها، چالش‌هاي باز و مسيرهاي آينده</w:t>
             </w:r>
             <w:r>
               <w:rPr>
@@ -2581,7 +1574,7 @@
                 <w:noProof/>
                 <w:webHidden/>
               </w:rPr>
-              <w:instrText xml:space="preserve"> PAGEREF _Toc217069083 \h </w:instrText>
+              <w:instrText xml:space="preserve"> PAGEREF _Toc217458834 \h </w:instrText>
             </w:r>
             <w:r>
               <w:rPr>
@@ -2600,8 +1593,9 @@
               <w:rPr>
                 <w:noProof/>
                 <w:webHidden/>
+                <w:rtl/>
               </w:rPr>
-              <w:t>16</w:t>
+              <w:t>17</w:t>
             </w:r>
             <w:r>
               <w:rPr>
@@ -2616,28 +1610,21 @@
           <w:pPr>
             <w:pStyle w:val="TOC1"/>
             <w:rPr>
-              <w:rFonts w:eastAsiaTheme="minorEastAsia" w:cstheme="minorBidi"/>
+              <w:rFonts w:eastAsiaTheme="minorEastAsia"/>
               <w:noProof/>
-              <w:szCs w:val="24"/>
+              <w:kern w:val="0"/>
+              <w:sz w:val="22"/>
+              <w14:ligatures w14:val="none"/>
             </w:rPr>
           </w:pPr>
-          <w:hyperlink w:anchor="_Toc217069084" w:history="1">
-            <w:r>
-              <w:rPr>
-                <w:rStyle w:val="Hyperlink"/>
-                <w:rFonts w:hint="eastAsia"/>
-                <w:noProof/>
-                <w:rtl/>
-              </w:rPr>
-              <w:t>فصل</w:t>
-            </w:r>
+          <w:hyperlink w:anchor="_Toc217458835" w:history="1">
             <w:r>
               <w:rPr>
                 <w:rStyle w:val="Hyperlink"/>
                 <w:noProof/>
                 <w:rtl/>
               </w:rPr>
-              <w:t xml:space="preserve"> 3</w:t>
+              <w:t>فصل 3</w:t>
             </w:r>
             <w:r>
               <w:rPr>
@@ -2658,7 +1645,7 @@
                 <w:noProof/>
                 <w:webHidden/>
               </w:rPr>
-              <w:instrText xml:space="preserve"> PAGEREF _Toc217069084 \h </w:instrText>
+              <w:instrText xml:space="preserve"> PAGEREF _Toc217458835 \h </w:instrText>
             </w:r>
             <w:r>
               <w:rPr>
@@ -2677,6 +1664,7 @@
               <w:rPr>
                 <w:noProof/>
                 <w:webHidden/>
+                <w:rtl/>
               </w:rPr>
               <w:t>18</w:t>
             </w:r>
@@ -2693,16 +1681,17 @@
           <w:pPr>
             <w:pStyle w:val="TOC1"/>
             <w:rPr>
-              <w:rFonts w:eastAsiaTheme="minorEastAsia" w:cstheme="minorBidi"/>
+              <w:rFonts w:eastAsiaTheme="minorEastAsia"/>
               <w:noProof/>
-              <w:szCs w:val="24"/>
+              <w:kern w:val="0"/>
+              <w:sz w:val="22"/>
+              <w14:ligatures w14:val="none"/>
             </w:rPr>
           </w:pPr>
-          <w:hyperlink w:anchor="_Toc217069085" w:history="1">
+          <w:hyperlink w:anchor="_Toc217458836" w:history="1">
             <w:r>
               <w:rPr>
                 <w:rStyle w:val="Hyperlink"/>
-                <w:rFonts w:hint="eastAsia"/>
                 <w:noProof/>
                 <w:rtl/>
               </w:rPr>
@@ -2727,7 +1716,7 @@
                 <w:noProof/>
                 <w:webHidden/>
               </w:rPr>
-              <w:instrText xml:space="preserve"> PAGEREF _Toc217069085 \h </w:instrText>
+              <w:instrText xml:space="preserve"> PAGEREF _Toc217458836 \h </w:instrText>
             </w:r>
             <w:r>
               <w:rPr>
@@ -2746,6 +1735,7 @@
               <w:rPr>
                 <w:noProof/>
                 <w:webHidden/>
+                <w:rtl/>
               </w:rPr>
               <w:t>18</w:t>
             </w:r>
@@ -2764,14 +1754,15 @@
             <w:rPr>
               <w:rFonts w:eastAsiaTheme="minorEastAsia" w:cstheme="minorBidi"/>
               <w:noProof/>
-              <w:szCs w:val="24"/>
+              <w:kern w:val="0"/>
+              <w:sz w:val="22"/>
+              <w14:ligatures w14:val="none"/>
             </w:rPr>
           </w:pPr>
-          <w:hyperlink w:anchor="_Toc217069086" w:history="1">
+          <w:hyperlink w:anchor="_Toc217458837" w:history="1">
             <w:r>
               <w:rPr>
                 <w:rStyle w:val="Hyperlink"/>
-                <w:rFonts w:hint="eastAsia"/>
                 <w:noProof/>
                 <w:rtl/>
                 <w:lang w:bidi="fa-IR"/>
@@ -2797,7 +1788,7 @@
                 <w:noProof/>
                 <w:webHidden/>
               </w:rPr>
-              <w:instrText xml:space="preserve"> PAGEREF _Toc217069086 \h </w:instrText>
+              <w:instrText xml:space="preserve"> PAGEREF _Toc217458837 \h </w:instrText>
             </w:r>
             <w:r>
               <w:rPr>
@@ -2816,6 +1807,7 @@
               <w:rPr>
                 <w:noProof/>
                 <w:webHidden/>
+                <w:rtl/>
               </w:rPr>
               <w:t>19</w:t>
             </w:r>
@@ -2883,7 +1875,7 @@
       <w:pPr>
         <w:pStyle w:val="Heading1"/>
       </w:pPr>
-      <w:bookmarkStart w:id="0" w:name="_Toc217069071"/>
+      <w:bookmarkStart w:id="0" w:name="_Toc217458822"/>
       <w:r>
         <w:rPr>
           <w:rtl/>
@@ -3118,7 +2110,22 @@
           <w:szCs w:val="24"/>
           <w:rtl/>
         </w:rPr>
-        <w:t>ف چندمرحله‌ا</w:t>
+        <w:t>ف</w:t>
+      </w:r>
+      <w:r>
+        <w:rPr>
+          <w:rFonts w:hint="cs"/>
+          <w:szCs w:val="24"/>
+          <w:rtl/>
+        </w:rPr>
+        <w:t xml:space="preserve"> </w:t>
+      </w:r>
+      <w:r>
+        <w:rPr>
+          <w:szCs w:val="24"/>
+          <w:rtl/>
+        </w:rPr>
+        <w:t>چندمرحله‌ا</w:t>
       </w:r>
       <w:r>
         <w:rPr>
@@ -4709,7 +3716,22 @@
           <w:szCs w:val="24"/>
           <w:rtl/>
         </w:rPr>
-        <w:t xml:space="preserve"> نظام‌مند آموزش ربات از طر</w:t>
+        <w:t xml:space="preserve"> نظام‌مند آموزش</w:t>
+      </w:r>
+      <w:r>
+        <w:rPr>
+          <w:rFonts w:hint="cs"/>
+          <w:szCs w:val="24"/>
+          <w:rtl/>
+        </w:rPr>
+        <w:t xml:space="preserve"> </w:t>
+      </w:r>
+      <w:r>
+        <w:rPr>
+          <w:szCs w:val="24"/>
+          <w:rtl/>
+        </w:rPr>
+        <w:t>ربات از طر</w:t>
       </w:r>
       <w:r>
         <w:rPr>
@@ -4787,7 +3809,7 @@
           <w:szCs w:val="24"/>
           <w:rtl/>
         </w:rPr>
-        <w:t>ما علاوه بر ا</w:t>
+        <w:t>ما علاوه برا</w:t>
       </w:r>
       <w:r>
         <w:rPr>
@@ -5354,7 +4376,20 @@
           <w:szCs w:val="24"/>
           <w:rtl/>
         </w:rPr>
-        <w:t>افته‌ها در حوزه‌ها</w:t>
+        <w:t>افته‌ها</w:t>
+      </w:r>
+      <w:r>
+        <w:rPr>
+          <w:szCs w:val="24"/>
+        </w:rPr>
+        <w:t xml:space="preserve"> </w:t>
+      </w:r>
+      <w:r>
+        <w:rPr>
+          <w:szCs w:val="24"/>
+          <w:rtl/>
+        </w:rPr>
+        <w:t>در حوزه‌ها</w:t>
       </w:r>
       <w:r>
         <w:rPr>
@@ -6016,7 +5051,7 @@
           <w:rtl/>
         </w:rPr>
       </w:pPr>
-      <w:bookmarkStart w:id="1" w:name="_Toc217069072"/>
+      <w:bookmarkStart w:id="1" w:name="_Toc217458823"/>
       <w:r>
         <w:rPr>
           <w:rFonts w:hint="cs"/>
@@ -6024,7 +5059,23 @@
           <w:szCs w:val="48"/>
           <w:rtl/>
         </w:rPr>
-        <w:t>فصل 1</w:t>
+        <w:t>فصل</w:t>
+      </w:r>
+      <w:r>
+        <w:rPr>
+          <w:sz w:val="48"/>
+          <w:szCs w:val="48"/>
+        </w:rPr>
+        <w:t xml:space="preserve"> </w:t>
+      </w:r>
+      <w:r>
+        <w:rPr>
+          <w:rFonts w:hint="cs"/>
+          <w:sz w:val="48"/>
+          <w:szCs w:val="48"/>
+          <w:rtl/>
+        </w:rPr>
+        <w:t>1</w:t>
       </w:r>
       <w:bookmarkEnd w:id="1"/>
     </w:p>
@@ -6036,14 +5087,23 @@
           <w:szCs w:val="48"/>
         </w:rPr>
       </w:pPr>
-      <w:bookmarkStart w:id="2" w:name="_Toc217069073"/>
+      <w:bookmarkStart w:id="2" w:name="_Toc217458824"/>
       <w:r>
         <w:rPr>
           <w:sz w:val="48"/>
           <w:szCs w:val="48"/>
           <w:rtl/>
         </w:rPr>
-        <w:t>مقدمه</w:t>
+        <w:t>مقد</w:t>
+      </w:r>
+      <w:r>
+        <w:rPr>
+          <w:rFonts w:hint="cs"/>
+          <w:sz w:val="48"/>
+          <w:szCs w:val="48"/>
+          <w:rtl/>
+        </w:rPr>
+        <w:t>مه</w:t>
       </w:r>
       <w:bookmarkEnd w:id="2"/>
     </w:p>
@@ -6742,9 +5802,15 @@
       <w:r>
         <w:rPr>
           <w:szCs w:val="24"/>
-          <w:rtl/>
-        </w:rPr>
-        <w:t xml:space="preserve"> داشت، اما در مواجهه با مح</w:t>
+        </w:rPr>
+        <w:t xml:space="preserve"> </w:t>
+      </w:r>
+      <w:r>
+        <w:rPr>
+          <w:szCs w:val="24"/>
+          <w:rtl/>
+        </w:rPr>
+        <w:t>داشت، اما در مواجهه با مح</w:t>
       </w:r>
       <w:r>
         <w:rPr>
@@ -6930,9 +5996,15 @@
       <w:r>
         <w:rPr>
           <w:szCs w:val="24"/>
-          <w:rtl/>
-        </w:rPr>
-        <w:t xml:space="preserve"> اخ</w:t>
+        </w:rPr>
+        <w:t xml:space="preserve"> </w:t>
+      </w:r>
+      <w:r>
+        <w:rPr>
+          <w:szCs w:val="24"/>
+          <w:rtl/>
+        </w:rPr>
+        <w:t>اخ</w:t>
       </w:r>
       <w:r>
         <w:rPr>
@@ -7624,7 +6696,20 @@
           <w:szCs w:val="24"/>
           <w:rtl/>
         </w:rPr>
-        <w:t>ن گزارش، ا</w:t>
+        <w:t>ن</w:t>
+      </w:r>
+      <w:r>
+        <w:rPr>
+          <w:szCs w:val="24"/>
+        </w:rPr>
+        <w:t xml:space="preserve"> </w:t>
+      </w:r>
+      <w:r>
+        <w:rPr>
+          <w:szCs w:val="24"/>
+          <w:rtl/>
+        </w:rPr>
+        <w:t>گزارش، ا</w:t>
       </w:r>
       <w:r>
         <w:rPr>
@@ -9801,7 +8886,7 @@
           <w:rtl/>
         </w:rPr>
       </w:pPr>
-      <w:bookmarkStart w:id="3" w:name="_Toc217069074"/>
+      <w:bookmarkStart w:id="3" w:name="_Toc217458825"/>
       <w:r>
         <w:rPr>
           <w:szCs w:val="40"/>
@@ -9828,7 +8913,7 @@
           <w:rtl/>
         </w:rPr>
       </w:pPr>
-      <w:bookmarkStart w:id="4" w:name="_Toc217069075"/>
+      <w:bookmarkStart w:id="4" w:name="_Toc217458826"/>
       <w:r>
         <w:rPr>
           <w:rFonts w:hint="cs"/>
@@ -9846,7 +8931,7 @@
           <w:rtl/>
         </w:rPr>
       </w:pPr>
-      <w:bookmarkStart w:id="5" w:name="_Toc217069076"/>
+      <w:bookmarkStart w:id="5" w:name="_Toc217458827"/>
       <w:r>
         <w:rPr>
           <w:rFonts w:hint="cs"/>
@@ -9874,7 +8959,7 @@
       <w:pPr>
         <w:pStyle w:val="Heading1"/>
       </w:pPr>
-      <w:bookmarkStart w:id="6" w:name="_Toc217069077"/>
+      <w:bookmarkStart w:id="6" w:name="_Toc217458828"/>
       <w:r>
         <w:rPr>
           <w:rFonts w:hint="cs"/>
@@ -11329,6 +10414,7 @@
           <w:id w:val="-510906254"/>
           <w:citation/>
         </w:sdtPr>
+        <w:sdtEndPr/>
         <w:sdtContent>
           <w:r>
             <w:rPr>
@@ -11355,6 +10441,13 @@
               <w:noProof/>
               <w:szCs w:val="24"/>
             </w:rPr>
+            <w:t xml:space="preserve"> </w:t>
+          </w:r>
+          <w:r>
+            <w:rPr>
+              <w:noProof/>
+              <w:szCs w:val="24"/>
+            </w:rPr>
             <w:t>[1]</w:t>
           </w:r>
           <w:r>
@@ -12397,6 +11490,7 @@
           <w:id w:val="1791617048"/>
           <w:citation/>
         </w:sdtPr>
+        <w:sdtEndPr/>
         <w:sdtContent>
           <w:r>
             <w:rPr>
@@ -13045,6 +12139,7 @@
           <w:id w:val="-1184430195"/>
           <w:citation/>
         </w:sdtPr>
+        <w:sdtEndPr/>
         <w:sdtContent>
           <w:r>
             <w:rPr>
@@ -13820,6 +12915,7 @@
           <w:id w:val="646402779"/>
           <w:citation/>
         </w:sdtPr>
+        <w:sdtEndPr/>
         <w:sdtContent>
           <w:r>
             <w:rPr>
@@ -14754,6 +13850,7 @@
           <w:id w:val="-709263038"/>
           <w:citation/>
         </w:sdtPr>
+        <w:sdtEndPr/>
         <w:sdtContent>
           <w:r>
             <w:rPr>
@@ -14823,9 +13920,18 @@
       <w:pPr>
         <w:rPr>
           <w:szCs w:val="24"/>
-          <w:rtl/>
         </w:rPr>
       </w:pPr>
+    </w:p>
+    <w:p>
+      <w:pPr>
+        <w:rPr>
+          <w:szCs w:val="24"/>
+          <w:rtl/>
+        </w:rPr>
+      </w:pPr>
+      <w:bookmarkStart w:id="7" w:name="_GoBack"/>
+      <w:bookmarkEnd w:id="7"/>
     </w:p>
     <w:p>
       <w:pPr>
@@ -14891,7 +13997,7 @@
           <w:rtl/>
         </w:rPr>
       </w:pPr>
-      <w:bookmarkStart w:id="7" w:name="_Ref216969540"/>
+      <w:bookmarkStart w:id="8" w:name="_Ref216969540"/>
       <w:r>
         <w:rPr>
           <w:rFonts w:hint="cs"/>
@@ -14904,7 +14010,7 @@
         </w:rPr>
         <w:t xml:space="preserve">‌ </w:t>
       </w:r>
-      <w:bookmarkStart w:id="8" w:name="_Ref216354828"/>
+      <w:bookmarkStart w:id="9" w:name="_Ref216354828"/>
       <w:r>
         <w:rPr>
           <w:color w:val="000000" w:themeColor="text1"/>
@@ -15023,8 +14129,8 @@
         </w:rPr>
         <w:fldChar w:fldCharType="end"/>
       </w:r>
-      <w:bookmarkEnd w:id="7"/>
       <w:bookmarkEnd w:id="8"/>
+      <w:bookmarkEnd w:id="9"/>
       <w:r>
         <w:rPr>
           <w:color w:val="000000" w:themeColor="text1"/>
@@ -15803,6 +14909,7 @@
           <w:id w:val="1274126582"/>
           <w:citation/>
         </w:sdtPr>
+        <w:sdtEndPr/>
         <w:sdtContent>
           <w:r>
             <w:rPr>
@@ -15854,28 +14961,18 @@
     <w:p/>
     <w:p>
       <w:pPr>
-        <w:pStyle w:val="Heading2"/>
-        <w:rPr>
-          <w:rFonts w:cs="Zar"/>
-          <w:b/>
-          <w:bCs/>
-        </w:rPr>
+        <w:pStyle w:val="Heading1"/>
       </w:pPr>
-      <w:bookmarkStart w:id="9" w:name="_Toc217069078"/>
-      <w:r>
-        <w:rPr>
-          <w:rFonts w:cs="Zar" w:hint="cs"/>
-          <w:b/>
-          <w:bCs/>
+      <w:bookmarkStart w:id="10" w:name="_Toc217458829"/>
+      <w:r>
+        <w:rPr>
+          <w:rFonts w:hint="cs"/>
           <w:rtl/>
         </w:rPr>
         <w:t>2-3</w:t>
       </w:r>
       <w:r>
         <w:rPr>
-          <w:rFonts w:cs="Zar"/>
-          <w:b/>
-          <w:bCs/>
           <w:rtl/>
           <w:lang w:bidi="fa-IR"/>
         </w:rPr>
@@ -15883,158 +14980,116 @@
       </w:r>
       <w:r>
         <w:rPr>
-          <w:rFonts w:cs="Zar"/>
-          <w:b/>
-          <w:bCs/>
           <w:rtl/>
         </w:rPr>
         <w:t>درک زبان طب</w:t>
       </w:r>
       <w:r>
         <w:rPr>
-          <w:rFonts w:cs="Zar"/>
-          <w:b/>
-          <w:bCs/>
-          <w:rtl/>
-        </w:rPr>
-        <w:t>ي</w:t>
-      </w:r>
-      <w:r>
-        <w:rPr>
-          <w:rFonts w:cs="Zar"/>
-          <w:b/>
-          <w:bCs/>
+          <w:rtl/>
+        </w:rPr>
+        <w:t>ي</w:t>
+      </w:r>
+      <w:r>
+        <w:rPr>
           <w:rtl/>
         </w:rPr>
         <w:t>ع</w:t>
       </w:r>
       <w:r>
         <w:rPr>
-          <w:rFonts w:cs="Zar"/>
-          <w:b/>
-          <w:bCs/>
-          <w:rtl/>
-        </w:rPr>
-        <w:t>ي</w:t>
-      </w:r>
-      <w:r>
-        <w:rPr>
-          <w:rFonts w:cs="Zar"/>
-          <w:b/>
-          <w:bCs/>
+          <w:rtl/>
+        </w:rPr>
+        <w:t>ي</w:t>
+      </w:r>
+      <w:r>
+        <w:rPr>
           <w:rtl/>
         </w:rPr>
         <w:t xml:space="preserve"> و تعامل انسان</w:t>
       </w:r>
       <w:r>
         <w:rPr>
-          <w:rFonts w:ascii="Times New Roman" w:hAnsi="Times New Roman" w:cs="Zar" w:hint="cs"/>
-          <w:b/>
-          <w:bCs/>
+          <w:rFonts w:ascii="Times New Roman" w:hAnsi="Times New Roman" w:hint="cs"/>
           <w:rtl/>
         </w:rPr>
         <w:t>–</w:t>
       </w:r>
       <w:r>
         <w:rPr>
-          <w:rFonts w:cs="Zar" w:hint="cs"/>
-          <w:b/>
-          <w:bCs/>
+          <w:rFonts w:hint="cs"/>
           <w:rtl/>
         </w:rPr>
         <w:t>ربات</w:t>
       </w:r>
       <w:r>
         <w:rPr>
-          <w:rFonts w:cs="Zar"/>
-          <w:b/>
-          <w:bCs/>
           <w:rtl/>
         </w:rPr>
         <w:t xml:space="preserve"> </w:t>
       </w:r>
       <w:r>
         <w:rPr>
-          <w:rFonts w:cs="Zar" w:hint="cs"/>
-          <w:b/>
-          <w:bCs/>
+          <w:rFonts w:hint="cs"/>
           <w:rtl/>
         </w:rPr>
         <w:t>به‌عنوان</w:t>
       </w:r>
       <w:r>
         <w:rPr>
-          <w:rFonts w:cs="Zar"/>
-          <w:b/>
-          <w:bCs/>
           <w:rtl/>
         </w:rPr>
         <w:t xml:space="preserve"> </w:t>
       </w:r>
       <w:r>
         <w:rPr>
-          <w:rFonts w:cs="Zar" w:hint="cs"/>
-          <w:b/>
-          <w:bCs/>
+          <w:rFonts w:hint="cs"/>
           <w:rtl/>
         </w:rPr>
         <w:t>ز</w:t>
       </w:r>
       <w:r>
         <w:rPr>
-          <w:rFonts w:cs="Zar" w:hint="cs"/>
-          <w:b/>
-          <w:bCs/>
-          <w:rtl/>
-        </w:rPr>
-        <w:t>ي</w:t>
-      </w:r>
-      <w:r>
-        <w:rPr>
-          <w:rFonts w:cs="Zar" w:hint="cs"/>
-          <w:b/>
-          <w:bCs/>
+          <w:rFonts w:hint="cs"/>
+          <w:rtl/>
+        </w:rPr>
+        <w:t>ي</w:t>
+      </w:r>
+      <w:r>
+        <w:rPr>
+          <w:rFonts w:hint="cs"/>
           <w:rtl/>
         </w:rPr>
         <w:t>ربنا</w:t>
       </w:r>
       <w:r>
         <w:rPr>
-          <w:rFonts w:cs="Zar" w:hint="cs"/>
-          <w:b/>
-          <w:bCs/>
-          <w:rtl/>
-        </w:rPr>
-        <w:t>ي</w:t>
-      </w:r>
-      <w:r>
-        <w:rPr>
-          <w:rFonts w:cs="Zar"/>
-          <w:b/>
-          <w:bCs/>
+          <w:rFonts w:hint="cs"/>
+          <w:rtl/>
+        </w:rPr>
+        <w:t>ي</w:t>
+      </w:r>
+      <w:r>
+        <w:rPr>
           <w:rtl/>
         </w:rPr>
         <w:t xml:space="preserve"> </w:t>
       </w:r>
       <w:r>
         <w:rPr>
-          <w:rFonts w:cs="Zar" w:hint="cs"/>
-          <w:b/>
-          <w:bCs/>
+          <w:rFonts w:hint="cs"/>
           <w:rtl/>
         </w:rPr>
         <w:t>شناخت</w:t>
       </w:r>
       <w:r>
         <w:rPr>
-          <w:rFonts w:cs="Zar" w:hint="cs"/>
-          <w:b/>
-          <w:bCs/>
-          <w:rtl/>
-        </w:rPr>
-        <w:t>ي</w:t>
-      </w:r>
-      <w:bookmarkEnd w:id="9"/>
+          <w:rFonts w:hint="cs"/>
+          <w:rtl/>
+        </w:rPr>
+        <w:t>ي</w:t>
+      </w:r>
+      <w:bookmarkEnd w:id="10"/>
     </w:p>
     <w:p>
       <w:pPr>
@@ -16741,6 +15796,7 @@
           <w:id w:val="482435095"/>
           <w:citation/>
         </w:sdtPr>
+        <w:sdtEndPr/>
         <w:sdtContent>
           <w:r>
             <w:rPr>
@@ -17028,6 +16084,7 @@
           <w:id w:val="-9291276"/>
           <w:citation/>
         </w:sdtPr>
+        <w:sdtEndPr/>
         <w:sdtContent>
           <w:r>
             <w:rPr>
@@ -17677,6 +16734,7 @@
           <w:id w:val="-823195300"/>
           <w:citation/>
         </w:sdtPr>
+        <w:sdtEndPr/>
         <w:sdtContent>
           <w:r>
             <w:rPr>
@@ -18117,6 +17175,7 @@
           <w:id w:val="662202150"/>
           <w:citation/>
         </w:sdtPr>
+        <w:sdtEndPr/>
         <w:sdtContent>
           <w:r>
             <w:rPr>
@@ -18657,6 +17716,7 @@
           <w:id w:val="73479838"/>
           <w:citation/>
         </w:sdtPr>
+        <w:sdtEndPr/>
         <w:sdtContent>
           <w:r>
             <w:rPr>
@@ -19527,6 +18587,7 @@
           <w:id w:val="1018345687"/>
           <w:citation/>
         </w:sdtPr>
+        <w:sdtEndPr/>
         <w:sdtContent>
           <w:r>
             <w:rPr>
@@ -20143,6 +19204,7 @@
           <w:id w:val="-574659567"/>
           <w:citation/>
         </w:sdtPr>
+        <w:sdtEndPr/>
         <w:sdtContent>
           <w:r>
             <w:rPr>
@@ -20976,6 +20038,7 @@
           <w:id w:val="-479084114"/>
           <w:citation/>
         </w:sdtPr>
+        <w:sdtEndPr/>
         <w:sdtContent>
           <w:r>
             <w:rPr>
@@ -21754,6 +20817,7 @@
           <w:id w:val="-1196924071"/>
           <w:citation/>
         </w:sdtPr>
+        <w:sdtEndPr/>
         <w:sdtContent>
           <w:r>
             <w:rPr>
@@ -22209,6 +21273,7 @@
           <w:id w:val="-908458312"/>
           <w:citation/>
         </w:sdtPr>
+        <w:sdtEndPr/>
         <w:sdtContent>
           <w:r>
             <w:rPr>
@@ -22271,7 +21336,7 @@
       <w:pPr>
         <w:pStyle w:val="Heading1"/>
       </w:pPr>
-      <w:bookmarkStart w:id="10" w:name="_Toc217069079"/>
+      <w:bookmarkStart w:id="11" w:name="_Toc217458830"/>
       <w:r>
         <w:rPr>
           <w:rFonts w:hint="cs"/>
@@ -22352,7 +21417,7 @@
         </w:rPr>
         <w:t>ت زبان</w:t>
       </w:r>
-      <w:bookmarkEnd w:id="10"/>
+      <w:bookmarkEnd w:id="11"/>
     </w:p>
     <w:p>
       <w:pPr>
@@ -23298,6 +22363,7 @@
           <w:id w:val="1751769951"/>
           <w:citation/>
         </w:sdtPr>
+        <w:sdtEndPr/>
         <w:sdtContent>
           <w:r>
             <w:rPr>
@@ -23919,6 +22985,7 @@
           <w:id w:val="-162163087"/>
           <w:citation/>
         </w:sdtPr>
+        <w:sdtEndPr/>
         <w:sdtContent>
           <w:r>
             <w:rPr>
@@ -24819,6 +23886,7 @@
           <w:id w:val="663596268"/>
           <w:citation/>
         </w:sdtPr>
+        <w:sdtEndPr/>
         <w:sdtContent>
           <w:r>
             <w:rPr>
@@ -25275,6 +24343,7 @@
           <w:id w:val="-1627618497"/>
           <w:citation/>
         </w:sdtPr>
+        <w:sdtEndPr/>
         <w:sdtContent>
           <w:r>
             <w:rPr>
@@ -26173,6 +25242,7 @@
           <w:id w:val="1129820424"/>
           <w:citation/>
         </w:sdtPr>
+        <w:sdtEndPr/>
         <w:sdtContent>
           <w:r>
             <w:rPr>
@@ -26911,6 +25981,7 @@
           <w:id w:val="648096413"/>
           <w:citation/>
         </w:sdtPr>
+        <w:sdtEndPr/>
         <w:sdtContent>
           <w:r>
             <w:rPr>
@@ -27827,6 +26898,7 @@
           <w:id w:val="1509717206"/>
           <w:citation/>
         </w:sdtPr>
+        <w:sdtEndPr/>
         <w:sdtContent>
           <w:r>
             <w:rPr>
@@ -28406,6 +27478,7 @@
           <w:id w:val="836884575"/>
           <w:citation/>
         </w:sdtPr>
+        <w:sdtEndPr/>
         <w:sdtContent>
           <w:r>
             <w:rPr>
@@ -28758,7 +27831,7 @@
           <w:lang w:bidi="fa-IR"/>
         </w:rPr>
       </w:pPr>
-      <w:bookmarkStart w:id="11" w:name="_Toc217069080"/>
+      <w:bookmarkStart w:id="12" w:name="_Toc217458831"/>
       <w:r>
         <w:rPr>
           <w:rFonts w:hint="cs"/>
@@ -28851,7 +27924,7 @@
         </w:rPr>
         <w:t>وند معنا با کنترل</w:t>
       </w:r>
-      <w:bookmarkEnd w:id="11"/>
+      <w:bookmarkEnd w:id="12"/>
     </w:p>
     <w:p>
       <w:pPr>
@@ -29578,6 +28651,7 @@
           <w:id w:val="420231611"/>
           <w:citation/>
         </w:sdtPr>
+        <w:sdtEndPr/>
         <w:sdtContent>
           <w:r>
             <w:rPr>
@@ -30323,6 +29397,7 @@
           <w:id w:val="-927185543"/>
           <w:citation/>
         </w:sdtPr>
+        <w:sdtEndPr/>
         <w:sdtContent>
           <w:r>
             <w:rPr>
@@ -30961,6 +30036,7 @@
           <w:id w:val="1271051067"/>
           <w:citation/>
         </w:sdtPr>
+        <w:sdtEndPr/>
         <w:sdtContent>
           <w:r>
             <w:rPr>
@@ -31581,6 +30657,7 @@
           <w:id w:val="-599637745"/>
           <w:citation/>
         </w:sdtPr>
+        <w:sdtEndPr/>
         <w:sdtContent>
           <w:r>
             <w:rPr>
@@ -32428,6 +31505,7 @@
           <w:id w:val="-932593062"/>
           <w:citation/>
         </w:sdtPr>
+        <w:sdtEndPr/>
         <w:sdtContent>
           <w:r>
             <w:rPr>
@@ -32505,6 +31583,7 @@
           <w:id w:val="485357536"/>
           <w:citation/>
         </w:sdtPr>
+        <w:sdtEndPr/>
         <w:sdtContent>
           <w:r>
             <w:rPr>
@@ -33063,6 +32142,7 @@
           <w:id w:val="-1117068317"/>
           <w:citation/>
         </w:sdtPr>
+        <w:sdtEndPr/>
         <w:sdtContent>
           <w:r>
             <w:rPr>
@@ -33690,6 +32770,7 @@
           <w:id w:val="-678191523"/>
           <w:citation/>
         </w:sdtPr>
+        <w:sdtEndPr/>
         <w:sdtContent>
           <w:r>
             <w:rPr>
@@ -34263,6 +33344,7 @@
           <w:id w:val="500712193"/>
           <w:citation/>
         </w:sdtPr>
+        <w:sdtEndPr/>
         <w:sdtContent>
           <w:r>
             <w:rPr>
@@ -34591,7 +33673,7 @@
           <w:lang w:bidi="fa-IR"/>
         </w:rPr>
       </w:pPr>
-      <w:bookmarkStart w:id="12" w:name="_Toc217069081"/>
+      <w:bookmarkStart w:id="13" w:name="_Toc217458832"/>
       <w:r>
         <w:rPr>
           <w:rFonts w:hint="cs"/>
@@ -34690,7 +33772,7 @@
         </w:rPr>
         <w:t>ي</w:t>
       </w:r>
-      <w:bookmarkEnd w:id="12"/>
+      <w:bookmarkEnd w:id="13"/>
     </w:p>
     <w:p>
       <w:pPr>
@@ -35379,6 +34461,7 @@
           <w:id w:val="1814601147"/>
           <w:citation/>
         </w:sdtPr>
+        <w:sdtEndPr/>
         <w:sdtContent>
           <w:r>
             <w:rPr>
@@ -36322,6 +35405,7 @@
           <w:id w:val="-1083837430"/>
           <w:citation/>
         </w:sdtPr>
+        <w:sdtEndPr/>
         <w:sdtContent>
           <w:r>
             <w:rPr>
@@ -36896,6 +35980,7 @@
           <w:id w:val="-398285086"/>
           <w:citation/>
         </w:sdtPr>
+        <w:sdtEndPr/>
         <w:sdtContent>
           <w:r>
             <w:rPr>
@@ -37607,6 +36692,7 @@
           <w:id w:val="-1469282239"/>
           <w:citation/>
         </w:sdtPr>
+        <w:sdtEndPr/>
         <w:sdtContent>
           <w:r>
             <w:rPr>
@@ -38488,6 +37574,7 @@
           <w:id w:val="-1897351467"/>
           <w:citation/>
         </w:sdtPr>
+        <w:sdtEndPr/>
         <w:sdtContent>
           <w:r>
             <w:rPr>
@@ -39043,6 +38130,7 @@
           <w:id w:val="-2040041056"/>
           <w:citation/>
         </w:sdtPr>
+        <w:sdtEndPr/>
         <w:sdtContent>
           <w:r>
             <w:rPr>
@@ -39890,6 +38978,7 @@
           <w:id w:val="2053506686"/>
           <w:citation/>
         </w:sdtPr>
+        <w:sdtEndPr/>
         <w:sdtContent>
           <w:r>
             <w:rPr>
@@ -40264,6 +39353,7 @@
           <w:id w:val="-1396659119"/>
           <w:citation/>
         </w:sdtPr>
+        <w:sdtEndPr/>
         <w:sdtContent>
           <w:r>
             <w:rPr>
@@ -40659,7 +39749,7 @@
                                 <w:szCs w:val="20"/>
                               </w:rPr>
                             </w:pPr>
-                            <w:bookmarkStart w:id="13" w:name="_Ref216353868"/>
+                            <w:bookmarkStart w:id="14" w:name="_Ref216353868"/>
                             <w:r>
                               <w:rPr>
                                 <w:i w:val="0"/>
@@ -40803,7 +39893,7 @@
                               </w:rPr>
                               <w:fldChar w:fldCharType="end"/>
                             </w:r>
-                            <w:bookmarkEnd w:id="13"/>
+                            <w:bookmarkEnd w:id="14"/>
                             <w:r>
                               <w:rPr>
                                 <w:rFonts w:hint="cs"/>
@@ -41362,6 +40452,7 @@
                                 <w:id w:val="1714070553"/>
                                 <w:citation/>
                               </w:sdtPr>
+                              <w:sdtEndPr/>
                               <w:sdtContent>
                                 <w:r>
                                   <w:rPr>
@@ -41435,8 +40526,6 @@
                                 </w:r>
                                 <w:r>
                                   <w:rPr>
-                                    <w:i w:val="0"/>
-                                    <w:iCs w:val="0"/>
                                     <w:noProof/>
                                     <w:sz w:val="20"/>
                                     <w:szCs w:val="20"/>
@@ -41488,7 +40577,7 @@
                 <v:stroke joinstyle="miter"/>
                 <v:path gradientshapeok="t" o:connecttype="rect"/>
               </v:shapetype>
-              <v:shape id="Text Box 9" o:spid="_x0000_s1026" type="#_x0000_t202" style="position:absolute;left:0;text-align:left;margin-left:92.25pt;margin-top:435pt;width:283pt;height:.05pt;z-index:251661312;visibility:visible;mso-wrap-style:square;mso-wrap-distance-left:9pt;mso-wrap-distance-top:0;mso-wrap-distance-right:9pt;mso-wrap-distance-bottom:0;mso-position-horizontal:absolute;mso-position-horizontal-relative:text;mso-position-vertical:absolute;mso-position-vertical-relative:text;v-text-anchor:top" o:gfxdata="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" stroked="f">
+              <v:shape id="Text Box 9" o:spid="_x0000_s1026" type="#_x0000_t202" style="position:absolute;left:0;text-align:left;margin-left:92.25pt;margin-top:435pt;width:283pt;height:.05pt;z-index:251661312;visibility:visible;mso-wrap-style:square;mso-wrap-distance-left:9pt;mso-wrap-distance-top:0;mso-wrap-distance-right:9pt;mso-wrap-distance-bottom:0;mso-position-horizontal:absolute;mso-position-horizontal-relative:text;mso-position-vertical:absolute;mso-position-vertical-relative:text;v-text-anchor:top" o:gfxdata="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" stroked="f">
                 <v:textbox style="mso-fit-shape-to-text:t" inset="0,0,0,0">
                   <w:txbxContent>
                     <w:p>
@@ -41502,7 +40591,7 @@
                           <w:szCs w:val="20"/>
                         </w:rPr>
                       </w:pPr>
-                      <w:bookmarkStart w:id="14" w:name="_Ref216353868"/>
+                      <w:bookmarkStart w:id="15" w:name="_Ref216353868"/>
                       <w:r>
                         <w:rPr>
                           <w:i w:val="0"/>
@@ -41646,7 +40735,7 @@
                         </w:rPr>
                         <w:fldChar w:fldCharType="end"/>
                       </w:r>
-                      <w:bookmarkEnd w:id="14"/>
+                      <w:bookmarkEnd w:id="15"/>
                       <w:r>
                         <w:rPr>
                           <w:rFonts w:hint="cs"/>
@@ -42205,6 +41294,7 @@
                           <w:id w:val="1714070553"/>
                           <w:citation/>
                         </w:sdtPr>
+                        <w:sdtEndPr/>
                         <w:sdtContent>
                           <w:r>
                             <w:rPr>
@@ -42278,8 +41368,6 @@
                           </w:r>
                           <w:r>
                             <w:rPr>
-                              <w:i w:val="0"/>
-                              <w:iCs w:val="0"/>
                               <w:noProof/>
                               <w:sz w:val="20"/>
                               <w:szCs w:val="20"/>
@@ -42389,7 +41477,7 @@
           <w:lang w:bidi="fa-IR"/>
         </w:rPr>
       </w:pPr>
-      <w:bookmarkStart w:id="15" w:name="_Toc217069082"/>
+      <w:bookmarkStart w:id="16" w:name="_Toc217458833"/>
       <w:r>
         <w:rPr>
           <w:rFonts w:hint="cs"/>
@@ -42458,7 +41546,7 @@
         </w:rPr>
         <w:t>نان و تعامل انسان در حلقه</w:t>
       </w:r>
-      <w:bookmarkEnd w:id="15"/>
+      <w:bookmarkEnd w:id="16"/>
     </w:p>
     <w:p>
       <w:pPr>
@@ -44008,6 +43096,7 @@
           <w:id w:val="-40062521"/>
           <w:citation/>
         </w:sdtPr>
+        <w:sdtEndPr/>
         <w:sdtContent>
           <w:r>
             <w:rPr>
@@ -44426,6 +43515,7 @@
           <w:id w:val="-1689291788"/>
           <w:citation/>
         </w:sdtPr>
+        <w:sdtEndPr/>
         <w:sdtContent>
           <w:r>
             <w:rPr>
@@ -45352,6 +44442,7 @@
           <w:id w:val="-1354184716"/>
           <w:citation/>
         </w:sdtPr>
+        <w:sdtEndPr/>
         <w:sdtContent>
           <w:r>
             <w:rPr>
@@ -45714,6 +44805,7 @@
           <w:id w:val="-30034022"/>
           <w:citation/>
         </w:sdtPr>
+        <w:sdtEndPr/>
         <w:sdtContent>
           <w:r>
             <w:rPr>
@@ -46391,6 +45483,7 @@
           <w:id w:val="1201214158"/>
           <w:citation/>
         </w:sdtPr>
+        <w:sdtEndPr/>
         <w:sdtContent>
           <w:r>
             <w:rPr>
@@ -46601,6 +45694,7 @@
           <w:id w:val="1530680562"/>
           <w:citation/>
         </w:sdtPr>
+        <w:sdtEndPr/>
         <w:sdtContent>
           <w:r>
             <w:rPr>
@@ -46917,6 +46011,7 @@
           <w:id w:val="1155808294"/>
           <w:citation/>
         </w:sdtPr>
+        <w:sdtEndPr/>
         <w:sdtContent>
           <w:r>
             <w:rPr>
@@ -47310,7 +46405,7 @@
           <w:lang w:bidi="fa-IR"/>
         </w:rPr>
       </w:pPr>
-      <w:bookmarkStart w:id="16" w:name="_Toc217069083"/>
+      <w:bookmarkStart w:id="17" w:name="_Toc217458834"/>
       <w:r>
         <w:rPr>
           <w:rFonts w:hint="cs"/>
@@ -47391,7 +46486,7 @@
         </w:rPr>
         <w:t>نده</w:t>
       </w:r>
-      <w:bookmarkEnd w:id="16"/>
+      <w:bookmarkEnd w:id="17"/>
     </w:p>
     <w:p>
       <w:pPr>
@@ -47778,6 +46873,7 @@
           <w:id w:val="-1828355930"/>
           <w:citation/>
         </w:sdtPr>
+        <w:sdtEndPr/>
         <w:sdtContent>
           <w:r>
             <w:rPr>
@@ -49013,6 +48109,7 @@
           <w:id w:val="1432085932"/>
           <w:citation/>
         </w:sdtPr>
+        <w:sdtEndPr/>
         <w:sdtContent>
           <w:r>
             <w:rPr>
@@ -49564,6 +48661,7 @@
           <w:id w:val="48654797"/>
           <w:citation/>
         </w:sdtPr>
+        <w:sdtEndPr/>
         <w:sdtContent>
           <w:r>
             <w:rPr>
@@ -49634,6 +48732,7 @@
           <w:id w:val="878982728"/>
           <w:citation/>
         </w:sdtPr>
+        <w:sdtEndPr/>
         <w:sdtContent>
           <w:r>
             <w:rPr>
@@ -49664,7 +48763,15 @@
               <w:szCs w:val="24"/>
               <w:lang w:bidi="fa-IR"/>
             </w:rPr>
-            <w:t xml:space="preserve"> [7]</w:t>
+            <w:t xml:space="preserve"> </w:t>
+          </w:r>
+          <w:r>
+            <w:rPr>
+              <w:noProof/>
+              <w:szCs w:val="24"/>
+              <w:lang w:bidi="fa-IR"/>
+            </w:rPr>
+            <w:t>[7]</w:t>
           </w:r>
           <w:r>
             <w:rPr>
@@ -50088,6 +49195,7 @@
           <w:id w:val="-1745174941"/>
           <w:citation/>
         </w:sdtPr>
+        <w:sdtEndPr/>
         <w:sdtContent>
           <w:r>
             <w:rPr>
@@ -50741,6 +49849,7 @@
           <w:id w:val="518967637"/>
           <w:citation/>
         </w:sdtPr>
+        <w:sdtEndPr/>
         <w:sdtContent>
           <w:r>
             <w:rPr>
@@ -51435,6 +50544,7 @@
           <w:id w:val="-1215806253"/>
           <w:citation/>
         </w:sdtPr>
+        <w:sdtEndPr/>
         <w:sdtContent>
           <w:r>
             <w:rPr>
@@ -51667,6 +50777,7 @@
           <w:id w:val="294418457"/>
           <w:citation/>
         </w:sdtPr>
+        <w:sdtEndPr/>
         <w:sdtContent>
           <w:r>
             <w:rPr>
@@ -52153,6 +51264,7 @@
           <w:id w:val="355628101"/>
           <w:citation/>
         </w:sdtPr>
+        <w:sdtEndPr/>
         <w:sdtContent>
           <w:r>
             <w:rPr>
@@ -52805,6 +51917,7 @@
           <w:id w:val="-329219529"/>
           <w:citation/>
         </w:sdtPr>
+        <w:sdtEndPr/>
         <w:sdtContent>
           <w:r>
             <w:rPr>
@@ -53068,7 +52181,7 @@
           <w:rtl/>
         </w:rPr>
       </w:pPr>
-      <w:bookmarkStart w:id="17" w:name="_Toc217069084"/>
+      <w:bookmarkStart w:id="18" w:name="_Toc217458835"/>
       <w:r>
         <w:rPr>
           <w:rFonts w:hint="cs"/>
@@ -53076,13 +52189,13 @@
         </w:rPr>
         <w:t>فصل 3</w:t>
       </w:r>
-      <w:bookmarkEnd w:id="17"/>
+      <w:bookmarkEnd w:id="18"/>
     </w:p>
     <w:p>
       <w:pPr>
         <w:pStyle w:val="Heading1"/>
       </w:pPr>
-      <w:bookmarkStart w:id="18" w:name="_Toc217069085"/>
+      <w:bookmarkStart w:id="19" w:name="_Toc217458836"/>
       <w:r>
         <w:rPr>
           <w:rtl/>
@@ -53119,7 +52232,7 @@
         </w:rPr>
         <w:t>ي</w:t>
       </w:r>
-      <w:bookmarkEnd w:id="18"/>
+      <w:bookmarkEnd w:id="19"/>
     </w:p>
     <w:p>
       <w:pPr>
@@ -55585,10 +54698,15 @@
     </w:p>
     <w:p/>
     <w:p/>
-    <w:bookmarkStart w:id="19" w:name="_Toc217069086" w:displacedByCustomXml="next"/>
+    <w:bookmarkStart w:id="20" w:name="_Toc217458837" w:displacedByCustomXml="next"/>
     <w:sdt>
       <w:sdtPr>
         <w:rPr>
+          <w:rFonts w:asciiTheme="minorHAnsi" w:hAnsiTheme="minorHAnsi"/>
+          <w:b w:val="0"/>
+          <w:bCs w:val="0"/>
+          <w:sz w:val="24"/>
+          <w:szCs w:val="22"/>
           <w:rtl/>
         </w:rPr>
         <w:id w:val="-26796135"/>
@@ -55597,15 +54715,7 @@
           <w:docPartUnique/>
         </w:docPartObj>
       </w:sdtPr>
-      <w:sdtEndPr>
-        <w:rPr>
-          <w:rFonts w:asciiTheme="minorHAnsi" w:hAnsiTheme="minorHAnsi"/>
-          <w:b w:val="0"/>
-          <w:bCs w:val="0"/>
-          <w:sz w:val="24"/>
-          <w:szCs w:val="22"/>
-        </w:rPr>
-      </w:sdtEndPr>
+      <w:sdtEndPr/>
       <w:sdtContent>
         <w:p>
           <w:pPr>
@@ -55623,7 +54733,7 @@
             </w:rPr>
             <w:t>منابع</w:t>
           </w:r>
-          <w:bookmarkEnd w:id="19"/>
+          <w:bookmarkEnd w:id="20"/>
         </w:p>
         <w:sdt>
           <w:sdtPr>
@@ -55633,6 +54743,7 @@
             <w:id w:val="-573587230"/>
             <w:bibliography/>
           </w:sdtPr>
+          <w:sdtEndPr/>
           <w:sdtContent>
             <w:p>
               <w:pPr>
@@ -55665,12 +54776,12 @@
                 <w:tblLook w:val="04A0" w:firstRow="1" w:lastRow="0" w:firstColumn="1" w:lastColumn="0" w:noHBand="0" w:noVBand="1"/>
               </w:tblPr>
               <w:tblGrid>
-                <w:gridCol w:w="363"/>
-                <w:gridCol w:w="8997"/>
+                <w:gridCol w:w="426"/>
+                <w:gridCol w:w="8934"/>
               </w:tblGrid>
               <w:tr>
                 <w:trPr>
-                  <w:divId w:val="153840162"/>
+                  <w:divId w:val="589437556"/>
                   <w:tblCellSpacing w:w="15" w:type="dxa"/>
                 </w:trPr>
                 <w:tc>
@@ -55706,8 +54817,8 @@
                   <w:p>
                     <w:pPr>
                       <w:pStyle w:val="Bibliography"/>
-                      <w:bidi w:val="0"/>
                       <w:rPr>
+                        <w:rFonts w:hint="cs"/>
                         <w:noProof/>
                         <w:rtl/>
                         <w:lang w:bidi="fa-IR"/>
@@ -55769,7 +54880,7 @@
               </w:tr>
               <w:tr>
                 <w:trPr>
-                  <w:divId w:val="153840162"/>
+                  <w:divId w:val="589437556"/>
                   <w:tblCellSpacing w:w="15" w:type="dxa"/>
                 </w:trPr>
                 <w:tc>
@@ -55781,6 +54892,7 @@
                     <w:pPr>
                       <w:pStyle w:val="Bibliography"/>
                       <w:rPr>
+                        <w:rFonts w:hint="cs"/>
                         <w:noProof/>
                         <w:rtl/>
                         <w:lang w:bidi="fa-IR"/>
@@ -55805,8 +54917,8 @@
                   <w:p>
                     <w:pPr>
                       <w:pStyle w:val="Bibliography"/>
-                      <w:bidi w:val="0"/>
                       <w:rPr>
+                        <w:rFonts w:hint="cs"/>
                         <w:noProof/>
                         <w:rtl/>
                         <w:lang w:bidi="fa-IR"/>
@@ -55868,7 +54980,7 @@
               </w:tr>
               <w:tr>
                 <w:trPr>
-                  <w:divId w:val="153840162"/>
+                  <w:divId w:val="589437556"/>
                   <w:tblCellSpacing w:w="15" w:type="dxa"/>
                 </w:trPr>
                 <w:tc>
@@ -55880,6 +54992,7 @@
                     <w:pPr>
                       <w:pStyle w:val="Bibliography"/>
                       <w:rPr>
+                        <w:rFonts w:hint="cs"/>
                         <w:noProof/>
                         <w:rtl/>
                         <w:lang w:bidi="fa-IR"/>
@@ -55904,8 +55017,8 @@
                   <w:p>
                     <w:pPr>
                       <w:pStyle w:val="Bibliography"/>
-                      <w:bidi w:val="0"/>
                       <w:rPr>
+                        <w:rFonts w:hint="cs"/>
                         <w:noProof/>
                         <w:rtl/>
                         <w:lang w:bidi="fa-IR"/>
@@ -55967,7 +55080,7 @@
               </w:tr>
               <w:tr>
                 <w:trPr>
-                  <w:divId w:val="153840162"/>
+                  <w:divId w:val="589437556"/>
                   <w:tblCellSpacing w:w="15" w:type="dxa"/>
                 </w:trPr>
                 <w:tc>
@@ -55979,6 +55092,7 @@
                     <w:pPr>
                       <w:pStyle w:val="Bibliography"/>
                       <w:rPr>
+                        <w:rFonts w:hint="cs"/>
                         <w:noProof/>
                         <w:rtl/>
                         <w:lang w:bidi="fa-IR"/>
@@ -56003,206 +55117,8 @@
                   <w:p>
                     <w:pPr>
                       <w:pStyle w:val="Bibliography"/>
-                      <w:bidi w:val="0"/>
-                      <w:rPr>
-                        <w:noProof/>
-                        <w:rtl/>
-                        <w:lang w:bidi="fa-IR"/>
-                      </w:rPr>
-                    </w:pPr>
-                    <w:r>
                       <w:rPr>
                         <w:rFonts w:hint="cs"/>
-                        <w:noProof/>
-                        <w:lang w:bidi="fa-IR"/>
-                      </w:rPr>
-                      <w:t>A. Benjamin, K. Urs, T. Aleksandar, K. Darko</w:t>
-                    </w:r>
-                    <w:r>
-                      <w:rPr>
-                        <w:rFonts w:hint="cs"/>
-                        <w:noProof/>
-                        <w:rtl/>
-                        <w:lang w:bidi="fa-IR"/>
-                      </w:rPr>
-                      <w:t xml:space="preserve"> و </w:t>
-                    </w:r>
-                    <w:r>
-                      <w:rPr>
-                        <w:rFonts w:hint="cs"/>
-                        <w:noProof/>
-                        <w:lang w:bidi="fa-IR"/>
-                      </w:rPr>
-                      <w:t>H. Andreas, “Domain-Specific Fine-Tuning of Large Language,”</w:t>
-                    </w:r>
-                    <w:r>
-                      <w:rPr>
-                        <w:rFonts w:hint="cs"/>
-                        <w:noProof/>
-                        <w:rtl/>
-                        <w:lang w:bidi="fa-IR"/>
-                      </w:rPr>
-                      <w:t xml:space="preserve"> </w:t>
-                    </w:r>
-                    <w:r>
-                      <w:rPr>
-                        <w:rFonts w:hint="cs"/>
-                        <w:noProof/>
-                        <w:lang w:bidi="fa-IR"/>
-                      </w:rPr>
-                      <w:t>p. 5, 2021.</w:t>
-                    </w:r>
-                    <w:r>
-                      <w:rPr>
-                        <w:rFonts w:hint="cs"/>
-                        <w:noProof/>
-                        <w:rtl/>
-                        <w:lang w:bidi="fa-IR"/>
-                      </w:rPr>
-                      <w:t xml:space="preserve"> </w:t>
-                    </w:r>
-                  </w:p>
-                </w:tc>
-              </w:tr>
-              <w:tr>
-                <w:trPr>
-                  <w:divId w:val="153840162"/>
-                  <w:tblCellSpacing w:w="15" w:type="dxa"/>
-                </w:trPr>
-                <w:tc>
-                  <w:tcPr>
-                    <w:tcW w:w="50" w:type="pct"/>
-                    <w:hideMark/>
-                  </w:tcPr>
-                  <w:p>
-                    <w:pPr>
-                      <w:pStyle w:val="Bibliography"/>
-                      <w:rPr>
-                        <w:noProof/>
-                        <w:rtl/>
-                        <w:lang w:bidi="fa-IR"/>
-                      </w:rPr>
-                    </w:pPr>
-                    <w:r>
-                      <w:rPr>
-                        <w:rFonts w:hint="cs"/>
-                        <w:noProof/>
-                        <w:rtl/>
-                        <w:lang w:bidi="fa-IR"/>
-                      </w:rPr>
-                      <w:t xml:space="preserve">[5] </w:t>
-                    </w:r>
-                  </w:p>
-                </w:tc>
-                <w:tc>
-                  <w:tcPr>
-                    <w:tcW w:w="0" w:type="auto"/>
-                    <w:hideMark/>
-                  </w:tcPr>
-                  <w:p>
-                    <w:pPr>
-                      <w:pStyle w:val="Bibliography"/>
-                      <w:bidi w:val="0"/>
-                      <w:rPr>
-                        <w:noProof/>
-                        <w:rtl/>
-                        <w:lang w:bidi="fa-IR"/>
-                      </w:rPr>
-                    </w:pPr>
-                    <w:r>
-                      <w:rPr>
-                        <w:rFonts w:hint="cs"/>
-                        <w:noProof/>
-                        <w:lang w:bidi="fa-IR"/>
-                      </w:rPr>
-                      <w:t>V. Eugene, M. Ammar Jaleel, . R. Salim</w:t>
-                    </w:r>
-                    <w:r>
-                      <w:rPr>
-                        <w:rFonts w:hint="cs"/>
-                        <w:noProof/>
-                        <w:rtl/>
-                        <w:lang w:bidi="fa-IR"/>
-                      </w:rPr>
-                      <w:t xml:space="preserve"> و </w:t>
-                    </w:r>
-                    <w:r>
-                      <w:rPr>
-                        <w:rFonts w:hint="cs"/>
-                        <w:noProof/>
-                        <w:lang w:bidi="fa-IR"/>
-                      </w:rPr>
-                      <w:t>C. Robin, “ARRC: Advanced Reasoning Robot Control—Knowledge-Driven Autonomous Manipulation Using Retrieval-Augmented Generation,”</w:t>
-                    </w:r>
-                    <w:r>
-                      <w:rPr>
-                        <w:rFonts w:hint="cs"/>
-                        <w:noProof/>
-                        <w:rtl/>
-                        <w:lang w:bidi="fa-IR"/>
-                      </w:rPr>
-                      <w:t xml:space="preserve"> </w:t>
-                    </w:r>
-                    <w:r>
-                      <w:rPr>
-                        <w:rFonts w:hint="cs"/>
-                        <w:noProof/>
-                        <w:lang w:bidi="fa-IR"/>
-                      </w:rPr>
-                      <w:t>p. 8, 2025.</w:t>
-                    </w:r>
-                    <w:r>
-                      <w:rPr>
-                        <w:rFonts w:hint="cs"/>
-                        <w:noProof/>
-                        <w:rtl/>
-                        <w:lang w:bidi="fa-IR"/>
-                      </w:rPr>
-                      <w:t xml:space="preserve"> </w:t>
-                    </w:r>
-                  </w:p>
-                </w:tc>
-              </w:tr>
-              <w:tr>
-                <w:trPr>
-                  <w:divId w:val="153840162"/>
-                  <w:tblCellSpacing w:w="15" w:type="dxa"/>
-                </w:trPr>
-                <w:tc>
-                  <w:tcPr>
-                    <w:tcW w:w="50" w:type="pct"/>
-                    <w:hideMark/>
-                  </w:tcPr>
-                  <w:p>
-                    <w:pPr>
-                      <w:pStyle w:val="Bibliography"/>
-                      <w:rPr>
-                        <w:noProof/>
-                        <w:rtl/>
-                        <w:lang w:bidi="fa-IR"/>
-                      </w:rPr>
-                    </w:pPr>
-                    <w:r>
-                      <w:rPr>
-                        <w:rFonts w:hint="cs"/>
-                        <w:noProof/>
-                        <w:rtl/>
-                        <w:lang w:bidi="fa-IR"/>
-                      </w:rPr>
-                      <w:t xml:space="preserve">[6] </w:t>
-                    </w:r>
-                  </w:p>
-                </w:tc>
-                <w:tc>
-                  <w:tcPr>
-                    <w:tcW w:w="0" w:type="auto"/>
-                    <w:hideMark/>
-                  </w:tcPr>
-                  <w:p>
-                    <w:pPr>
-                      <w:pStyle w:val="Bibliography"/>
-                      <w:bidi w:val="0"/>
-                      <w:rPr>
                         <w:noProof/>
                         <w:rtl/>
                         <w:lang w:bidi="fa-IR"/>
@@ -56298,7 +55214,7 @@
               </w:tr>
               <w:tr>
                 <w:trPr>
-                  <w:divId w:val="153840162"/>
+                  <w:divId w:val="589437556"/>
                   <w:tblCellSpacing w:w="15" w:type="dxa"/>
                 </w:trPr>
                 <w:tc>
@@ -56310,6 +55226,207 @@
                     <w:pPr>
                       <w:pStyle w:val="Bibliography"/>
                       <w:rPr>
+                        <w:rFonts w:hint="cs"/>
+                        <w:noProof/>
+                        <w:rtl/>
+                        <w:lang w:bidi="fa-IR"/>
+                      </w:rPr>
+                    </w:pPr>
+                    <w:r>
+                      <w:rPr>
+                        <w:rFonts w:hint="cs"/>
+                        <w:noProof/>
+                        <w:rtl/>
+                        <w:lang w:bidi="fa-IR"/>
+                      </w:rPr>
+                      <w:t xml:space="preserve">[5] </w:t>
+                    </w:r>
+                  </w:p>
+                </w:tc>
+                <w:tc>
+                  <w:tcPr>
+                    <w:tcW w:w="0" w:type="auto"/>
+                    <w:hideMark/>
+                  </w:tcPr>
+                  <w:p>
+                    <w:pPr>
+                      <w:pStyle w:val="Bibliography"/>
+                      <w:rPr>
+                        <w:rFonts w:hint="cs"/>
+                        <w:noProof/>
+                        <w:rtl/>
+                        <w:lang w:bidi="fa-IR"/>
+                      </w:rPr>
+                    </w:pPr>
+                    <w:r>
+                      <w:rPr>
+                        <w:rFonts w:hint="cs"/>
+                        <w:noProof/>
+                        <w:lang w:bidi="fa-IR"/>
+                      </w:rPr>
+                      <w:t>D. Conan, . B. Thomas, B. H. Jin</w:t>
+                    </w:r>
+                    <w:r>
+                      <w:rPr>
+                        <w:rFonts w:hint="cs"/>
+                        <w:noProof/>
+                        <w:rtl/>
+                        <w:lang w:bidi="fa-IR"/>
+                      </w:rPr>
+                      <w:t xml:space="preserve"> و </w:t>
+                    </w:r>
+                    <w:r>
+                      <w:rPr>
+                        <w:rFonts w:hint="cs"/>
+                        <w:noProof/>
+                        <w:lang w:bidi="fa-IR"/>
+                      </w:rPr>
+                      <w:t>Z. Wenxiao, “Enhancing reliability in LLM-integrated robotic systems: A unified approach,”</w:t>
+                    </w:r>
+                    <w:r>
+                      <w:rPr>
+                        <w:rFonts w:hint="cs"/>
+                        <w:noProof/>
+                        <w:rtl/>
+                        <w:lang w:bidi="fa-IR"/>
+                      </w:rPr>
+                      <w:t xml:space="preserve"> </w:t>
+                    </w:r>
+                    <w:r>
+                      <w:rPr>
+                        <w:rFonts w:hint="cs"/>
+                        <w:noProof/>
+                        <w:lang w:bidi="fa-IR"/>
+                      </w:rPr>
+                      <w:t>p. 14, 2025.</w:t>
+                    </w:r>
+                    <w:r>
+                      <w:rPr>
+                        <w:rFonts w:hint="cs"/>
+                        <w:noProof/>
+                        <w:rtl/>
+                        <w:lang w:bidi="fa-IR"/>
+                      </w:rPr>
+                      <w:t xml:space="preserve"> </w:t>
+                    </w:r>
+                  </w:p>
+                </w:tc>
+              </w:tr>
+              <w:tr>
+                <w:trPr>
+                  <w:divId w:val="589437556"/>
+                  <w:tblCellSpacing w:w="15" w:type="dxa"/>
+                </w:trPr>
+                <w:tc>
+                  <w:tcPr>
+                    <w:tcW w:w="50" w:type="pct"/>
+                    <w:hideMark/>
+                  </w:tcPr>
+                  <w:p>
+                    <w:pPr>
+                      <w:pStyle w:val="Bibliography"/>
+                      <w:rPr>
+                        <w:rFonts w:hint="cs"/>
+                        <w:noProof/>
+                        <w:rtl/>
+                        <w:lang w:bidi="fa-IR"/>
+                      </w:rPr>
+                    </w:pPr>
+                    <w:r>
+                      <w:rPr>
+                        <w:rFonts w:hint="cs"/>
+                        <w:noProof/>
+                        <w:rtl/>
+                        <w:lang w:bidi="fa-IR"/>
+                      </w:rPr>
+                      <w:t xml:space="preserve">[6] </w:t>
+                    </w:r>
+                  </w:p>
+                </w:tc>
+                <w:tc>
+                  <w:tcPr>
+                    <w:tcW w:w="0" w:type="auto"/>
+                    <w:hideMark/>
+                  </w:tcPr>
+                  <w:p>
+                    <w:pPr>
+                      <w:pStyle w:val="Bibliography"/>
+                      <w:rPr>
+                        <w:rFonts w:hint="cs"/>
+                        <w:noProof/>
+                        <w:rtl/>
+                        <w:lang w:bidi="fa-IR"/>
+                      </w:rPr>
+                    </w:pPr>
+                    <w:r>
+                      <w:rPr>
+                        <w:rFonts w:hint="cs"/>
+                        <w:noProof/>
+                        <w:lang w:bidi="fa-IR"/>
+                      </w:rPr>
+                      <w:t>A. Benjamin, K. Urs, T. Aleksandar, K. Darko</w:t>
+                    </w:r>
+                    <w:r>
+                      <w:rPr>
+                        <w:rFonts w:hint="cs"/>
+                        <w:noProof/>
+                        <w:rtl/>
+                        <w:lang w:bidi="fa-IR"/>
+                      </w:rPr>
+                      <w:t xml:space="preserve"> و </w:t>
+                    </w:r>
+                    <w:r>
+                      <w:rPr>
+                        <w:rFonts w:hint="cs"/>
+                        <w:noProof/>
+                        <w:lang w:bidi="fa-IR"/>
+                      </w:rPr>
+                      <w:t>H. Andreas, “Domain-Specific Fine-Tuning of Large Language,”</w:t>
+                    </w:r>
+                    <w:r>
+                      <w:rPr>
+                        <w:rFonts w:hint="cs"/>
+                        <w:noProof/>
+                        <w:rtl/>
+                        <w:lang w:bidi="fa-IR"/>
+                      </w:rPr>
+                      <w:t xml:space="preserve"> </w:t>
+                    </w:r>
+                    <w:r>
+                      <w:rPr>
+                        <w:rFonts w:hint="cs"/>
+                        <w:noProof/>
+                        <w:lang w:bidi="fa-IR"/>
+                      </w:rPr>
+                      <w:t>p. 5, 2021.</w:t>
+                    </w:r>
+                    <w:r>
+                      <w:rPr>
+                        <w:rFonts w:hint="cs"/>
+                        <w:noProof/>
+                        <w:rtl/>
+                        <w:lang w:bidi="fa-IR"/>
+                      </w:rPr>
+                      <w:t xml:space="preserve"> </w:t>
+                    </w:r>
+                  </w:p>
+                </w:tc>
+              </w:tr>
+              <w:tr>
+                <w:trPr>
+                  <w:divId w:val="589437556"/>
+                  <w:tblCellSpacing w:w="15" w:type="dxa"/>
+                </w:trPr>
+                <w:tc>
+                  <w:tcPr>
+                    <w:tcW w:w="50" w:type="pct"/>
+                    <w:hideMark/>
+                  </w:tcPr>
+                  <w:p>
+                    <w:pPr>
+                      <w:pStyle w:val="Bibliography"/>
+                      <w:rPr>
+                        <w:rFonts w:hint="cs"/>
                         <w:noProof/>
                         <w:rtl/>
                         <w:lang w:bidi="fa-IR"/>
@@ -56334,8 +55451,8 @@
                   <w:p>
                     <w:pPr>
                       <w:pStyle w:val="Bibliography"/>
-                      <w:bidi w:val="0"/>
                       <w:rPr>
+                        <w:rFonts w:hint="cs"/>
                         <w:noProof/>
                         <w:rtl/>
                         <w:lang w:bidi="fa-IR"/>
@@ -56397,7 +55514,7 @@
               </w:tr>
               <w:tr>
                 <w:trPr>
-                  <w:divId w:val="153840162"/>
+                  <w:divId w:val="589437556"/>
                   <w:tblCellSpacing w:w="15" w:type="dxa"/>
                 </w:trPr>
                 <w:tc>
@@ -56409,6 +55526,7 @@
                     <w:pPr>
                       <w:pStyle w:val="Bibliography"/>
                       <w:rPr>
+                        <w:rFonts w:hint="cs"/>
                         <w:noProof/>
                         <w:rtl/>
                         <w:lang w:bidi="fa-IR"/>
@@ -56433,8 +55551,208 @@
                   <w:p>
                     <w:pPr>
                       <w:pStyle w:val="Bibliography"/>
-                      <w:bidi w:val="0"/>
                       <w:rPr>
+                        <w:rFonts w:hint="cs"/>
+                        <w:noProof/>
+                        <w:rtl/>
+                        <w:lang w:bidi="fa-IR"/>
+                      </w:rPr>
+                    </w:pPr>
+                    <w:r>
+                      <w:rPr>
+                        <w:rFonts w:hint="cs"/>
+                        <w:noProof/>
+                        <w:lang w:bidi="fa-IR"/>
+                      </w:rPr>
+                      <w:t>V. Eugene, M. Ammar Jaleel, . R. Salim</w:t>
+                    </w:r>
+                    <w:r>
+                      <w:rPr>
+                        <w:rFonts w:hint="cs"/>
+                        <w:noProof/>
+                        <w:rtl/>
+                        <w:lang w:bidi="fa-IR"/>
+                      </w:rPr>
+                      <w:t xml:space="preserve"> و </w:t>
+                    </w:r>
+                    <w:r>
+                      <w:rPr>
+                        <w:rFonts w:hint="cs"/>
+                        <w:noProof/>
+                        <w:lang w:bidi="fa-IR"/>
+                      </w:rPr>
+                      <w:t>C. Robin, “ARRC: Advanced Reasoning Robot Control—Knowledge-Driven Autonomous Manipulation Using Retrieval-Augmented Generation,”</w:t>
+                    </w:r>
+                    <w:r>
+                      <w:rPr>
+                        <w:rFonts w:hint="cs"/>
+                        <w:noProof/>
+                        <w:rtl/>
+                        <w:lang w:bidi="fa-IR"/>
+                      </w:rPr>
+                      <w:t xml:space="preserve"> </w:t>
+                    </w:r>
+                    <w:r>
+                      <w:rPr>
+                        <w:rFonts w:hint="cs"/>
+                        <w:noProof/>
+                        <w:lang w:bidi="fa-IR"/>
+                      </w:rPr>
+                      <w:t>p. 8, 2025.</w:t>
+                    </w:r>
+                    <w:r>
+                      <w:rPr>
+                        <w:rFonts w:hint="cs"/>
+                        <w:noProof/>
+                        <w:rtl/>
+                        <w:lang w:bidi="fa-IR"/>
+                      </w:rPr>
+                      <w:t xml:space="preserve"> </w:t>
+                    </w:r>
+                  </w:p>
+                </w:tc>
+              </w:tr>
+              <w:tr>
+                <w:trPr>
+                  <w:divId w:val="589437556"/>
+                  <w:tblCellSpacing w:w="15" w:type="dxa"/>
+                </w:trPr>
+                <w:tc>
+                  <w:tcPr>
+                    <w:tcW w:w="50" w:type="pct"/>
+                    <w:hideMark/>
+                  </w:tcPr>
+                  <w:p>
+                    <w:pPr>
+                      <w:pStyle w:val="Bibliography"/>
+                      <w:rPr>
+                        <w:rFonts w:hint="cs"/>
+                        <w:noProof/>
+                        <w:rtl/>
+                        <w:lang w:bidi="fa-IR"/>
+                      </w:rPr>
+                    </w:pPr>
+                    <w:r>
+                      <w:rPr>
+                        <w:rFonts w:hint="cs"/>
+                        <w:noProof/>
+                        <w:rtl/>
+                        <w:lang w:bidi="fa-IR"/>
+                      </w:rPr>
+                      <w:t xml:space="preserve">[9] </w:t>
+                    </w:r>
+                  </w:p>
+                </w:tc>
+                <w:tc>
+                  <w:tcPr>
+                    <w:tcW w:w="0" w:type="auto"/>
+                    <w:hideMark/>
+                  </w:tcPr>
+                  <w:p>
+                    <w:pPr>
+                      <w:pStyle w:val="Bibliography"/>
+                      <w:rPr>
+                        <w:rFonts w:hint="cs"/>
+                        <w:noProof/>
+                        <w:rtl/>
+                        <w:lang w:bidi="fa-IR"/>
+                      </w:rPr>
+                    </w:pPr>
+                    <w:r>
+                      <w:rPr>
+                        <w:rFonts w:hint="cs"/>
+                        <w:noProof/>
+                        <w:lang w:bidi="fa-IR"/>
+                      </w:rPr>
+                      <w:t>Y. Z. Jiaqiang , G. C. Carla, V. David</w:t>
+                    </w:r>
+                    <w:r>
+                      <w:rPr>
+                        <w:rFonts w:hint="cs"/>
+                        <w:noProof/>
+                        <w:rtl/>
+                        <w:lang w:bidi="fa-IR"/>
+                      </w:rPr>
+                      <w:t xml:space="preserve"> و </w:t>
+                    </w:r>
+                    <w:r>
+                      <w:rPr>
+                        <w:rFonts w:hint="cs"/>
+                        <w:noProof/>
+                        <w:lang w:bidi="fa-IR"/>
+                      </w:rPr>
+                      <w:t>D. z. Michał, “InCoRo: In-Context Learning for Robotics Control with Feedback Loops,”</w:t>
+                    </w:r>
+                    <w:r>
+                      <w:rPr>
+                        <w:rFonts w:hint="cs"/>
+                        <w:noProof/>
+                        <w:rtl/>
+                        <w:lang w:bidi="fa-IR"/>
+                      </w:rPr>
+                      <w:t xml:space="preserve"> </w:t>
+                    </w:r>
+                    <w:r>
+                      <w:rPr>
+                        <w:rFonts w:hint="cs"/>
+                        <w:noProof/>
+                        <w:lang w:bidi="fa-IR"/>
+                      </w:rPr>
+                      <w:t>p. 20, 2024.</w:t>
+                    </w:r>
+                    <w:r>
+                      <w:rPr>
+                        <w:rFonts w:hint="cs"/>
+                        <w:noProof/>
+                        <w:rtl/>
+                        <w:lang w:bidi="fa-IR"/>
+                      </w:rPr>
+                      <w:t xml:space="preserve"> </w:t>
+                    </w:r>
+                  </w:p>
+                </w:tc>
+              </w:tr>
+              <w:tr>
+                <w:trPr>
+                  <w:divId w:val="589437556"/>
+                  <w:tblCellSpacing w:w="15" w:type="dxa"/>
+                </w:trPr>
+                <w:tc>
+                  <w:tcPr>
+                    <w:tcW w:w="50" w:type="pct"/>
+                    <w:hideMark/>
+                  </w:tcPr>
+                  <w:p>
+                    <w:pPr>
+                      <w:pStyle w:val="Bibliography"/>
+                      <w:rPr>
+                        <w:rFonts w:hint="cs"/>
+                        <w:noProof/>
+                        <w:rtl/>
+                        <w:lang w:bidi="fa-IR"/>
+                      </w:rPr>
+                    </w:pPr>
+                    <w:r>
+                      <w:rPr>
+                        <w:rFonts w:hint="cs"/>
+                        <w:noProof/>
+                        <w:rtl/>
+                        <w:lang w:bidi="fa-IR"/>
+                      </w:rPr>
+                      <w:t xml:space="preserve">[10] </w:t>
+                    </w:r>
+                  </w:p>
+                </w:tc>
+                <w:tc>
+                  <w:tcPr>
+                    <w:tcW w:w="0" w:type="auto"/>
+                    <w:hideMark/>
+                  </w:tcPr>
+                  <w:p>
+                    <w:pPr>
+                      <w:pStyle w:val="Bibliography"/>
+                      <w:rPr>
+                        <w:rFonts w:hint="cs"/>
                         <w:noProof/>
                         <w:rtl/>
                         <w:lang w:bidi="fa-IR"/>
@@ -56496,7 +55814,7 @@
               </w:tr>
               <w:tr>
                 <w:trPr>
-                  <w:divId w:val="153840162"/>
+                  <w:divId w:val="589437556"/>
                   <w:tblCellSpacing w:w="15" w:type="dxa"/>
                 </w:trPr>
                 <w:tc>
@@ -56508,6 +55826,7 @@
                     <w:pPr>
                       <w:pStyle w:val="Bibliography"/>
                       <w:rPr>
+                        <w:rFonts w:hint="cs"/>
                         <w:noProof/>
                         <w:rtl/>
                         <w:lang w:bidi="fa-IR"/>
@@ -56520,7 +55839,7 @@
                         <w:rtl/>
                         <w:lang w:bidi="fa-IR"/>
                       </w:rPr>
-                      <w:t xml:space="preserve">[9] </w:t>
+                      <w:t xml:space="preserve">[11] </w:t>
                     </w:r>
                   </w:p>
                 </w:tc>
@@ -56532,8 +55851,8 @@
                   <w:p>
                     <w:pPr>
                       <w:pStyle w:val="Bibliography"/>
-                      <w:bidi w:val="0"/>
                       <w:rPr>
+                        <w:rFonts w:hint="cs"/>
                         <w:noProof/>
                         <w:rtl/>
                         <w:lang w:bidi="fa-IR"/>
@@ -56612,7 +55931,7 @@
               </w:tr>
               <w:tr>
                 <w:trPr>
-                  <w:divId w:val="153840162"/>
+                  <w:divId w:val="589437556"/>
                   <w:tblCellSpacing w:w="15" w:type="dxa"/>
                 </w:trPr>
                 <w:tc>
@@ -56624,6 +55943,7 @@
                     <w:pPr>
                       <w:pStyle w:val="Bibliography"/>
                       <w:rPr>
+                        <w:rFonts w:hint="cs"/>
                         <w:noProof/>
                         <w:rtl/>
                         <w:lang w:bidi="fa-IR"/>
@@ -56636,205 +55956,6 @@
                         <w:rtl/>
                         <w:lang w:bidi="fa-IR"/>
                       </w:rPr>
-                      <w:t xml:space="preserve">[10] </w:t>
-                    </w:r>
-                  </w:p>
-                </w:tc>
-                <w:tc>
-                  <w:tcPr>
-                    <w:tcW w:w="0" w:type="auto"/>
-                    <w:hideMark/>
-                  </w:tcPr>
-                  <w:p>
-                    <w:pPr>
-                      <w:pStyle w:val="Bibliography"/>
-                      <w:bidi w:val="0"/>
-                      <w:rPr>
-                        <w:noProof/>
-                        <w:rtl/>
-                        <w:lang w:bidi="fa-IR"/>
-                      </w:rPr>
-                    </w:pPr>
-                    <w:r>
-                      <w:rPr>
-                        <w:rFonts w:hint="cs"/>
-                        <w:noProof/>
-                        <w:lang w:bidi="fa-IR"/>
-                      </w:rPr>
-                      <w:t>D. Conan, . B. Thomas, B. H. Jin</w:t>
-                    </w:r>
-                    <w:r>
-                      <w:rPr>
-                        <w:rFonts w:hint="cs"/>
-                        <w:noProof/>
-                        <w:rtl/>
-                        <w:lang w:bidi="fa-IR"/>
-                      </w:rPr>
-                      <w:t xml:space="preserve"> و </w:t>
-                    </w:r>
-                    <w:r>
-                      <w:rPr>
-                        <w:rFonts w:hint="cs"/>
-                        <w:noProof/>
-                        <w:lang w:bidi="fa-IR"/>
-                      </w:rPr>
-                      <w:t>Z. Wenxiao, “Enhancing reliability in LLM-integrated robotic systems: A unified approach,”</w:t>
-                    </w:r>
-                    <w:r>
-                      <w:rPr>
-                        <w:rFonts w:hint="cs"/>
-                        <w:noProof/>
-                        <w:rtl/>
-                        <w:lang w:bidi="fa-IR"/>
-                      </w:rPr>
-                      <w:t xml:space="preserve"> </w:t>
-                    </w:r>
-                    <w:r>
-                      <w:rPr>
-                        <w:rFonts w:hint="cs"/>
-                        <w:noProof/>
-                        <w:lang w:bidi="fa-IR"/>
-                      </w:rPr>
-                      <w:t>p. 14, 2025.</w:t>
-                    </w:r>
-                    <w:r>
-                      <w:rPr>
-                        <w:rFonts w:hint="cs"/>
-                        <w:noProof/>
-                        <w:rtl/>
-                        <w:lang w:bidi="fa-IR"/>
-                      </w:rPr>
-                      <w:t xml:space="preserve"> </w:t>
-                    </w:r>
-                  </w:p>
-                </w:tc>
-              </w:tr>
-              <w:tr>
-                <w:trPr>
-                  <w:divId w:val="153840162"/>
-                  <w:tblCellSpacing w:w="15" w:type="dxa"/>
-                </w:trPr>
-                <w:tc>
-                  <w:tcPr>
-                    <w:tcW w:w="50" w:type="pct"/>
-                    <w:hideMark/>
-                  </w:tcPr>
-                  <w:p>
-                    <w:pPr>
-                      <w:pStyle w:val="Bibliography"/>
-                      <w:rPr>
-                        <w:noProof/>
-                        <w:rtl/>
-                        <w:lang w:bidi="fa-IR"/>
-                      </w:rPr>
-                    </w:pPr>
-                    <w:r>
-                      <w:rPr>
-                        <w:rFonts w:hint="cs"/>
-                        <w:noProof/>
-                        <w:rtl/>
-                        <w:lang w:bidi="fa-IR"/>
-                      </w:rPr>
-                      <w:t xml:space="preserve">[11] </w:t>
-                    </w:r>
-                  </w:p>
-                </w:tc>
-                <w:tc>
-                  <w:tcPr>
-                    <w:tcW w:w="0" w:type="auto"/>
-                    <w:hideMark/>
-                  </w:tcPr>
-                  <w:p>
-                    <w:pPr>
-                      <w:pStyle w:val="Bibliography"/>
-                      <w:bidi w:val="0"/>
-                      <w:rPr>
-                        <w:noProof/>
-                        <w:rtl/>
-                        <w:lang w:bidi="fa-IR"/>
-                      </w:rPr>
-                    </w:pPr>
-                    <w:r>
-                      <w:rPr>
-                        <w:rFonts w:hint="cs"/>
-                        <w:noProof/>
-                        <w:lang w:bidi="fa-IR"/>
-                      </w:rPr>
-                      <w:t>Y. Z. Jiaqiang , G. C. Carla, V. David</w:t>
-                    </w:r>
-                    <w:r>
-                      <w:rPr>
-                        <w:rFonts w:hint="cs"/>
-                        <w:noProof/>
-                        <w:rtl/>
-                        <w:lang w:bidi="fa-IR"/>
-                      </w:rPr>
-                      <w:t xml:space="preserve"> و </w:t>
-                    </w:r>
-                    <w:r>
-                      <w:rPr>
-                        <w:rFonts w:hint="cs"/>
-                        <w:noProof/>
-                        <w:lang w:bidi="fa-IR"/>
-                      </w:rPr>
-                      <w:t>D. z. Michał, “InCoRo: In-Context Learning for Robotics Control with Feedback Loops,”</w:t>
-                    </w:r>
-                    <w:r>
-                      <w:rPr>
-                        <w:rFonts w:hint="cs"/>
-                        <w:noProof/>
-                        <w:rtl/>
-                        <w:lang w:bidi="fa-IR"/>
-                      </w:rPr>
-                      <w:t xml:space="preserve"> </w:t>
-                    </w:r>
-                    <w:r>
-                      <w:rPr>
-                        <w:rFonts w:hint="cs"/>
-                        <w:noProof/>
-                        <w:lang w:bidi="fa-IR"/>
-                      </w:rPr>
-                      <w:t>p. 20, 2024.</w:t>
-                    </w:r>
-                    <w:r>
-                      <w:rPr>
-                        <w:rFonts w:hint="cs"/>
-                        <w:noProof/>
-                        <w:rtl/>
-                        <w:lang w:bidi="fa-IR"/>
-                      </w:rPr>
-                      <w:t xml:space="preserve"> </w:t>
-                    </w:r>
-                  </w:p>
-                </w:tc>
-              </w:tr>
-              <w:tr>
-                <w:trPr>
-                  <w:divId w:val="153840162"/>
-                  <w:tblCellSpacing w:w="15" w:type="dxa"/>
-                </w:trPr>
-                <w:tc>
-                  <w:tcPr>
-                    <w:tcW w:w="50" w:type="pct"/>
-                    <w:hideMark/>
-                  </w:tcPr>
-                  <w:p>
-                    <w:pPr>
-                      <w:pStyle w:val="Bibliography"/>
-                      <w:rPr>
-                        <w:noProof/>
-                        <w:rtl/>
-                        <w:lang w:bidi="fa-IR"/>
-                      </w:rPr>
-                    </w:pPr>
-                    <w:r>
-                      <w:rPr>
-                        <w:rFonts w:hint="cs"/>
-                        <w:noProof/>
-                        <w:rtl/>
-                        <w:lang w:bidi="fa-IR"/>
-                      </w:rPr>
-                      <w:lastRenderedPageBreak/>
                       <w:t xml:space="preserve">[12] </w:t>
                     </w:r>
                   </w:p>
@@ -56847,8 +55968,8 @@
                   <w:p>
                     <w:pPr>
                       <w:pStyle w:val="Bibliography"/>
-                      <w:bidi w:val="0"/>
                       <w:rPr>
+                        <w:rFonts w:hint="cs"/>
                         <w:noProof/>
                         <w:rtl/>
                         <w:lang w:bidi="fa-IR"/>
@@ -56919,7 +56040,7 @@
               </w:tr>
               <w:tr>
                 <w:trPr>
-                  <w:divId w:val="153840162"/>
+                  <w:divId w:val="589437556"/>
                   <w:tblCellSpacing w:w="15" w:type="dxa"/>
                 </w:trPr>
                 <w:tc>
@@ -56931,6 +56052,7 @@
                     <w:pPr>
                       <w:pStyle w:val="Bibliography"/>
                       <w:rPr>
+                        <w:rFonts w:hint="cs"/>
                         <w:noProof/>
                         <w:rtl/>
                         <w:lang w:bidi="fa-IR"/>
@@ -56943,6 +56065,7 @@
                         <w:rtl/>
                         <w:lang w:bidi="fa-IR"/>
                       </w:rPr>
+                      <w:lastRenderedPageBreak/>
                       <w:t xml:space="preserve">[13] </w:t>
                     </w:r>
                   </w:p>
@@ -56955,8 +56078,8 @@
                   <w:p>
                     <w:pPr>
                       <w:pStyle w:val="Bibliography"/>
-                      <w:bidi w:val="0"/>
                       <w:rPr>
+                        <w:rFonts w:hint="cs"/>
                         <w:noProof/>
                         <w:rtl/>
                         <w:lang w:bidi="fa-IR"/>
@@ -57018,7 +56141,7 @@
               </w:tr>
               <w:tr>
                 <w:trPr>
-                  <w:divId w:val="153840162"/>
+                  <w:divId w:val="589437556"/>
                   <w:tblCellSpacing w:w="15" w:type="dxa"/>
                 </w:trPr>
                 <w:tc>
@@ -57030,6 +56153,7 @@
                     <w:pPr>
                       <w:pStyle w:val="Bibliography"/>
                       <w:rPr>
+                        <w:rFonts w:hint="cs"/>
                         <w:noProof/>
                         <w:rtl/>
                         <w:lang w:bidi="fa-IR"/>
@@ -57054,8 +56178,8 @@
                   <w:p>
                     <w:pPr>
                       <w:pStyle w:val="Bibliography"/>
-                      <w:bidi w:val="0"/>
                       <w:rPr>
+                        <w:rFonts w:hint="cs"/>
                         <w:noProof/>
                         <w:rtl/>
                         <w:lang w:bidi="fa-IR"/>
@@ -57117,7 +56241,7 @@
               </w:tr>
               <w:tr>
                 <w:trPr>
-                  <w:divId w:val="153840162"/>
+                  <w:divId w:val="589437556"/>
                   <w:tblCellSpacing w:w="15" w:type="dxa"/>
                 </w:trPr>
                 <w:tc>
@@ -57129,6 +56253,7 @@
                     <w:pPr>
                       <w:pStyle w:val="Bibliography"/>
                       <w:rPr>
+                        <w:rFonts w:hint="cs"/>
                         <w:noProof/>
                         <w:rtl/>
                         <w:lang w:bidi="fa-IR"/>
@@ -57153,8 +56278,8 @@
                   <w:p>
                     <w:pPr>
                       <w:pStyle w:val="Bibliography"/>
-                      <w:bidi w:val="0"/>
                       <w:rPr>
+                        <w:rFonts w:hint="cs"/>
                         <w:noProof/>
                         <w:rtl/>
                         <w:lang w:bidi="fa-IR"/>
@@ -57233,7 +56358,7 @@
               </w:tr>
               <w:tr>
                 <w:trPr>
-                  <w:divId w:val="153840162"/>
+                  <w:divId w:val="589437556"/>
                   <w:tblCellSpacing w:w="15" w:type="dxa"/>
                 </w:trPr>
                 <w:tc>
@@ -57245,6 +56370,7 @@
                     <w:pPr>
                       <w:pStyle w:val="Bibliography"/>
                       <w:rPr>
+                        <w:rFonts w:hint="cs"/>
                         <w:noProof/>
                         <w:rtl/>
                         <w:lang w:bidi="fa-IR"/>
@@ -57269,8 +56395,8 @@
                   <w:p>
                     <w:pPr>
                       <w:pStyle w:val="Bibliography"/>
-                      <w:bidi w:val="0"/>
                       <w:rPr>
+                        <w:rFonts w:hint="cs"/>
                         <w:noProof/>
                         <w:rtl/>
                         <w:lang w:bidi="fa-IR"/>
@@ -57349,7 +56475,7 @@
               </w:tr>
               <w:tr>
                 <w:trPr>
-                  <w:divId w:val="153840162"/>
+                  <w:divId w:val="589437556"/>
                   <w:tblCellSpacing w:w="15" w:type="dxa"/>
                 </w:trPr>
                 <w:tc>
@@ -57361,6 +56487,7 @@
                     <w:pPr>
                       <w:pStyle w:val="Bibliography"/>
                       <w:rPr>
+                        <w:rFonts w:hint="cs"/>
                         <w:noProof/>
                         <w:rtl/>
                         <w:lang w:bidi="fa-IR"/>
@@ -57385,8 +56512,8 @@
                   <w:p>
                     <w:pPr>
                       <w:pStyle w:val="Bibliography"/>
-                      <w:bidi w:val="0"/>
                       <w:rPr>
+                        <w:rFonts w:hint="cs"/>
                         <w:noProof/>
                         <w:rtl/>
                         <w:lang w:bidi="fa-IR"/>
@@ -57448,7 +56575,7 @@
               </w:tr>
               <w:tr>
                 <w:trPr>
-                  <w:divId w:val="153840162"/>
+                  <w:divId w:val="589437556"/>
                   <w:tblCellSpacing w:w="15" w:type="dxa"/>
                 </w:trPr>
                 <w:tc>
@@ -57460,6 +56587,7 @@
                     <w:pPr>
                       <w:pStyle w:val="Bibliography"/>
                       <w:rPr>
+                        <w:rFonts w:hint="cs"/>
                         <w:noProof/>
                         <w:rtl/>
                         <w:lang w:bidi="fa-IR"/>
@@ -57484,8 +56612,8 @@
                   <w:p>
                     <w:pPr>
                       <w:pStyle w:val="Bibliography"/>
-                      <w:bidi w:val="0"/>
                       <w:rPr>
+                        <w:rFonts w:hint="cs"/>
                         <w:noProof/>
                         <w:rtl/>
                         <w:lang w:bidi="fa-IR"/>
@@ -57547,7 +56675,7 @@
               </w:tr>
               <w:tr>
                 <w:trPr>
-                  <w:divId w:val="153840162"/>
+                  <w:divId w:val="589437556"/>
                   <w:tblCellSpacing w:w="15" w:type="dxa"/>
                 </w:trPr>
                 <w:tc>
@@ -57559,6 +56687,7 @@
                     <w:pPr>
                       <w:pStyle w:val="Bibliography"/>
                       <w:rPr>
+                        <w:rFonts w:hint="cs"/>
                         <w:noProof/>
                         <w:rtl/>
                         <w:lang w:bidi="fa-IR"/>
@@ -57583,8 +56712,8 @@
                   <w:p>
                     <w:pPr>
                       <w:pStyle w:val="Bibliography"/>
-                      <w:bidi w:val="0"/>
                       <w:rPr>
+                        <w:rFonts w:hint="cs"/>
                         <w:noProof/>
                         <w:rtl/>
                         <w:lang w:bidi="fa-IR"/>
@@ -57646,7 +56775,7 @@
               </w:tr>
               <w:tr>
                 <w:trPr>
-                  <w:divId w:val="153840162"/>
+                  <w:divId w:val="589437556"/>
                   <w:tblCellSpacing w:w="15" w:type="dxa"/>
                 </w:trPr>
                 <w:tc>
@@ -57658,6 +56787,7 @@
                     <w:pPr>
                       <w:pStyle w:val="Bibliography"/>
                       <w:rPr>
+                        <w:rFonts w:hint="cs"/>
                         <w:noProof/>
                         <w:rtl/>
                         <w:lang w:bidi="fa-IR"/>
@@ -57682,8 +56812,8 @@
                   <w:p>
                     <w:pPr>
                       <w:pStyle w:val="Bibliography"/>
-                      <w:bidi w:val="0"/>
                       <w:rPr>
+                        <w:rFonts w:hint="cs"/>
                         <w:noProof/>
                         <w:rtl/>
                         <w:lang w:bidi="fa-IR"/>
@@ -57756,7 +56886,7 @@
             <w:p>
               <w:pPr>
                 <w:bidi w:val="0"/>
-                <w:divId w:val="153840162"/>
+                <w:divId w:val="589437556"/>
                 <w:rPr>
                   <w:rFonts w:eastAsia="Times New Roman"/>
                   <w:noProof/>
@@ -57796,7 +56926,7 @@
 </file>
 
 <file path=word/endnotes.xml><?xml version="1.0" encoding="utf-8"?>
-<w:endnotes xmlns:wpc="http://schemas.microsoft.com/office/word/2010/wordprocessingCanvas" xmlns:cx="http://schemas.microsoft.com/office/drawing/2014/chartex" xmlns:cx1="http://schemas.microsoft.com/office/drawing/2015/9/8/chartex" xmlns:cx2="http://schemas.microsoft.com/office/drawing/2015/10/21/chartex" xmlns:cx3="http://schemas.microsoft.com/office/drawing/2016/5/9/chartex" xmlns:cx4="http://schemas.microsoft.com/office/drawing/2016/5/10/chartex" xmlns:cx5="http://schemas.microsoft.com/office/drawing/2016/5/11/chartex" xmlns:cx6="http://schemas.microsoft.com/office/drawing/2016/5/12/chartex" xmlns:cx7="http://schemas.microsoft.com/office/drawing/2016/5/13/chartex" xmlns:cx8="http://schemas.microsoft.com/office/drawing/2016/5/14/chartex" xmlns:mc="http://schemas.openxmlformats.org/markup-compatibility/2006" xmlns:aink="http://schemas.microsoft.com/office/drawing/2016/ink" xmlns:am3d="http://schemas.microsoft.com/office/drawing/2017/model3d" xmlns:o="urn:schemas-microsoft-com:office:office" xmlns:oel="http://schemas.microsoft.com/office/2019/extlst" xmlns:r="http://schemas.openxmlformats.org/officeDocument/2006/relationships" xmlns:m="http://schemas.openxmlformats.org/officeDocument/2006/math" xmlns:v="urn:schemas-microsoft-com:vml" xmlns:wp14="http://schemas.microsoft.com/office/word/2010/wordprocessingDrawing" xmlns:wp="http://schemas.openxmlformats.org/drawingml/2006/wordprocessingDrawing" xmlns:w10="urn:schemas-microsoft-com:office:word" xmlns:w="http://schemas.openxmlformats.org/wordprocessingml/2006/main" xmlns:w14="http://schemas.microsoft.com/office/word/2010/wordml" xmlns:w15="http://schemas.microsoft.com/office/word/2012/wordml" xmlns:w16cex="http://schemas.microsoft.com/office/word/2018/wordml/cex" xmlns:w16cid="http://schemas.microsoft.com/office/word/2016/wordml/cid" xmlns:w16="http://schemas.microsoft.com/office/word/2018/wordml" xmlns:w16sdtdh="http://schemas.microsoft.com/office/word/2020/wordml/sdtdatahash" xmlns:w16se="http://schemas.microsoft.com/office/word/2015/wordml/symex" xmlns:wpg="http://schemas.microsoft.com/office/word/2010/wordprocessingGroup" xmlns:wpi="http://schemas.microsoft.com/office/word/2010/wordprocessingInk" xmlns:wne="http://schemas.microsoft.com/office/word/2006/wordml" xmlns:wps="http://schemas.microsoft.com/office/word/2010/wordprocessingShape" mc:Ignorable="w14 w15 w16se w16cid w16 w16cex w16sdtdh wp14">
+<w:endnotes xmlns:wpc="http://schemas.microsoft.com/office/word/2010/wordprocessingCanvas" xmlns:cx="http://schemas.microsoft.com/office/drawing/2014/chartex" xmlns:cx1="http://schemas.microsoft.com/office/drawing/2015/9/8/chartex" xmlns:mc="http://schemas.openxmlformats.org/markup-compatibility/2006" xmlns:o="urn:schemas-microsoft-com:office:office" xmlns:r="http://schemas.openxmlformats.org/officeDocument/2006/relationships" xmlns:m="http://schemas.openxmlformats.org/officeDocument/2006/math" xmlns:v="urn:schemas-microsoft-com:vml" xmlns:wp14="http://schemas.microsoft.com/office/word/2010/wordprocessingDrawing" xmlns:wp="http://schemas.openxmlformats.org/drawingml/2006/wordprocessingDrawing" xmlns:w10="urn:schemas-microsoft-com:office:word" xmlns:w="http://schemas.openxmlformats.org/wordprocessingml/2006/main" xmlns:w14="http://schemas.microsoft.com/office/word/2010/wordml" xmlns:w15="http://schemas.microsoft.com/office/word/2012/wordml" xmlns:w16se="http://schemas.microsoft.com/office/word/2015/wordml/symex" xmlns:wpg="http://schemas.microsoft.com/office/word/2010/wordprocessingGroup" xmlns:wpi="http://schemas.microsoft.com/office/word/2010/wordprocessingInk" xmlns:wne="http://schemas.microsoft.com/office/word/2006/wordml" xmlns:wps="http://schemas.microsoft.com/office/word/2010/wordprocessingShape" mc:Ignorable="w14 w15 w16se wp14">
   <w:endnote w:type="separator" w:id="-1">
     <w:p>
       <w:r>
@@ -57815,7 +56945,7 @@
 </file>
 
 <file path=word/footer1.xml><?xml version="1.0" encoding="utf-8"?>
-<w:ftr xmlns:wpc="http://schemas.microsoft.com/office/word/2010/wordprocessingCanvas" xmlns:cx="http://schemas.microsoft.com/office/drawing/2014/chartex" xmlns:cx1="http://schemas.microsoft.com/office/drawing/2015/9/8/chartex" xmlns:cx2="http://schemas.microsoft.com/office/drawing/2015/10/21/chartex" xmlns:cx3="http://schemas.microsoft.com/office/drawing/2016/5/9/chartex" xmlns:cx4="http://schemas.microsoft.com/office/drawing/2016/5/10/chartex" xmlns:cx5="http://schemas.microsoft.com/office/drawing/2016/5/11/chartex" xmlns:cx6="http://schemas.microsoft.com/office/drawing/2016/5/12/chartex" xmlns:cx7="http://schemas.microsoft.com/office/drawing/2016/5/13/chartex" xmlns:cx8="http://schemas.microsoft.com/office/drawing/2016/5/14/chartex" xmlns:mc="http://schemas.openxmlformats.org/markup-compatibility/2006" xmlns:aink="http://schemas.microsoft.com/office/drawing/2016/ink" xmlns:am3d="http://schemas.microsoft.com/office/drawing/2017/model3d" xmlns:o="urn:schemas-microsoft-com:office:office" xmlns:oel="http://schemas.microsoft.com/office/2019/extlst" xmlns:r="http://schemas.openxmlformats.org/officeDocument/2006/relationships" xmlns:m="http://schemas.openxmlformats.org/officeDocument/2006/math" xmlns:v="urn:schemas-microsoft-com:vml" xmlns:wp14="http://schemas.microsoft.com/office/word/2010/wordprocessingDrawing" xmlns:wp="http://schemas.openxmlformats.org/drawingml/2006/wordprocessingDrawing" xmlns:w10="urn:schemas-microsoft-com:office:word" xmlns:w="http://schemas.openxmlformats.org/wordprocessingml/2006/main" xmlns:w14="http://schemas.microsoft.com/office/word/2010/wordml" xmlns:w15="http://schemas.microsoft.com/office/word/2012/wordml" xmlns:w16cex="http://schemas.microsoft.com/office/word/2018/wordml/cex" xmlns:w16cid="http://schemas.microsoft.com/office/word/2016/wordml/cid" xmlns:w16="http://schemas.microsoft.com/office/word/2018/wordml" xmlns:w16sdtdh="http://schemas.microsoft.com/office/word/2020/wordml/sdtdatahash" xmlns:w16se="http://schemas.microsoft.com/office/word/2015/wordml/symex" xmlns:wpg="http://schemas.microsoft.com/office/word/2010/wordprocessingGroup" xmlns:wpi="http://schemas.microsoft.com/office/word/2010/wordprocessingInk" xmlns:wne="http://schemas.microsoft.com/office/word/2006/wordml" xmlns:wps="http://schemas.microsoft.com/office/word/2010/wordprocessingShape" mc:Ignorable="w14 w15 w16se w16cid w16 w16cex w16sdtdh wp14">
+<w:ftr xmlns:wpc="http://schemas.microsoft.com/office/word/2010/wordprocessingCanvas" xmlns:cx="http://schemas.microsoft.com/office/drawing/2014/chartex" xmlns:cx1="http://schemas.microsoft.com/office/drawing/2015/9/8/chartex" xmlns:mc="http://schemas.openxmlformats.org/markup-compatibility/2006" xmlns:o="urn:schemas-microsoft-com:office:office" xmlns:r="http://schemas.openxmlformats.org/officeDocument/2006/relationships" xmlns:m="http://schemas.openxmlformats.org/officeDocument/2006/math" xmlns:v="urn:schemas-microsoft-com:vml" xmlns:wp14="http://schemas.microsoft.com/office/word/2010/wordprocessingDrawing" xmlns:wp="http://schemas.openxmlformats.org/drawingml/2006/wordprocessingDrawing" xmlns:w10="urn:schemas-microsoft-com:office:word" xmlns:w="http://schemas.openxmlformats.org/wordprocessingml/2006/main" xmlns:w14="http://schemas.microsoft.com/office/word/2010/wordml" xmlns:w15="http://schemas.microsoft.com/office/word/2012/wordml" xmlns:w16se="http://schemas.microsoft.com/office/word/2015/wordml/symex" xmlns:wpg="http://schemas.microsoft.com/office/word/2010/wordprocessingGroup" xmlns:wpi="http://schemas.microsoft.com/office/word/2010/wordprocessingInk" xmlns:wne="http://schemas.microsoft.com/office/word/2006/wordml" xmlns:wps="http://schemas.microsoft.com/office/word/2010/wordprocessingShape" mc:Ignorable="w14 w15 w16se wp14">
   <w:sdt>
     <w:sdtPr>
       <w:rPr>
@@ -57851,7 +56981,7 @@
             <w:noProof/>
             <w:rtl/>
           </w:rPr>
-          <w:t>2</w:t>
+          <w:t>6</w:t>
         </w:r>
         <w:r>
           <w:rPr>
@@ -57871,7 +57001,7 @@
 </file>
 
 <file path=word/footer2.xml><?xml version="1.0" encoding="utf-8"?>
-<w:ftr xmlns:wpc="http://schemas.microsoft.com/office/word/2010/wordprocessingCanvas" xmlns:cx="http://schemas.microsoft.com/office/drawing/2014/chartex" xmlns:cx1="http://schemas.microsoft.com/office/drawing/2015/9/8/chartex" xmlns:cx2="http://schemas.microsoft.com/office/drawing/2015/10/21/chartex" xmlns:cx3="http://schemas.microsoft.com/office/drawing/2016/5/9/chartex" xmlns:cx4="http://schemas.microsoft.com/office/drawing/2016/5/10/chartex" xmlns:cx5="http://schemas.microsoft.com/office/drawing/2016/5/11/chartex" xmlns:cx6="http://schemas.microsoft.com/office/drawing/2016/5/12/chartex" xmlns:cx7="http://schemas.microsoft.com/office/drawing/2016/5/13/chartex" xmlns:cx8="http://schemas.microsoft.com/office/drawing/2016/5/14/chartex" xmlns:mc="http://schemas.openxmlformats.org/markup-compatibility/2006" xmlns:aink="http://schemas.microsoft.com/office/drawing/2016/ink" xmlns:am3d="http://schemas.microsoft.com/office/drawing/2017/model3d" xmlns:o="urn:schemas-microsoft-com:office:office" xmlns:oel="http://schemas.microsoft.com/office/2019/extlst" xmlns:r="http://schemas.openxmlformats.org/officeDocument/2006/relationships" xmlns:m="http://schemas.openxmlformats.org/officeDocument/2006/math" xmlns:v="urn:schemas-microsoft-com:vml" xmlns:wp14="http://schemas.microsoft.com/office/word/2010/wordprocessingDrawing" xmlns:wp="http://schemas.openxmlformats.org/drawingml/2006/wordprocessingDrawing" xmlns:w10="urn:schemas-microsoft-com:office:word" xmlns:w="http://schemas.openxmlformats.org/wordprocessingml/2006/main" xmlns:w14="http://schemas.microsoft.com/office/word/2010/wordml" xmlns:w15="http://schemas.microsoft.com/office/word/2012/wordml" xmlns:w16cex="http://schemas.microsoft.com/office/word/2018/wordml/cex" xmlns:w16cid="http://schemas.microsoft.com/office/word/2016/wordml/cid" xmlns:w16="http://schemas.microsoft.com/office/word/2018/wordml" xmlns:w16sdtdh="http://schemas.microsoft.com/office/word/2020/wordml/sdtdatahash" xmlns:w16se="http://schemas.microsoft.com/office/word/2015/wordml/symex" xmlns:wpg="http://schemas.microsoft.com/office/word/2010/wordprocessingGroup" xmlns:wpi="http://schemas.microsoft.com/office/word/2010/wordprocessingInk" xmlns:wne="http://schemas.microsoft.com/office/word/2006/wordml" xmlns:wps="http://schemas.microsoft.com/office/word/2010/wordprocessingShape" mc:Ignorable="w14 w15 w16se w16cid w16 w16cex w16sdtdh wp14">
+<w:ftr xmlns:wpc="http://schemas.microsoft.com/office/word/2010/wordprocessingCanvas" xmlns:cx="http://schemas.microsoft.com/office/drawing/2014/chartex" xmlns:cx1="http://schemas.microsoft.com/office/drawing/2015/9/8/chartex" xmlns:mc="http://schemas.openxmlformats.org/markup-compatibility/2006" xmlns:o="urn:schemas-microsoft-com:office:office" xmlns:r="http://schemas.openxmlformats.org/officeDocument/2006/relationships" xmlns:m="http://schemas.openxmlformats.org/officeDocument/2006/math" xmlns:v="urn:schemas-microsoft-com:vml" xmlns:wp14="http://schemas.microsoft.com/office/word/2010/wordprocessingDrawing" xmlns:wp="http://schemas.openxmlformats.org/drawingml/2006/wordprocessingDrawing" xmlns:w10="urn:schemas-microsoft-com:office:word" xmlns:w="http://schemas.openxmlformats.org/wordprocessingml/2006/main" xmlns:w14="http://schemas.microsoft.com/office/word/2010/wordml" xmlns:w15="http://schemas.microsoft.com/office/word/2012/wordml" xmlns:w16se="http://schemas.microsoft.com/office/word/2015/wordml/symex" xmlns:wpg="http://schemas.microsoft.com/office/word/2010/wordprocessingGroup" xmlns:wpi="http://schemas.microsoft.com/office/word/2010/wordprocessingInk" xmlns:wne="http://schemas.microsoft.com/office/word/2006/wordml" xmlns:wps="http://schemas.microsoft.com/office/word/2010/wordprocessingShape" mc:Ignorable="w14 w15 w16se wp14">
   <w:sdt>
     <w:sdtPr>
       <w:rPr>
@@ -57907,7 +57037,7 @@
             <w:noProof/>
             <w:rtl/>
           </w:rPr>
-          <w:t>17</w:t>
+          <w:t>7</w:t>
         </w:r>
         <w:r>
           <w:rPr>
@@ -57927,7 +57057,7 @@
 </file>
 
 <file path=word/footnotes.xml><?xml version="1.0" encoding="utf-8"?>
-<w:footnotes xmlns:wpc="http://schemas.microsoft.com/office/word/2010/wordprocessingCanvas" xmlns:cx="http://schemas.microsoft.com/office/drawing/2014/chartex" xmlns:cx1="http://schemas.microsoft.com/office/drawing/2015/9/8/chartex" xmlns:cx2="http://schemas.microsoft.com/office/drawing/2015/10/21/chartex" xmlns:cx3="http://schemas.microsoft.com/office/drawing/2016/5/9/chartex" xmlns:cx4="http://schemas.microsoft.com/office/drawing/2016/5/10/chartex" xmlns:cx5="http://schemas.microsoft.com/office/drawing/2016/5/11/chartex" xmlns:cx6="http://schemas.microsoft.com/office/drawing/2016/5/12/chartex" xmlns:cx7="http://schemas.microsoft.com/office/drawing/2016/5/13/chartex" xmlns:cx8="http://schemas.microsoft.com/office/drawing/2016/5/14/chartex" xmlns:mc="http://schemas.openxmlformats.org/markup-compatibility/2006" xmlns:aink="http://schemas.microsoft.com/office/drawing/2016/ink" xmlns:am3d="http://schemas.microsoft.com/office/drawing/2017/model3d" xmlns:o="urn:schemas-microsoft-com:office:office" xmlns:oel="http://schemas.microsoft.com/office/2019/extlst" xmlns:r="http://schemas.openxmlformats.org/officeDocument/2006/relationships" xmlns:m="http://schemas.openxmlformats.org/officeDocument/2006/math" xmlns:v="urn:schemas-microsoft-com:vml" xmlns:wp14="http://schemas.microsoft.com/office/word/2010/wordprocessingDrawing" xmlns:wp="http://schemas.openxmlformats.org/drawingml/2006/wordprocessingDrawing" xmlns:w10="urn:schemas-microsoft-com:office:word" xmlns:w="http://schemas.openxmlformats.org/wordprocessingml/2006/main" xmlns:w14="http://schemas.microsoft.com/office/word/2010/wordml" xmlns:w15="http://schemas.microsoft.com/office/word/2012/wordml" xmlns:w16cex="http://schemas.microsoft.com/office/word/2018/wordml/cex" xmlns:w16cid="http://schemas.microsoft.com/office/word/2016/wordml/cid" xmlns:w16="http://schemas.microsoft.com/office/word/2018/wordml" xmlns:w16sdtdh="http://schemas.microsoft.com/office/word/2020/wordml/sdtdatahash" xmlns:w16se="http://schemas.microsoft.com/office/word/2015/wordml/symex" xmlns:wpg="http://schemas.microsoft.com/office/word/2010/wordprocessingGroup" xmlns:wpi="http://schemas.microsoft.com/office/word/2010/wordprocessingInk" xmlns:wne="http://schemas.microsoft.com/office/word/2006/wordml" xmlns:wps="http://schemas.microsoft.com/office/word/2010/wordprocessingShape" mc:Ignorable="w14 w15 w16se w16cid w16 w16cex w16sdtdh wp14">
+<w:footnotes xmlns:wpc="http://schemas.microsoft.com/office/word/2010/wordprocessingCanvas" xmlns:cx="http://schemas.microsoft.com/office/drawing/2014/chartex" xmlns:cx1="http://schemas.microsoft.com/office/drawing/2015/9/8/chartex" xmlns:mc="http://schemas.openxmlformats.org/markup-compatibility/2006" xmlns:o="urn:schemas-microsoft-com:office:office" xmlns:r="http://schemas.openxmlformats.org/officeDocument/2006/relationships" xmlns:m="http://schemas.openxmlformats.org/officeDocument/2006/math" xmlns:v="urn:schemas-microsoft-com:vml" xmlns:wp14="http://schemas.microsoft.com/office/word/2010/wordprocessingDrawing" xmlns:wp="http://schemas.openxmlformats.org/drawingml/2006/wordprocessingDrawing" xmlns:w10="urn:schemas-microsoft-com:office:word" xmlns:w="http://schemas.openxmlformats.org/wordprocessingml/2006/main" xmlns:w14="http://schemas.microsoft.com/office/word/2010/wordml" xmlns:w15="http://schemas.microsoft.com/office/word/2012/wordml" xmlns:w16se="http://schemas.microsoft.com/office/word/2015/wordml/symex" xmlns:wpg="http://schemas.microsoft.com/office/word/2010/wordprocessingGroup" xmlns:wpi="http://schemas.microsoft.com/office/word/2010/wordprocessingInk" xmlns:wne="http://schemas.microsoft.com/office/word/2006/wordml" xmlns:wps="http://schemas.microsoft.com/office/word/2010/wordprocessingShape" mc:Ignorable="w14 w15 w16se wp14">
   <w:footnote w:type="separator" w:id="-1">
     <w:p>
       <w:pPr>
@@ -58332,7 +57462,7 @@
 </file>
 
 <file path=word/header1.xml><?xml version="1.0" encoding="utf-8"?>
-<w:hdr xmlns:wpc="http://schemas.microsoft.com/office/word/2010/wordprocessingCanvas" xmlns:cx="http://schemas.microsoft.com/office/drawing/2014/chartex" xmlns:cx1="http://schemas.microsoft.com/office/drawing/2015/9/8/chartex" xmlns:cx2="http://schemas.microsoft.com/office/drawing/2015/10/21/chartex" xmlns:cx3="http://schemas.microsoft.com/office/drawing/2016/5/9/chartex" xmlns:cx4="http://schemas.microsoft.com/office/drawing/2016/5/10/chartex" xmlns:cx5="http://schemas.microsoft.com/office/drawing/2016/5/11/chartex" xmlns:cx6="http://schemas.microsoft.com/office/drawing/2016/5/12/chartex" xmlns:cx7="http://schemas.microsoft.com/office/drawing/2016/5/13/chartex" xmlns:cx8="http://schemas.microsoft.com/office/drawing/2016/5/14/chartex" xmlns:mc="http://schemas.openxmlformats.org/markup-compatibility/2006" xmlns:aink="http://schemas.microsoft.com/office/drawing/2016/ink" xmlns:am3d="http://schemas.microsoft.com/office/drawing/2017/model3d" xmlns:o="urn:schemas-microsoft-com:office:office" xmlns:oel="http://schemas.microsoft.com/office/2019/extlst" xmlns:r="http://schemas.openxmlformats.org/officeDocument/2006/relationships" xmlns:m="http://schemas.openxmlformats.org/officeDocument/2006/math" xmlns:v="urn:schemas-microsoft-com:vml" xmlns:wp14="http://schemas.microsoft.com/office/word/2010/wordprocessingDrawing" xmlns:wp="http://schemas.openxmlformats.org/drawingml/2006/wordprocessingDrawing" xmlns:w10="urn:schemas-microsoft-com:office:word" xmlns:w="http://schemas.openxmlformats.org/wordprocessingml/2006/main" xmlns:w14="http://schemas.microsoft.com/office/word/2010/wordml" xmlns:w15="http://schemas.microsoft.com/office/word/2012/wordml" xmlns:w16cex="http://schemas.microsoft.com/office/word/2018/wordml/cex" xmlns:w16cid="http://schemas.microsoft.com/office/word/2016/wordml/cid" xmlns:w16="http://schemas.microsoft.com/office/word/2018/wordml" xmlns:w16sdtdh="http://schemas.microsoft.com/office/word/2020/wordml/sdtdatahash" xmlns:w16se="http://schemas.microsoft.com/office/word/2015/wordml/symex" xmlns:wpg="http://schemas.microsoft.com/office/word/2010/wordprocessingGroup" xmlns:wpi="http://schemas.microsoft.com/office/word/2010/wordprocessingInk" xmlns:wne="http://schemas.microsoft.com/office/word/2006/wordml" xmlns:wps="http://schemas.microsoft.com/office/word/2010/wordprocessingShape" mc:Ignorable="w14 w15 w16se w16cid w16 w16cex w16sdtdh wp14">
+<w:hdr xmlns:wpc="http://schemas.microsoft.com/office/word/2010/wordprocessingCanvas" xmlns:cx="http://schemas.microsoft.com/office/drawing/2014/chartex" xmlns:cx1="http://schemas.microsoft.com/office/drawing/2015/9/8/chartex" xmlns:mc="http://schemas.openxmlformats.org/markup-compatibility/2006" xmlns:o="urn:schemas-microsoft-com:office:office" xmlns:r="http://schemas.openxmlformats.org/officeDocument/2006/relationships" xmlns:m="http://schemas.openxmlformats.org/officeDocument/2006/math" xmlns:v="urn:schemas-microsoft-com:vml" xmlns:wp14="http://schemas.microsoft.com/office/word/2010/wordprocessingDrawing" xmlns:wp="http://schemas.openxmlformats.org/drawingml/2006/wordprocessingDrawing" xmlns:w10="urn:schemas-microsoft-com:office:word" xmlns:w="http://schemas.openxmlformats.org/wordprocessingml/2006/main" xmlns:w14="http://schemas.microsoft.com/office/word/2010/wordml" xmlns:w15="http://schemas.microsoft.com/office/word/2012/wordml" xmlns:w16se="http://schemas.microsoft.com/office/word/2015/wordml/symex" xmlns:wpg="http://schemas.microsoft.com/office/word/2010/wordprocessingGroup" xmlns:wpi="http://schemas.microsoft.com/office/word/2010/wordprocessingInk" xmlns:wne="http://schemas.microsoft.com/office/word/2006/wordml" xmlns:wps="http://schemas.microsoft.com/office/word/2010/wordprocessingShape" mc:Ignorable="w14 w15 w16se wp14">
   <w:p>
     <w:pPr>
       <w:pStyle w:val="Header"/>
@@ -58355,7 +57485,7 @@
 </file>
 
 <file path=word/header2.xml><?xml version="1.0" encoding="utf-8"?>
-<w:hdr xmlns:wpc="http://schemas.microsoft.com/office/word/2010/wordprocessingCanvas" xmlns:cx="http://schemas.microsoft.com/office/drawing/2014/chartex" xmlns:cx1="http://schemas.microsoft.com/office/drawing/2015/9/8/chartex" xmlns:cx2="http://schemas.microsoft.com/office/drawing/2015/10/21/chartex" xmlns:cx3="http://schemas.microsoft.com/office/drawing/2016/5/9/chartex" xmlns:cx4="http://schemas.microsoft.com/office/drawing/2016/5/10/chartex" xmlns:cx5="http://schemas.microsoft.com/office/drawing/2016/5/11/chartex" xmlns:cx6="http://schemas.microsoft.com/office/drawing/2016/5/12/chartex" xmlns:cx7="http://schemas.microsoft.com/office/drawing/2016/5/13/chartex" xmlns:cx8="http://schemas.microsoft.com/office/drawing/2016/5/14/chartex" xmlns:mc="http://schemas.openxmlformats.org/markup-compatibility/2006" xmlns:aink="http://schemas.microsoft.com/office/drawing/2016/ink" xmlns:am3d="http://schemas.microsoft.com/office/drawing/2017/model3d" xmlns:o="urn:schemas-microsoft-com:office:office" xmlns:oel="http://schemas.microsoft.com/office/2019/extlst" xmlns:r="http://schemas.openxmlformats.org/officeDocument/2006/relationships" xmlns:m="http://schemas.openxmlformats.org/officeDocument/2006/math" xmlns:v="urn:schemas-microsoft-com:vml" xmlns:wp14="http://schemas.microsoft.com/office/word/2010/wordprocessingDrawing" xmlns:wp="http://schemas.openxmlformats.org/drawingml/2006/wordprocessingDrawing" xmlns:w10="urn:schemas-microsoft-com:office:word" xmlns:w="http://schemas.openxmlformats.org/wordprocessingml/2006/main" xmlns:w14="http://schemas.microsoft.com/office/word/2010/wordml" xmlns:w15="http://schemas.microsoft.com/office/word/2012/wordml" xmlns:w16cex="http://schemas.microsoft.com/office/word/2018/wordml/cex" xmlns:w16cid="http://schemas.microsoft.com/office/word/2016/wordml/cid" xmlns:w16="http://schemas.microsoft.com/office/word/2018/wordml" xmlns:w16sdtdh="http://schemas.microsoft.com/office/word/2020/wordml/sdtdatahash" xmlns:w16se="http://schemas.microsoft.com/office/word/2015/wordml/symex" xmlns:wpg="http://schemas.microsoft.com/office/word/2010/wordprocessingGroup" xmlns:wpi="http://schemas.microsoft.com/office/word/2010/wordprocessingInk" xmlns:wne="http://schemas.microsoft.com/office/word/2006/wordml" xmlns:wps="http://schemas.microsoft.com/office/word/2010/wordprocessingShape" mc:Ignorable="w14 w15 w16se w16cid w16 w16cex w16sdtdh wp14">
+<w:hdr xmlns:wpc="http://schemas.microsoft.com/office/word/2010/wordprocessingCanvas" xmlns:cx="http://schemas.microsoft.com/office/drawing/2014/chartex" xmlns:cx1="http://schemas.microsoft.com/office/drawing/2015/9/8/chartex" xmlns:mc="http://schemas.openxmlformats.org/markup-compatibility/2006" xmlns:o="urn:schemas-microsoft-com:office:office" xmlns:r="http://schemas.openxmlformats.org/officeDocument/2006/relationships" xmlns:m="http://schemas.openxmlformats.org/officeDocument/2006/math" xmlns:v="urn:schemas-microsoft-com:vml" xmlns:wp14="http://schemas.microsoft.com/office/word/2010/wordprocessingDrawing" xmlns:wp="http://schemas.openxmlformats.org/drawingml/2006/wordprocessingDrawing" xmlns:w10="urn:schemas-microsoft-com:office:word" xmlns:w="http://schemas.openxmlformats.org/wordprocessingml/2006/main" xmlns:w14="http://schemas.microsoft.com/office/word/2010/wordml" xmlns:w15="http://schemas.microsoft.com/office/word/2012/wordml" xmlns:w16se="http://schemas.microsoft.com/office/word/2015/wordml/symex" xmlns:wpg="http://schemas.microsoft.com/office/word/2010/wordprocessingGroup" xmlns:wpi="http://schemas.microsoft.com/office/word/2010/wordprocessingInk" xmlns:wne="http://schemas.microsoft.com/office/word/2006/wordml" xmlns:wps="http://schemas.microsoft.com/office/word/2010/wordprocessingShape" mc:Ignorable="w14 w15 w16se wp14">
   <w:p>
     <w:pPr>
       <w:pStyle w:val="Header"/>
@@ -58366,7 +57496,7 @@
 </file>
 
 <file path=word/styles.xml><?xml version="1.0" encoding="utf-8"?>
-<w:styles xmlns:mc="http://schemas.openxmlformats.org/markup-compatibility/2006" xmlns:r="http://schemas.openxmlformats.org/officeDocument/2006/relationships" xmlns:w="http://schemas.openxmlformats.org/wordprocessingml/2006/main" xmlns:w14="http://schemas.microsoft.com/office/word/2010/wordml" xmlns:w15="http://schemas.microsoft.com/office/word/2012/wordml" xmlns:w16cex="http://schemas.microsoft.com/office/word/2018/wordml/cex" xmlns:w16cid="http://schemas.microsoft.com/office/word/2016/wordml/cid" xmlns:w16="http://schemas.microsoft.com/office/word/2018/wordml" xmlns:w16sdtdh="http://schemas.microsoft.com/office/word/2020/wordml/sdtdatahash" xmlns:w16se="http://schemas.microsoft.com/office/word/2015/wordml/symex" mc:Ignorable="w14 w15 w16se w16cid w16 w16cex w16sdtdh">
+<w:styles xmlns:mc="http://schemas.openxmlformats.org/markup-compatibility/2006" xmlns:r="http://schemas.openxmlformats.org/officeDocument/2006/relationships" xmlns:w="http://schemas.openxmlformats.org/wordprocessingml/2006/main" xmlns:w14="http://schemas.microsoft.com/office/word/2010/wordml" xmlns:w15="http://schemas.microsoft.com/office/word/2012/wordml" xmlns:w16se="http://schemas.microsoft.com/office/word/2015/wordml/symex" mc:Ignorable="w14 w15 w16se">
   <w:docDefaults>
     <w:rPrDefault>
       <w:rPr>
@@ -58384,7 +57514,7 @@
       </w:pPr>
     </w:pPrDefault>
   </w:docDefaults>
-  <w:latentStyles w:defLockedState="0" w:defUIPriority="99" w:defSemiHidden="0" w:defUnhideWhenUsed="0" w:defQFormat="0" w:count="376">
+  <w:latentStyles w:defLockedState="0" w:defUIPriority="99" w:defSemiHidden="0" w:defUnhideWhenUsed="0" w:defQFormat="0" w:count="371">
     <w:lsdException w:name="Normal" w:uiPriority="0" w:qFormat="1"/>
     <w:lsdException w:name="heading 1" w:uiPriority="9" w:qFormat="1"/>
     <w:lsdException w:name="heading 2" w:semiHidden="1" w:uiPriority="9" w:unhideWhenUsed="1" w:qFormat="1"/>
@@ -58756,11 +57886,6 @@
     <w:lsdException w:name="List Table 5 Dark Accent 6" w:uiPriority="50"/>
     <w:lsdException w:name="List Table 6 Colorful Accent 6" w:uiPriority="51"/>
     <w:lsdException w:name="List Table 7 Colorful Accent 6" w:uiPriority="52"/>
-    <w:lsdException w:name="Mention" w:semiHidden="1" w:unhideWhenUsed="1"/>
-    <w:lsdException w:name="Smart Hyperlink" w:semiHidden="1" w:unhideWhenUsed="1"/>
-    <w:lsdException w:name="Hashtag" w:semiHidden="1" w:unhideWhenUsed="1"/>
-    <w:lsdException w:name="Unresolved Mention" w:semiHidden="1" w:unhideWhenUsed="1"/>
-    <w:lsdException w:name="Smart Link" w:semiHidden="1" w:unhideWhenUsed="1"/>
   </w:latentStyles>
   <w:style w:type="paragraph" w:default="1" w:styleId="Normal">
     <w:name w:val="Normal"/>
@@ -60517,7 +59642,7 @@
 </file>
 
 <file path=customXml/itemProps1.xml><?xml version="1.0" encoding="utf-8"?>
-<ds:datastoreItem xmlns:ds="http://schemas.openxmlformats.org/officeDocument/2006/customXml" ds:itemID="{7BFC024C-8070-46FC-804E-9529E61D9F9D}">
+<ds:datastoreItem xmlns:ds="http://schemas.openxmlformats.org/officeDocument/2006/customXml" ds:itemID="{D6564C0E-AF1F-4791-BDBE-9542BBA20107}">
   <ds:schemaRefs>
     <ds:schemaRef ds:uri="http://schemas.openxmlformats.org/officeDocument/2006/bibliography"/>
   </ds:schemaRefs>

</xml_diff>

<commit_message>
add : 10 new references added
</commit_message>
<xml_diff>
--- a/docs/phase1-report/Phase1-v1.3-per-comments.docx
+++ b/docs/phase1-report/Phase1-v1.3-per-comments.docx
@@ -52,7 +52,7 @@
                     <a:blip r:embed="rId7">
                       <a:extLst>
                         <a:ext uri="{96DAC541-7B7A-43D3-8B79-37D633B846F1}">
-                          <asvg:svgBlip xmlns="" xmlns:cx2="http://schemas.microsoft.com/office/drawing/2015/10/21/chartex" xmlns:cx3="http://schemas.microsoft.com/office/drawing/2016/5/9/chartex" xmlns:cx4="http://schemas.microsoft.com/office/drawing/2016/5/10/chartex" xmlns:cx5="http://schemas.microsoft.com/office/drawing/2016/5/11/chartex" xmlns:cx6="http://schemas.microsoft.com/office/drawing/2016/5/12/chartex" xmlns:cx7="http://schemas.microsoft.com/office/drawing/2016/5/13/chartex" xmlns:cx8="http://schemas.microsoft.com/office/drawing/2016/5/14/chartex" xmlns:aink="http://schemas.microsoft.com/office/drawing/2016/ink" xmlns:am3d="http://schemas.microsoft.com/office/drawing/2017/model3d" xmlns:o="urn:schemas-microsoft-com:office:office" xmlns:oel="http://schemas.microsoft.com/office/2019/extlst" xmlns:v="urn:schemas-microsoft-com:vml" xmlns:w10="urn:schemas-microsoft-com:office:word" xmlns:w="http://schemas.openxmlformats.org/wordprocessingml/2006/main" xmlns:w16cex="http://schemas.microsoft.com/office/word/2018/wordml/cex" xmlns:w16cid="http://schemas.microsoft.com/office/word/2016/wordml/cid" xmlns:w16="http://schemas.microsoft.com/office/word/2018/wordml" xmlns:w16sdtdh="http://schemas.microsoft.com/office/word/2020/wordml/sdtdatahash" xmlns:asvg="http://schemas.microsoft.com/office/drawing/2016/SVG/main" r:embed="rId8"/>
+                          <asvg:svgBlip xmlns:asvg="http://schemas.microsoft.com/office/drawing/2016/SVG/main" xmlns:w16sdtdh="http://schemas.microsoft.com/office/word/2020/wordml/sdtdatahash" xmlns:w16="http://schemas.microsoft.com/office/word/2018/wordml" xmlns:w16cid="http://schemas.microsoft.com/office/word/2016/wordml/cid" xmlns:w16cex="http://schemas.microsoft.com/office/word/2018/wordml/cex" xmlns:w="http://schemas.openxmlformats.org/wordprocessingml/2006/main" xmlns:w10="urn:schemas-microsoft-com:office:word" xmlns:v="urn:schemas-microsoft-com:vml" xmlns:oel="http://schemas.microsoft.com/office/2019/extlst" xmlns:o="urn:schemas-microsoft-com:office:office" xmlns:am3d="http://schemas.microsoft.com/office/drawing/2017/model3d" xmlns:aink="http://schemas.microsoft.com/office/drawing/2016/ink" xmlns:cx8="http://schemas.microsoft.com/office/drawing/2016/5/14/chartex" xmlns:cx7="http://schemas.microsoft.com/office/drawing/2016/5/13/chartex" xmlns:cx6="http://schemas.microsoft.com/office/drawing/2016/5/12/chartex" xmlns:cx5="http://schemas.microsoft.com/office/drawing/2016/5/11/chartex" xmlns:cx4="http://schemas.microsoft.com/office/drawing/2016/5/10/chartex" xmlns:cx3="http://schemas.microsoft.com/office/drawing/2016/5/9/chartex" xmlns:cx2="http://schemas.microsoft.com/office/drawing/2015/10/21/chartex" xmlns="" r:embed="rId8"/>
                         </a:ext>
                       </a:extLst>
                     </a:blip>
@@ -13930,8 +13930,6 @@
           <w:rtl/>
         </w:rPr>
       </w:pPr>
-      <w:bookmarkStart w:id="7" w:name="_GoBack"/>
-      <w:bookmarkEnd w:id="7"/>
     </w:p>
     <w:p>
       <w:pPr>
@@ -13997,7 +13995,7 @@
           <w:rtl/>
         </w:rPr>
       </w:pPr>
-      <w:bookmarkStart w:id="8" w:name="_Ref216969540"/>
+      <w:bookmarkStart w:id="7" w:name="_Ref216969540"/>
       <w:r>
         <w:rPr>
           <w:rFonts w:hint="cs"/>
@@ -14010,7 +14008,7 @@
         </w:rPr>
         <w:t xml:space="preserve">‌ </w:t>
       </w:r>
-      <w:bookmarkStart w:id="9" w:name="_Ref216354828"/>
+      <w:bookmarkStart w:id="8" w:name="_Ref216354828"/>
       <w:r>
         <w:rPr>
           <w:color w:val="000000" w:themeColor="text1"/>
@@ -14129,8 +14127,8 @@
         </w:rPr>
         <w:fldChar w:fldCharType="end"/>
       </w:r>
+      <w:bookmarkEnd w:id="7"/>
       <w:bookmarkEnd w:id="8"/>
-      <w:bookmarkEnd w:id="9"/>
       <w:r>
         <w:rPr>
           <w:color w:val="000000" w:themeColor="text1"/>
@@ -14963,7 +14961,7 @@
       <w:pPr>
         <w:pStyle w:val="Heading1"/>
       </w:pPr>
-      <w:bookmarkStart w:id="10" w:name="_Toc217458829"/>
+      <w:bookmarkStart w:id="9" w:name="_Toc217458829"/>
       <w:r>
         <w:rPr>
           <w:rFonts w:hint="cs"/>
@@ -15089,7 +15087,7 @@
         </w:rPr>
         <w:t>ي</w:t>
       </w:r>
-      <w:bookmarkEnd w:id="10"/>
+      <w:bookmarkEnd w:id="9"/>
     </w:p>
     <w:p>
       <w:pPr>
@@ -21336,7 +21334,7 @@
       <w:pPr>
         <w:pStyle w:val="Heading1"/>
       </w:pPr>
-      <w:bookmarkStart w:id="11" w:name="_Toc217458830"/>
+      <w:bookmarkStart w:id="10" w:name="_Toc217458830"/>
       <w:r>
         <w:rPr>
           <w:rFonts w:hint="cs"/>
@@ -21417,7 +21415,7 @@
         </w:rPr>
         <w:t>ت زبان</w:t>
       </w:r>
-      <w:bookmarkEnd w:id="11"/>
+      <w:bookmarkEnd w:id="10"/>
     </w:p>
     <w:p>
       <w:pPr>
@@ -27831,7 +27829,7 @@
           <w:lang w:bidi="fa-IR"/>
         </w:rPr>
       </w:pPr>
-      <w:bookmarkStart w:id="12" w:name="_Toc217458831"/>
+      <w:bookmarkStart w:id="11" w:name="_Toc217458831"/>
       <w:r>
         <w:rPr>
           <w:rFonts w:hint="cs"/>
@@ -27924,7 +27922,7 @@
         </w:rPr>
         <w:t>وند معنا با کنترل</w:t>
       </w:r>
-      <w:bookmarkEnd w:id="12"/>
+      <w:bookmarkEnd w:id="11"/>
     </w:p>
     <w:p>
       <w:pPr>
@@ -33673,7 +33671,7 @@
           <w:lang w:bidi="fa-IR"/>
         </w:rPr>
       </w:pPr>
-      <w:bookmarkStart w:id="13" w:name="_Toc217458832"/>
+      <w:bookmarkStart w:id="12" w:name="_Toc217458832"/>
       <w:r>
         <w:rPr>
           <w:rFonts w:hint="cs"/>
@@ -33772,7 +33770,7 @@
         </w:rPr>
         <w:t>ي</w:t>
       </w:r>
-      <w:bookmarkEnd w:id="13"/>
+      <w:bookmarkEnd w:id="12"/>
     </w:p>
     <w:p>
       <w:pPr>
@@ -39749,7 +39747,7 @@
                                 <w:szCs w:val="20"/>
                               </w:rPr>
                             </w:pPr>
-                            <w:bookmarkStart w:id="14" w:name="_Ref216353868"/>
+                            <w:bookmarkStart w:id="13" w:name="_Ref216353868"/>
                             <w:r>
                               <w:rPr>
                                 <w:i w:val="0"/>
@@ -39893,7 +39891,7 @@
                               </w:rPr>
                               <w:fldChar w:fldCharType="end"/>
                             </w:r>
-                            <w:bookmarkEnd w:id="14"/>
+                            <w:bookmarkEnd w:id="13"/>
                             <w:r>
                               <w:rPr>
                                 <w:rFonts w:hint="cs"/>
@@ -40591,7 +40589,7 @@
                           <w:szCs w:val="20"/>
                         </w:rPr>
                       </w:pPr>
-                      <w:bookmarkStart w:id="15" w:name="_Ref216353868"/>
+                      <w:bookmarkStart w:id="14" w:name="_Ref216353868"/>
                       <w:r>
                         <w:rPr>
                           <w:i w:val="0"/>
@@ -40735,7 +40733,7 @@
                         </w:rPr>
                         <w:fldChar w:fldCharType="end"/>
                       </w:r>
-                      <w:bookmarkEnd w:id="15"/>
+                      <w:bookmarkEnd w:id="14"/>
                       <w:r>
                         <w:rPr>
                           <w:rFonts w:hint="cs"/>
@@ -41477,7 +41475,7 @@
           <w:lang w:bidi="fa-IR"/>
         </w:rPr>
       </w:pPr>
-      <w:bookmarkStart w:id="16" w:name="_Toc217458833"/>
+      <w:bookmarkStart w:id="15" w:name="_Toc217458833"/>
       <w:r>
         <w:rPr>
           <w:rFonts w:hint="cs"/>
@@ -41546,7 +41544,7 @@
         </w:rPr>
         <w:t>نان و تعامل انسان در حلقه</w:t>
       </w:r>
-      <w:bookmarkEnd w:id="16"/>
+      <w:bookmarkEnd w:id="15"/>
     </w:p>
     <w:p>
       <w:pPr>
@@ -46405,7 +46403,7 @@
           <w:lang w:bidi="fa-IR"/>
         </w:rPr>
       </w:pPr>
-      <w:bookmarkStart w:id="17" w:name="_Toc217458834"/>
+      <w:bookmarkStart w:id="16" w:name="_Toc217458834"/>
       <w:r>
         <w:rPr>
           <w:rFonts w:hint="cs"/>
@@ -46486,7 +46484,7 @@
         </w:rPr>
         <w:t>نده</w:t>
       </w:r>
-      <w:bookmarkEnd w:id="17"/>
+      <w:bookmarkEnd w:id="16"/>
     </w:p>
     <w:p>
       <w:pPr>
@@ -52181,7 +52179,7 @@
           <w:rtl/>
         </w:rPr>
       </w:pPr>
-      <w:bookmarkStart w:id="18" w:name="_Toc217458835"/>
+      <w:bookmarkStart w:id="17" w:name="_Toc217458835"/>
       <w:r>
         <w:rPr>
           <w:rFonts w:hint="cs"/>
@@ -52189,13 +52187,13 @@
         </w:rPr>
         <w:t>فصل 3</w:t>
       </w:r>
-      <w:bookmarkEnd w:id="18"/>
+      <w:bookmarkEnd w:id="17"/>
     </w:p>
     <w:p>
       <w:pPr>
         <w:pStyle w:val="Heading1"/>
       </w:pPr>
-      <w:bookmarkStart w:id="19" w:name="_Toc217458836"/>
+      <w:bookmarkStart w:id="18" w:name="_Toc217458836"/>
       <w:r>
         <w:rPr>
           <w:rtl/>
@@ -52232,7 +52230,7 @@
         </w:rPr>
         <w:t>ي</w:t>
       </w:r>
-      <w:bookmarkEnd w:id="19"/>
+      <w:bookmarkEnd w:id="18"/>
     </w:p>
     <w:p>
       <w:pPr>
@@ -54698,7 +54696,7 @@
     </w:p>
     <w:p/>
     <w:p/>
-    <w:bookmarkStart w:id="20" w:name="_Toc217458837" w:displacedByCustomXml="next"/>
+    <w:bookmarkStart w:id="19" w:name="_Toc217458837" w:displacedByCustomXml="next"/>
     <w:sdt>
       <w:sdtPr>
         <w:rPr>
@@ -54733,7 +54731,7 @@
             </w:rPr>
             <w:t>منابع</w:t>
           </w:r>
-          <w:bookmarkEnd w:id="20"/>
+          <w:bookmarkEnd w:id="19"/>
         </w:p>
         <w:sdt>
           <w:sdtPr>
@@ -54781,7 +54779,7 @@
               </w:tblGrid>
               <w:tr>
                 <w:trPr>
-                  <w:divId w:val="589437556"/>
+                  <w:divId w:val="1346403074"/>
                   <w:tblCellSpacing w:w="15" w:type="dxa"/>
                 </w:trPr>
                 <w:tc>
@@ -54880,7 +54878,7 @@
               </w:tr>
               <w:tr>
                 <w:trPr>
-                  <w:divId w:val="589437556"/>
+                  <w:divId w:val="1346403074"/>
                   <w:tblCellSpacing w:w="15" w:type="dxa"/>
                 </w:trPr>
                 <w:tc>
@@ -54980,7 +54978,7 @@
               </w:tr>
               <w:tr>
                 <w:trPr>
-                  <w:divId w:val="589437556"/>
+                  <w:divId w:val="1346403074"/>
                   <w:tblCellSpacing w:w="15" w:type="dxa"/>
                 </w:trPr>
                 <w:tc>
@@ -55080,7 +55078,7 @@
               </w:tr>
               <w:tr>
                 <w:trPr>
-                  <w:divId w:val="589437556"/>
+                  <w:divId w:val="1346403074"/>
                   <w:tblCellSpacing w:w="15" w:type="dxa"/>
                 </w:trPr>
                 <w:tc>
@@ -55214,7 +55212,7 @@
               </w:tr>
               <w:tr>
                 <w:trPr>
-                  <w:divId w:val="589437556"/>
+                  <w:divId w:val="1346403074"/>
                   <w:tblCellSpacing w:w="15" w:type="dxa"/>
                 </w:trPr>
                 <w:tc>
@@ -55314,7 +55312,7 @@
               </w:tr>
               <w:tr>
                 <w:trPr>
-                  <w:divId w:val="589437556"/>
+                  <w:divId w:val="1346403074"/>
                   <w:tblCellSpacing w:w="15" w:type="dxa"/>
                 </w:trPr>
                 <w:tc>
@@ -55414,7 +55412,7 @@
               </w:tr>
               <w:tr>
                 <w:trPr>
-                  <w:divId w:val="589437556"/>
+                  <w:divId w:val="1346403074"/>
                   <w:tblCellSpacing w:w="15" w:type="dxa"/>
                 </w:trPr>
                 <w:tc>
@@ -55514,7 +55512,7 @@
               </w:tr>
               <w:tr>
                 <w:trPr>
-                  <w:divId w:val="589437556"/>
+                  <w:divId w:val="1346403074"/>
                   <w:tblCellSpacing w:w="15" w:type="dxa"/>
                 </w:trPr>
                 <w:tc>
@@ -55614,7 +55612,7 @@
               </w:tr>
               <w:tr>
                 <w:trPr>
-                  <w:divId w:val="589437556"/>
+                  <w:divId w:val="1346403074"/>
                   <w:tblCellSpacing w:w="15" w:type="dxa"/>
                 </w:trPr>
                 <w:tc>
@@ -55714,7 +55712,7 @@
               </w:tr>
               <w:tr>
                 <w:trPr>
-                  <w:divId w:val="589437556"/>
+                  <w:divId w:val="1346403074"/>
                   <w:tblCellSpacing w:w="15" w:type="dxa"/>
                 </w:trPr>
                 <w:tc>
@@ -55814,7 +55812,7 @@
               </w:tr>
               <w:tr>
                 <w:trPr>
-                  <w:divId w:val="589437556"/>
+                  <w:divId w:val="1346403074"/>
                   <w:tblCellSpacing w:w="15" w:type="dxa"/>
                 </w:trPr>
                 <w:tc>
@@ -55931,7 +55929,7 @@
               </w:tr>
               <w:tr>
                 <w:trPr>
-                  <w:divId w:val="589437556"/>
+                  <w:divId w:val="1346403074"/>
                   <w:tblCellSpacing w:w="15" w:type="dxa"/>
                 </w:trPr>
                 <w:tc>
@@ -56040,7 +56038,7 @@
               </w:tr>
               <w:tr>
                 <w:trPr>
-                  <w:divId w:val="589437556"/>
+                  <w:divId w:val="1346403074"/>
                   <w:tblCellSpacing w:w="15" w:type="dxa"/>
                 </w:trPr>
                 <w:tc>
@@ -56141,7 +56139,7 @@
               </w:tr>
               <w:tr>
                 <w:trPr>
-                  <w:divId w:val="589437556"/>
+                  <w:divId w:val="1346403074"/>
                   <w:tblCellSpacing w:w="15" w:type="dxa"/>
                 </w:trPr>
                 <w:tc>
@@ -56241,7 +56239,7 @@
               </w:tr>
               <w:tr>
                 <w:trPr>
-                  <w:divId w:val="589437556"/>
+                  <w:divId w:val="1346403074"/>
                   <w:tblCellSpacing w:w="15" w:type="dxa"/>
                 </w:trPr>
                 <w:tc>
@@ -56358,7 +56356,7 @@
               </w:tr>
               <w:tr>
                 <w:trPr>
-                  <w:divId w:val="589437556"/>
+                  <w:divId w:val="1346403074"/>
                   <w:tblCellSpacing w:w="15" w:type="dxa"/>
                 </w:trPr>
                 <w:tc>
@@ -56475,7 +56473,7 @@
               </w:tr>
               <w:tr>
                 <w:trPr>
-                  <w:divId w:val="589437556"/>
+                  <w:divId w:val="1346403074"/>
                   <w:tblCellSpacing w:w="15" w:type="dxa"/>
                 </w:trPr>
                 <w:tc>
@@ -56575,7 +56573,7 @@
               </w:tr>
               <w:tr>
                 <w:trPr>
-                  <w:divId w:val="589437556"/>
+                  <w:divId w:val="1346403074"/>
                   <w:tblCellSpacing w:w="15" w:type="dxa"/>
                 </w:trPr>
                 <w:tc>
@@ -56675,7 +56673,7 @@
               </w:tr>
               <w:tr>
                 <w:trPr>
-                  <w:divId w:val="589437556"/>
+                  <w:divId w:val="1346403074"/>
                   <w:tblCellSpacing w:w="15" w:type="dxa"/>
                 </w:trPr>
                 <w:tc>
@@ -56775,7 +56773,7 @@
               </w:tr>
               <w:tr>
                 <w:trPr>
-                  <w:divId w:val="589437556"/>
+                  <w:divId w:val="1346403074"/>
                   <w:tblCellSpacing w:w="15" w:type="dxa"/>
                 </w:trPr>
                 <w:tc>
@@ -56882,11 +56880,1106 @@
                   </w:p>
                 </w:tc>
               </w:tr>
+              <w:tr>
+                <w:trPr>
+                  <w:divId w:val="1346403074"/>
+                  <w:tblCellSpacing w:w="15" w:type="dxa"/>
+                </w:trPr>
+                <w:tc>
+                  <w:tcPr>
+                    <w:tcW w:w="50" w:type="pct"/>
+                    <w:hideMark/>
+                  </w:tcPr>
+                  <w:p>
+                    <w:pPr>
+                      <w:pStyle w:val="Bibliography"/>
+                      <w:rPr>
+                        <w:rFonts w:hint="cs"/>
+                        <w:noProof/>
+                        <w:rtl/>
+                        <w:lang w:bidi="fa-IR"/>
+                      </w:rPr>
+                    </w:pPr>
+                    <w:r>
+                      <w:rPr>
+                        <w:rFonts w:hint="cs"/>
+                        <w:noProof/>
+                        <w:rtl/>
+                        <w:lang w:bidi="fa-IR"/>
+                      </w:rPr>
+                      <w:t xml:space="preserve">[21] </w:t>
+                    </w:r>
+                  </w:p>
+                </w:tc>
+                <w:tc>
+                  <w:tcPr>
+                    <w:tcW w:w="0" w:type="auto"/>
+                    <w:hideMark/>
+                  </w:tcPr>
+                  <w:p>
+                    <w:pPr>
+                      <w:pStyle w:val="Bibliography"/>
+                      <w:rPr>
+                        <w:rFonts w:hint="cs"/>
+                        <w:noProof/>
+                        <w:rtl/>
+                        <w:lang w:bidi="fa-IR"/>
+                      </w:rPr>
+                    </w:pPr>
+                    <w:r>
+                      <w:rPr>
+                        <w:rFonts w:hint="cs"/>
+                        <w:noProof/>
+                        <w:lang w:bidi="fa-IR"/>
+                      </w:rPr>
+                      <w:t>L. Jonghan, V.-H. Birgit</w:t>
+                    </w:r>
+                    <w:r>
+                      <w:rPr>
+                        <w:rFonts w:hint="cs"/>
+                        <w:noProof/>
+                        <w:rtl/>
+                        <w:lang w:bidi="fa-IR"/>
+                      </w:rPr>
+                      <w:t xml:space="preserve"> و </w:t>
+                    </w:r>
+                    <w:r>
+                      <w:rPr>
+                        <w:rFonts w:hint="cs"/>
+                        <w:noProof/>
+                        <w:lang w:bidi="fa-IR"/>
+                      </w:rPr>
+                      <w:t>K. Ilya, “Large Language Model-Enabled Multi-Agent Manufacturing Systems,”</w:t>
+                    </w:r>
+                    <w:r>
+                      <w:rPr>
+                        <w:rFonts w:hint="cs"/>
+                        <w:noProof/>
+                        <w:rtl/>
+                        <w:lang w:bidi="fa-IR"/>
+                      </w:rPr>
+                      <w:t xml:space="preserve"> </w:t>
+                    </w:r>
+                    <w:r>
+                      <w:rPr>
+                        <w:rFonts w:hint="cs"/>
+                        <w:noProof/>
+                        <w:lang w:bidi="fa-IR"/>
+                      </w:rPr>
+                      <w:t>p. 7, 2024.</w:t>
+                    </w:r>
+                    <w:r>
+                      <w:rPr>
+                        <w:rFonts w:hint="cs"/>
+                        <w:noProof/>
+                        <w:rtl/>
+                        <w:lang w:bidi="fa-IR"/>
+                      </w:rPr>
+                      <w:t xml:space="preserve"> </w:t>
+                    </w:r>
+                  </w:p>
+                </w:tc>
+              </w:tr>
+              <w:tr>
+                <w:trPr>
+                  <w:divId w:val="1346403074"/>
+                  <w:tblCellSpacing w:w="15" w:type="dxa"/>
+                </w:trPr>
+                <w:tc>
+                  <w:tcPr>
+                    <w:tcW w:w="50" w:type="pct"/>
+                    <w:hideMark/>
+                  </w:tcPr>
+                  <w:p>
+                    <w:pPr>
+                      <w:pStyle w:val="Bibliography"/>
+                      <w:rPr>
+                        <w:rFonts w:hint="cs"/>
+                        <w:noProof/>
+                        <w:rtl/>
+                        <w:lang w:bidi="fa-IR"/>
+                      </w:rPr>
+                    </w:pPr>
+                    <w:r>
+                      <w:rPr>
+                        <w:rFonts w:hint="cs"/>
+                        <w:noProof/>
+                        <w:rtl/>
+                        <w:lang w:bidi="fa-IR"/>
+                      </w:rPr>
+                      <w:t xml:space="preserve">[22] </w:t>
+                    </w:r>
+                  </w:p>
+                </w:tc>
+                <w:tc>
+                  <w:tcPr>
+                    <w:tcW w:w="0" w:type="auto"/>
+                    <w:hideMark/>
+                  </w:tcPr>
+                  <w:p>
+                    <w:pPr>
+                      <w:pStyle w:val="Bibliography"/>
+                      <w:rPr>
+                        <w:rFonts w:hint="cs"/>
+                        <w:noProof/>
+                        <w:rtl/>
+                        <w:lang w:bidi="fa-IR"/>
+                      </w:rPr>
+                    </w:pPr>
+                    <w:r>
+                      <w:rPr>
+                        <w:rFonts w:hint="cs"/>
+                        <w:noProof/>
+                        <w:lang w:bidi="fa-IR"/>
+                      </w:rPr>
+                      <w:t>I. G. Cristian, A. D. Marcus, A. L. Tomas</w:t>
+                    </w:r>
+                    <w:r>
+                      <w:rPr>
+                        <w:rFonts w:hint="cs"/>
+                        <w:noProof/>
+                        <w:rtl/>
+                        <w:lang w:bidi="fa-IR"/>
+                      </w:rPr>
+                      <w:t xml:space="preserve"> و </w:t>
+                    </w:r>
+                    <w:r>
+                      <w:rPr>
+                        <w:rFonts w:hint="cs"/>
+                        <w:noProof/>
+                        <w:lang w:bidi="fa-IR"/>
+                      </w:rPr>
+                      <w:t>D. H. Hunter, “Framework for LLM Applications in Manufacturing,”</w:t>
+                    </w:r>
+                    <w:r>
+                      <w:rPr>
+                        <w:rFonts w:hint="cs"/>
+                        <w:noProof/>
+                        <w:rtl/>
+                        <w:lang w:bidi="fa-IR"/>
+                      </w:rPr>
+                      <w:t xml:space="preserve"> </w:t>
+                    </w:r>
+                    <w:r>
+                      <w:rPr>
+                        <w:rFonts w:hint="cs"/>
+                        <w:noProof/>
+                        <w:lang w:bidi="fa-IR"/>
+                      </w:rPr>
+                      <w:t>p. 11, 2024.</w:t>
+                    </w:r>
+                    <w:r>
+                      <w:rPr>
+                        <w:rFonts w:hint="cs"/>
+                        <w:noProof/>
+                        <w:rtl/>
+                        <w:lang w:bidi="fa-IR"/>
+                      </w:rPr>
+                      <w:t xml:space="preserve"> </w:t>
+                    </w:r>
+                  </w:p>
+                </w:tc>
+              </w:tr>
+              <w:tr>
+                <w:trPr>
+                  <w:divId w:val="1346403074"/>
+                  <w:tblCellSpacing w:w="15" w:type="dxa"/>
+                </w:trPr>
+                <w:tc>
+                  <w:tcPr>
+                    <w:tcW w:w="50" w:type="pct"/>
+                    <w:hideMark/>
+                  </w:tcPr>
+                  <w:p>
+                    <w:pPr>
+                      <w:pStyle w:val="Bibliography"/>
+                      <w:rPr>
+                        <w:rFonts w:hint="cs"/>
+                        <w:noProof/>
+                        <w:rtl/>
+                        <w:lang w:bidi="fa-IR"/>
+                      </w:rPr>
+                    </w:pPr>
+                    <w:r>
+                      <w:rPr>
+                        <w:rFonts w:hint="cs"/>
+                        <w:noProof/>
+                        <w:rtl/>
+                        <w:lang w:bidi="fa-IR"/>
+                      </w:rPr>
+                      <w:t xml:space="preserve">[23] </w:t>
+                    </w:r>
+                  </w:p>
+                </w:tc>
+                <w:tc>
+                  <w:tcPr>
+                    <w:tcW w:w="0" w:type="auto"/>
+                    <w:hideMark/>
+                  </w:tcPr>
+                  <w:p>
+                    <w:pPr>
+                      <w:pStyle w:val="Bibliography"/>
+                      <w:rPr>
+                        <w:rFonts w:hint="cs"/>
+                        <w:noProof/>
+                        <w:rtl/>
+                        <w:lang w:bidi="fa-IR"/>
+                      </w:rPr>
+                    </w:pPr>
+                    <w:r>
+                      <w:rPr>
+                        <w:rFonts w:hint="cs"/>
+                        <w:noProof/>
+                        <w:lang w:bidi="fa-IR"/>
+                      </w:rPr>
+                      <w:t>O. Chourouk</w:t>
+                    </w:r>
+                    <w:r>
+                      <w:rPr>
+                        <w:rFonts w:hint="cs"/>
+                        <w:noProof/>
+                        <w:rtl/>
+                        <w:lang w:bidi="fa-IR"/>
+                      </w:rPr>
+                      <w:t xml:space="preserve"> و </w:t>
+                    </w:r>
+                    <w:r>
+                      <w:rPr>
+                        <w:rFonts w:hint="cs"/>
+                        <w:noProof/>
+                        <w:lang w:bidi="fa-IR"/>
+                      </w:rPr>
+                      <w:t>E.</w:t>
+                    </w:r>
+                    <w:r>
+                      <w:rPr>
+                        <w:rFonts w:hint="cs"/>
+                        <w:noProof/>
+                        <w:rtl/>
+                        <w:lang w:bidi="fa-IR"/>
+                      </w:rPr>
+                      <w:t xml:space="preserve"> </w:t>
+                    </w:r>
+                    <w:r>
+                      <w:rPr>
+                        <w:rFonts w:hint="cs"/>
+                        <w:noProof/>
+                        <w:lang w:bidi="fa-IR"/>
+                      </w:rPr>
+                      <w:t>Myriam, “Integrating Large Language Models into Digital Manufacturing</w:t>
+                    </w:r>
+                    <w:r>
+                      <w:rPr>
+                        <w:rFonts w:hint="cs"/>
+                        <w:noProof/>
+                        <w:rtl/>
+                        <w:lang w:bidi="fa-IR"/>
+                      </w:rPr>
+                      <w:t xml:space="preserve"> </w:t>
+                    </w:r>
+                    <w:r>
+                      <w:rPr>
+                        <w:rFonts w:hint="cs"/>
+                        <w:noProof/>
+                        <w:lang w:bidi="fa-IR"/>
+                      </w:rPr>
+                      <w:t>A Systematic Review and Research Agenda,”</w:t>
+                    </w:r>
+                    <w:r>
+                      <w:rPr>
+                        <w:rFonts w:hint="cs"/>
+                        <w:noProof/>
+                        <w:rtl/>
+                        <w:lang w:bidi="fa-IR"/>
+                      </w:rPr>
+                      <w:t xml:space="preserve"> </w:t>
+                    </w:r>
+                    <w:r>
+                      <w:rPr>
+                        <w:rFonts w:hint="cs"/>
+                        <w:noProof/>
+                        <w:lang w:bidi="fa-IR"/>
+                      </w:rPr>
+                      <w:t>p. 29, 2025.</w:t>
+                    </w:r>
+                    <w:r>
+                      <w:rPr>
+                        <w:rFonts w:hint="cs"/>
+                        <w:noProof/>
+                        <w:rtl/>
+                        <w:lang w:bidi="fa-IR"/>
+                      </w:rPr>
+                      <w:t xml:space="preserve"> </w:t>
+                    </w:r>
+                  </w:p>
+                </w:tc>
+              </w:tr>
+              <w:tr>
+                <w:trPr>
+                  <w:divId w:val="1346403074"/>
+                  <w:tblCellSpacing w:w="15" w:type="dxa"/>
+                </w:trPr>
+                <w:tc>
+                  <w:tcPr>
+                    <w:tcW w:w="50" w:type="pct"/>
+                    <w:hideMark/>
+                  </w:tcPr>
+                  <w:p>
+                    <w:pPr>
+                      <w:pStyle w:val="Bibliography"/>
+                      <w:rPr>
+                        <w:rFonts w:hint="cs"/>
+                        <w:noProof/>
+                        <w:rtl/>
+                        <w:lang w:bidi="fa-IR"/>
+                      </w:rPr>
+                    </w:pPr>
+                    <w:r>
+                      <w:rPr>
+                        <w:rFonts w:hint="cs"/>
+                        <w:noProof/>
+                        <w:rtl/>
+                        <w:lang w:bidi="fa-IR"/>
+                      </w:rPr>
+                      <w:t xml:space="preserve">[24] </w:t>
+                    </w:r>
+                  </w:p>
+                </w:tc>
+                <w:tc>
+                  <w:tcPr>
+                    <w:tcW w:w="0" w:type="auto"/>
+                    <w:hideMark/>
+                  </w:tcPr>
+                  <w:p>
+                    <w:pPr>
+                      <w:pStyle w:val="Bibliography"/>
+                      <w:rPr>
+                        <w:rFonts w:hint="cs"/>
+                        <w:noProof/>
+                        <w:rtl/>
+                        <w:lang w:bidi="fa-IR"/>
+                      </w:rPr>
+                    </w:pPr>
+                    <w:r>
+                      <w:rPr>
+                        <w:rFonts w:hint="cs"/>
+                        <w:noProof/>
+                        <w:lang w:bidi="fa-IR"/>
+                      </w:rPr>
+                      <w:t>L. Jay</w:t>
+                    </w:r>
+                    <w:r>
+                      <w:rPr>
+                        <w:rFonts w:hint="cs"/>
+                        <w:noProof/>
+                        <w:rtl/>
+                        <w:lang w:bidi="fa-IR"/>
+                      </w:rPr>
+                      <w:t xml:space="preserve"> و </w:t>
+                    </w:r>
+                    <w:r>
+                      <w:rPr>
+                        <w:rFonts w:hint="cs"/>
+                        <w:noProof/>
+                        <w:lang w:bidi="fa-IR"/>
+                      </w:rPr>
+                      <w:t>S. Hanqi, “A Unified Industrial Large Knowledge Model Framework in Industry 4.0 and Smart Manufacturing,”</w:t>
+                    </w:r>
+                    <w:r>
+                      <w:rPr>
+                        <w:rFonts w:hint="cs"/>
+                        <w:noProof/>
+                        <w:rtl/>
+                        <w:lang w:bidi="fa-IR"/>
+                      </w:rPr>
+                      <w:t xml:space="preserve"> </w:t>
+                    </w:r>
+                    <w:r>
+                      <w:rPr>
+                        <w:rFonts w:hint="cs"/>
+                        <w:noProof/>
+                        <w:lang w:bidi="fa-IR"/>
+                      </w:rPr>
+                      <w:t>p. 7, 2024.</w:t>
+                    </w:r>
+                    <w:r>
+                      <w:rPr>
+                        <w:rFonts w:hint="cs"/>
+                        <w:noProof/>
+                        <w:rtl/>
+                        <w:lang w:bidi="fa-IR"/>
+                      </w:rPr>
+                      <w:t xml:space="preserve"> </w:t>
+                    </w:r>
+                  </w:p>
+                </w:tc>
+              </w:tr>
+              <w:tr>
+                <w:trPr>
+                  <w:divId w:val="1346403074"/>
+                  <w:tblCellSpacing w:w="15" w:type="dxa"/>
+                </w:trPr>
+                <w:tc>
+                  <w:tcPr>
+                    <w:tcW w:w="50" w:type="pct"/>
+                    <w:hideMark/>
+                  </w:tcPr>
+                  <w:p>
+                    <w:pPr>
+                      <w:pStyle w:val="Bibliography"/>
+                      <w:rPr>
+                        <w:rFonts w:hint="cs"/>
+                        <w:noProof/>
+                        <w:rtl/>
+                        <w:lang w:bidi="fa-IR"/>
+                      </w:rPr>
+                    </w:pPr>
+                    <w:r>
+                      <w:rPr>
+                        <w:rFonts w:hint="cs"/>
+                        <w:noProof/>
+                        <w:rtl/>
+                        <w:lang w:bidi="fa-IR"/>
+                      </w:rPr>
+                      <w:t xml:space="preserve">[25] </w:t>
+                    </w:r>
+                  </w:p>
+                </w:tc>
+                <w:tc>
+                  <w:tcPr>
+                    <w:tcW w:w="0" w:type="auto"/>
+                    <w:hideMark/>
+                  </w:tcPr>
+                  <w:p>
+                    <w:pPr>
+                      <w:pStyle w:val="Bibliography"/>
+                      <w:rPr>
+                        <w:rFonts w:hint="cs"/>
+                        <w:noProof/>
+                        <w:rtl/>
+                        <w:lang w:bidi="fa-IR"/>
+                      </w:rPr>
+                    </w:pPr>
+                    <w:r>
+                      <w:rPr>
+                        <w:rFonts w:hint="cs"/>
+                        <w:noProof/>
+                        <w:lang w:bidi="fa-IR"/>
+                      </w:rPr>
+                      <w:t>D. Kaze, Y. Bo, X.</w:t>
+                    </w:r>
+                    <w:r>
+                      <w:rPr>
+                        <w:rFonts w:hint="cs"/>
+                        <w:noProof/>
+                        <w:rtl/>
+                        <w:lang w:bidi="fa-IR"/>
+                      </w:rPr>
+                      <w:t xml:space="preserve"> </w:t>
+                    </w:r>
+                    <w:r>
+                      <w:rPr>
+                        <w:rFonts w:hint="cs"/>
+                        <w:noProof/>
+                        <w:lang w:bidi="fa-IR"/>
+                      </w:rPr>
+                      <w:t>Keqiang, D. Nan</w:t>
+                    </w:r>
+                    <w:r>
+                      <w:rPr>
+                        <w:rFonts w:hint="cs"/>
+                        <w:noProof/>
+                        <w:rtl/>
+                        <w:lang w:bidi="fa-IR"/>
+                      </w:rPr>
+                      <w:t xml:space="preserve"> و </w:t>
+                    </w:r>
+                    <w:r>
+                      <w:rPr>
+                        <w:rFonts w:hint="cs"/>
+                        <w:noProof/>
+                        <w:lang w:bidi="fa-IR"/>
+                      </w:rPr>
+                      <w:t>Z. Zhengping, “LLM-MANUF: An integrated framework of Fine-Tuning large languagemodels for intelligent Decision-Making in manufacturing,”</w:t>
+                    </w:r>
+                    <w:r>
+                      <w:rPr>
+                        <w:rFonts w:hint="cs"/>
+                        <w:noProof/>
+                        <w:rtl/>
+                        <w:lang w:bidi="fa-IR"/>
+                      </w:rPr>
+                      <w:t xml:space="preserve"> </w:t>
+                    </w:r>
+                    <w:r>
+                      <w:rPr>
+                        <w:rFonts w:hint="cs"/>
+                        <w:noProof/>
+                        <w:lang w:bidi="fa-IR"/>
+                      </w:rPr>
+                      <w:t>p. 13, 2025.</w:t>
+                    </w:r>
+                    <w:r>
+                      <w:rPr>
+                        <w:rFonts w:hint="cs"/>
+                        <w:noProof/>
+                        <w:rtl/>
+                        <w:lang w:bidi="fa-IR"/>
+                      </w:rPr>
+                      <w:t xml:space="preserve"> </w:t>
+                    </w:r>
+                  </w:p>
+                </w:tc>
+              </w:tr>
+              <w:tr>
+                <w:trPr>
+                  <w:divId w:val="1346403074"/>
+                  <w:tblCellSpacing w:w="15" w:type="dxa"/>
+                </w:trPr>
+                <w:tc>
+                  <w:tcPr>
+                    <w:tcW w:w="50" w:type="pct"/>
+                    <w:hideMark/>
+                  </w:tcPr>
+                  <w:p>
+                    <w:pPr>
+                      <w:pStyle w:val="Bibliography"/>
+                      <w:rPr>
+                        <w:rFonts w:hint="cs"/>
+                        <w:noProof/>
+                        <w:rtl/>
+                        <w:lang w:bidi="fa-IR"/>
+                      </w:rPr>
+                    </w:pPr>
+                    <w:r>
+                      <w:rPr>
+                        <w:rFonts w:hint="cs"/>
+                        <w:noProof/>
+                        <w:rtl/>
+                        <w:lang w:bidi="fa-IR"/>
+                      </w:rPr>
+                      <w:lastRenderedPageBreak/>
+                      <w:t xml:space="preserve">[26] </w:t>
+                    </w:r>
+                  </w:p>
+                </w:tc>
+                <w:tc>
+                  <w:tcPr>
+                    <w:tcW w:w="0" w:type="auto"/>
+                    <w:hideMark/>
+                  </w:tcPr>
+                  <w:p>
+                    <w:pPr>
+                      <w:pStyle w:val="Bibliography"/>
+                      <w:rPr>
+                        <w:rFonts w:hint="cs"/>
+                        <w:noProof/>
+                        <w:rtl/>
+                        <w:lang w:bidi="fa-IR"/>
+                      </w:rPr>
+                    </w:pPr>
+                    <w:r>
+                      <w:rPr>
+                        <w:rFonts w:hint="cs"/>
+                        <w:noProof/>
+                        <w:lang w:bidi="fa-IR"/>
+                      </w:rPr>
+                      <w:t>X. Yuchen, S. Manthan, J. Nasser</w:t>
+                    </w:r>
+                    <w:r>
+                      <w:rPr>
+                        <w:rFonts w:hint="cs"/>
+                        <w:noProof/>
+                        <w:rtl/>
+                        <w:lang w:bidi="fa-IR"/>
+                      </w:rPr>
+                      <w:t xml:space="preserve"> و . </w:t>
+                    </w:r>
+                    <w:r>
+                      <w:rPr>
+                        <w:rFonts w:hint="cs"/>
+                        <w:noProof/>
+                        <w:lang w:bidi="fa-IR"/>
+                      </w:rPr>
+                      <w:t>W. Michael, “Towards autonomous system: flexible modular production system enhanced with large language</w:t>
+                    </w:r>
+                    <w:r>
+                      <w:rPr>
+                        <w:rFonts w:hint="cs"/>
+                        <w:noProof/>
+                        <w:rtl/>
+                        <w:lang w:bidi="fa-IR"/>
+                      </w:rPr>
+                      <w:t xml:space="preserve"> </w:t>
+                    </w:r>
+                    <w:r>
+                      <w:rPr>
+                        <w:rFonts w:hint="cs"/>
+                        <w:noProof/>
+                        <w:lang w:bidi="fa-IR"/>
+                      </w:rPr>
+                      <w:t>model agents,”</w:t>
+                    </w:r>
+                    <w:r>
+                      <w:rPr>
+                        <w:rFonts w:hint="cs"/>
+                        <w:noProof/>
+                        <w:rtl/>
+                        <w:lang w:bidi="fa-IR"/>
+                      </w:rPr>
+                      <w:t xml:space="preserve"> </w:t>
+                    </w:r>
+                    <w:r>
+                      <w:rPr>
+                        <w:rFonts w:hint="cs"/>
+                        <w:noProof/>
+                        <w:lang w:bidi="fa-IR"/>
+                      </w:rPr>
+                      <w:t>p. 9, 2023.</w:t>
+                    </w:r>
+                    <w:r>
+                      <w:rPr>
+                        <w:rFonts w:hint="cs"/>
+                        <w:noProof/>
+                        <w:rtl/>
+                        <w:lang w:bidi="fa-IR"/>
+                      </w:rPr>
+                      <w:t xml:space="preserve"> </w:t>
+                    </w:r>
+                  </w:p>
+                </w:tc>
+              </w:tr>
+              <w:tr>
+                <w:trPr>
+                  <w:divId w:val="1346403074"/>
+                  <w:tblCellSpacing w:w="15" w:type="dxa"/>
+                </w:trPr>
+                <w:tc>
+                  <w:tcPr>
+                    <w:tcW w:w="50" w:type="pct"/>
+                    <w:hideMark/>
+                  </w:tcPr>
+                  <w:p>
+                    <w:pPr>
+                      <w:pStyle w:val="Bibliography"/>
+                      <w:rPr>
+                        <w:rFonts w:hint="cs"/>
+                        <w:noProof/>
+                        <w:rtl/>
+                        <w:lang w:bidi="fa-IR"/>
+                      </w:rPr>
+                    </w:pPr>
+                    <w:r>
+                      <w:rPr>
+                        <w:rFonts w:hint="cs"/>
+                        <w:noProof/>
+                        <w:rtl/>
+                        <w:lang w:bidi="fa-IR"/>
+                      </w:rPr>
+                      <w:t xml:space="preserve">[27] </w:t>
+                    </w:r>
+                  </w:p>
+                </w:tc>
+                <w:tc>
+                  <w:tcPr>
+                    <w:tcW w:w="0" w:type="auto"/>
+                    <w:hideMark/>
+                  </w:tcPr>
+                  <w:p>
+                    <w:pPr>
+                      <w:pStyle w:val="Bibliography"/>
+                      <w:rPr>
+                        <w:rFonts w:hint="cs"/>
+                        <w:noProof/>
+                        <w:rtl/>
+                        <w:lang w:bidi="fa-IR"/>
+                      </w:rPr>
+                    </w:pPr>
+                    <w:r>
+                      <w:rPr>
+                        <w:rFonts w:hint="cs"/>
+                        <w:noProof/>
+                        <w:lang w:bidi="fa-IR"/>
+                      </w:rPr>
+                      <w:t>F. Mohamad, D. Rahul, M. Yasamin</w:t>
+                    </w:r>
+                    <w:r>
+                      <w:rPr>
+                        <w:rFonts w:hint="cs"/>
+                        <w:noProof/>
+                        <w:rtl/>
+                        <w:lang w:bidi="fa-IR"/>
+                      </w:rPr>
+                      <w:t xml:space="preserve"> و </w:t>
+                    </w:r>
+                    <w:r>
+                      <w:rPr>
+                        <w:rFonts w:hint="cs"/>
+                        <w:noProof/>
+                        <w:lang w:bidi="fa-IR"/>
+                      </w:rPr>
+                      <w:t>Q. A. Gustavo, “LLM4PLC: Harnessing Large Language Models for Verifiable Programming of PLCs in Industrial Control Systems,”</w:t>
+                    </w:r>
+                    <w:r>
+                      <w:rPr>
+                        <w:rFonts w:hint="cs"/>
+                        <w:noProof/>
+                        <w:rtl/>
+                        <w:lang w:bidi="fa-IR"/>
+                      </w:rPr>
+                      <w:t xml:space="preserve"> </w:t>
+                    </w:r>
+                    <w:r>
+                      <w:rPr>
+                        <w:rFonts w:hint="cs"/>
+                        <w:noProof/>
+                        <w:lang w:bidi="fa-IR"/>
+                      </w:rPr>
+                      <w:t>p. 12, 2024.</w:t>
+                    </w:r>
+                    <w:r>
+                      <w:rPr>
+                        <w:rFonts w:hint="cs"/>
+                        <w:noProof/>
+                        <w:rtl/>
+                        <w:lang w:bidi="fa-IR"/>
+                      </w:rPr>
+                      <w:t xml:space="preserve"> </w:t>
+                    </w:r>
+                  </w:p>
+                </w:tc>
+              </w:tr>
+              <w:tr>
+                <w:trPr>
+                  <w:divId w:val="1346403074"/>
+                  <w:tblCellSpacing w:w="15" w:type="dxa"/>
+                </w:trPr>
+                <w:tc>
+                  <w:tcPr>
+                    <w:tcW w:w="50" w:type="pct"/>
+                    <w:hideMark/>
+                  </w:tcPr>
+                  <w:p>
+                    <w:pPr>
+                      <w:pStyle w:val="Bibliography"/>
+                      <w:rPr>
+                        <w:rFonts w:hint="cs"/>
+                        <w:noProof/>
+                        <w:rtl/>
+                        <w:lang w:bidi="fa-IR"/>
+                      </w:rPr>
+                    </w:pPr>
+                    <w:r>
+                      <w:rPr>
+                        <w:rFonts w:hint="cs"/>
+                        <w:noProof/>
+                        <w:rtl/>
+                        <w:lang w:bidi="fa-IR"/>
+                      </w:rPr>
+                      <w:t xml:space="preserve">[28] </w:t>
+                    </w:r>
+                  </w:p>
+                </w:tc>
+                <w:tc>
+                  <w:tcPr>
+                    <w:tcW w:w="0" w:type="auto"/>
+                    <w:hideMark/>
+                  </w:tcPr>
+                  <w:p>
+                    <w:pPr>
+                      <w:pStyle w:val="Bibliography"/>
+                      <w:rPr>
+                        <w:rFonts w:hint="cs"/>
+                        <w:noProof/>
+                        <w:rtl/>
+                        <w:lang w:bidi="fa-IR"/>
+                      </w:rPr>
+                    </w:pPr>
+                    <w:r>
+                      <w:rPr>
+                        <w:rFonts w:hint="cs"/>
+                        <w:noProof/>
+                        <w:lang w:bidi="fa-IR"/>
+                      </w:rPr>
+                      <w:t>P. Mingming, C. Zhendong, Y. Jie</w:t>
+                    </w:r>
+                    <w:r>
+                      <w:rPr>
+                        <w:rFonts w:hint="cs"/>
+                        <w:noProof/>
+                        <w:rtl/>
+                        <w:lang w:bidi="fa-IR"/>
+                      </w:rPr>
+                      <w:t xml:space="preserve"> و </w:t>
+                    </w:r>
+                    <w:r>
+                      <w:rPr>
+                        <w:rFonts w:hint="cs"/>
+                        <w:noProof/>
+                        <w:lang w:bidi="fa-IR"/>
+                      </w:rPr>
+                      <w:t>H.</w:t>
+                    </w:r>
+                    <w:r>
+                      <w:rPr>
+                        <w:rFonts w:hint="cs"/>
+                        <w:noProof/>
+                        <w:rtl/>
+                        <w:lang w:bidi="fa-IR"/>
+                      </w:rPr>
+                      <w:t xml:space="preserve"> </w:t>
+                    </w:r>
+                    <w:r>
+                      <w:rPr>
+                        <w:rFonts w:hint="cs"/>
+                        <w:noProof/>
+                        <w:lang w:bidi="fa-IR"/>
+                      </w:rPr>
+                      <w:t>Jin , “Automatic MILP Model Construction for Multi-Robot Task Allocation Scheduling Based on Large Language Models,”</w:t>
+                    </w:r>
+                    <w:r>
+                      <w:rPr>
+                        <w:rFonts w:hint="cs"/>
+                        <w:noProof/>
+                        <w:rtl/>
+                        <w:lang w:bidi="fa-IR"/>
+                      </w:rPr>
+                      <w:t xml:space="preserve"> </w:t>
+                    </w:r>
+                    <w:r>
+                      <w:rPr>
+                        <w:rFonts w:hint="cs"/>
+                        <w:noProof/>
+                        <w:lang w:bidi="fa-IR"/>
+                      </w:rPr>
+                      <w:t>p. 7, 2025.</w:t>
+                    </w:r>
+                    <w:r>
+                      <w:rPr>
+                        <w:rFonts w:hint="cs"/>
+                        <w:noProof/>
+                        <w:rtl/>
+                        <w:lang w:bidi="fa-IR"/>
+                      </w:rPr>
+                      <w:t xml:space="preserve"> </w:t>
+                    </w:r>
+                  </w:p>
+                </w:tc>
+              </w:tr>
+              <w:tr>
+                <w:trPr>
+                  <w:divId w:val="1346403074"/>
+                  <w:tblCellSpacing w:w="15" w:type="dxa"/>
+                </w:trPr>
+                <w:tc>
+                  <w:tcPr>
+                    <w:tcW w:w="50" w:type="pct"/>
+                    <w:hideMark/>
+                  </w:tcPr>
+                  <w:p>
+                    <w:pPr>
+                      <w:pStyle w:val="Bibliography"/>
+                      <w:rPr>
+                        <w:rFonts w:hint="cs"/>
+                        <w:noProof/>
+                        <w:rtl/>
+                        <w:lang w:bidi="fa-IR"/>
+                      </w:rPr>
+                    </w:pPr>
+                    <w:r>
+                      <w:rPr>
+                        <w:rFonts w:hint="cs"/>
+                        <w:noProof/>
+                        <w:rtl/>
+                        <w:lang w:bidi="fa-IR"/>
+                      </w:rPr>
+                      <w:t xml:space="preserve">[29] </w:t>
+                    </w:r>
+                  </w:p>
+                </w:tc>
+                <w:tc>
+                  <w:tcPr>
+                    <w:tcW w:w="0" w:type="auto"/>
+                    <w:hideMark/>
+                  </w:tcPr>
+                  <w:p>
+                    <w:pPr>
+                      <w:pStyle w:val="Bibliography"/>
+                      <w:rPr>
+                        <w:rFonts w:hint="cs"/>
+                        <w:noProof/>
+                        <w:rtl/>
+                        <w:lang w:bidi="fa-IR"/>
+                      </w:rPr>
+                    </w:pPr>
+                    <w:r>
+                      <w:rPr>
+                        <w:rFonts w:hint="cs"/>
+                        <w:noProof/>
+                        <w:lang w:bidi="fa-IR"/>
+                      </w:rPr>
+                      <w:t>W. BOHAN</w:t>
+                    </w:r>
+                    <w:r>
+                      <w:rPr>
+                        <w:rFonts w:hint="cs"/>
+                        <w:noProof/>
+                        <w:rtl/>
+                        <w:lang w:bidi="fa-IR"/>
+                      </w:rPr>
+                      <w:t xml:space="preserve"> و </w:t>
+                    </w:r>
+                    <w:r>
+                      <w:rPr>
+                        <w:rFonts w:hint="cs"/>
+                        <w:noProof/>
+                        <w:lang w:bidi="fa-IR"/>
+                      </w:rPr>
+                      <w:t>H. FELIX, “How Can Large Language Models Help Humans in Design And Manufacturing,”</w:t>
+                    </w:r>
+                    <w:r>
+                      <w:rPr>
+                        <w:rFonts w:hint="cs"/>
+                        <w:noProof/>
+                        <w:rtl/>
+                        <w:lang w:bidi="fa-IR"/>
+                      </w:rPr>
+                      <w:t xml:space="preserve"> </w:t>
+                    </w:r>
+                    <w:r>
+                      <w:rPr>
+                        <w:rFonts w:hint="cs"/>
+                        <w:noProof/>
+                        <w:lang w:bidi="fa-IR"/>
+                      </w:rPr>
+                      <w:t>p. 100, 2023.</w:t>
+                    </w:r>
+                    <w:r>
+                      <w:rPr>
+                        <w:rFonts w:hint="cs"/>
+                        <w:noProof/>
+                        <w:rtl/>
+                        <w:lang w:bidi="fa-IR"/>
+                      </w:rPr>
+                      <w:t xml:space="preserve"> </w:t>
+                    </w:r>
+                  </w:p>
+                </w:tc>
+              </w:tr>
+              <w:tr>
+                <w:trPr>
+                  <w:divId w:val="1346403074"/>
+                  <w:tblCellSpacing w:w="15" w:type="dxa"/>
+                </w:trPr>
+                <w:tc>
+                  <w:tcPr>
+                    <w:tcW w:w="50" w:type="pct"/>
+                    <w:hideMark/>
+                  </w:tcPr>
+                  <w:p>
+                    <w:pPr>
+                      <w:pStyle w:val="Bibliography"/>
+                      <w:rPr>
+                        <w:rFonts w:hint="cs"/>
+                        <w:noProof/>
+                        <w:rtl/>
+                        <w:lang w:bidi="fa-IR"/>
+                      </w:rPr>
+                    </w:pPr>
+                    <w:r>
+                      <w:rPr>
+                        <w:rFonts w:hint="cs"/>
+                        <w:noProof/>
+                        <w:rtl/>
+                        <w:lang w:bidi="fa-IR"/>
+                      </w:rPr>
+                      <w:t xml:space="preserve">[30] </w:t>
+                    </w:r>
+                  </w:p>
+                </w:tc>
+                <w:tc>
+                  <w:tcPr>
+                    <w:tcW w:w="0" w:type="auto"/>
+                    <w:hideMark/>
+                  </w:tcPr>
+                  <w:p>
+                    <w:pPr>
+                      <w:pStyle w:val="Bibliography"/>
+                      <w:rPr>
+                        <w:rFonts w:hint="cs"/>
+                        <w:noProof/>
+                        <w:rtl/>
+                        <w:lang w:bidi="fa-IR"/>
+                      </w:rPr>
+                    </w:pPr>
+                    <w:r>
+                      <w:rPr>
+                        <w:rFonts w:hint="cs"/>
+                        <w:noProof/>
+                        <w:rtl/>
+                        <w:lang w:bidi="fa-IR"/>
+                      </w:rPr>
+                      <w:t xml:space="preserve">. </w:t>
+                    </w:r>
+                    <w:r>
+                      <w:rPr>
+                        <w:rFonts w:hint="cs"/>
+                        <w:noProof/>
+                        <w:lang w:bidi="fa-IR"/>
+                      </w:rPr>
+                      <w:t>M. Yunfei, Z. Shuai, Y. Zheng</w:t>
+                    </w:r>
+                    <w:r>
+                      <w:rPr>
+                        <w:rFonts w:hint="cs"/>
+                        <w:noProof/>
+                        <w:rtl/>
+                        <w:lang w:bidi="fa-IR"/>
+                      </w:rPr>
+                      <w:t xml:space="preserve"> و </w:t>
+                    </w:r>
+                    <w:r>
+                      <w:rPr>
+                        <w:rFonts w:hint="cs"/>
+                        <w:noProof/>
+                        <w:lang w:bidi="fa-IR"/>
+                      </w:rPr>
+                      <w:t>Z. Pai, “30.Leveraging large language models in next generation intelligent manufacturing Retrospect and prospec,”</w:t>
+                    </w:r>
+                    <w:r>
+                      <w:rPr>
+                        <w:rFonts w:hint="cs"/>
+                        <w:noProof/>
+                        <w:rtl/>
+                        <w:lang w:bidi="fa-IR"/>
+                      </w:rPr>
+                      <w:t xml:space="preserve"> </w:t>
+                    </w:r>
+                    <w:r>
+                      <w:rPr>
+                        <w:rFonts w:hint="cs"/>
+                        <w:noProof/>
+                        <w:lang w:bidi="fa-IR"/>
+                      </w:rPr>
+                      <w:t>p. 32, 2025.</w:t>
+                    </w:r>
+                    <w:r>
+                      <w:rPr>
+                        <w:rFonts w:hint="cs"/>
+                        <w:noProof/>
+                        <w:rtl/>
+                        <w:lang w:bidi="fa-IR"/>
+                      </w:rPr>
+                      <w:t xml:space="preserve"> </w:t>
+                    </w:r>
+                  </w:p>
+                </w:tc>
+              </w:tr>
             </w:tbl>
             <w:p>
               <w:pPr>
                 <w:bidi w:val="0"/>
-                <w:divId w:val="589437556"/>
+                <w:divId w:val="1346403074"/>
                 <w:rPr>
                   <w:rFonts w:eastAsia="Times New Roman"/>
                   <w:noProof/>
@@ -56909,7 +58002,10 @@
     </w:sdt>
     <w:p/>
     <w:p/>
-    <w:p/>
+    <w:p>
+      <w:bookmarkStart w:id="20" w:name="_GoBack"/>
+      <w:bookmarkEnd w:id="20"/>
+    </w:p>
     <w:sectPr>
       <w:headerReference w:type="even" r:id="rId11"/>
       <w:headerReference w:type="default" r:id="rId12"/>
@@ -56981,7 +58077,7 @@
             <w:noProof/>
             <w:rtl/>
           </w:rPr>
-          <w:t>6</w:t>
+          <w:t>20</w:t>
         </w:r>
         <w:r>
           <w:rPr>
@@ -57037,7 +58133,7 @@
             <w:noProof/>
             <w:rtl/>
           </w:rPr>
-          <w:t>7</w:t>
+          <w:t>21</w:t>
         </w:r>
         <w:r>
           <w:rPr>
@@ -59638,11 +60734,297 @@
     </b:Author>
     <b:RefOrder>20</b:RefOrder>
   </b:Source>
+  <b:Source>
+    <b:Tag>Jon24</b:Tag>
+    <b:SourceType>JournalArticle</b:SourceType>
+    <b:Guid>{E0FA12DD-4139-458A-A8EF-C64B2807A750}</b:Guid>
+    <b:Title>Large Language Model-Enabled Multi-Agent Manufacturing Systems</b:Title>
+    <b:Year>2024</b:Year>
+    <b:Pages>7</b:Pages>
+    <b:Author>
+      <b:Author>
+        <b:NameList>
+          <b:Person>
+            <b:Last>Jonghan</b:Last>
+            <b:First>Lim</b:First>
+          </b:Person>
+          <b:Person>
+            <b:Last>Birgit</b:Last>
+            <b:First>Vogel-Heuser</b:First>
+          </b:Person>
+          <b:Person>
+            <b:Last>Ilya</b:Last>
+            <b:First>Kovalenko</b:First>
+          </b:Person>
+        </b:NameList>
+      </b:Author>
+    </b:Author>
+    <b:RefOrder>21</b:RefOrder>
+  </b:Source>
+  <b:Source>
+    <b:Tag>Cri24</b:Tag>
+    <b:SourceType>JournalArticle</b:SourceType>
+    <b:Guid>{12E7BF83-ECBF-410F-98CC-182844FB08C0}</b:Guid>
+    <b:Title>Framework for LLM Applications in Manufacturing</b:Title>
+    <b:Year>2024</b:Year>
+    <b:Pages>11</b:Pages>
+    <b:Author>
+      <b:Author>
+        <b:NameList>
+          <b:Person>
+            <b:Last>Cristian</b:Last>
+            <b:First>I. Garcia</b:First>
+          </b:Person>
+          <b:Person>
+            <b:Last>Marcus</b:Last>
+            <b:First>A. DiBattista</b:First>
+          </b:Person>
+          <b:Person>
+            <b:Last>Tomas</b:Last>
+            <b:First>A. Letelier</b:First>
+          </b:Person>
+          <b:Person>
+            <b:Last>Hunter</b:Last>
+            <b:First>D. Halloran</b:First>
+          </b:Person>
+        </b:NameList>
+      </b:Author>
+    </b:Author>
+    <b:RefOrder>22</b:RefOrder>
+  </b:Source>
+  <b:Source>
+    <b:Tag>Cho25</b:Tag>
+    <b:SourceType>JournalArticle</b:SourceType>
+    <b:Guid>{C5427A74-909F-4816-A04D-09C85D46F349}</b:Guid>
+    <b:Title>Integrating Large Language Models into Digital Manufacturing  A Systematic Review and Research Agenda</b:Title>
+    <b:Year>2025</b:Year>
+    <b:Pages>29</b:Pages>
+    <b:Author>
+      <b:Author>
+        <b:NameList>
+          <b:Person>
+            <b:Last>Chourouk</b:Last>
+            <b:First>Ouerghemmi</b:First>
+          </b:Person>
+          <b:Person>
+            <b:Last> Myriam</b:Last>
+            <b:First>Ertz</b:First>
+          </b:Person>
+        </b:NameList>
+      </b:Author>
+    </b:Author>
+    <b:RefOrder>23</b:RefOrder>
+  </b:Source>
+  <b:Source>
+    <b:Tag>Jay24</b:Tag>
+    <b:SourceType>JournalArticle</b:SourceType>
+    <b:Guid>{AC529F5A-60ED-41C7-8CF5-A2975151E522}</b:Guid>
+    <b:Title>A Unified Industrial Large Knowledge Model Framework in Industry 4.0 and Smart Manufacturing</b:Title>
+    <b:Year>2024</b:Year>
+    <b:Pages>7</b:Pages>
+    <b:Author>
+      <b:Author>
+        <b:NameList>
+          <b:Person>
+            <b:Last>Jay</b:Last>
+            <b:First>Lee</b:First>
+          </b:Person>
+          <b:Person>
+            <b:Last>Hanqi</b:Last>
+            <b:First>Su</b:First>
+          </b:Person>
+        </b:NameList>
+      </b:Author>
+    </b:Author>
+    <b:RefOrder>24</b:RefOrder>
+  </b:Source>
+  <b:Source>
+    <b:Tag>Kaz25</b:Tag>
+    <b:SourceType>JournalArticle</b:SourceType>
+    <b:Guid>{EB91C7E4-1CA3-4404-BC08-10259C95B0E9}</b:Guid>
+    <b:Title>LLM-MANUF: An integrated framework of Fine-Tuning large languagemodels for intelligent Decision-Making in manufacturing</b:Title>
+    <b:Year>2025</b:Year>
+    <b:Pages>13</b:Pages>
+    <b:Author>
+      <b:Author>
+        <b:NameList>
+          <b:Person>
+            <b:Last>Kaze</b:Last>
+            <b:First>Du </b:First>
+          </b:Person>
+          <b:Person>
+            <b:Last>Bo</b:Last>
+            <b:First>Yang</b:First>
+          </b:Person>
+          <b:Person>
+            <b:Last> Keqiang</b:Last>
+            <b:First>Xie</b:First>
+          </b:Person>
+          <b:Person>
+            <b:Last>Nan</b:Last>
+            <b:First>Dong</b:First>
+          </b:Person>
+          <b:Person>
+            <b:Last>Zhengping</b:Last>
+            <b:First>Zhang</b:First>
+          </b:Person>
+        </b:NameList>
+      </b:Author>
+    </b:Author>
+    <b:RefOrder>25</b:RefOrder>
+  </b:Source>
+  <b:Source>
+    <b:Tag>Yuc23</b:Tag>
+    <b:SourceType>JournalArticle</b:SourceType>
+    <b:Guid>{FF2E6ECF-DF8D-4D4B-8B52-5CB615795331}</b:Guid>
+    <b:Title>Towards autonomous system: flexible modular production system enhanced with large language  model agents</b:Title>
+    <b:Year>2023</b:Year>
+    <b:Pages>9</b:Pages>
+    <b:Author>
+      <b:Author>
+        <b:NameList>
+          <b:Person>
+            <b:Last>Yuchen</b:Last>
+            <b:First>Xia</b:First>
+          </b:Person>
+          <b:Person>
+            <b:Last>Manthan</b:Last>
+            <b:First>Shenoy</b:First>
+          </b:Person>
+          <b:Person>
+            <b:Last>Nasser</b:Last>
+            <b:First>Jazdi</b:First>
+          </b:Person>
+          <b:Person>
+            <b:Last>Michael</b:Last>
+            <b:First> Weyrich</b:First>
+          </b:Person>
+        </b:NameList>
+      </b:Author>
+    </b:Author>
+    <b:RefOrder>26</b:RefOrder>
+  </b:Source>
+  <b:Source>
+    <b:Tag>LLM</b:Tag>
+    <b:SourceType>JournalArticle</b:SourceType>
+    <b:Guid>{D78CBC83-5373-4374-8071-9B660F90E1DF}</b:Guid>
+    <b:Title>LLM4PLC: Harnessing Large Language Models for Verifiable Programming of PLCs in Industrial Control Systems</b:Title>
+    <b:Year>2024</b:Year>
+    <b:Pages>12</b:Pages>
+    <b:Author>
+      <b:Author>
+        <b:NameList>
+          <b:Person>
+            <b:Last>Mohamad</b:Last>
+            <b:First>Fakih</b:First>
+          </b:Person>
+          <b:Person>
+            <b:Last>Rahul</b:Last>
+            <b:First>Dharmaji</b:First>
+          </b:Person>
+          <b:Person>
+            <b:Last>Yasamin</b:Last>
+            <b:First>Moghaddas</b:First>
+          </b:Person>
+          <b:Person>
+            <b:Last>Gustavo</b:Last>
+            <b:First>Quiros Araya</b:First>
+          </b:Person>
+        </b:NameList>
+      </b:Author>
+    </b:Author>
+    <b:RefOrder>27</b:RefOrder>
+  </b:Source>
+  <b:Source>
+    <b:Tag>Min25</b:Tag>
+    <b:SourceType>JournalArticle</b:SourceType>
+    <b:Guid>{B59C7F76-DEB9-41C1-A2A9-2EB0D2D678A0}</b:Guid>
+    <b:Title>Automatic MILP Model Construction for Multi-Robot Task Allocation Scheduling Based on Large Language Models</b:Title>
+    <b:Year>2025</b:Year>
+    <b:Pages>7</b:Pages>
+    <b:Author>
+      <b:Author>
+        <b:NameList>
+          <b:Person>
+            <b:Last>Mingming</b:Last>
+            <b:First>Peng</b:First>
+          </b:Person>
+          <b:Person>
+            <b:Last>Zhendong</b:Last>
+            <b:First>Chen</b:First>
+          </b:Person>
+          <b:Person>
+            <b:Last>Jie </b:Last>
+            <b:First>Yang</b:First>
+          </b:Person>
+          <b:Person>
+            <b:Last> Jin </b:Last>
+            <b:First>Huang</b:First>
+          </b:Person>
+        </b:NameList>
+      </b:Author>
+    </b:Author>
+    <b:RefOrder>28</b:RefOrder>
+  </b:Source>
+  <b:Source>
+    <b:Tag>BOH23</b:Tag>
+    <b:SourceType>JournalArticle</b:SourceType>
+    <b:Guid>{4991E28D-38B8-40EC-9C48-1FDED2160F83}</b:Guid>
+    <b:Title>How Can Large Language Models Help Humans in Design And Manufacturing</b:Title>
+    <b:Year>2023</b:Year>
+    <b:Pages>100</b:Pages>
+    <b:Author>
+      <b:Author>
+        <b:NameList>
+          <b:Person>
+            <b:Last>BOHAN </b:Last>
+            <b:First>WANG</b:First>
+          </b:Person>
+          <b:Person>
+            <b:Last>FELIX</b:Last>
+            <b:First>HÄHNLEIN</b:First>
+          </b:Person>
+        </b:NameList>
+      </b:Author>
+    </b:Author>
+    <b:RefOrder>29</b:RefOrder>
+  </b:Source>
+  <b:Source>
+    <b:Tag>Yun25</b:Tag>
+    <b:SourceType>JournalArticle</b:SourceType>
+    <b:Guid>{D88701D5-8A89-4EF6-8005-27076DC75524}</b:Guid>
+    <b:Title>30.Leveraging large language models in next generation intelligent manufacturing Retrospect and prospec</b:Title>
+    <b:Year>2025</b:Year>
+    <b:Pages>32</b:Pages>
+    <b:Author>
+      <b:Author>
+        <b:NameList>
+          <b:Person>
+            <b:Last>Yunfei</b:Last>
+            <b:First> Ma</b:First>
+          </b:Person>
+          <b:Person>
+            <b:Last>Shuai</b:Last>
+            <b:First>Zheng</b:First>
+          </b:Person>
+          <b:Person>
+            <b:Last>Zheng</b:Last>
+            <b:First>Yang</b:First>
+          </b:Person>
+          <b:Person>
+            <b:Last>Pai</b:Last>
+            <b:First>Zheng</b:First>
+          </b:Person>
+        </b:NameList>
+      </b:Author>
+    </b:Author>
+    <b:RefOrder>30</b:RefOrder>
+  </b:Source>
 </b:Sources>
 </file>
 
 <file path=customXml/itemProps1.xml><?xml version="1.0" encoding="utf-8"?>
-<ds:datastoreItem xmlns:ds="http://schemas.openxmlformats.org/officeDocument/2006/customXml" ds:itemID="{D6564C0E-AF1F-4791-BDBE-9542BBA20107}">
+<ds:datastoreItem xmlns:ds="http://schemas.openxmlformats.org/officeDocument/2006/customXml" ds:itemID="{E82B1D19-8083-465D-AAD6-1DAE2B6C1EFE}">
   <ds:schemaRefs>
     <ds:schemaRef ds:uri="http://schemas.openxmlformats.org/officeDocument/2006/bibliography"/>
   </ds:schemaRefs>

</xml_diff>

<commit_message>
add : parts expanded
</commit_message>
<xml_diff>
--- a/docs/phase1-report/Phase1-v1.3-per-comments.docx
+++ b/docs/phase1-report/Phase1-v1.3-per-comments.docx
@@ -1155,7 +1155,7 @@
                 <w:webHidden/>
                 <w:rtl/>
               </w:rPr>
-              <w:t>8</w:t>
+              <w:t>9</w:t>
             </w:r>
             <w:r>
               <w:rPr>
@@ -1243,7 +1243,7 @@
                 <w:webHidden/>
                 <w:rtl/>
               </w:rPr>
-              <w:t>10</w:t>
+              <w:t>12</w:t>
             </w:r>
             <w:r>
               <w:rPr>
@@ -1331,7 +1331,7 @@
                 <w:webHidden/>
                 <w:rtl/>
               </w:rPr>
-              <w:t>11</w:t>
+              <w:t>15</w:t>
             </w:r>
             <w:r>
               <w:rPr>
@@ -1419,7 +1419,7 @@
                 <w:webHidden/>
                 <w:rtl/>
               </w:rPr>
-              <w:t>13</w:t>
+              <w:t>18</w:t>
             </w:r>
             <w:r>
               <w:rPr>
@@ -1507,7 +1507,7 @@
                 <w:webHidden/>
                 <w:rtl/>
               </w:rPr>
-              <w:t>15</w:t>
+              <w:t>22</w:t>
             </w:r>
             <w:r>
               <w:rPr>
@@ -1595,7 +1595,7 @@
                 <w:webHidden/>
                 <w:rtl/>
               </w:rPr>
-              <w:t>17</w:t>
+              <w:t>25</w:t>
             </w:r>
             <w:r>
               <w:rPr>
@@ -1666,7 +1666,7 @@
                 <w:webHidden/>
                 <w:rtl/>
               </w:rPr>
-              <w:t>18</w:t>
+              <w:t>27</w:t>
             </w:r>
             <w:r>
               <w:rPr>
@@ -1737,7 +1737,7 @@
                 <w:webHidden/>
                 <w:rtl/>
               </w:rPr>
-              <w:t>18</w:t>
+              <w:t>27</w:t>
             </w:r>
             <w:r>
               <w:rPr>
@@ -1809,7 +1809,7 @@
                 <w:webHidden/>
                 <w:rtl/>
               </w:rPr>
-              <w:t>19</w:t>
+              <w:t>29</w:t>
             </w:r>
             <w:r>
               <w:rPr>
@@ -23495,6 +23495,8 @@
         </w:rPr>
         <w:t xml:space="preserve"> ساده‌</w:t>
       </w:r>
+      <w:bookmarkStart w:id="10" w:name="_GoBack"/>
+      <w:bookmarkEnd w:id="10"/>
       <w:r>
         <w:rPr>
           <w:szCs w:val="24"/>
@@ -29891,7 +29893,7 @@
       <w:pPr>
         <w:pStyle w:val="Heading1"/>
       </w:pPr>
-      <w:bookmarkStart w:id="10" w:name="_Toc217458830"/>
+      <w:bookmarkStart w:id="11" w:name="_Toc217458830"/>
       <w:r>
         <w:rPr>
           <w:rFonts w:hint="cs"/>
@@ -29972,7 +29974,7 @@
         </w:rPr>
         <w:t>ت زبان</w:t>
       </w:r>
-      <w:bookmarkEnd w:id="10"/>
+      <w:bookmarkEnd w:id="11"/>
     </w:p>
     <w:p>
       <w:pPr>
@@ -37217,7 +37219,7 @@
           <w:lang w:bidi="fa-IR"/>
         </w:rPr>
       </w:pPr>
-      <w:bookmarkStart w:id="11" w:name="_Toc217458831"/>
+      <w:bookmarkStart w:id="12" w:name="_Toc217458831"/>
       <w:r>
         <w:rPr>
           <w:rFonts w:hint="cs"/>
@@ -37310,7 +37312,7 @@
         </w:rPr>
         <w:t>وند معنا با کنترل</w:t>
       </w:r>
-      <w:bookmarkEnd w:id="11"/>
+      <w:bookmarkEnd w:id="12"/>
     </w:p>
     <w:p>
       <w:pPr>
@@ -43904,7 +43906,7 @@
           <w:lang w:bidi="fa-IR"/>
         </w:rPr>
       </w:pPr>
-      <w:bookmarkStart w:id="12" w:name="_Toc217458832"/>
+      <w:bookmarkStart w:id="13" w:name="_Toc217458832"/>
       <w:r>
         <w:rPr>
           <w:rFonts w:hint="cs"/>
@@ -44003,7 +44005,7 @@
         </w:rPr>
         <w:t>ي</w:t>
       </w:r>
-      <w:bookmarkEnd w:id="12"/>
+      <w:bookmarkEnd w:id="13"/>
     </w:p>
     <w:p>
       <w:pPr>
@@ -50899,7 +50901,7 @@
                                 <w:szCs w:val="20"/>
                               </w:rPr>
                             </w:pPr>
-                            <w:bookmarkStart w:id="13" w:name="_Ref216353868"/>
+                            <w:bookmarkStart w:id="14" w:name="_Ref216353868"/>
                             <w:r>
                               <w:rPr>
                                 <w:i w:val="0"/>
@@ -51043,7 +51045,7 @@
                               </w:rPr>
                               <w:fldChar w:fldCharType="end"/>
                             </w:r>
-                            <w:bookmarkEnd w:id="13"/>
+                            <w:bookmarkEnd w:id="14"/>
                             <w:r>
                               <w:rPr>
                                 <w:rFonts w:hint="cs"/>
@@ -51740,7 +51742,7 @@
                           <w:szCs w:val="20"/>
                         </w:rPr>
                       </w:pPr>
-                      <w:bookmarkStart w:id="14" w:name="_Ref216353868"/>
+                      <w:bookmarkStart w:id="15" w:name="_Ref216353868"/>
                       <w:r>
                         <w:rPr>
                           <w:i w:val="0"/>
@@ -51884,7 +51886,7 @@
                         </w:rPr>
                         <w:fldChar w:fldCharType="end"/>
                       </w:r>
-                      <w:bookmarkEnd w:id="14"/>
+                      <w:bookmarkEnd w:id="15"/>
                       <w:r>
                         <w:rPr>
                           <w:rFonts w:hint="cs"/>
@@ -52625,7 +52627,7 @@
           <w:lang w:bidi="fa-IR"/>
         </w:rPr>
       </w:pPr>
-      <w:bookmarkStart w:id="15" w:name="_Toc217458833"/>
+      <w:bookmarkStart w:id="16" w:name="_Toc217458833"/>
       <w:r>
         <w:rPr>
           <w:rFonts w:hint="cs"/>
@@ -52694,7 +52696,7 @@
         </w:rPr>
         <w:t>نان و تعامل انسان در حلقه</w:t>
       </w:r>
-      <w:bookmarkEnd w:id="15"/>
+      <w:bookmarkEnd w:id="16"/>
     </w:p>
     <w:p>
       <w:pPr>
@@ -57871,7 +57873,7 @@
           <w:lang w:bidi="fa-IR"/>
         </w:rPr>
       </w:pPr>
-      <w:bookmarkStart w:id="16" w:name="_Toc217458834"/>
+      <w:bookmarkStart w:id="17" w:name="_Toc217458834"/>
       <w:r>
         <w:rPr>
           <w:rFonts w:hint="cs"/>
@@ -57952,7 +57954,7 @@
         </w:rPr>
         <w:t>نده</w:t>
       </w:r>
-      <w:bookmarkEnd w:id="16"/>
+      <w:bookmarkEnd w:id="17"/>
     </w:p>
     <w:p>
       <w:pPr>
@@ -63490,16 +63492,7 @@
           <w:szCs w:val="24"/>
           <w:rtl/>
         </w:rPr>
-        <w:t>اس مح</w:t>
-      </w:r>
-      <w:bookmarkStart w:id="17" w:name="_GoBack"/>
-      <w:bookmarkEnd w:id="17"/>
-      <w:r>
-        <w:rPr>
-          <w:szCs w:val="24"/>
-          <w:rtl/>
-        </w:rPr>
-        <w:t>دود، نشان م</w:t>
+        <w:t>اس محدود، نشان م</w:t>
       </w:r>
       <w:r>
         <w:rPr>
@@ -69817,7 +69810,7 @@
             <w:noProof/>
             <w:rtl/>
           </w:rPr>
-          <w:t>26</w:t>
+          <w:t>10</w:t>
         </w:r>
         <w:r>
           <w:rPr>
@@ -69873,7 +69866,7 @@
             <w:noProof/>
             <w:rtl/>
           </w:rPr>
-          <w:t>27</w:t>
+          <w:t>9</w:t>
         </w:r>
         <w:r>
           <w:rPr>
@@ -72762,7 +72755,7 @@
 </file>
 
 <file path=customXml/itemProps1.xml><?xml version="1.0" encoding="utf-8"?>
-<ds:datastoreItem xmlns:ds="http://schemas.openxmlformats.org/officeDocument/2006/customXml" ds:itemID="{569E5EE0-F648-43F4-946D-8A45D046F3D4}">
+<ds:datastoreItem xmlns:ds="http://schemas.openxmlformats.org/officeDocument/2006/customXml" ds:itemID="{CAA964B5-AE37-4BE7-B3A0-F3AF400373A0}">
   <ds:schemaRefs>
     <ds:schemaRef ds:uri="http://schemas.openxmlformats.org/officeDocument/2006/bibliography"/>
   </ds:schemaRefs>

</xml_diff>

<commit_message>
fix: fixing spacing in commented file!
</commit_message>
<xml_diff>
--- a/docs/phase1-report/Phase1-v1.3-per-comments.docx
+++ b/docs/phase1-report/Phase1-v1.3-per-comments.docx
@@ -1,6 +1,6 @@
 
 <file path=word/document.xml><?xml version="1.0" encoding="utf-8"?>
-<w:document xmlns:wpc="http://schemas.microsoft.com/office/word/2010/wordprocessingCanvas" xmlns:cx="http://schemas.microsoft.com/office/drawing/2014/chartex" xmlns:cx1="http://schemas.microsoft.com/office/drawing/2015/9/8/chartex" xmlns:mc="http://schemas.openxmlformats.org/markup-compatibility/2006" xmlns:o="urn:schemas-microsoft-com:office:office" xmlns:r="http://schemas.openxmlformats.org/officeDocument/2006/relationships" xmlns:m="http://schemas.openxmlformats.org/officeDocument/2006/math" xmlns:v="urn:schemas-microsoft-com:vml" xmlns:wp14="http://schemas.microsoft.com/office/word/2010/wordprocessingDrawing" xmlns:wp="http://schemas.openxmlformats.org/drawingml/2006/wordprocessingDrawing" xmlns:w10="urn:schemas-microsoft-com:office:word" xmlns:w="http://schemas.openxmlformats.org/wordprocessingml/2006/main" xmlns:w14="http://schemas.microsoft.com/office/word/2010/wordml" xmlns:w15="http://schemas.microsoft.com/office/word/2012/wordml" xmlns:w16se="http://schemas.microsoft.com/office/word/2015/wordml/symex" xmlns:wpg="http://schemas.microsoft.com/office/word/2010/wordprocessingGroup" xmlns:wpi="http://schemas.microsoft.com/office/word/2010/wordprocessingInk" xmlns:wne="http://schemas.microsoft.com/office/word/2006/wordml" xmlns:wps="http://schemas.microsoft.com/office/word/2010/wordprocessingShape" mc:Ignorable="w14 w15 w16se wp14">
+<w:document xmlns:wpc="http://schemas.microsoft.com/office/word/2010/wordprocessingCanvas" xmlns:cx="http://schemas.microsoft.com/office/drawing/2014/chartex" xmlns:cx1="http://schemas.microsoft.com/office/drawing/2015/9/8/chartex" xmlns:cx2="http://schemas.microsoft.com/office/drawing/2015/10/21/chartex" xmlns:cx3="http://schemas.microsoft.com/office/drawing/2016/5/9/chartex" xmlns:cx4="http://schemas.microsoft.com/office/drawing/2016/5/10/chartex" xmlns:cx5="http://schemas.microsoft.com/office/drawing/2016/5/11/chartex" xmlns:cx6="http://schemas.microsoft.com/office/drawing/2016/5/12/chartex" xmlns:cx7="http://schemas.microsoft.com/office/drawing/2016/5/13/chartex" xmlns:cx8="http://schemas.microsoft.com/office/drawing/2016/5/14/chartex" xmlns:mc="http://schemas.openxmlformats.org/markup-compatibility/2006" xmlns:aink="http://schemas.microsoft.com/office/drawing/2016/ink" xmlns:am3d="http://schemas.microsoft.com/office/drawing/2017/model3d" xmlns:o="urn:schemas-microsoft-com:office:office" xmlns:oel="http://schemas.microsoft.com/office/2019/extlst" xmlns:r="http://schemas.openxmlformats.org/officeDocument/2006/relationships" xmlns:m="http://schemas.openxmlformats.org/officeDocument/2006/math" xmlns:v="urn:schemas-microsoft-com:vml" xmlns:wp14="http://schemas.microsoft.com/office/word/2010/wordprocessingDrawing" xmlns:wp="http://schemas.openxmlformats.org/drawingml/2006/wordprocessingDrawing" xmlns:w10="urn:schemas-microsoft-com:office:word" xmlns:w="http://schemas.openxmlformats.org/wordprocessingml/2006/main" xmlns:w14="http://schemas.microsoft.com/office/word/2010/wordml" xmlns:w15="http://schemas.microsoft.com/office/word/2012/wordml" xmlns:w16cex="http://schemas.microsoft.com/office/word/2018/wordml/cex" xmlns:w16cid="http://schemas.microsoft.com/office/word/2016/wordml/cid" xmlns:w16="http://schemas.microsoft.com/office/word/2018/wordml" xmlns:w16sdtdh="http://schemas.microsoft.com/office/word/2020/wordml/sdtdatahash" xmlns:w16se="http://schemas.microsoft.com/office/word/2015/wordml/symex" xmlns:wpg="http://schemas.microsoft.com/office/word/2010/wordprocessingGroup" xmlns:wpi="http://schemas.microsoft.com/office/word/2010/wordprocessingInk" xmlns:wne="http://schemas.microsoft.com/office/word/2006/wordml" xmlns:wps="http://schemas.microsoft.com/office/word/2010/wordprocessingShape" mc:Ignorable="w14 w15 w16se w16cid w16 w16cex w16sdtdh wp14">
   <w:body>
     <w:p>
       <w:pPr>
@@ -52,7 +52,7 @@
                     <a:blip r:embed="rId7">
                       <a:extLst>
                         <a:ext uri="{96DAC541-7B7A-43D3-8B79-37D633B846F1}">
-                          <asvg:svgBlip xmlns:asvg="http://schemas.microsoft.com/office/drawing/2016/SVG/main" xmlns:w16sdtdh="http://schemas.microsoft.com/office/word/2020/wordml/sdtdatahash" xmlns:w16="http://schemas.microsoft.com/office/word/2018/wordml" xmlns:w16cid="http://schemas.microsoft.com/office/word/2016/wordml/cid" xmlns:w16cex="http://schemas.microsoft.com/office/word/2018/wordml/cex" xmlns:w="http://schemas.openxmlformats.org/wordprocessingml/2006/main" xmlns:w10="urn:schemas-microsoft-com:office:word" xmlns:v="urn:schemas-microsoft-com:vml" xmlns:oel="http://schemas.microsoft.com/office/2019/extlst" xmlns:o="urn:schemas-microsoft-com:office:office" xmlns:am3d="http://schemas.microsoft.com/office/drawing/2017/model3d" xmlns:aink="http://schemas.microsoft.com/office/drawing/2016/ink" xmlns:cx8="http://schemas.microsoft.com/office/drawing/2016/5/14/chartex" xmlns:cx7="http://schemas.microsoft.com/office/drawing/2016/5/13/chartex" xmlns:cx6="http://schemas.microsoft.com/office/drawing/2016/5/12/chartex" xmlns:cx5="http://schemas.microsoft.com/office/drawing/2016/5/11/chartex" xmlns:cx4="http://schemas.microsoft.com/office/drawing/2016/5/10/chartex" xmlns:cx3="http://schemas.microsoft.com/office/drawing/2016/5/9/chartex" xmlns:cx2="http://schemas.microsoft.com/office/drawing/2015/10/21/chartex" xmlns="" r:embed="rId8"/>
+                          <asvg:svgBlip xmlns:asvg="http://schemas.microsoft.com/office/drawing/2016/SVG/main" r:embed="rId8"/>
                         </a:ext>
                       </a:extLst>
                     </a:blip>
@@ -442,6 +442,9 @@
         </w:rPr>
       </w:pPr>
     </w:p>
+    <w:p/>
+    <w:p/>
+    <w:p/>
     <w:p>
       <w:pPr>
         <w:rPr>
@@ -467,15 +470,6 @@
     </w:p>
     <w:p>
       <w:pPr>
-        <w:jc w:val="center"/>
-        <w:rPr>
-          <w:rFonts w:cs="B Titr"/>
-          <w:rtl/>
-        </w:rPr>
-      </w:pPr>
-    </w:p>
-    <w:p>
-      <w:pPr>
         <w:bidi w:val="0"/>
         <w:jc w:val="left"/>
         <w:rPr>
@@ -483,13 +477,6 @@
           <w:rtl/>
         </w:rPr>
       </w:pPr>
-      <w:r>
-        <w:rPr>
-          <w:rFonts w:cs="B Titr"/>
-          <w:rtl/>
-        </w:rPr>
-        <w:br w:type="page"/>
-      </w:r>
     </w:p>
     <w:sdt>
       <w:sdtPr>
@@ -521,23 +508,21 @@
             <w:pStyle w:val="TOCHeading"/>
             <w:bidi/>
             <w:rPr>
+              <w:rFonts w:cs="Zar"/>
+              <w:sz w:val="40"/>
+              <w:szCs w:val="40"/>
               <w:rtl/>
             </w:rPr>
           </w:pPr>
           <w:r>
             <w:rPr>
-              <w:rFonts w:hint="cs"/>
+              <w:rFonts w:cs="Zar" w:hint="cs"/>
+              <w:sz w:val="40"/>
+              <w:szCs w:val="40"/>
               <w:rtl/>
             </w:rPr>
             <w:t>فهرست</w:t>
           </w:r>
-        </w:p>
-        <w:p>
-          <w:pPr>
-            <w:rPr>
-              <w:rtl/>
-            </w:rPr>
-          </w:pPr>
         </w:p>
         <w:p/>
         <w:p>
@@ -1390,7 +1375,7 @@
                 <w:webHidden/>
                 <w:rtl/>
               </w:rPr>
-              <w:t>24</w:t>
+              <w:t>23</w:t>
             </w:r>
             <w:r>
               <w:rPr>
@@ -1679,7 +1664,6 @@
     </w:p>
     <w:p/>
     <w:p/>
-    <w:p/>
     <w:p>
       <w:pPr>
         <w:bidi w:val="0"/>
@@ -4850,27 +4834,9 @@
         </w:rPr>
       </w:pPr>
     </w:p>
-    <w:p>
-      <w:pPr>
-        <w:rPr>
-          <w:rtl/>
-        </w:rPr>
-      </w:pPr>
-    </w:p>
-    <w:p>
-      <w:pPr>
-        <w:rPr>
-          <w:rtl/>
-        </w:rPr>
-      </w:pPr>
-    </w:p>
-    <w:p>
-      <w:pPr>
-        <w:rPr>
-          <w:rtl/>
-        </w:rPr>
-      </w:pPr>
-    </w:p>
+    <w:p/>
+    <w:p/>
+    <w:p/>
     <w:p>
       <w:pPr>
         <w:rPr>
@@ -8702,30 +8668,47 @@
           <w:szCs w:val="24"/>
           <w:rtl/>
         </w:rPr>
+        <w:instrText xml:space="preserve"> \* </w:instrText>
+      </w:r>
+      <w:r>
+        <w:rPr>
+          <w:szCs w:val="24"/>
+        </w:rPr>
+        <w:instrText>MERGEFORMAT</w:instrText>
+      </w:r>
+      <w:r>
+        <w:rPr>
+          <w:szCs w:val="24"/>
+          <w:rtl/>
+        </w:rPr>
+        <w:instrText xml:space="preserve"> </w:instrText>
+      </w:r>
+      <w:r>
+        <w:rPr>
+          <w:szCs w:val="24"/>
+          <w:rtl/>
+        </w:rPr>
         <w:fldChar w:fldCharType="separate"/>
       </w:r>
       <w:r>
         <w:rPr>
           <w:rFonts w:hint="cs"/>
-          <w:i/>
-          <w:iCs/>
+          <w:szCs w:val="24"/>
           <w:rtl/>
         </w:rPr>
         <w:t>تصویر</w:t>
       </w:r>
       <w:r>
         <w:rPr>
-          <w:i/>
-          <w:iCs/>
-          <w:rtl/>
-        </w:rPr>
-        <w:t xml:space="preserve"> </w:t>
-      </w:r>
-      <w:r>
-        <w:rPr>
-          <w:i/>
-          <w:iCs/>
+          <w:szCs w:val="24"/>
+          <w:rtl/>
+        </w:rPr>
+        <w:t xml:space="preserve"> </w:t>
+      </w:r>
+      <w:r>
+        <w:rPr>
           <w:noProof/>
+          <w:szCs w:val="24"/>
           <w:rtl/>
         </w:rPr>
         <w:t>1</w:t>
@@ -8764,7 +8747,7 @@
           <w:szCs w:val="24"/>
         </w:rPr>
         <w:drawing>
-          <wp:inline distT="0" distB="0" distL="0" distR="0" wp14:anchorId="0065CE13" wp14:editId="6B5DD1C0">
+          <wp:inline distT="0" distB="0" distL="0" distR="0" wp14:anchorId="0065CE13" wp14:editId="1EC141D0">
             <wp:extent cx="5943600" cy="3484245"/>
             <wp:effectExtent l="0" t="0" r="0" b="1905"/>
             <wp:docPr id="2" name="Picture 2"/>
@@ -8810,10 +8793,11 @@
       <w:pPr>
         <w:pStyle w:val="Caption"/>
         <w:rPr>
-          <w:rFonts w:hint="cs"/>
           <w:i w:val="0"/>
           <w:iCs w:val="0"/>
-          <w:szCs w:val="24"/>
+          <w:color w:val="000000" w:themeColor="text1"/>
+          <w:sz w:val="20"/>
+          <w:szCs w:val="20"/>
           <w:rtl/>
           <w:lang w:bidi="fa-IR"/>
         </w:rPr>
@@ -8824,6 +8808,9 @@
           <w:rFonts w:hint="cs"/>
           <w:i w:val="0"/>
           <w:iCs w:val="0"/>
+          <w:color w:val="000000" w:themeColor="text1"/>
+          <w:sz w:val="20"/>
+          <w:szCs w:val="20"/>
           <w:rtl/>
         </w:rPr>
         <w:t>تصویر</w:t>
@@ -8832,6 +8819,9 @@
         <w:rPr>
           <w:i w:val="0"/>
           <w:iCs w:val="0"/>
+          <w:color w:val="000000" w:themeColor="text1"/>
+          <w:sz w:val="20"/>
+          <w:szCs w:val="20"/>
           <w:rtl/>
         </w:rPr>
         <w:t xml:space="preserve"> </w:t>
@@ -8840,6 +8830,9 @@
         <w:rPr>
           <w:i w:val="0"/>
           <w:iCs w:val="0"/>
+          <w:color w:val="000000" w:themeColor="text1"/>
+          <w:sz w:val="20"/>
+          <w:szCs w:val="20"/>
           <w:rtl/>
         </w:rPr>
         <w:fldChar w:fldCharType="begin"/>
@@ -8848,6 +8841,9 @@
         <w:rPr>
           <w:i w:val="0"/>
           <w:iCs w:val="0"/>
+          <w:color w:val="000000" w:themeColor="text1"/>
+          <w:sz w:val="20"/>
+          <w:szCs w:val="20"/>
           <w:rtl/>
         </w:rPr>
         <w:instrText xml:space="preserve"> </w:instrText>
@@ -8856,6 +8852,9 @@
         <w:rPr>
           <w:i w:val="0"/>
           <w:iCs w:val="0"/>
+          <w:color w:val="000000" w:themeColor="text1"/>
+          <w:sz w:val="20"/>
+          <w:szCs w:val="20"/>
         </w:rPr>
         <w:instrText xml:space="preserve">SEQ </w:instrText>
       </w:r>
@@ -8863,6 +8862,9 @@
         <w:rPr>
           <w:i w:val="0"/>
           <w:iCs w:val="0"/>
+          <w:color w:val="000000" w:themeColor="text1"/>
+          <w:sz w:val="20"/>
+          <w:szCs w:val="20"/>
           <w:rtl/>
         </w:rPr>
         <w:instrText xml:space="preserve">تصویر \* </w:instrText>
@@ -8871,6 +8873,9 @@
         <w:rPr>
           <w:i w:val="0"/>
           <w:iCs w:val="0"/>
+          <w:color w:val="000000" w:themeColor="text1"/>
+          <w:sz w:val="20"/>
+          <w:szCs w:val="20"/>
         </w:rPr>
         <w:instrText>ARABIC</w:instrText>
       </w:r>
@@ -8878,6 +8883,9 @@
         <w:rPr>
           <w:i w:val="0"/>
           <w:iCs w:val="0"/>
+          <w:color w:val="000000" w:themeColor="text1"/>
+          <w:sz w:val="20"/>
+          <w:szCs w:val="20"/>
           <w:rtl/>
         </w:rPr>
         <w:instrText xml:space="preserve"> </w:instrText>
@@ -8886,6 +8894,9 @@
         <w:rPr>
           <w:i w:val="0"/>
           <w:iCs w:val="0"/>
+          <w:color w:val="000000" w:themeColor="text1"/>
+          <w:sz w:val="20"/>
+          <w:szCs w:val="20"/>
           <w:rtl/>
         </w:rPr>
         <w:fldChar w:fldCharType="separate"/>
@@ -8895,6 +8906,9 @@
           <w:i w:val="0"/>
           <w:iCs w:val="0"/>
           <w:noProof/>
+          <w:color w:val="000000" w:themeColor="text1"/>
+          <w:sz w:val="20"/>
+          <w:szCs w:val="20"/>
           <w:rtl/>
         </w:rPr>
         <w:t>1</w:t>
@@ -8903,6 +8917,9 @@
         <w:rPr>
           <w:i w:val="0"/>
           <w:iCs w:val="0"/>
+          <w:color w:val="000000" w:themeColor="text1"/>
+          <w:sz w:val="20"/>
+          <w:szCs w:val="20"/>
           <w:rtl/>
         </w:rPr>
         <w:fldChar w:fldCharType="end"/>
@@ -8913,45 +8930,72 @@
           <w:rFonts w:hint="cs"/>
           <w:i w:val="0"/>
           <w:iCs w:val="0"/>
-          <w:rtl/>
-        </w:rPr>
-        <w:t xml:space="preserve"> : معماری کلی </w:t>
+          <w:color w:val="000000" w:themeColor="text1"/>
+          <w:sz w:val="20"/>
+          <w:szCs w:val="20"/>
+          <w:rtl/>
+        </w:rPr>
+        <w:t xml:space="preserve">.  </w:t>
       </w:r>
       <w:r>
         <w:rPr>
           <w:rFonts w:hint="cs"/>
           <w:i w:val="0"/>
           <w:iCs w:val="0"/>
-          <w:rtl/>
-          <w:lang w:bidi="fa-IR"/>
-        </w:rPr>
-        <w:t xml:space="preserve"> </w:t>
+          <w:color w:val="000000" w:themeColor="text1"/>
+          <w:sz w:val="20"/>
+          <w:szCs w:val="20"/>
+          <w:rtl/>
+        </w:rPr>
+        <w:t xml:space="preserve">معماری کلی </w:t>
       </w:r>
       <w:r>
         <w:rPr>
           <w:rFonts w:hint="cs"/>
           <w:i w:val="0"/>
           <w:iCs w:val="0"/>
-          <w:rtl/>
-          <w:lang w:bidi="fa-IR"/>
-        </w:rPr>
-        <w:t xml:space="preserve">عامل‌های مدل های </w:t>
+          <w:color w:val="000000" w:themeColor="text1"/>
+          <w:sz w:val="20"/>
+          <w:szCs w:val="20"/>
+          <w:rtl/>
+          <w:lang w:bidi="fa-IR"/>
+        </w:rPr>
+        <w:t xml:space="preserve"> </w:t>
       </w:r>
       <w:r>
         <w:rPr>
           <w:rFonts w:hint="cs"/>
           <w:i w:val="0"/>
           <w:iCs w:val="0"/>
-          <w:rtl/>
-          <w:lang w:bidi="fa-IR"/>
-        </w:rPr>
-        <w:t>زبانی بزر</w:t>
+          <w:color w:val="000000" w:themeColor="text1"/>
+          <w:sz w:val="20"/>
+          <w:szCs w:val="20"/>
+          <w:rtl/>
+          <w:lang w:bidi="fa-IR"/>
+        </w:rPr>
+        <w:t xml:space="preserve">عامل‌های مدل های </w:t>
       </w:r>
       <w:r>
         <w:rPr>
           <w:rFonts w:hint="cs"/>
           <w:i w:val="0"/>
           <w:iCs w:val="0"/>
+          <w:color w:val="000000" w:themeColor="text1"/>
+          <w:sz w:val="20"/>
+          <w:szCs w:val="20"/>
+          <w:rtl/>
+          <w:lang w:bidi="fa-IR"/>
+        </w:rPr>
+        <w:t>زبانی بزر</w:t>
+      </w:r>
+      <w:r>
+        <w:rPr>
+          <w:rFonts w:hint="cs"/>
+          <w:i w:val="0"/>
+          <w:iCs w:val="0"/>
+          <w:color w:val="000000" w:themeColor="text1"/>
+          <w:sz w:val="20"/>
+          <w:szCs w:val="20"/>
           <w:rtl/>
           <w:lang w:bidi="fa-IR"/>
         </w:rPr>
@@ -8977,6 +9021,30 @@
       <w:pPr>
         <w:bidi w:val="0"/>
         <w:jc w:val="left"/>
+      </w:pPr>
+      <w:r>
+        <w:rPr>
+          <w:rtl/>
+        </w:rPr>
+        <w:br w:type="page"/>
+      </w:r>
+    </w:p>
+    <w:p>
+      <w:pPr>
+        <w:bidi w:val="0"/>
+        <w:jc w:val="left"/>
+      </w:pPr>
+    </w:p>
+    <w:p>
+      <w:pPr>
+        <w:bidi w:val="0"/>
+        <w:jc w:val="left"/>
+      </w:pPr>
+    </w:p>
+    <w:p>
+      <w:pPr>
+        <w:bidi w:val="0"/>
+        <w:jc w:val="left"/>
         <w:rPr>
           <w:rFonts w:ascii="Zar" w:hAnsi="Zar"/>
           <w:b/>
@@ -8986,12 +9054,6 @@
           <w:rtl/>
         </w:rPr>
       </w:pPr>
-      <w:r>
-        <w:rPr>
-          <w:rtl/>
-        </w:rPr>
-        <w:br w:type="page"/>
-      </w:r>
     </w:p>
     <w:p>
       <w:pPr>
@@ -9005,7 +9067,6 @@
         <w:rPr>
           <w:rtl/>
         </w:rPr>
-        <w:lastRenderedPageBreak/>
         <w:t>فص</w:t>
       </w:r>
       <w:r>
@@ -9036,6 +9097,13 @@
         <w:t>رويکردهاي استفاده از مدلهاي زباني در رباتيک</w:t>
       </w:r>
       <w:bookmarkEnd w:id="3"/>
+    </w:p>
+    <w:p>
+      <w:pPr>
+        <w:rPr>
+          <w:rtl/>
+        </w:rPr>
+      </w:pPr>
     </w:p>
     <w:p>
       <w:pPr>
@@ -9076,7 +9144,14 @@
         <w:t>فصل دوم این گزارش به بررسی نظام‌مند رویکردهای مبتنی بر مدل‌های زبانی بزرگ در رباتیک می‌پردازد، با تمرکز بر قابلیت‌هایی که برای محیط‌های صنعتی واقعی، از جمله خطوط تولید فولاد، اهمیت عملی دارند. در این فصل، ابتدا نحوه‌ی درک و تفسیر زبان طبیعی در سامانه‌های رباتیک بررسی می‌شود و سپس نقش</w:t>
       </w:r>
       <w:r>
-        <w:t xml:space="preserve"> LLM</w:t>
+        <w:rPr>
+          <w:rFonts w:hint="cs"/>
+          <w:rtl/>
+        </w:rPr>
+        <w:t xml:space="preserve"> </w:t>
+      </w:r>
+      <w:r>
+        <w:t>LLM</w:t>
       </w:r>
       <w:r>
         <w:rPr>
@@ -9113,10 +9188,24 @@
         <w:rPr>
           <w:rtl/>
         </w:rPr>
-        <w:t>از سوی دیگر، ماهیت پیوسته و سرمایه‌بر خطوط تولید فولاد ایجاب می‌کند که هرگونه فناوری نوین، نه‌تنها از نظر عملکرد، بلکه از منظر قابلیت اطمینان، ایمنی و امکان ادغام با زیرساخت‌های موجود ارزیابی شود. برخلاف کاربردهای عمومی رباتیک، در این محیط‌ها تحمل خطا بسیار پایین است و هر تصمیم نادرست می‌تواند به توقف تولید، افت کیفیت یا خطرات ایمنی منجر شود. از این رو، بررسی نقش</w:t>
-      </w:r>
-      <w:r>
-        <w:t xml:space="preserve"> LLM</w:t>
+        <w:t xml:space="preserve">از سوی دیگر، ماهیت پیوسته و سرمایه‌بر خطوط تولید فولاد ایجاب می‌کند که هرگونه فناوری نوین، نه‌تنها از نظر عملکرد، بلکه از منظر قابلیت اطمینان، ایمنی و امکان ادغام با زیرساخت‌های موجود ارزیابی شود. برخلاف کاربردهای عمومی رباتیک، در این محیط‌ها تحمل خطا بسیار پایین </w:t>
+      </w:r>
+      <w:r>
+        <w:rPr>
+          <w:rtl/>
+        </w:rPr>
+        <w:lastRenderedPageBreak/>
+        <w:t>است و هر تصمیم نادرست می‌تواند به توقف تولید، افت کیفیت یا خطرات ایمنی منجر شود. از این رو، بررسی نقش</w:t>
+      </w:r>
+      <w:r>
+        <w:rPr>
+          <w:rFonts w:hint="cs"/>
+          <w:rtl/>
+        </w:rPr>
+        <w:t xml:space="preserve"> </w:t>
+      </w:r>
+      <w:r>
+        <w:t>LLM</w:t>
       </w:r>
       <w:r>
         <w:rPr>
@@ -9133,17 +9222,17 @@
         <w:rPr>
           <w:rtl/>
         </w:rPr>
-        <w:t xml:space="preserve">در این فصل تلاش شده است تا با مرور رویکردهای مختلف، تصویری واقع‌گرایانه از ظرفیت‌ها و محدودیت‌های مدل‌های زبانی بزرگ در بستر رباتیک و صنعت فولاد ارائه شود. تمرکز اصلی بر این است که چگونه مفاهیمی مانند درک زبان طبیعی، برنامه‌ریزی وظیفه، تعامل انسان–ماشین و </w:t>
-      </w:r>
-      <w:r>
-        <w:rPr>
-          <w:rtl/>
-        </w:rPr>
-        <w:lastRenderedPageBreak/>
-        <w:t>کنترل تطبیق‌پذیر می‌توانند در چارچوب‌های موجود اتوماسیون صنعتی معنا پیدا کنند. چنین نگاهی، زمینه را برای تحلیل دقیق‌تر امکان‌سنجی به‌کارگیری</w:t>
-      </w:r>
-      <w:r>
-        <w:t xml:space="preserve"> LLM</w:t>
+        <w:t>در این فصل تلاش شده است تا با مرور رویکردهای مختلف، تصویری واقع‌گرایانه از ظرفیت‌ها و محدودیت‌های مدل‌های زبانی بزرگ در بستر رباتیک و صنعت فولاد ارائه شود. تمرکز اصلی بر این است که چگونه مفاهیمی مانند درک زبان طبیعی، برنامه‌ریزی وظیفه، تعامل انسان–ماشین و کنترل تطبیق‌پذیر می‌توانند در چارچوب‌های موجود اتوماسیون صنعتی معنا پیدا کنند. چنین نگاهی، زمینه را برای تحلیل دقیق‌تر امکان‌سنجی به‌کارگیری</w:t>
+      </w:r>
+      <w:r>
+        <w:rPr>
+          <w:rFonts w:hint="cs"/>
+          <w:rtl/>
+        </w:rPr>
+        <w:t xml:space="preserve"> </w:t>
+      </w:r>
+      <w:r>
+        <w:t>LLM</w:t>
       </w:r>
       <w:r>
         <w:rPr>
@@ -10611,6 +10700,14 @@
           <w:rtl/>
         </w:rPr>
         <w:t>‌شود</w:t>
+      </w:r>
+      <w:r>
+        <w:rPr>
+          <w:rFonts w:hint="cs"/>
+          <w:szCs w:val="24"/>
+          <w:rtl/>
+        </w:rPr>
+        <w:t xml:space="preserve">. </w:t>
       </w:r>
       <w:sdt>
         <w:sdtPr>
@@ -10667,15 +10764,6 @@
       </w:sdt>
       <w:r>
         <w:rPr>
-          <w:rFonts w:hint="cs"/>
-          <w:szCs w:val="24"/>
-          <w:rtl/>
-          <w:lang w:bidi="fa-IR"/>
-        </w:rPr>
-        <w:t xml:space="preserve">. </w:t>
-      </w:r>
-      <w:r>
-        <w:rPr>
           <w:szCs w:val="24"/>
           <w:rtl/>
         </w:rPr>
@@ -11474,7 +11562,15 @@
           <w:szCs w:val="24"/>
           <w:rtl/>
         </w:rPr>
-        <w:t xml:space="preserve"> مدرن، </w:t>
+        <w:t xml:space="preserve"> </w:t>
+      </w:r>
+      <w:r>
+        <w:rPr>
+          <w:szCs w:val="24"/>
+          <w:rtl/>
+        </w:rPr>
+        <w:lastRenderedPageBreak/>
+        <w:t xml:space="preserve">مدرن، </w:t>
       </w:r>
       <w:r>
         <w:rPr>
@@ -11685,6 +11781,14 @@
           <w:rtl/>
         </w:rPr>
         <w:t>‌سازد</w:t>
+      </w:r>
+      <w:r>
+        <w:rPr>
+          <w:rFonts w:hint="cs"/>
+          <w:szCs w:val="24"/>
+          <w:rtl/>
+        </w:rPr>
+        <w:t>.</w:t>
       </w:r>
       <w:sdt>
         <w:sdtPr>
@@ -11761,14 +11865,6 @@
           </w:r>
         </w:sdtContent>
       </w:sdt>
-      <w:r>
-        <w:rPr>
-          <w:rFonts w:hint="cs"/>
-          <w:szCs w:val="24"/>
-          <w:rtl/>
-        </w:rPr>
-        <w:t>.</w:t>
-      </w:r>
     </w:p>
     <w:p>
       <w:pPr>
@@ -11946,7 +12042,21 @@
         <w:rPr>
           <w:szCs w:val="24"/>
         </w:rPr>
-        <w:t xml:space="preserve"> SayCan </w:t>
+        <w:t xml:space="preserve"> </w:t>
+      </w:r>
+      <w:proofErr w:type="spellStart"/>
+      <w:r>
+        <w:rPr>
+          <w:szCs w:val="24"/>
+        </w:rPr>
+        <w:t>SayCan</w:t>
+      </w:r>
+      <w:proofErr w:type="spellEnd"/>
+      <w:r>
+        <w:rPr>
+          <w:szCs w:val="24"/>
+        </w:rPr>
+        <w:t xml:space="preserve"> </w:t>
       </w:r>
       <w:r>
         <w:rPr>
@@ -12219,15 +12329,7 @@
           <w:szCs w:val="24"/>
           <w:rtl/>
         </w:rPr>
-        <w:t xml:space="preserve"> از اقدامات </w:t>
-      </w:r>
-      <w:r>
-        <w:rPr>
-          <w:szCs w:val="24"/>
-          <w:rtl/>
-        </w:rPr>
-        <w:lastRenderedPageBreak/>
-        <w:t>ف</w:t>
+        <w:t xml:space="preserve"> از اقدامات ف</w:t>
       </w:r>
       <w:r>
         <w:rPr>
@@ -12326,12 +12428,6 @@
           <w:rtl/>
         </w:rPr>
         <w:t>‌کند</w:t>
-      </w:r>
-      <w:r>
-        <w:rPr>
-          <w:szCs w:val="24"/>
-        </w:rPr>
-        <w:t xml:space="preserve"> </w:t>
       </w:r>
       <w:r>
         <w:rPr>
@@ -12629,7 +12725,9 @@
       </w:r>
       <w:r>
         <w:rPr>
-          <w:szCs w:val="24"/>
+          <w:rFonts w:hint="cs"/>
+          <w:szCs w:val="24"/>
+          <w:rtl/>
         </w:rPr>
         <w:t>.</w:t>
       </w:r>
@@ -12696,11 +12794,19 @@
         </w:rPr>
         <w:t xml:space="preserve"> </w:t>
       </w:r>
-      <w:r>
-        <w:rPr>
-          <w:szCs w:val="24"/>
-        </w:rPr>
-        <w:t xml:space="preserve">PaLM-E </w:t>
+      <w:proofErr w:type="spellStart"/>
+      <w:r>
+        <w:rPr>
+          <w:szCs w:val="24"/>
+        </w:rPr>
+        <w:t>PaLM</w:t>
+      </w:r>
+      <w:proofErr w:type="spellEnd"/>
+      <w:r>
+        <w:rPr>
+          <w:szCs w:val="24"/>
+        </w:rPr>
+        <w:t xml:space="preserve">-E </w:t>
       </w:r>
       <w:r>
         <w:rPr>
@@ -13449,7 +13555,14 @@
           <w:szCs w:val="24"/>
           <w:rtl/>
         </w:rPr>
-        <w:t xml:space="preserve"> در تعامل است</w:t>
+        <w:t xml:space="preserve"> </w:t>
+      </w:r>
+      <w:r>
+        <w:rPr>
+          <w:szCs w:val="24"/>
+          <w:rtl/>
+        </w:rPr>
+        <w:t>در تعامل است</w:t>
       </w:r>
       <w:r>
         <w:rPr>
@@ -13556,20 +13669,16 @@
       <w:r>
         <w:rPr>
           <w:rFonts w:hint="cs"/>
-          <w:i/>
-          <w:iCs/>
           <w:color w:val="0E2841" w:themeColor="text2"/>
-          <w:sz w:val="18"/>
-          <w:szCs w:val="18"/>
-          <w:rtl/>
-        </w:rPr>
-        <w:t xml:space="preserve"> </w:t>
-      </w:r>
-      <w:r>
-        <w:rPr>
-          <w:i/>
-          <w:iCs/>
+          <w:szCs w:val="24"/>
+          <w:rtl/>
+        </w:rPr>
+        <w:t xml:space="preserve"> </w:t>
+      </w:r>
+      <w:r>
+        <w:rPr>
           <w:noProof/>
+          <w:szCs w:val="24"/>
           <w:rtl/>
         </w:rPr>
         <w:t>2</w:t>
@@ -14809,7 +14918,7 @@
           <w:szCs w:val="24"/>
           <w:lang w:bidi="fa-IR"/>
         </w:rPr>
-        <w:t>LLM-</w:t>
+        <w:t>LLM</w:t>
       </w:r>
       <w:r>
         <w:rPr>
@@ -16203,6 +16312,7 @@
           <w:rtl/>
           <w:lang w:bidi="fa-IR"/>
         </w:rPr>
+        <w:lastRenderedPageBreak/>
         <w:t>خروجی‌ها،</w:t>
       </w:r>
       <w:r>
@@ -18121,7 +18231,6 @@
           <w:szCs w:val="20"/>
           <w:rtl/>
         </w:rPr>
-        <w:lastRenderedPageBreak/>
         <w:drawing>
           <wp:inline distT="0" distB="0" distL="0" distR="0" wp14:anchorId="792BFFF5" wp14:editId="280743F4">
             <wp:extent cx="5941060" cy="4298315"/>
@@ -18168,9 +18277,13 @@
     <w:p>
       <w:pPr>
         <w:pStyle w:val="Caption"/>
+        <w:spacing w:after="0"/>
         <w:rPr>
           <w:i w:val="0"/>
           <w:iCs w:val="0"/>
+          <w:color w:val="000000" w:themeColor="text1"/>
+          <w:sz w:val="20"/>
+          <w:szCs w:val="20"/>
         </w:rPr>
       </w:pPr>
       <w:bookmarkStart w:id="6" w:name="_Ref216969540"/>
@@ -18197,6 +18310,9 @@
           <w:rFonts w:hint="cs"/>
           <w:i w:val="0"/>
           <w:iCs w:val="0"/>
+          <w:color w:val="000000" w:themeColor="text1"/>
+          <w:sz w:val="20"/>
+          <w:szCs w:val="20"/>
           <w:rtl/>
         </w:rPr>
         <w:t xml:space="preserve">تصوير </w:t>
@@ -18205,6 +18321,9 @@
         <w:rPr>
           <w:i w:val="0"/>
           <w:iCs w:val="0"/>
+          <w:color w:val="000000" w:themeColor="text1"/>
+          <w:sz w:val="20"/>
+          <w:szCs w:val="20"/>
           <w:rtl/>
         </w:rPr>
         <w:fldChar w:fldCharType="begin"/>
@@ -18214,6 +18333,9 @@
           <w:rFonts w:hint="cs"/>
           <w:i w:val="0"/>
           <w:iCs w:val="0"/>
+          <w:color w:val="000000" w:themeColor="text1"/>
+          <w:sz w:val="20"/>
+          <w:szCs w:val="20"/>
           <w:rtl/>
         </w:rPr>
         <w:instrText xml:space="preserve"> </w:instrText>
@@ -18222,6 +18344,9 @@
         <w:rPr>
           <w:i w:val="0"/>
           <w:iCs w:val="0"/>
+          <w:color w:val="000000" w:themeColor="text1"/>
+          <w:sz w:val="20"/>
+          <w:szCs w:val="20"/>
         </w:rPr>
         <w:instrText xml:space="preserve">SEQ </w:instrText>
       </w:r>
@@ -18230,6 +18355,9 @@
           <w:rFonts w:hint="cs"/>
           <w:i w:val="0"/>
           <w:iCs w:val="0"/>
+          <w:color w:val="000000" w:themeColor="text1"/>
+          <w:sz w:val="20"/>
+          <w:szCs w:val="20"/>
           <w:rtl/>
         </w:rPr>
         <w:instrText xml:space="preserve">تصویر \* </w:instrText>
@@ -18238,6 +18366,9 @@
         <w:rPr>
           <w:i w:val="0"/>
           <w:iCs w:val="0"/>
+          <w:color w:val="000000" w:themeColor="text1"/>
+          <w:sz w:val="20"/>
+          <w:szCs w:val="20"/>
         </w:rPr>
         <w:instrText>ARABIC</w:instrText>
       </w:r>
@@ -18246,6 +18377,9 @@
           <w:rFonts w:hint="cs"/>
           <w:i w:val="0"/>
           <w:iCs w:val="0"/>
+          <w:color w:val="000000" w:themeColor="text1"/>
+          <w:sz w:val="20"/>
+          <w:szCs w:val="20"/>
           <w:rtl/>
         </w:rPr>
         <w:instrText xml:space="preserve"> </w:instrText>
@@ -18254,6 +18388,9 @@
         <w:rPr>
           <w:i w:val="0"/>
           <w:iCs w:val="0"/>
+          <w:color w:val="000000" w:themeColor="text1"/>
+          <w:sz w:val="20"/>
+          <w:szCs w:val="20"/>
           <w:rtl/>
         </w:rPr>
         <w:fldChar w:fldCharType="separate"/>
@@ -18263,6 +18400,9 @@
           <w:i w:val="0"/>
           <w:iCs w:val="0"/>
           <w:noProof/>
+          <w:color w:val="000000" w:themeColor="text1"/>
+          <w:sz w:val="20"/>
+          <w:szCs w:val="20"/>
           <w:rtl/>
         </w:rPr>
         <w:t>2</w:t>
@@ -18271,6 +18411,9 @@
         <w:rPr>
           <w:i w:val="0"/>
           <w:iCs w:val="0"/>
+          <w:color w:val="000000" w:themeColor="text1"/>
+          <w:sz w:val="20"/>
+          <w:szCs w:val="20"/>
           <w:rtl/>
         </w:rPr>
         <w:fldChar w:fldCharType="end"/>
@@ -18281,29 +18424,43 @@
         <w:rPr>
           <w:i w:val="0"/>
           <w:iCs w:val="0"/>
+          <w:color w:val="000000" w:themeColor="text1"/>
+          <w:sz w:val="20"/>
+          <w:szCs w:val="20"/>
         </w:rPr>
         <w:t>.</w:t>
       </w:r>
       <w:r>
         <w:rPr>
+          <w:rFonts w:hint="cs"/>
           <w:i w:val="0"/>
           <w:iCs w:val="0"/>
-        </w:rPr>
-        <w:tab/>
+          <w:color w:val="000000" w:themeColor="text1"/>
+          <w:sz w:val="20"/>
+          <w:szCs w:val="20"/>
+          <w:rtl/>
+        </w:rPr>
+        <w:t xml:space="preserve">  </w:t>
       </w:r>
       <w:r>
         <w:rPr>
           <w:rFonts w:hint="cs"/>
           <w:i w:val="0"/>
           <w:iCs w:val="0"/>
-          <w:rtl/>
-        </w:rPr>
-        <w:t xml:space="preserve"> چارچوب روش پيشنهادي براي برنامه‌ريزي وظايف تجسدي با </w:t>
+          <w:color w:val="000000" w:themeColor="text1"/>
+          <w:sz w:val="20"/>
+          <w:szCs w:val="20"/>
+          <w:rtl/>
+        </w:rPr>
+        <w:t xml:space="preserve">چارچوب روش پيشنهادي براي برنامه‌ريزي وظايف تجسدي با </w:t>
       </w:r>
       <w:r>
         <w:rPr>
           <w:i w:val="0"/>
           <w:iCs w:val="0"/>
+          <w:color w:val="000000" w:themeColor="text1"/>
+          <w:sz w:val="20"/>
+          <w:szCs w:val="20"/>
         </w:rPr>
         <w:t>GPT-4V</w:t>
       </w:r>
@@ -18312,6 +18469,9 @@
           <w:rFonts w:hint="cs"/>
           <w:i w:val="0"/>
           <w:iCs w:val="0"/>
+          <w:color w:val="000000" w:themeColor="text1"/>
+          <w:sz w:val="20"/>
+          <w:szCs w:val="20"/>
           <w:rtl/>
         </w:rPr>
         <w:t>:</w:t>
@@ -18321,9 +18481,11 @@
       <w:pPr>
         <w:pStyle w:val="Caption"/>
         <w:rPr>
-          <w:rFonts w:hint="cs"/>
           <w:i w:val="0"/>
           <w:iCs w:val="0"/>
+          <w:color w:val="000000" w:themeColor="text1"/>
+          <w:sz w:val="20"/>
+          <w:szCs w:val="20"/>
           <w:rtl/>
         </w:rPr>
       </w:pPr>
@@ -18332,6 +18494,9 @@
           <w:rFonts w:hint="cs"/>
           <w:i w:val="0"/>
           <w:iCs w:val="0"/>
+          <w:color w:val="000000" w:themeColor="text1"/>
+          <w:sz w:val="20"/>
+          <w:szCs w:val="20"/>
           <w:rtl/>
         </w:rPr>
         <w:t>فريم ابتدايي و متن دستورها به مدل داده مي‌شود</w:t>
@@ -18340,6 +18505,9 @@
         <w:rPr>
           <w:i w:val="0"/>
           <w:iCs w:val="0"/>
+          <w:color w:val="000000" w:themeColor="text1"/>
+          <w:sz w:val="20"/>
+          <w:szCs w:val="20"/>
         </w:rPr>
         <w:t>.</w:t>
       </w:r>
@@ -18348,6 +18516,9 @@
           <w:rFonts w:hint="cs"/>
           <w:i w:val="0"/>
           <w:iCs w:val="0"/>
+          <w:color w:val="000000" w:themeColor="text1"/>
+          <w:sz w:val="20"/>
+          <w:szCs w:val="20"/>
           <w:rtl/>
         </w:rPr>
         <w:t xml:space="preserve"> </w:t>
@@ -18356,6 +18527,9 @@
         <w:rPr>
           <w:i w:val="0"/>
           <w:iCs w:val="0"/>
+          <w:color w:val="000000" w:themeColor="text1"/>
+          <w:sz w:val="20"/>
+          <w:szCs w:val="20"/>
         </w:rPr>
         <w:t>GPT-4V</w:t>
       </w:r>
@@ -18364,6 +18538,9 @@
           <w:rFonts w:hint="cs"/>
           <w:i w:val="0"/>
           <w:iCs w:val="0"/>
+          <w:color w:val="000000" w:themeColor="text1"/>
+          <w:sz w:val="20"/>
+          <w:szCs w:val="20"/>
           <w:rtl/>
         </w:rPr>
         <w:t xml:space="preserve"> دستور را به مجموعه‌اي از گام‌هاي عملياتي تجزيه کرده و از ميان يک مخزن از اعمال، نمايه‌هاي مناسب را برمي‌گزيند. هم‌زمان، شيء هدف و تغييرات محيطي قبل و بعد از انجام دستور در تصاوير تحليل مي‌شود. در پايان، </w:t>
@@ -18372,6 +18549,9 @@
         <w:rPr>
           <w:i w:val="0"/>
           <w:iCs w:val="0"/>
+          <w:color w:val="000000" w:themeColor="text1"/>
+          <w:sz w:val="20"/>
+          <w:szCs w:val="20"/>
         </w:rPr>
         <w:t>GPT-4V</w:t>
       </w:r>
@@ -18380,6 +18560,9 @@
           <w:rFonts w:hint="cs"/>
           <w:i w:val="0"/>
           <w:iCs w:val="0"/>
+          <w:color w:val="000000" w:themeColor="text1"/>
+          <w:sz w:val="20"/>
+          <w:szCs w:val="20"/>
           <w:rtl/>
         </w:rPr>
         <w:t xml:space="preserve"> طرح توليدشده را با طرح مرجع مقايسه کرده و امتياز مي‌دهد</w:t>
@@ -18388,6 +18571,9 @@
         <w:rPr>
           <w:i w:val="0"/>
           <w:iCs w:val="0"/>
+          <w:color w:val="000000" w:themeColor="text1"/>
+          <w:sz w:val="20"/>
+          <w:szCs w:val="20"/>
         </w:rPr>
         <w:t>.</w:t>
       </w:r>
@@ -18396,6 +18582,9 @@
           <w:rFonts w:hint="cs"/>
           <w:i w:val="0"/>
           <w:iCs w:val="0"/>
+          <w:color w:val="000000" w:themeColor="text1"/>
+          <w:sz w:val="20"/>
+          <w:szCs w:val="20"/>
           <w:rtl/>
         </w:rPr>
         <w:t xml:space="preserve"> </w:t>
@@ -18406,6 +18595,9 @@
             <w:rFonts w:hint="cs"/>
             <w:i w:val="0"/>
             <w:iCs w:val="0"/>
+            <w:color w:val="000000" w:themeColor="text1"/>
+            <w:sz w:val="20"/>
+            <w:szCs w:val="20"/>
             <w:rtl/>
           </w:rPr>
           <w:id w:val="1274126582"/>
@@ -18417,6 +18609,9 @@
               <w:rFonts w:hint="cs"/>
               <w:i w:val="0"/>
               <w:iCs w:val="0"/>
+              <w:color w:val="000000" w:themeColor="text1"/>
+              <w:sz w:val="20"/>
+              <w:szCs w:val="20"/>
               <w:rtl/>
             </w:rPr>
             <w:fldChar w:fldCharType="begin"/>
@@ -18425,13 +18620,20 @@
             <w:rPr>
               <w:i w:val="0"/>
               <w:iCs w:val="0"/>
+              <w:color w:val="000000" w:themeColor="text1"/>
+              <w:sz w:val="20"/>
+              <w:szCs w:val="20"/>
             </w:rPr>
             <w:instrText xml:space="preserve"> CITATION Jia \l 1033 </w:instrText>
           </w:r>
           <w:r>
             <w:rPr>
+              <w:rFonts w:hint="cs"/>
               <w:i w:val="0"/>
               <w:iCs w:val="0"/>
+              <w:color w:val="000000" w:themeColor="text1"/>
+              <w:sz w:val="20"/>
+              <w:szCs w:val="20"/>
               <w:rtl/>
             </w:rPr>
             <w:fldChar w:fldCharType="separate"/>
@@ -18440,6 +18642,9 @@
             <w:rPr>
               <w:i w:val="0"/>
               <w:iCs w:val="0"/>
+              <w:color w:val="000000" w:themeColor="text1"/>
+              <w:sz w:val="20"/>
+              <w:szCs w:val="20"/>
             </w:rPr>
             <w:t>[1]</w:t>
           </w:r>
@@ -18448,6 +18653,9 @@
               <w:rFonts w:hint="cs"/>
               <w:i w:val="0"/>
               <w:iCs w:val="0"/>
+              <w:color w:val="000000" w:themeColor="text1"/>
+              <w:sz w:val="20"/>
+              <w:szCs w:val="20"/>
               <w:rtl/>
             </w:rPr>
             <w:fldChar w:fldCharType="end"/>
@@ -18457,11 +18665,8 @@
     </w:p>
     <w:p>
       <w:pPr>
-        <w:pStyle w:val="Caption"/>
-        <w:rPr>
-          <w:szCs w:val="24"/>
-          <w:rtl/>
-          <w:lang w:bidi="fa-IR"/>
+        <w:rPr>
+          <w:rtl/>
         </w:rPr>
       </w:pPr>
     </w:p>
@@ -18483,6 +18688,7 @@
           <w:rtl/>
           <w:lang w:bidi="fa-IR"/>
         </w:rPr>
+        <w:lastRenderedPageBreak/>
         <w:t>در</w:t>
       </w:r>
       <w:r>
@@ -19023,7 +19229,16 @@
           <w:szCs w:val="24"/>
           <w:lang w:bidi="fa-IR"/>
         </w:rPr>
-        <w:t xml:space="preserve">LLM» </w:t>
+        <w:t>LLM</w:t>
+      </w:r>
+      <w:r>
+        <w:rPr>
+          <w:rFonts w:hint="cs"/>
+          <w:szCs w:val="24"/>
+          <w:rtl/>
+          <w:lang w:bidi="fa-IR"/>
+        </w:rPr>
+        <w:t xml:space="preserve">» </w:t>
       </w:r>
       <w:r>
         <w:rPr>
@@ -21087,6 +21302,7 @@
         </w:tabs>
         <w:rPr>
           <w:szCs w:val="24"/>
+          <w:rtl/>
           <w:lang w:bidi="fa-IR"/>
         </w:rPr>
       </w:pPr>
@@ -21097,7 +21313,6 @@
           <w:rtl/>
           <w:lang w:bidi="fa-IR"/>
         </w:rPr>
-        <w:lastRenderedPageBreak/>
         <w:t>در</w:t>
       </w:r>
       <w:r>
@@ -22532,6 +22747,17 @@
     </w:p>
     <w:p>
       <w:pPr>
+        <w:tabs>
+          <w:tab w:val="left" w:pos="2636"/>
+        </w:tabs>
+        <w:rPr>
+          <w:szCs w:val="24"/>
+          <w:lang w:bidi="fa-IR"/>
+        </w:rPr>
+      </w:pPr>
+    </w:p>
+    <w:p>
+      <w:pPr>
         <w:pStyle w:val="Heading2"/>
       </w:pPr>
       <w:bookmarkStart w:id="8" w:name="_Toc217469339"/>
@@ -24212,7 +24438,15 @@
           <w:szCs w:val="24"/>
           <w:rtl/>
         </w:rPr>
-        <w:t>ا «بخار</w:t>
+        <w:t xml:space="preserve">ا </w:t>
+      </w:r>
+      <w:r>
+        <w:rPr>
+          <w:szCs w:val="24"/>
+          <w:rtl/>
+        </w:rPr>
+        <w:lastRenderedPageBreak/>
+        <w:t>«بخار</w:t>
       </w:r>
       <w:r>
         <w:rPr>
@@ -25918,23 +26152,17 @@
       </w:r>
       <w:r>
         <w:rPr>
-          <w:szCs w:val="24"/>
-        </w:rPr>
-        <w:t xml:space="preserve"> </w:t>
-      </w:r>
-      <w:r>
-        <w:rPr>
-          <w:rFonts w:hint="cs"/>
-          <w:szCs w:val="24"/>
-          <w:rtl/>
-        </w:rPr>
-        <w:t xml:space="preserve">   </w:t>
-      </w:r>
-      <w:r>
-        <w:rPr>
-          <w:szCs w:val="24"/>
-        </w:rPr>
-        <w:t xml:space="preserve">NAO </w:t>
+          <w:rFonts w:hint="cs"/>
+          <w:szCs w:val="24"/>
+          <w:rtl/>
+        </w:rPr>
+        <w:t xml:space="preserve"> </w:t>
+      </w:r>
+      <w:r>
+        <w:rPr>
+          <w:szCs w:val="24"/>
+        </w:rPr>
+        <w:t>NAO</w:t>
       </w:r>
       <w:r>
         <w:rPr>
@@ -26054,15 +26282,7 @@
           <w:szCs w:val="24"/>
           <w:rtl/>
         </w:rPr>
-        <w:t xml:space="preserve">ا «سرت را به چپ </w:t>
-      </w:r>
-      <w:r>
-        <w:rPr>
-          <w:szCs w:val="24"/>
-          <w:rtl/>
-        </w:rPr>
-        <w:lastRenderedPageBreak/>
-        <w:t>بچرخان» به اعمال ف</w:t>
+        <w:t>ا «سرت را به چپ بچرخان» به اعمال ف</w:t>
       </w:r>
       <w:r>
         <w:rPr>
@@ -28891,6 +29111,7 @@
         <w:rPr>
           <w:rtl/>
         </w:rPr>
+        <w:lastRenderedPageBreak/>
         <w:t>با گسترش پژوهش‌ها در زمینه درک زبان طبیعی در سامانه‌های رباتیک، توجه پژوهشگران به این نکته جلب شده است که بسیاری از چالش‌های نگاشت زبان به عمل، در مقیاس صنعتی پیچیده‌تر و چندلایه‌تر ظاهر می‌شوند. در محیط‌های تولیدی، زبان طبیعی نه‌تنها برای صدور فرمان‌های سطح بالا، بلکه برای توصیف فرایندها، قیود تولید، دانش اپراتوری و تعامل میان واحدهای مختلف کارخانه به‌کار می‌رود. از این منظر، درک زبان طبیعی در سیستم‌های صنعتی را می‌توان امتدادی از مسئله درک زبان در رباتیک دانست، اما با الزامات سخت‌گیرانه‌تر از نظر دقت، سازگاری و قابلیت تفسیر</w:t>
       </w:r>
       <w:r>
@@ -28904,7 +29125,8 @@
     <w:p>
       <w:pPr>
         <w:rPr>
-          <w:rFonts w:hint="cs"/>
+          <w:color w:val="000000" w:themeColor="text1"/>
+          <w:szCs w:val="24"/>
           <w:rtl/>
           <w:lang w:bidi="fa-IR"/>
         </w:rPr>
@@ -28916,7 +29138,14 @@
         <w:t>مطالعات اخیر نشان می‌دهند که</w:t>
       </w:r>
       <w:r>
-        <w:t xml:space="preserve"> LLM</w:t>
+        <w:rPr>
+          <w:rFonts w:hint="cs"/>
+          <w:rtl/>
+        </w:rPr>
+        <w:t xml:space="preserve"> </w:t>
+      </w:r>
+      <w:r>
+        <w:t>LLM</w:t>
       </w:r>
       <w:r>
         <w:rPr>
@@ -29012,19 +29241,29 @@
         <w:t>این توانایی، شکاف میان زبان غیررسمی اپراتورها و نمایش‌های سخت‌ساخت سیستم‌های کنترلی را کاهش می‌دهد</w:t>
       </w:r>
       <w:r>
+        <w:rPr>
+          <w:rFonts w:hint="cs"/>
+          <w:color w:val="000000" w:themeColor="text1"/>
+          <w:szCs w:val="24"/>
+          <w:rtl/>
+        </w:rPr>
         <w:t>.</w:t>
       </w:r>
       <w:r>
         <w:rPr>
           <w:rFonts w:hint="cs"/>
-          <w:rtl/>
-          <w:lang w:bidi="fa-IR"/>
-        </w:rPr>
-        <w:t xml:space="preserve"> </w:t>
-      </w:r>
-      <w:r>
-        <w:rPr>
-          <w:rFonts w:hint="cs"/>
+          <w:color w:val="000000" w:themeColor="text1"/>
+          <w:szCs w:val="24"/>
+          <w:rtl/>
+          <w:lang w:bidi="fa-IR"/>
+        </w:rPr>
+        <w:t xml:space="preserve"> </w:t>
+      </w:r>
+      <w:r>
+        <w:rPr>
+          <w:rFonts w:hint="cs"/>
+          <w:color w:val="000000" w:themeColor="text1"/>
+          <w:szCs w:val="24"/>
           <w:rtl/>
           <w:lang w:bidi="fa-IR"/>
         </w:rPr>
@@ -29032,6 +29271,8 @@
       </w:r>
       <w:r>
         <w:rPr>
+          <w:color w:val="000000" w:themeColor="text1"/>
+          <w:szCs w:val="24"/>
           <w:rtl/>
           <w:lang w:bidi="fa-IR"/>
         </w:rPr>
@@ -29039,6 +29280,8 @@
       </w:r>
       <w:r>
         <w:rPr>
+          <w:color w:val="000000" w:themeColor="text1"/>
+          <w:szCs w:val="24"/>
           <w:rtl/>
           <w:lang w:bidi="fa-IR"/>
         </w:rPr>
@@ -29047,6 +29290,8 @@
       <w:r>
         <w:rPr>
           <w:rFonts w:hint="cs"/>
+          <w:color w:val="000000" w:themeColor="text1"/>
+          <w:szCs w:val="24"/>
           <w:lang w:bidi="fa-IR"/>
         </w:rPr>
         <w:instrText xml:space="preserve">REF </w:instrText>
@@ -29054,6 +29299,8 @@
       <w:r>
         <w:rPr>
           <w:rFonts w:hint="cs"/>
+          <w:color w:val="000000" w:themeColor="text1"/>
+          <w:szCs w:val="24"/>
           <w:rtl/>
           <w:lang w:bidi="fa-IR"/>
         </w:rPr>
@@ -29062,12 +29309,16 @@
       <w:r>
         <w:rPr>
           <w:rFonts w:hint="cs"/>
+          <w:color w:val="000000" w:themeColor="text1"/>
+          <w:szCs w:val="24"/>
           <w:lang w:bidi="fa-IR"/>
         </w:rPr>
         <w:instrText>Ref217471001 \h</w:instrText>
       </w:r>
       <w:r>
         <w:rPr>
+          <w:color w:val="000000" w:themeColor="text1"/>
+          <w:szCs w:val="24"/>
           <w:rtl/>
           <w:lang w:bidi="fa-IR"/>
         </w:rPr>
@@ -29075,12 +29326,42 @@
       </w:r>
       <w:r>
         <w:rPr>
-          <w:rtl/>
-          <w:lang w:bidi="fa-IR"/>
-        </w:rPr>
-      </w:r>
-      <w:r>
-        <w:rPr>
+          <w:color w:val="000000" w:themeColor="text1"/>
+          <w:szCs w:val="24"/>
+          <w:rtl/>
+          <w:lang w:bidi="fa-IR"/>
+        </w:rPr>
+      </w:r>
+      <w:r>
+        <w:rPr>
+          <w:color w:val="000000" w:themeColor="text1"/>
+          <w:szCs w:val="24"/>
+          <w:rtl/>
+          <w:lang w:bidi="fa-IR"/>
+        </w:rPr>
+        <w:instrText xml:space="preserve"> \* </w:instrText>
+      </w:r>
+      <w:r>
+        <w:rPr>
+          <w:color w:val="000000" w:themeColor="text1"/>
+          <w:szCs w:val="24"/>
+          <w:lang w:bidi="fa-IR"/>
+        </w:rPr>
+        <w:instrText>MERGEFORMAT</w:instrText>
+      </w:r>
+      <w:r>
+        <w:rPr>
+          <w:color w:val="000000" w:themeColor="text1"/>
+          <w:szCs w:val="24"/>
+          <w:rtl/>
+          <w:lang w:bidi="fa-IR"/>
+        </w:rPr>
+        <w:instrText xml:space="preserve"> </w:instrText>
+      </w:r>
+      <w:r>
+        <w:rPr>
+          <w:color w:val="000000" w:themeColor="text1"/>
+          <w:szCs w:val="24"/>
           <w:rtl/>
           <w:lang w:bidi="fa-IR"/>
         </w:rPr>
@@ -29089,37 +29370,33 @@
       <w:r>
         <w:rPr>
           <w:rFonts w:hint="cs"/>
-          <w:i/>
-          <w:iCs/>
-          <w:color w:val="0E2841" w:themeColor="text2"/>
-          <w:sz w:val="18"/>
-          <w:szCs w:val="18"/>
+          <w:color w:val="000000" w:themeColor="text1"/>
+          <w:szCs w:val="24"/>
           <w:rtl/>
         </w:rPr>
         <w:t>تصویر</w:t>
       </w:r>
       <w:r>
         <w:rPr>
-          <w:i/>
-          <w:iCs/>
-          <w:color w:val="0E2841" w:themeColor="text2"/>
-          <w:sz w:val="18"/>
-          <w:szCs w:val="18"/>
-          <w:rtl/>
-        </w:rPr>
-        <w:t xml:space="preserve"> </w:t>
-      </w:r>
-      <w:r>
-        <w:rPr>
-          <w:i/>
-          <w:iCs/>
+          <w:color w:val="000000" w:themeColor="text1"/>
+          <w:szCs w:val="24"/>
+          <w:rtl/>
+        </w:rPr>
+        <w:t xml:space="preserve"> </w:t>
+      </w:r>
+      <w:r>
+        <w:rPr>
           <w:noProof/>
+          <w:color w:val="000000" w:themeColor="text1"/>
+          <w:szCs w:val="24"/>
           <w:rtl/>
         </w:rPr>
         <w:t>3</w:t>
       </w:r>
       <w:r>
         <w:rPr>
+          <w:color w:val="000000" w:themeColor="text1"/>
+          <w:szCs w:val="24"/>
           <w:rtl/>
           <w:lang w:bidi="fa-IR"/>
         </w:rPr>
@@ -29128,6 +29405,8 @@
       <w:r>
         <w:rPr>
           <w:rFonts w:hint="cs"/>
+          <w:color w:val="000000" w:themeColor="text1"/>
+          <w:szCs w:val="24"/>
           <w:rtl/>
           <w:lang w:bidi="fa-IR"/>
         </w:rPr>
@@ -29143,7 +29422,6 @@
         <w:rPr>
           <w:noProof/>
         </w:rPr>
-        <w:lastRenderedPageBreak/>
         <w:drawing>
           <wp:inline distT="0" distB="0" distL="0" distR="0" wp14:anchorId="7952213D" wp14:editId="612ED90D">
             <wp:extent cx="5943600" cy="3416935"/>
@@ -29193,6 +29471,9 @@
         <w:rPr>
           <w:i w:val="0"/>
           <w:iCs w:val="0"/>
+          <w:color w:val="000000" w:themeColor="text1"/>
+          <w:sz w:val="20"/>
+          <w:szCs w:val="20"/>
         </w:rPr>
       </w:pPr>
       <w:bookmarkStart w:id="9" w:name="_Ref217471001"/>
@@ -29201,6 +29482,9 @@
           <w:rFonts w:hint="cs"/>
           <w:i w:val="0"/>
           <w:iCs w:val="0"/>
+          <w:color w:val="000000" w:themeColor="text1"/>
+          <w:sz w:val="20"/>
+          <w:szCs w:val="20"/>
           <w:rtl/>
         </w:rPr>
         <w:t>تصویر</w:t>
@@ -29209,6 +29493,9 @@
         <w:rPr>
           <w:i w:val="0"/>
           <w:iCs w:val="0"/>
+          <w:color w:val="000000" w:themeColor="text1"/>
+          <w:sz w:val="20"/>
+          <w:szCs w:val="20"/>
           <w:rtl/>
         </w:rPr>
         <w:t xml:space="preserve"> </w:t>
@@ -29217,6 +29504,9 @@
         <w:rPr>
           <w:i w:val="0"/>
           <w:iCs w:val="0"/>
+          <w:color w:val="000000" w:themeColor="text1"/>
+          <w:sz w:val="20"/>
+          <w:szCs w:val="20"/>
           <w:rtl/>
         </w:rPr>
         <w:fldChar w:fldCharType="begin"/>
@@ -29225,6 +29515,9 @@
         <w:rPr>
           <w:i w:val="0"/>
           <w:iCs w:val="0"/>
+          <w:color w:val="000000" w:themeColor="text1"/>
+          <w:sz w:val="20"/>
+          <w:szCs w:val="20"/>
           <w:rtl/>
         </w:rPr>
         <w:instrText xml:space="preserve"> </w:instrText>
@@ -29233,6 +29526,9 @@
         <w:rPr>
           <w:i w:val="0"/>
           <w:iCs w:val="0"/>
+          <w:color w:val="000000" w:themeColor="text1"/>
+          <w:sz w:val="20"/>
+          <w:szCs w:val="20"/>
         </w:rPr>
         <w:instrText xml:space="preserve">SEQ </w:instrText>
       </w:r>
@@ -29240,6 +29536,9 @@
         <w:rPr>
           <w:i w:val="0"/>
           <w:iCs w:val="0"/>
+          <w:color w:val="000000" w:themeColor="text1"/>
+          <w:sz w:val="20"/>
+          <w:szCs w:val="20"/>
           <w:rtl/>
         </w:rPr>
         <w:instrText xml:space="preserve">تصویر \* </w:instrText>
@@ -29248,6 +29547,9 @@
         <w:rPr>
           <w:i w:val="0"/>
           <w:iCs w:val="0"/>
+          <w:color w:val="000000" w:themeColor="text1"/>
+          <w:sz w:val="20"/>
+          <w:szCs w:val="20"/>
         </w:rPr>
         <w:instrText>ARABIC</w:instrText>
       </w:r>
@@ -29255,6 +29557,9 @@
         <w:rPr>
           <w:i w:val="0"/>
           <w:iCs w:val="0"/>
+          <w:color w:val="000000" w:themeColor="text1"/>
+          <w:sz w:val="20"/>
+          <w:szCs w:val="20"/>
           <w:rtl/>
         </w:rPr>
         <w:instrText xml:space="preserve"> </w:instrText>
@@ -29263,6 +29568,9 @@
         <w:rPr>
           <w:i w:val="0"/>
           <w:iCs w:val="0"/>
+          <w:color w:val="000000" w:themeColor="text1"/>
+          <w:sz w:val="20"/>
+          <w:szCs w:val="20"/>
           <w:rtl/>
         </w:rPr>
         <w:fldChar w:fldCharType="separate"/>
@@ -29272,6 +29580,9 @@
           <w:i w:val="0"/>
           <w:iCs w:val="0"/>
           <w:noProof/>
+          <w:color w:val="000000" w:themeColor="text1"/>
+          <w:sz w:val="20"/>
+          <w:szCs w:val="20"/>
           <w:rtl/>
         </w:rPr>
         <w:t>3</w:t>
@@ -29280,6 +29591,9 @@
         <w:rPr>
           <w:i w:val="0"/>
           <w:iCs w:val="0"/>
+          <w:color w:val="000000" w:themeColor="text1"/>
+          <w:sz w:val="20"/>
+          <w:szCs w:val="20"/>
           <w:rtl/>
         </w:rPr>
         <w:fldChar w:fldCharType="end"/>
@@ -29290,14 +29604,20 @@
           <w:rFonts w:hint="cs"/>
           <w:i w:val="0"/>
           <w:iCs w:val="0"/>
-          <w:rtl/>
-        </w:rPr>
-        <w:t xml:space="preserve"> : </w:t>
+          <w:color w:val="000000" w:themeColor="text1"/>
+          <w:sz w:val="20"/>
+          <w:szCs w:val="20"/>
+          <w:rtl/>
+        </w:rPr>
+        <w:t xml:space="preserve">.  </w:t>
       </w:r>
       <w:r>
         <w:rPr>
           <w:i w:val="0"/>
           <w:iCs w:val="0"/>
+          <w:color w:val="000000" w:themeColor="text1"/>
+          <w:sz w:val="20"/>
+          <w:szCs w:val="20"/>
           <w:rtl/>
         </w:rPr>
         <w:t>چارچوب سیستم‌های تولیدی چندعامله مبتنی بر مدل‌های زبانی بزرگ</w:t>
@@ -29307,6 +29627,9 @@
           <w:rPr>
             <w:i w:val="0"/>
             <w:iCs w:val="0"/>
+            <w:color w:val="000000" w:themeColor="text1"/>
+            <w:sz w:val="20"/>
+            <w:szCs w:val="20"/>
             <w:rtl/>
           </w:rPr>
           <w:id w:val="783308558"/>
@@ -29317,6 +29640,9 @@
             <w:rPr>
               <w:i w:val="0"/>
               <w:iCs w:val="0"/>
+              <w:color w:val="000000" w:themeColor="text1"/>
+              <w:sz w:val="20"/>
+              <w:szCs w:val="20"/>
               <w:rtl/>
             </w:rPr>
             <w:fldChar w:fldCharType="begin"/>
@@ -29325,6 +29651,9 @@
             <w:rPr>
               <w:i w:val="0"/>
               <w:iCs w:val="0"/>
+              <w:color w:val="000000" w:themeColor="text1"/>
+              <w:sz w:val="20"/>
+              <w:szCs w:val="20"/>
               <w:rtl/>
               <w:lang w:bidi="fa-IR"/>
             </w:rPr>
@@ -29335,6 +29664,9 @@
               <w:rFonts w:hint="cs"/>
               <w:i w:val="0"/>
               <w:iCs w:val="0"/>
+              <w:color w:val="000000" w:themeColor="text1"/>
+              <w:sz w:val="20"/>
+              <w:szCs w:val="20"/>
             </w:rPr>
             <w:instrText>CITATION Cri24 \l 1065</w:instrText>
           </w:r>
@@ -29342,6 +29674,9 @@
             <w:rPr>
               <w:i w:val="0"/>
               <w:iCs w:val="0"/>
+              <w:color w:val="000000" w:themeColor="text1"/>
+              <w:sz w:val="20"/>
+              <w:szCs w:val="20"/>
               <w:rtl/>
               <w:lang w:bidi="fa-IR"/>
             </w:rPr>
@@ -29351,6 +29686,9 @@
             <w:rPr>
               <w:i w:val="0"/>
               <w:iCs w:val="0"/>
+              <w:color w:val="000000" w:themeColor="text1"/>
+              <w:sz w:val="20"/>
+              <w:szCs w:val="20"/>
               <w:rtl/>
             </w:rPr>
             <w:fldChar w:fldCharType="separate"/>
@@ -29359,6 +29697,9 @@
             <w:rPr>
               <w:i w:val="0"/>
               <w:iCs w:val="0"/>
+              <w:color w:val="000000" w:themeColor="text1"/>
+              <w:sz w:val="20"/>
+              <w:szCs w:val="20"/>
               <w:rtl/>
               <w:lang w:bidi="fa-IR"/>
             </w:rPr>
@@ -29368,6 +29709,9 @@
             <w:rPr>
               <w:i w:val="0"/>
               <w:iCs w:val="0"/>
+              <w:color w:val="000000" w:themeColor="text1"/>
+              <w:sz w:val="20"/>
+              <w:szCs w:val="20"/>
             </w:rPr>
             <w:t>[12]</w:t>
           </w:r>
@@ -29375,6 +29719,9 @@
             <w:rPr>
               <w:i w:val="0"/>
               <w:iCs w:val="0"/>
+              <w:color w:val="000000" w:themeColor="text1"/>
+              <w:sz w:val="20"/>
+              <w:szCs w:val="20"/>
               <w:rtl/>
             </w:rPr>
             <w:fldChar w:fldCharType="end"/>
@@ -29385,6 +29732,9 @@
         <w:rPr>
           <w:i w:val="0"/>
           <w:iCs w:val="0"/>
+          <w:color w:val="000000" w:themeColor="text1"/>
+          <w:sz w:val="20"/>
+          <w:szCs w:val="20"/>
         </w:rPr>
         <w:t xml:space="preserve"> (LLM)</w:t>
       </w:r>
@@ -29475,10 +29825,18 @@
         <w:rPr>
           <w:rtl/>
         </w:rPr>
+        <w:lastRenderedPageBreak/>
         <w:t>از سوی دیگر، در حوزه طراحی و ساخت، پژوهش‌ها نشان داده‌اند که</w:t>
       </w:r>
       <w:r>
-        <w:t xml:space="preserve"> LLM</w:t>
+        <w:rPr>
+          <w:rFonts w:hint="cs"/>
+          <w:rtl/>
+        </w:rPr>
+        <w:t xml:space="preserve"> </w:t>
+      </w:r>
+      <w:r>
+        <w:t>LLM</w:t>
       </w:r>
       <w:r>
         <w:rPr>
@@ -29671,11 +30029,17 @@
         <w:rPr>
           <w:rtl/>
         </w:rPr>
-        <w:lastRenderedPageBreak/>
         <w:t>در نهایت، با ورود</w:t>
       </w:r>
       <w:r>
-        <w:t xml:space="preserve"> LLM</w:t>
+        <w:rPr>
+          <w:rFonts w:hint="cs"/>
+          <w:rtl/>
+        </w:rPr>
+        <w:t xml:space="preserve"> </w:t>
+      </w:r>
+      <w:r>
+        <w:t>LLM</w:t>
       </w:r>
       <w:r>
         <w:rPr>
@@ -29780,13 +30144,6 @@
       <w:r>
         <w:t>.</w:t>
       </w:r>
-    </w:p>
-    <w:p>
-      <w:pPr>
-        <w:rPr>
-          <w:lang w:bidi="fa-IR"/>
-        </w:rPr>
-      </w:pPr>
     </w:p>
     <w:p/>
     <w:p>
@@ -31485,6 +31842,7 @@
           <w:szCs w:val="24"/>
           <w:rtl/>
         </w:rPr>
+        <w:lastRenderedPageBreak/>
         <w:t>با ا</w:t>
       </w:r>
       <w:r>
@@ -32301,18 +32659,25 @@
       </w:r>
       <w:r>
         <w:rPr>
-          <w:szCs w:val="24"/>
-        </w:rPr>
-        <w:t xml:space="preserve"> LLM</w:t>
-      </w:r>
-      <w:r>
-        <w:rPr>
-          <w:rFonts w:hint="cs"/>
-          <w:szCs w:val="24"/>
-          <w:rtl/>
-          <w:lang w:bidi="fa-IR"/>
-        </w:rPr>
-        <w:t xml:space="preserve"> .</w:t>
+          <w:rFonts w:hint="cs"/>
+          <w:szCs w:val="24"/>
+          <w:rtl/>
+        </w:rPr>
+        <w:t xml:space="preserve"> </w:t>
+      </w:r>
+      <w:r>
+        <w:rPr>
+          <w:szCs w:val="24"/>
+        </w:rPr>
+        <w:t>LLM</w:t>
+      </w:r>
+      <w:r>
+        <w:rPr>
+          <w:rFonts w:hint="cs"/>
+          <w:szCs w:val="24"/>
+          <w:rtl/>
+        </w:rPr>
+        <w:t>.</w:t>
       </w:r>
       <w:r>
         <w:rPr>
@@ -32405,7 +32770,6 @@
           <w:szCs w:val="24"/>
           <w:rtl/>
         </w:rPr>
-        <w:lastRenderedPageBreak/>
         <w:t>پ</w:t>
       </w:r>
       <w:r>
@@ -32489,7 +32853,21 @@
         <w:rPr>
           <w:szCs w:val="24"/>
         </w:rPr>
-        <w:t xml:space="preserve"> SayCan </w:t>
+        <w:t xml:space="preserve"> </w:t>
+      </w:r>
+      <w:proofErr w:type="spellStart"/>
+      <w:r>
+        <w:rPr>
+          <w:szCs w:val="24"/>
+        </w:rPr>
+        <w:t>SayCan</w:t>
+      </w:r>
+      <w:proofErr w:type="spellEnd"/>
+      <w:r>
+        <w:rPr>
+          <w:szCs w:val="24"/>
+        </w:rPr>
+        <w:t xml:space="preserve"> </w:t>
       </w:r>
       <w:r>
         <w:rPr>
@@ -32535,12 +32913,14 @@
         </w:rPr>
         <w:t xml:space="preserve"> </w:t>
       </w:r>
+      <w:proofErr w:type="spellStart"/>
       <w:r>
         <w:rPr>
           <w:szCs w:val="24"/>
         </w:rPr>
         <w:t>SayCan</w:t>
       </w:r>
+      <w:proofErr w:type="spellEnd"/>
       <w:r>
         <w:rPr>
           <w:szCs w:val="24"/>
@@ -33320,12 +33700,14 @@
         </w:rPr>
         <w:t xml:space="preserve"> </w:t>
       </w:r>
+      <w:proofErr w:type="spellStart"/>
       <w:r>
         <w:rPr>
           <w:szCs w:val="24"/>
         </w:rPr>
         <w:t>SayCan</w:t>
       </w:r>
+      <w:proofErr w:type="spellEnd"/>
       <w:r>
         <w:rPr>
           <w:szCs w:val="24"/>
@@ -35601,6 +35983,7 @@
           <w:szCs w:val="24"/>
           <w:rtl/>
         </w:rPr>
+        <w:lastRenderedPageBreak/>
         <w:t>با ا</w:t>
       </w:r>
       <w:r>
@@ -36289,15 +36672,7 @@
           <w:szCs w:val="24"/>
           <w:rtl/>
         </w:rPr>
-        <w:t xml:space="preserve">محور ناگزیر باید هم‌زمان </w:t>
-      </w:r>
-      <w:r>
-        <w:rPr>
-          <w:szCs w:val="24"/>
-          <w:rtl/>
-        </w:rPr>
-        <w:lastRenderedPageBreak/>
-        <w:t>با لایه‌های ادراکی، برنامه‌ریزی، کنترل و دانش فرایندی تعامل داشته باشد؛ امری که نیازمند بازتعریف نقش</w:t>
+        <w:t>محور ناگزیر باید هم‌زمان با لایه‌های ادراکی، برنامه‌ریزی، کنترل و دانش فرایندی تعامل داشته باشد؛ امری که نیازمند بازتعریف نقش</w:t>
       </w:r>
       <w:r>
         <w:rPr>
@@ -36334,9 +36709,17 @@
       </w:r>
       <w:r>
         <w:rPr>
-          <w:szCs w:val="24"/>
-        </w:rPr>
-        <w:t xml:space="preserve"> LLM</w:t>
+          <w:rFonts w:hint="cs"/>
+          <w:szCs w:val="24"/>
+          <w:rtl/>
+        </w:rPr>
+        <w:t xml:space="preserve"> </w:t>
+      </w:r>
+      <w:r>
+        <w:rPr>
+          <w:szCs w:val="24"/>
+        </w:rPr>
+        <w:t>LLM</w:t>
       </w:r>
       <w:r>
         <w:rPr>
@@ -36365,7 +36748,15 @@
         <w:rPr>
           <w:szCs w:val="24"/>
         </w:rPr>
-        <w:t xml:space="preserve">(cognitive middleware) </w:t>
+        <w:t>(cognitive middleware)</w:t>
+      </w:r>
+      <w:r>
+        <w:rPr>
+          <w:rFonts w:hint="cs"/>
+          <w:szCs w:val="24"/>
+          <w:rtl/>
+        </w:rPr>
+        <w:t xml:space="preserve"> </w:t>
       </w:r>
       <w:r>
         <w:rPr>
@@ -36389,9 +36780,17 @@
       </w:r>
       <w:r>
         <w:rPr>
-          <w:szCs w:val="24"/>
-        </w:rPr>
-        <w:t xml:space="preserve"> MES</w:t>
+          <w:rFonts w:hint="cs"/>
+          <w:szCs w:val="24"/>
+          <w:rtl/>
+        </w:rPr>
+        <w:t xml:space="preserve"> </w:t>
+      </w:r>
+      <w:r>
+        <w:rPr>
+          <w:szCs w:val="24"/>
+        </w:rPr>
+        <w:t>MES</w:t>
       </w:r>
       <w:r>
         <w:rPr>
@@ -36404,7 +36803,15 @@
         <w:rPr>
           <w:szCs w:val="24"/>
         </w:rPr>
-        <w:t xml:space="preserve">ERP </w:t>
+        <w:t>ERP</w:t>
+      </w:r>
+      <w:r>
+        <w:rPr>
+          <w:rFonts w:hint="cs"/>
+          <w:szCs w:val="24"/>
+          <w:rtl/>
+        </w:rPr>
+        <w:t xml:space="preserve"> </w:t>
       </w:r>
       <w:r>
         <w:rPr>
@@ -36812,9 +37219,17 @@
       </w:r>
       <w:r>
         <w:rPr>
-          <w:szCs w:val="24"/>
-        </w:rPr>
-        <w:t xml:space="preserve"> LLM</w:t>
+          <w:rFonts w:hint="cs"/>
+          <w:szCs w:val="24"/>
+          <w:rtl/>
+        </w:rPr>
+        <w:t xml:space="preserve"> </w:t>
+      </w:r>
+      <w:r>
+        <w:rPr>
+          <w:szCs w:val="24"/>
+        </w:rPr>
+        <w:t>LLM</w:t>
       </w:r>
       <w:r>
         <w:rPr>
@@ -36956,6 +37371,7 @@
           <w:szCs w:val="24"/>
           <w:rtl/>
         </w:rPr>
+        <w:lastRenderedPageBreak/>
         <w:t>در نهایت، مرورهای جامع حوزه تولید هوشمند نشان می‌دهند که معماری‌های مبتنی بر</w:t>
       </w:r>
       <w:r>
@@ -37080,29 +37496,6 @@
         </w:rPr>
         <w:t>.</w:t>
       </w:r>
-    </w:p>
-    <w:p>
-      <w:pPr>
-        <w:rPr>
-          <w:szCs w:val="24"/>
-          <w:rtl/>
-        </w:rPr>
-      </w:pPr>
-    </w:p>
-    <w:p>
-      <w:pPr>
-        <w:rPr>
-          <w:szCs w:val="24"/>
-          <w:rtl/>
-        </w:rPr>
-      </w:pPr>
-    </w:p>
-    <w:p>
-      <w:pPr>
-        <w:rPr>
-          <w:szCs w:val="24"/>
-        </w:rPr>
-      </w:pPr>
     </w:p>
     <w:p/>
     <w:p>
@@ -39997,6 +40390,15 @@
       </w:r>
       <w:r>
         <w:rPr>
+          <w:rFonts w:hint="cs"/>
+          <w:szCs w:val="24"/>
+          <w:rtl/>
+          <w:lang w:bidi="fa-IR"/>
+        </w:rPr>
+        <w:t>ب</w:t>
+      </w:r>
+      <w:r>
+        <w:rPr>
           <w:szCs w:val="24"/>
           <w:rtl/>
         </w:rPr>
@@ -40014,7 +40416,7 @@
           <w:szCs w:val="24"/>
           <w:rtl/>
         </w:rPr>
-        <w:t xml:space="preserve"> مثال، اگر هدف «برداشتن </w:t>
+        <w:t xml:space="preserve"> مثال اگر هدف «برداشتن </w:t>
       </w:r>
       <w:r>
         <w:rPr>
@@ -40514,7 +40916,15 @@
           <w:szCs w:val="24"/>
           <w:rtl/>
         </w:rPr>
-        <w:t>ر در اخت</w:t>
+        <w:t xml:space="preserve">ر در </w:t>
+      </w:r>
+      <w:r>
+        <w:rPr>
+          <w:szCs w:val="24"/>
+          <w:rtl/>
+        </w:rPr>
+        <w:lastRenderedPageBreak/>
+        <w:t>اخت</w:t>
       </w:r>
       <w:r>
         <w:rPr>
@@ -41007,7 +41417,23 @@
           <w:szCs w:val="24"/>
           <w:lang w:bidi="fa-IR"/>
         </w:rPr>
-        <w:t xml:space="preserve"> VoxPoser </w:t>
+        <w:t xml:space="preserve"> </w:t>
+      </w:r>
+      <w:proofErr w:type="spellStart"/>
+      <w:r>
+        <w:rPr>
+          <w:szCs w:val="24"/>
+          <w:lang w:bidi="fa-IR"/>
+        </w:rPr>
+        <w:t>VoxPoser</w:t>
+      </w:r>
+      <w:proofErr w:type="spellEnd"/>
+      <w:r>
+        <w:rPr>
+          <w:szCs w:val="24"/>
+          <w:lang w:bidi="fa-IR"/>
+        </w:rPr>
+        <w:t xml:space="preserve"> </w:t>
       </w:r>
       <w:r>
         <w:rPr>
@@ -41030,7 +41456,23 @@
           <w:szCs w:val="24"/>
           <w:lang w:bidi="fa-IR"/>
         </w:rPr>
-        <w:t xml:space="preserve"> VoxPoser </w:t>
+        <w:t xml:space="preserve"> </w:t>
+      </w:r>
+      <w:proofErr w:type="spellStart"/>
+      <w:r>
+        <w:rPr>
+          <w:szCs w:val="24"/>
+          <w:lang w:bidi="fa-IR"/>
+        </w:rPr>
+        <w:t>VoxPoser</w:t>
+      </w:r>
+      <w:proofErr w:type="spellEnd"/>
+      <w:r>
+        <w:rPr>
+          <w:szCs w:val="24"/>
+          <w:lang w:bidi="fa-IR"/>
+        </w:rPr>
+        <w:t xml:space="preserve"> </w:t>
       </w:r>
       <w:r>
         <w:rPr>
@@ -41261,15 +41703,7 @@
           <w:szCs w:val="24"/>
           <w:rtl/>
         </w:rPr>
-        <w:t xml:space="preserve">ز قرار </w:t>
-      </w:r>
-      <w:r>
-        <w:rPr>
-          <w:szCs w:val="24"/>
-          <w:rtl/>
-        </w:rPr>
-        <w:lastRenderedPageBreak/>
-        <w:t>بده». س</w:t>
+        <w:t>ز قرار بده». س</w:t>
       </w:r>
       <w:r>
         <w:rPr>
@@ -41825,7 +42259,24 @@
           <w:rtl/>
           <w:lang w:bidi="fa-IR"/>
         </w:rPr>
-        <w:t>مدلهای زبانی بزرگ</w:t>
+        <w:t>مدل</w:t>
+      </w:r>
+      <w:r>
+        <w:rPr>
+          <w:rFonts w:hint="cs"/>
+          <w:szCs w:val="24"/>
+          <w:rtl/>
+          <w:lang w:bidi="fa-IR"/>
+        </w:rPr>
+        <w:t>‌</w:t>
+      </w:r>
+      <w:r>
+        <w:rPr>
+          <w:szCs w:val="24"/>
+          <w:rtl/>
+          <w:lang w:bidi="fa-IR"/>
+        </w:rPr>
+        <w:t>های زبانی بزرگ</w:t>
       </w:r>
       <w:r>
         <w:rPr>
@@ -42945,10 +43396,19 @@
       </w:r>
       <w:r>
         <w:rPr>
-          <w:szCs w:val="24"/>
-          <w:lang w:bidi="fa-IR"/>
-        </w:rPr>
-        <w:t xml:space="preserve"> LLM</w:t>
+          <w:rFonts w:hint="cs"/>
+          <w:szCs w:val="24"/>
+          <w:rtl/>
+          <w:lang w:bidi="fa-IR"/>
+        </w:rPr>
+        <w:t xml:space="preserve"> </w:t>
+      </w:r>
+      <w:r>
+        <w:rPr>
+          <w:szCs w:val="24"/>
+          <w:lang w:bidi="fa-IR"/>
+        </w:rPr>
+        <w:t>LLM</w:t>
       </w:r>
       <w:r>
         <w:rPr>
@@ -42959,7 +43419,9 @@
       </w:r>
       <w:r>
         <w:rPr>
-          <w:szCs w:val="24"/>
+          <w:rFonts w:hint="cs"/>
+          <w:szCs w:val="24"/>
+          <w:rtl/>
           <w:lang w:bidi="fa-IR"/>
         </w:rPr>
         <w:t>.</w:t>
@@ -42991,13 +43453,6 @@
           <w:lang w:bidi="fa-IR"/>
         </w:rPr>
         <w:t>LLM-MANUF</w:t>
-      </w:r>
-      <w:r>
-        <w:rPr>
-          <w:szCs w:val="24"/>
-          <w:lang w:bidi="fa-IR"/>
-        </w:rPr>
-        <w:t xml:space="preserve"> </w:t>
       </w:r>
       <w:r>
         <w:rPr>
@@ -43301,6 +43756,7 @@
           <w:szCs w:val="24"/>
           <w:rtl/>
         </w:rPr>
+        <w:lastRenderedPageBreak/>
         <w:t>در محیط‌های تولیدی ماژولار، مسئله برنامه‌ریزی اغلب پویا و وابسته به وضعیت لحظه‌ای سیستم است. پژوهش‌های مربوط به سیستم‌های تولید انعطاف‌پذیر نشان می‌دهند که عامل‌های</w:t>
       </w:r>
       <w:r>
@@ -43416,7 +43872,6 @@
           <w:szCs w:val="24"/>
           <w:rtl/>
         </w:rPr>
-        <w:lastRenderedPageBreak/>
         <w:t>در سطح کلان‌تر، مرورهای حوزه تولید هوشمند نشان می‌دهند که برنامه‌ریزی مبتنی بر</w:t>
       </w:r>
       <w:r>
@@ -43552,10 +44007,19 @@
       </w:r>
       <w:r>
         <w:rPr>
-          <w:szCs w:val="24"/>
-          <w:lang w:bidi="fa-IR"/>
-        </w:rPr>
-        <w:t xml:space="preserve"> LLM</w:t>
+          <w:rFonts w:hint="cs"/>
+          <w:szCs w:val="24"/>
+          <w:rtl/>
+          <w:lang w:bidi="fa-IR"/>
+        </w:rPr>
+        <w:t xml:space="preserve"> </w:t>
+      </w:r>
+      <w:r>
+        <w:rPr>
+          <w:szCs w:val="24"/>
+          <w:lang w:bidi="fa-IR"/>
+        </w:rPr>
+        <w:t>LLM</w:t>
       </w:r>
       <w:r>
         <w:rPr>
@@ -43566,10 +44030,19 @@
       </w:r>
       <w:r>
         <w:rPr>
-          <w:szCs w:val="24"/>
-          <w:lang w:bidi="fa-IR"/>
-        </w:rPr>
-        <w:t xml:space="preserve"> LLM</w:t>
+          <w:rFonts w:hint="cs"/>
+          <w:szCs w:val="24"/>
+          <w:rtl/>
+          <w:lang w:bidi="fa-IR"/>
+        </w:rPr>
+        <w:t xml:space="preserve"> </w:t>
+      </w:r>
+      <w:r>
+        <w:rPr>
+          <w:szCs w:val="24"/>
+          <w:lang w:bidi="fa-IR"/>
+        </w:rPr>
+        <w:t>LLM</w:t>
       </w:r>
       <w:r>
         <w:rPr>
@@ -43580,7 +44053,9 @@
       </w:r>
       <w:r>
         <w:rPr>
-          <w:szCs w:val="24"/>
+          <w:rFonts w:hint="cs"/>
+          <w:szCs w:val="24"/>
+          <w:rtl/>
           <w:lang w:bidi="fa-IR"/>
         </w:rPr>
         <w:t>.</w:t>
@@ -43602,10 +44077,19 @@
       </w:r>
       <w:r>
         <w:rPr>
-          <w:szCs w:val="24"/>
-          <w:lang w:bidi="fa-IR"/>
-        </w:rPr>
-        <w:t xml:space="preserve"> LLM</w:t>
+          <w:rFonts w:hint="cs"/>
+          <w:szCs w:val="24"/>
+          <w:rtl/>
+          <w:lang w:bidi="fa-IR"/>
+        </w:rPr>
+        <w:t xml:space="preserve"> </w:t>
+      </w:r>
+      <w:r>
+        <w:rPr>
+          <w:szCs w:val="24"/>
+          <w:lang w:bidi="fa-IR"/>
+        </w:rPr>
+        <w:t>LLM</w:t>
       </w:r>
       <w:r>
         <w:rPr>
@@ -43616,7 +44100,9 @@
       </w:r>
       <w:r>
         <w:rPr>
-          <w:szCs w:val="24"/>
+          <w:rFonts w:hint="cs"/>
+          <w:szCs w:val="24"/>
+          <w:rtl/>
           <w:lang w:bidi="fa-IR"/>
         </w:rPr>
         <w:t>.</w:t>
@@ -43638,10 +44124,19 @@
       </w:r>
       <w:r>
         <w:rPr>
-          <w:szCs w:val="24"/>
-          <w:lang w:bidi="fa-IR"/>
-        </w:rPr>
-        <w:t xml:space="preserve"> LLM</w:t>
+          <w:rFonts w:hint="cs"/>
+          <w:szCs w:val="24"/>
+          <w:rtl/>
+          <w:lang w:bidi="fa-IR"/>
+        </w:rPr>
+        <w:t xml:space="preserve"> </w:t>
+      </w:r>
+      <w:r>
+        <w:rPr>
+          <w:szCs w:val="24"/>
+          <w:lang w:bidi="fa-IR"/>
+        </w:rPr>
+        <w:t>LLM</w:t>
       </w:r>
       <w:r>
         <w:rPr>
@@ -43652,7 +44147,9 @@
       </w:r>
       <w:r>
         <w:rPr>
-          <w:szCs w:val="24"/>
+          <w:rFonts w:hint="cs"/>
+          <w:szCs w:val="24"/>
+          <w:rtl/>
           <w:lang w:bidi="fa-IR"/>
         </w:rPr>
         <w:t>.</w:t>
@@ -43674,10 +44171,19 @@
       </w:r>
       <w:r>
         <w:rPr>
-          <w:szCs w:val="24"/>
-          <w:lang w:bidi="fa-IR"/>
-        </w:rPr>
-        <w:t xml:space="preserve"> LLM</w:t>
+          <w:rFonts w:hint="cs"/>
+          <w:szCs w:val="24"/>
+          <w:rtl/>
+          <w:lang w:bidi="fa-IR"/>
+        </w:rPr>
+        <w:t xml:space="preserve"> </w:t>
+      </w:r>
+      <w:r>
+        <w:rPr>
+          <w:szCs w:val="24"/>
+          <w:lang w:bidi="fa-IR"/>
+        </w:rPr>
+        <w:t>LLM</w:t>
       </w:r>
       <w:r>
         <w:rPr>
@@ -43702,7 +44208,9 @@
       </w:r>
       <w:r>
         <w:rPr>
-          <w:szCs w:val="24"/>
+          <w:rFonts w:hint="cs"/>
+          <w:szCs w:val="24"/>
+          <w:rtl/>
           <w:lang w:bidi="fa-IR"/>
         </w:rPr>
         <w:t>.</w:t>
@@ -43712,6 +44220,7 @@
       <w:pPr>
         <w:rPr>
           <w:szCs w:val="24"/>
+          <w:rtl/>
           <w:lang w:bidi="fa-IR"/>
         </w:rPr>
       </w:pPr>
@@ -43734,48 +44243,25 @@
           <w:szCs w:val="24"/>
           <w:rtl/>
         </w:rPr>
-        <w:t>در صنعت، صرفاً جایگزینی برای روش‌های کلاسیک نیست، بلکه چارچوبی ترکیبی را شکل می‌دهد که در آن زبان طبیعی، دانش انسانی، مدل‌های ریاضی و سیستم‌های اجرایی به‌صورت هم‌افزا عمل می‌کنند. این هم‌افزایی، زمینه را برای توسعه سامانه‌های تولیدی فراهم می‌سازد که هم از نظر کارایی و هم از نظر تعامل‌پذیری با انسان، گامی فراتر از رویکردهای سنتی برمی‌دارند</w:t>
-      </w:r>
-      <w:r>
-        <w:rPr>
-          <w:szCs w:val="24"/>
+        <w:t xml:space="preserve">در صنعت، صرفاً جایگزینی برای روش‌های کلاسیک نیست، بلکه چارچوبی ترکیبی را شکل می‌دهد که در آن زبان طبیعی، دانش انسانی، مدل‌های ریاضی و سیستم‌های اجرایی </w:t>
+      </w:r>
+      <w:r>
+        <w:rPr>
+          <w:szCs w:val="24"/>
+          <w:rtl/>
+        </w:rPr>
+        <w:lastRenderedPageBreak/>
+        <w:t>به‌صورت هم‌افزا عمل می‌کنند. این هم‌افزایی، زمینه را برای توسعه سامانه‌های تولیدی فراهم می‌سازد که هم از نظر کارایی و هم از نظر تعامل‌پذیری با انسان، گامی فراتر از رویکردهای سنتی برمی‌دارند</w:t>
+      </w:r>
+      <w:r>
+        <w:rPr>
+          <w:rFonts w:hint="cs"/>
+          <w:szCs w:val="24"/>
+          <w:rtl/>
           <w:lang w:bidi="fa-IR"/>
         </w:rPr>
         <w:t>.</w:t>
       </w:r>
-    </w:p>
-    <w:p>
-      <w:pPr>
-        <w:rPr>
-          <w:szCs w:val="24"/>
-          <w:lang w:bidi="fa-IR"/>
-        </w:rPr>
-      </w:pPr>
-    </w:p>
-    <w:p>
-      <w:pPr>
-        <w:rPr>
-          <w:szCs w:val="24"/>
-          <w:lang w:bidi="fa-IR"/>
-        </w:rPr>
-      </w:pPr>
-    </w:p>
-    <w:p>
-      <w:pPr>
-        <w:rPr>
-          <w:szCs w:val="24"/>
-          <w:lang w:bidi="fa-IR"/>
-        </w:rPr>
-      </w:pPr>
-    </w:p>
-    <w:p>
-      <w:pPr>
-        <w:rPr>
-          <w:szCs w:val="24"/>
-          <w:rtl/>
-          <w:lang w:bidi="fa-IR"/>
-        </w:rPr>
-      </w:pPr>
     </w:p>
     <w:p>
       <w:pPr>
@@ -46487,10 +46973,27 @@
       </w:r>
       <w:r>
         <w:rPr>
-          <w:szCs w:val="24"/>
-          <w:lang w:bidi="fa-IR"/>
-        </w:rPr>
-        <w:t xml:space="preserve">. ARRC </w:t>
+          <w:rFonts w:hint="cs"/>
+          <w:szCs w:val="24"/>
+          <w:rtl/>
+        </w:rPr>
+        <w:t xml:space="preserve">. </w:t>
+      </w:r>
+      <w:r>
+        <w:rPr>
+          <w:szCs w:val="24"/>
+          <w:lang w:bidi="fa-IR"/>
+        </w:rPr>
+        <w:t>ARRC</w:t>
+      </w:r>
+      <w:r>
+        <w:rPr>
+          <w:rFonts w:hint="cs"/>
+          <w:szCs w:val="24"/>
+          <w:rtl/>
+          <w:lang w:bidi="fa-IR"/>
+        </w:rPr>
+        <w:t xml:space="preserve"> </w:t>
       </w:r>
       <w:r>
         <w:rPr>
@@ -47192,13 +47695,6 @@
           <w:rtl/>
           <w:lang w:bidi="fa-IR"/>
         </w:rPr>
-      </w:r>
-      <w:r>
-        <w:rPr>
-          <w:szCs w:val="24"/>
-          <w:rtl/>
-          <w:lang w:bidi="fa-IR"/>
-        </w:rPr>
         <w:instrText xml:space="preserve"> \* </w:instrText>
       </w:r>
       <w:r>
@@ -47207,6 +47703,13 @@
           <w:lang w:bidi="fa-IR"/>
         </w:rPr>
         <w:instrText xml:space="preserve">MERGEFORMAT </w:instrText>
+      </w:r>
+      <w:r>
+        <w:rPr>
+          <w:szCs w:val="24"/>
+          <w:rtl/>
+          <w:lang w:bidi="fa-IR"/>
+        </w:rPr>
       </w:r>
       <w:r>
         <w:rPr>
@@ -47279,7 +47782,6 @@
     <w:p>
       <w:pPr>
         <w:rPr>
-          <w:rFonts w:hint="cs"/>
           <w:szCs w:val="24"/>
           <w:rtl/>
           <w:lang w:bidi="fa-IR"/>
@@ -47333,6 +47835,9 @@
                               <w:rPr>
                                 <w:i w:val="0"/>
                                 <w:iCs w:val="0"/>
+                                <w:color w:val="000000" w:themeColor="text1"/>
+                                <w:sz w:val="20"/>
+                                <w:szCs w:val="20"/>
                               </w:rPr>
                             </w:pPr>
                             <w:bookmarkStart w:id="13" w:name="_Ref216353868"/>
@@ -47340,6 +47845,9 @@
                               <w:rPr>
                                 <w:i w:val="0"/>
                                 <w:iCs w:val="0"/>
+                                <w:color w:val="000000" w:themeColor="text1"/>
+                                <w:sz w:val="20"/>
+                                <w:szCs w:val="20"/>
                                 <w:rtl/>
                               </w:rPr>
                               <w:t>تصو</w:t>
@@ -47349,6 +47857,9 @@
                                 <w:rFonts w:hint="cs"/>
                                 <w:i w:val="0"/>
                                 <w:iCs w:val="0"/>
+                                <w:color w:val="000000" w:themeColor="text1"/>
+                                <w:sz w:val="20"/>
+                                <w:szCs w:val="20"/>
                                 <w:rtl/>
                               </w:rPr>
                               <w:t>ي</w:t>
@@ -47358,6 +47869,9 @@
                                 <w:rFonts w:hint="eastAsia"/>
                                 <w:i w:val="0"/>
                                 <w:iCs w:val="0"/>
+                                <w:color w:val="000000" w:themeColor="text1"/>
+                                <w:sz w:val="20"/>
+                                <w:szCs w:val="20"/>
                                 <w:rtl/>
                               </w:rPr>
                               <w:t>ر</w:t>
@@ -47366,6 +47880,9 @@
                               <w:rPr>
                                 <w:i w:val="0"/>
                                 <w:iCs w:val="0"/>
+                                <w:color w:val="000000" w:themeColor="text1"/>
+                                <w:sz w:val="20"/>
+                                <w:szCs w:val="20"/>
                                 <w:rtl/>
                               </w:rPr>
                               <w:t xml:space="preserve"> </w:t>
@@ -47374,6 +47891,9 @@
                               <w:rPr>
                                 <w:i w:val="0"/>
                                 <w:iCs w:val="0"/>
+                                <w:color w:val="000000" w:themeColor="text1"/>
+                                <w:sz w:val="20"/>
+                                <w:szCs w:val="20"/>
                                 <w:rtl/>
                               </w:rPr>
                               <w:fldChar w:fldCharType="begin"/>
@@ -47382,6 +47902,9 @@
                               <w:rPr>
                                 <w:i w:val="0"/>
                                 <w:iCs w:val="0"/>
+                                <w:color w:val="000000" w:themeColor="text1"/>
+                                <w:sz w:val="20"/>
+                                <w:szCs w:val="20"/>
                                 <w:rtl/>
                               </w:rPr>
                               <w:instrText xml:space="preserve"> </w:instrText>
@@ -47390,6 +47913,9 @@
                               <w:rPr>
                                 <w:i w:val="0"/>
                                 <w:iCs w:val="0"/>
+                                <w:color w:val="000000" w:themeColor="text1"/>
+                                <w:sz w:val="20"/>
+                                <w:szCs w:val="20"/>
                               </w:rPr>
                               <w:instrText xml:space="preserve">SEQ </w:instrText>
                             </w:r>
@@ -47397,6 +47923,9 @@
                               <w:rPr>
                                 <w:i w:val="0"/>
                                 <w:iCs w:val="0"/>
+                                <w:color w:val="000000" w:themeColor="text1"/>
+                                <w:sz w:val="20"/>
+                                <w:szCs w:val="20"/>
                                 <w:rtl/>
                               </w:rPr>
                               <w:instrText xml:space="preserve">تصویر \* </w:instrText>
@@ -47405,6 +47934,9 @@
                               <w:rPr>
                                 <w:i w:val="0"/>
                                 <w:iCs w:val="0"/>
+                                <w:color w:val="000000" w:themeColor="text1"/>
+                                <w:sz w:val="20"/>
+                                <w:szCs w:val="20"/>
                               </w:rPr>
                               <w:instrText>ARABIC</w:instrText>
                             </w:r>
@@ -47412,6 +47944,9 @@
                               <w:rPr>
                                 <w:i w:val="0"/>
                                 <w:iCs w:val="0"/>
+                                <w:color w:val="000000" w:themeColor="text1"/>
+                                <w:sz w:val="20"/>
+                                <w:szCs w:val="20"/>
                                 <w:rtl/>
                               </w:rPr>
                               <w:instrText xml:space="preserve"> </w:instrText>
@@ -47420,6 +47955,9 @@
                               <w:rPr>
                                 <w:i w:val="0"/>
                                 <w:iCs w:val="0"/>
+                                <w:color w:val="000000" w:themeColor="text1"/>
+                                <w:sz w:val="20"/>
+                                <w:szCs w:val="20"/>
                                 <w:rtl/>
                               </w:rPr>
                               <w:fldChar w:fldCharType="separate"/>
@@ -47429,6 +47967,9 @@
                                 <w:i w:val="0"/>
                                 <w:iCs w:val="0"/>
                                 <w:noProof/>
+                                <w:color w:val="000000" w:themeColor="text1"/>
+                                <w:sz w:val="20"/>
+                                <w:szCs w:val="20"/>
                                 <w:rtl/>
                               </w:rPr>
                               <w:t>4</w:t>
@@ -47437,6 +47978,9 @@
                               <w:rPr>
                                 <w:i w:val="0"/>
                                 <w:iCs w:val="0"/>
+                                <w:color w:val="000000" w:themeColor="text1"/>
+                                <w:sz w:val="20"/>
+                                <w:szCs w:val="20"/>
                                 <w:rtl/>
                               </w:rPr>
                               <w:fldChar w:fldCharType="end"/>
@@ -47447,6 +47991,9 @@
                                 <w:rFonts w:hint="cs"/>
                                 <w:i w:val="0"/>
                                 <w:iCs w:val="0"/>
+                                <w:color w:val="000000" w:themeColor="text1"/>
+                                <w:sz w:val="20"/>
+                                <w:szCs w:val="20"/>
                                 <w:rtl/>
                               </w:rPr>
                               <w:t>.</w:t>
@@ -47455,6 +48002,21 @@
                               <w:rPr>
                                 <w:i w:val="0"/>
                                 <w:iCs w:val="0"/>
+                                <w:color w:val="000000" w:themeColor="text1"/>
+                                <w:sz w:val="20"/>
+                                <w:szCs w:val="20"/>
+                              </w:rPr>
+                              <w:t xml:space="preserve"> </w:t>
+                            </w:r>
+                            <w:r>
+                              <w:rPr>
+                                <w:rFonts w:hint="cs"/>
+                                <w:i w:val="0"/>
+                                <w:iCs w:val="0"/>
+                                <w:color w:val="000000" w:themeColor="text1"/>
+                                <w:sz w:val="20"/>
+                                <w:szCs w:val="20"/>
+                                <w:rtl/>
                               </w:rPr>
                               <w:t xml:space="preserve"> </w:t>
                             </w:r>
@@ -47462,13 +48024,9 @@
                               <w:rPr>
                                 <w:i w:val="0"/>
                                 <w:iCs w:val="0"/>
-                              </w:rPr>
-                              <w:tab/>
-                            </w:r>
-                            <w:r>
-                              <w:rPr>
-                                <w:i w:val="0"/>
-                                <w:iCs w:val="0"/>
+                                <w:color w:val="000000" w:themeColor="text1"/>
+                                <w:sz w:val="20"/>
+                                <w:szCs w:val="20"/>
                                 <w:rtl/>
                               </w:rPr>
                               <w:t>معماري در سطح بالا: ماژول ادراک، مشاهداتِ شيء‌محور توليد مي‌کند</w:t>
@@ -47477,6 +48035,9 @@
                               <w:rPr>
                                 <w:i w:val="0"/>
                                 <w:iCs w:val="0"/>
+                                <w:color w:val="000000" w:themeColor="text1"/>
+                                <w:sz w:val="20"/>
+                                <w:szCs w:val="20"/>
                               </w:rPr>
                               <w:t>.</w:t>
                             </w:r>
@@ -47484,6 +48045,9 @@
                               <w:rPr>
                                 <w:i w:val="0"/>
                                 <w:iCs w:val="0"/>
+                                <w:color w:val="000000" w:themeColor="text1"/>
+                                <w:sz w:val="20"/>
+                                <w:szCs w:val="20"/>
                                 <w:rtl/>
                               </w:rPr>
                               <w:t xml:space="preserve"> برنامه‌ريز</w:t>
@@ -47492,6 +48056,9 @@
                               <w:rPr>
                                 <w:i w:val="0"/>
                                 <w:iCs w:val="0"/>
+                                <w:color w:val="000000" w:themeColor="text1"/>
+                                <w:sz w:val="20"/>
+                                <w:szCs w:val="20"/>
                               </w:rPr>
                               <w:t xml:space="preserve"> RAG</w:t>
                             </w:r>
@@ -47500,6 +48067,9 @@
                                 <w:rFonts w:hint="cs"/>
                                 <w:i w:val="0"/>
                                 <w:iCs w:val="0"/>
+                                <w:color w:val="000000" w:themeColor="text1"/>
+                                <w:sz w:val="20"/>
+                                <w:szCs w:val="20"/>
                                 <w:rtl/>
                                 <w:lang w:bidi="fa-IR"/>
                               </w:rPr>
@@ -47509,6 +48079,9 @@
                               <w:rPr>
                                 <w:i w:val="0"/>
                                 <w:iCs w:val="0"/>
+                                <w:color w:val="000000" w:themeColor="text1"/>
+                                <w:sz w:val="20"/>
+                                <w:szCs w:val="20"/>
                                 <w:rtl/>
                               </w:rPr>
                               <w:t>دانشِ مربوط به کار را بازيابي کرده و يک طرح</w:t>
@@ -47517,6 +48090,9 @@
                               <w:rPr>
                                 <w:i w:val="0"/>
                                 <w:iCs w:val="0"/>
+                                <w:color w:val="000000" w:themeColor="text1"/>
+                                <w:sz w:val="20"/>
+                                <w:szCs w:val="20"/>
                               </w:rPr>
                               <w:t xml:space="preserve"> JSON </w:t>
                             </w:r>
@@ -47524,6 +48100,9 @@
                               <w:rPr>
                                 <w:i w:val="0"/>
                                 <w:iCs w:val="0"/>
+                                <w:color w:val="000000" w:themeColor="text1"/>
+                                <w:sz w:val="20"/>
+                                <w:szCs w:val="20"/>
                                 <w:rtl/>
                               </w:rPr>
                               <w:t>مي‌سازد</w:t>
@@ -47532,6 +48111,9 @@
                               <w:rPr>
                                 <w:i w:val="0"/>
                                 <w:iCs w:val="0"/>
+                                <w:color w:val="000000" w:themeColor="text1"/>
+                                <w:sz w:val="20"/>
+                                <w:szCs w:val="20"/>
                               </w:rPr>
                               <w:t>.</w:t>
                             </w:r>
@@ -47539,6 +48121,9 @@
                               <w:rPr>
                                 <w:i w:val="0"/>
                                 <w:iCs w:val="0"/>
+                                <w:color w:val="000000" w:themeColor="text1"/>
+                                <w:sz w:val="20"/>
+                                <w:szCs w:val="20"/>
                                 <w:rtl/>
                               </w:rPr>
                               <w:t xml:space="preserve"> اجراکننده نيز با بررسي‌هاي ايمني، دستورها را از طريق</w:t>
@@ -47547,13 +48132,41 @@
                               <w:rPr>
                                 <w:i w:val="0"/>
                                 <w:iCs w:val="0"/>
+                                <w:color w:val="000000" w:themeColor="text1"/>
+                                <w:sz w:val="20"/>
+                                <w:szCs w:val="20"/>
                               </w:rPr>
-                              <w:t xml:space="preserve"> XArm SDK </w:t>
+                              <w:t xml:space="preserve"> </w:t>
+                            </w:r>
+                            <w:proofErr w:type="spellStart"/>
+                            <w:r>
+                              <w:rPr>
+                                <w:i w:val="0"/>
+                                <w:iCs w:val="0"/>
+                                <w:color w:val="000000" w:themeColor="text1"/>
+                                <w:sz w:val="20"/>
+                                <w:szCs w:val="20"/>
+                              </w:rPr>
+                              <w:t>XArm</w:t>
+                            </w:r>
+                            <w:proofErr w:type="spellEnd"/>
+                            <w:r>
+                              <w:rPr>
+                                <w:i w:val="0"/>
+                                <w:iCs w:val="0"/>
+                                <w:color w:val="000000" w:themeColor="text1"/>
+                                <w:sz w:val="20"/>
+                                <w:szCs w:val="20"/>
+                              </w:rPr>
+                              <w:t xml:space="preserve"> SDK </w:t>
                             </w:r>
                             <w:r>
                               <w:rPr>
                                 <w:i w:val="0"/>
                                 <w:iCs w:val="0"/>
+                                <w:color w:val="000000" w:themeColor="text1"/>
+                                <w:sz w:val="20"/>
+                                <w:szCs w:val="20"/>
                                 <w:rtl/>
                               </w:rPr>
                               <w:t>اعتبارسنجي و اجرا مي‌کند</w:t>
@@ -47562,6 +48175,9 @@
                               <w:rPr>
                                 <w:i w:val="0"/>
                                 <w:iCs w:val="0"/>
+                                <w:color w:val="000000" w:themeColor="text1"/>
+                                <w:sz w:val="20"/>
+                                <w:szCs w:val="20"/>
                               </w:rPr>
                               <w:t>.</w:t>
                             </w:r>
@@ -47570,6 +48186,9 @@
                                 <w:rPr>
                                   <w:i w:val="0"/>
                                   <w:iCs w:val="0"/>
+                                  <w:color w:val="000000" w:themeColor="text1"/>
+                                  <w:sz w:val="20"/>
+                                  <w:szCs w:val="20"/>
                                   <w:rtl/>
                                 </w:rPr>
                                 <w:id w:val="-159318284"/>
@@ -47580,6 +48199,9 @@
                                   <w:rPr>
                                     <w:i w:val="0"/>
                                     <w:iCs w:val="0"/>
+                                    <w:color w:val="000000" w:themeColor="text1"/>
+                                    <w:sz w:val="20"/>
+                                    <w:szCs w:val="20"/>
                                     <w:rtl/>
                                   </w:rPr>
                                   <w:fldChar w:fldCharType="begin"/>
@@ -47588,6 +48210,9 @@
                                   <w:rPr>
                                     <w:i w:val="0"/>
                                     <w:iCs w:val="0"/>
+                                    <w:color w:val="000000" w:themeColor="text1"/>
+                                    <w:sz w:val="20"/>
+                                    <w:szCs w:val="20"/>
                                     <w:rtl/>
                                     <w:lang w:bidi="fa-IR"/>
                                   </w:rPr>
@@ -47598,6 +48223,9 @@
                                     <w:rFonts w:hint="cs"/>
                                     <w:i w:val="0"/>
                                     <w:iCs w:val="0"/>
+                                    <w:color w:val="000000" w:themeColor="text1"/>
+                                    <w:sz w:val="20"/>
+                                    <w:szCs w:val="20"/>
                                   </w:rPr>
                                   <w:instrText>CITATION Eug25 \l 1065</w:instrText>
                                 </w:r>
@@ -47605,6 +48233,9 @@
                                   <w:rPr>
                                     <w:i w:val="0"/>
                                     <w:iCs w:val="0"/>
+                                    <w:color w:val="000000" w:themeColor="text1"/>
+                                    <w:sz w:val="20"/>
+                                    <w:szCs w:val="20"/>
                                     <w:rtl/>
                                     <w:lang w:bidi="fa-IR"/>
                                   </w:rPr>
@@ -47614,6 +48245,9 @@
                                   <w:rPr>
                                     <w:i w:val="0"/>
                                     <w:iCs w:val="0"/>
+                                    <w:color w:val="000000" w:themeColor="text1"/>
+                                    <w:sz w:val="20"/>
+                                    <w:szCs w:val="20"/>
                                     <w:rtl/>
                                   </w:rPr>
                                   <w:fldChar w:fldCharType="separate"/>
@@ -47622,6 +48256,9 @@
                                   <w:rPr>
                                     <w:i w:val="0"/>
                                     <w:iCs w:val="0"/>
+                                    <w:color w:val="000000" w:themeColor="text1"/>
+                                    <w:sz w:val="20"/>
+                                    <w:szCs w:val="20"/>
                                     <w:rtl/>
                                     <w:lang w:bidi="fa-IR"/>
                                   </w:rPr>
@@ -47631,6 +48268,9 @@
                                   <w:rPr>
                                     <w:i w:val="0"/>
                                     <w:iCs w:val="0"/>
+                                    <w:color w:val="000000" w:themeColor="text1"/>
+                                    <w:sz w:val="20"/>
+                                    <w:szCs w:val="20"/>
                                   </w:rPr>
                                   <w:t>[9]</w:t>
                                 </w:r>
@@ -47638,6 +48278,9 @@
                                   <w:rPr>
                                     <w:i w:val="0"/>
                                     <w:iCs w:val="0"/>
+                                    <w:color w:val="000000" w:themeColor="text1"/>
+                                    <w:sz w:val="20"/>
+                                    <w:szCs w:val="20"/>
                                     <w:rtl/>
                                   </w:rPr>
                                   <w:fldChar w:fldCharType="end"/>
@@ -47668,7 +48311,7 @@
                 <v:stroke joinstyle="miter"/>
                 <v:path gradientshapeok="t" o:connecttype="rect"/>
               </v:shapetype>
-              <v:shape id="Text Box 10" o:spid="_x0000_s1026" type="#_x0000_t202" style="position:absolute;left:0;text-align:left;margin-left:416.45pt;margin-top:440.05pt;width:467.65pt;height:.05pt;z-index:251665408;visibility:visible;mso-wrap-style:square;mso-width-percent:0;mso-wrap-distance-left:9pt;mso-wrap-distance-top:0;mso-wrap-distance-right:9pt;mso-wrap-distance-bottom:0;mso-position-horizontal:right;mso-position-horizontal-relative:margin;mso-position-vertical:absolute;mso-position-vertical-relative:text;mso-width-percent:0;mso-width-relative:margin;v-text-anchor:top" o:gfxdata="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" stroked="f">
+              <v:shape id="Text Box 10" o:spid="_x0000_s1026" type="#_x0000_t202" style="position:absolute;left:0;text-align:left;margin-left:416.45pt;margin-top:440.05pt;width:467.65pt;height:.05pt;z-index:251665408;visibility:visible;mso-wrap-style:square;mso-width-percent:0;mso-wrap-distance-left:9pt;mso-wrap-distance-top:0;mso-wrap-distance-right:9pt;mso-wrap-distance-bottom:0;mso-position-horizontal:right;mso-position-horizontal-relative:margin;mso-position-vertical:absolute;mso-position-vertical-relative:text;mso-width-percent:0;mso-width-relative:margin;v-text-anchor:top" o:gfxdata="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" stroked="f">
                 <v:textbox style="mso-fit-shape-to-text:t" inset="0,0,0,0">
                   <w:txbxContent>
                     <w:p>
@@ -47677,6 +48320,9 @@
                         <w:rPr>
                           <w:i w:val="0"/>
                           <w:iCs w:val="0"/>
+                          <w:color w:val="000000" w:themeColor="text1"/>
+                          <w:sz w:val="20"/>
+                          <w:szCs w:val="20"/>
                         </w:rPr>
                       </w:pPr>
                       <w:bookmarkStart w:id="14" w:name="_Ref216353868"/>
@@ -47684,6 +48330,9 @@
                         <w:rPr>
                           <w:i w:val="0"/>
                           <w:iCs w:val="0"/>
+                          <w:color w:val="000000" w:themeColor="text1"/>
+                          <w:sz w:val="20"/>
+                          <w:szCs w:val="20"/>
                           <w:rtl/>
                         </w:rPr>
                         <w:t>تصو</w:t>
@@ -47693,6 +48342,9 @@
                           <w:rFonts w:hint="cs"/>
                           <w:i w:val="0"/>
                           <w:iCs w:val="0"/>
+                          <w:color w:val="000000" w:themeColor="text1"/>
+                          <w:sz w:val="20"/>
+                          <w:szCs w:val="20"/>
                           <w:rtl/>
                         </w:rPr>
                         <w:t>ي</w:t>
@@ -47702,6 +48354,9 @@
                           <w:rFonts w:hint="eastAsia"/>
                           <w:i w:val="0"/>
                           <w:iCs w:val="0"/>
+                          <w:color w:val="000000" w:themeColor="text1"/>
+                          <w:sz w:val="20"/>
+                          <w:szCs w:val="20"/>
                           <w:rtl/>
                         </w:rPr>
                         <w:t>ر</w:t>
@@ -47710,6 +48365,9 @@
                         <w:rPr>
                           <w:i w:val="0"/>
                           <w:iCs w:val="0"/>
+                          <w:color w:val="000000" w:themeColor="text1"/>
+                          <w:sz w:val="20"/>
+                          <w:szCs w:val="20"/>
                           <w:rtl/>
                         </w:rPr>
                         <w:t xml:space="preserve"> </w:t>
@@ -47718,6 +48376,9 @@
                         <w:rPr>
                           <w:i w:val="0"/>
                           <w:iCs w:val="0"/>
+                          <w:color w:val="000000" w:themeColor="text1"/>
+                          <w:sz w:val="20"/>
+                          <w:szCs w:val="20"/>
                           <w:rtl/>
                         </w:rPr>
                         <w:fldChar w:fldCharType="begin"/>
@@ -47726,6 +48387,9 @@
                         <w:rPr>
                           <w:i w:val="0"/>
                           <w:iCs w:val="0"/>
+                          <w:color w:val="000000" w:themeColor="text1"/>
+                          <w:sz w:val="20"/>
+                          <w:szCs w:val="20"/>
                           <w:rtl/>
                         </w:rPr>
                         <w:instrText xml:space="preserve"> </w:instrText>
@@ -47734,6 +48398,9 @@
                         <w:rPr>
                           <w:i w:val="0"/>
                           <w:iCs w:val="0"/>
+                          <w:color w:val="000000" w:themeColor="text1"/>
+                          <w:sz w:val="20"/>
+                          <w:szCs w:val="20"/>
                         </w:rPr>
                         <w:instrText xml:space="preserve">SEQ </w:instrText>
                       </w:r>
@@ -47741,6 +48408,9 @@
                         <w:rPr>
                           <w:i w:val="0"/>
                           <w:iCs w:val="0"/>
+                          <w:color w:val="000000" w:themeColor="text1"/>
+                          <w:sz w:val="20"/>
+                          <w:szCs w:val="20"/>
                           <w:rtl/>
                         </w:rPr>
                         <w:instrText xml:space="preserve">تصویر \* </w:instrText>
@@ -47749,6 +48419,9 @@
                         <w:rPr>
                           <w:i w:val="0"/>
                           <w:iCs w:val="0"/>
+                          <w:color w:val="000000" w:themeColor="text1"/>
+                          <w:sz w:val="20"/>
+                          <w:szCs w:val="20"/>
                         </w:rPr>
                         <w:instrText>ARABIC</w:instrText>
                       </w:r>
@@ -47756,6 +48429,9 @@
                         <w:rPr>
                           <w:i w:val="0"/>
                           <w:iCs w:val="0"/>
+                          <w:color w:val="000000" w:themeColor="text1"/>
+                          <w:sz w:val="20"/>
+                          <w:szCs w:val="20"/>
                           <w:rtl/>
                         </w:rPr>
                         <w:instrText xml:space="preserve"> </w:instrText>
@@ -47764,6 +48440,9 @@
                         <w:rPr>
                           <w:i w:val="0"/>
                           <w:iCs w:val="0"/>
+                          <w:color w:val="000000" w:themeColor="text1"/>
+                          <w:sz w:val="20"/>
+                          <w:szCs w:val="20"/>
                           <w:rtl/>
                         </w:rPr>
                         <w:fldChar w:fldCharType="separate"/>
@@ -47773,6 +48452,9 @@
                           <w:i w:val="0"/>
                           <w:iCs w:val="0"/>
                           <w:noProof/>
+                          <w:color w:val="000000" w:themeColor="text1"/>
+                          <w:sz w:val="20"/>
+                          <w:szCs w:val="20"/>
                           <w:rtl/>
                         </w:rPr>
                         <w:t>4</w:t>
@@ -47781,6 +48463,9 @@
                         <w:rPr>
                           <w:i w:val="0"/>
                           <w:iCs w:val="0"/>
+                          <w:color w:val="000000" w:themeColor="text1"/>
+                          <w:sz w:val="20"/>
+                          <w:szCs w:val="20"/>
                           <w:rtl/>
                         </w:rPr>
                         <w:fldChar w:fldCharType="end"/>
@@ -47791,6 +48476,9 @@
                           <w:rFonts w:hint="cs"/>
                           <w:i w:val="0"/>
                           <w:iCs w:val="0"/>
+                          <w:color w:val="000000" w:themeColor="text1"/>
+                          <w:sz w:val="20"/>
+                          <w:szCs w:val="20"/>
                           <w:rtl/>
                         </w:rPr>
                         <w:t>.</w:t>
@@ -47799,6 +48487,21 @@
                         <w:rPr>
                           <w:i w:val="0"/>
                           <w:iCs w:val="0"/>
+                          <w:color w:val="000000" w:themeColor="text1"/>
+                          <w:sz w:val="20"/>
+                          <w:szCs w:val="20"/>
+                        </w:rPr>
+                        <w:t xml:space="preserve"> </w:t>
+                      </w:r>
+                      <w:r>
+                        <w:rPr>
+                          <w:rFonts w:hint="cs"/>
+                          <w:i w:val="0"/>
+                          <w:iCs w:val="0"/>
+                          <w:color w:val="000000" w:themeColor="text1"/>
+                          <w:sz w:val="20"/>
+                          <w:szCs w:val="20"/>
+                          <w:rtl/>
                         </w:rPr>
                         <w:t xml:space="preserve"> </w:t>
                       </w:r>
@@ -47806,13 +48509,9 @@
                         <w:rPr>
                           <w:i w:val="0"/>
                           <w:iCs w:val="0"/>
-                        </w:rPr>
-                        <w:tab/>
-                      </w:r>
-                      <w:r>
-                        <w:rPr>
-                          <w:i w:val="0"/>
-                          <w:iCs w:val="0"/>
+                          <w:color w:val="000000" w:themeColor="text1"/>
+                          <w:sz w:val="20"/>
+                          <w:szCs w:val="20"/>
                           <w:rtl/>
                         </w:rPr>
                         <w:t>معماري در سطح بالا: ماژول ادراک، مشاهداتِ شيء‌محور توليد مي‌کند</w:t>
@@ -47821,6 +48520,9 @@
                         <w:rPr>
                           <w:i w:val="0"/>
                           <w:iCs w:val="0"/>
+                          <w:color w:val="000000" w:themeColor="text1"/>
+                          <w:sz w:val="20"/>
+                          <w:szCs w:val="20"/>
                         </w:rPr>
                         <w:t>.</w:t>
                       </w:r>
@@ -47828,6 +48530,9 @@
                         <w:rPr>
                           <w:i w:val="0"/>
                           <w:iCs w:val="0"/>
+                          <w:color w:val="000000" w:themeColor="text1"/>
+                          <w:sz w:val="20"/>
+                          <w:szCs w:val="20"/>
                           <w:rtl/>
                         </w:rPr>
                         <w:t xml:space="preserve"> برنامه‌ريز</w:t>
@@ -47836,6 +48541,9 @@
                         <w:rPr>
                           <w:i w:val="0"/>
                           <w:iCs w:val="0"/>
+                          <w:color w:val="000000" w:themeColor="text1"/>
+                          <w:sz w:val="20"/>
+                          <w:szCs w:val="20"/>
                         </w:rPr>
                         <w:t xml:space="preserve"> RAG</w:t>
                       </w:r>
@@ -47844,6 +48552,9 @@
                           <w:rFonts w:hint="cs"/>
                           <w:i w:val="0"/>
                           <w:iCs w:val="0"/>
+                          <w:color w:val="000000" w:themeColor="text1"/>
+                          <w:sz w:val="20"/>
+                          <w:szCs w:val="20"/>
                           <w:rtl/>
                           <w:lang w:bidi="fa-IR"/>
                         </w:rPr>
@@ -47853,6 +48564,9 @@
                         <w:rPr>
                           <w:i w:val="0"/>
                           <w:iCs w:val="0"/>
+                          <w:color w:val="000000" w:themeColor="text1"/>
+                          <w:sz w:val="20"/>
+                          <w:szCs w:val="20"/>
                           <w:rtl/>
                         </w:rPr>
                         <w:t>دانشِ مربوط به کار را بازيابي کرده و يک طرح</w:t>
@@ -47861,6 +48575,9 @@
                         <w:rPr>
                           <w:i w:val="0"/>
                           <w:iCs w:val="0"/>
+                          <w:color w:val="000000" w:themeColor="text1"/>
+                          <w:sz w:val="20"/>
+                          <w:szCs w:val="20"/>
                         </w:rPr>
                         <w:t xml:space="preserve"> JSON </w:t>
                       </w:r>
@@ -47868,6 +48585,9 @@
                         <w:rPr>
                           <w:i w:val="0"/>
                           <w:iCs w:val="0"/>
+                          <w:color w:val="000000" w:themeColor="text1"/>
+                          <w:sz w:val="20"/>
+                          <w:szCs w:val="20"/>
                           <w:rtl/>
                         </w:rPr>
                         <w:t>مي‌سازد</w:t>
@@ -47876,6 +48596,9 @@
                         <w:rPr>
                           <w:i w:val="0"/>
                           <w:iCs w:val="0"/>
+                          <w:color w:val="000000" w:themeColor="text1"/>
+                          <w:sz w:val="20"/>
+                          <w:szCs w:val="20"/>
                         </w:rPr>
                         <w:t>.</w:t>
                       </w:r>
@@ -47883,6 +48606,9 @@
                         <w:rPr>
                           <w:i w:val="0"/>
                           <w:iCs w:val="0"/>
+                          <w:color w:val="000000" w:themeColor="text1"/>
+                          <w:sz w:val="20"/>
+                          <w:szCs w:val="20"/>
                           <w:rtl/>
                         </w:rPr>
                         <w:t xml:space="preserve"> اجراکننده نيز با بررسي‌هاي ايمني، دستورها را از طريق</w:t>
@@ -47891,13 +48617,41 @@
                         <w:rPr>
                           <w:i w:val="0"/>
                           <w:iCs w:val="0"/>
+                          <w:color w:val="000000" w:themeColor="text1"/>
+                          <w:sz w:val="20"/>
+                          <w:szCs w:val="20"/>
                         </w:rPr>
-                        <w:t xml:space="preserve"> XArm SDK </w:t>
+                        <w:t xml:space="preserve"> </w:t>
+                      </w:r>
+                      <w:proofErr w:type="spellStart"/>
+                      <w:r>
+                        <w:rPr>
+                          <w:i w:val="0"/>
+                          <w:iCs w:val="0"/>
+                          <w:color w:val="000000" w:themeColor="text1"/>
+                          <w:sz w:val="20"/>
+                          <w:szCs w:val="20"/>
+                        </w:rPr>
+                        <w:t>XArm</w:t>
+                      </w:r>
+                      <w:proofErr w:type="spellEnd"/>
+                      <w:r>
+                        <w:rPr>
+                          <w:i w:val="0"/>
+                          <w:iCs w:val="0"/>
+                          <w:color w:val="000000" w:themeColor="text1"/>
+                          <w:sz w:val="20"/>
+                          <w:szCs w:val="20"/>
+                        </w:rPr>
+                        <w:t xml:space="preserve"> SDK </w:t>
                       </w:r>
                       <w:r>
                         <w:rPr>
                           <w:i w:val="0"/>
                           <w:iCs w:val="0"/>
+                          <w:color w:val="000000" w:themeColor="text1"/>
+                          <w:sz w:val="20"/>
+                          <w:szCs w:val="20"/>
                           <w:rtl/>
                         </w:rPr>
                         <w:t>اعتبارسنجي و اجرا مي‌کند</w:t>
@@ -47906,6 +48660,9 @@
                         <w:rPr>
                           <w:i w:val="0"/>
                           <w:iCs w:val="0"/>
+                          <w:color w:val="000000" w:themeColor="text1"/>
+                          <w:sz w:val="20"/>
+                          <w:szCs w:val="20"/>
                         </w:rPr>
                         <w:t>.</w:t>
                       </w:r>
@@ -47914,6 +48671,9 @@
                           <w:rPr>
                             <w:i w:val="0"/>
                             <w:iCs w:val="0"/>
+                            <w:color w:val="000000" w:themeColor="text1"/>
+                            <w:sz w:val="20"/>
+                            <w:szCs w:val="20"/>
                             <w:rtl/>
                           </w:rPr>
                           <w:id w:val="-159318284"/>
@@ -47924,6 +48684,9 @@
                             <w:rPr>
                               <w:i w:val="0"/>
                               <w:iCs w:val="0"/>
+                              <w:color w:val="000000" w:themeColor="text1"/>
+                              <w:sz w:val="20"/>
+                              <w:szCs w:val="20"/>
                               <w:rtl/>
                             </w:rPr>
                             <w:fldChar w:fldCharType="begin"/>
@@ -47932,6 +48695,9 @@
                             <w:rPr>
                               <w:i w:val="0"/>
                               <w:iCs w:val="0"/>
+                              <w:color w:val="000000" w:themeColor="text1"/>
+                              <w:sz w:val="20"/>
+                              <w:szCs w:val="20"/>
                               <w:rtl/>
                               <w:lang w:bidi="fa-IR"/>
                             </w:rPr>
@@ -47942,6 +48708,9 @@
                               <w:rFonts w:hint="cs"/>
                               <w:i w:val="0"/>
                               <w:iCs w:val="0"/>
+                              <w:color w:val="000000" w:themeColor="text1"/>
+                              <w:sz w:val="20"/>
+                              <w:szCs w:val="20"/>
                             </w:rPr>
                             <w:instrText>CITATION Eug25 \l 1065</w:instrText>
                           </w:r>
@@ -47949,6 +48718,9 @@
                             <w:rPr>
                               <w:i w:val="0"/>
                               <w:iCs w:val="0"/>
+                              <w:color w:val="000000" w:themeColor="text1"/>
+                              <w:sz w:val="20"/>
+                              <w:szCs w:val="20"/>
                               <w:rtl/>
                               <w:lang w:bidi="fa-IR"/>
                             </w:rPr>
@@ -47958,6 +48730,9 @@
                             <w:rPr>
                               <w:i w:val="0"/>
                               <w:iCs w:val="0"/>
+                              <w:color w:val="000000" w:themeColor="text1"/>
+                              <w:sz w:val="20"/>
+                              <w:szCs w:val="20"/>
                               <w:rtl/>
                             </w:rPr>
                             <w:fldChar w:fldCharType="separate"/>
@@ -47966,6 +48741,9 @@
                             <w:rPr>
                               <w:i w:val="0"/>
                               <w:iCs w:val="0"/>
+                              <w:color w:val="000000" w:themeColor="text1"/>
+                              <w:sz w:val="20"/>
+                              <w:szCs w:val="20"/>
                               <w:rtl/>
                               <w:lang w:bidi="fa-IR"/>
                             </w:rPr>
@@ -47975,6 +48753,9 @@
                             <w:rPr>
                               <w:i w:val="0"/>
                               <w:iCs w:val="0"/>
+                              <w:color w:val="000000" w:themeColor="text1"/>
+                              <w:sz w:val="20"/>
+                              <w:szCs w:val="20"/>
                             </w:rPr>
                             <w:t>[9]</w:t>
                           </w:r>
@@ -47982,6 +48763,9 @@
                             <w:rPr>
                               <w:i w:val="0"/>
                               <w:iCs w:val="0"/>
+                              <w:color w:val="000000" w:themeColor="text1"/>
+                              <w:sz w:val="20"/>
+                              <w:szCs w:val="20"/>
                               <w:rtl/>
                             </w:rPr>
                             <w:fldChar w:fldCharType="end"/>
@@ -48600,10 +49384,19 @@
       </w:r>
       <w:r>
         <w:rPr>
-          <w:szCs w:val="24"/>
-          <w:lang w:bidi="fa-IR"/>
-        </w:rPr>
-        <w:t xml:space="preserve"> ROS</w:t>
+          <w:rFonts w:hint="cs"/>
+          <w:szCs w:val="24"/>
+          <w:rtl/>
+          <w:lang w:bidi="fa-IR"/>
+        </w:rPr>
+        <w:t xml:space="preserve"> </w:t>
+      </w:r>
+      <w:r>
+        <w:rPr>
+          <w:szCs w:val="24"/>
+          <w:lang w:bidi="fa-IR"/>
+        </w:rPr>
+        <w:t>ROS</w:t>
       </w:r>
       <w:r>
         <w:rPr>
@@ -49343,14 +50136,6 @@
         </w:rPr>
         <w:t>.</w:t>
       </w:r>
-    </w:p>
-    <w:p>
-      <w:pPr>
-        <w:rPr>
-          <w:szCs w:val="24"/>
-          <w:lang w:bidi="fa-IR"/>
-        </w:rPr>
-      </w:pPr>
     </w:p>
     <w:p>
       <w:pPr>
@@ -50618,10 +51403,19 @@
       </w:r>
       <w:r>
         <w:rPr>
-          <w:szCs w:val="24"/>
-          <w:lang w:bidi="fa-IR"/>
-        </w:rPr>
-        <w:t xml:space="preserve"> LLM</w:t>
+          <w:rFonts w:hint="cs"/>
+          <w:szCs w:val="24"/>
+          <w:rtl/>
+          <w:lang w:bidi="fa-IR"/>
+        </w:rPr>
+        <w:t xml:space="preserve"> </w:t>
+      </w:r>
+      <w:r>
+        <w:rPr>
+          <w:szCs w:val="24"/>
+          <w:lang w:bidi="fa-IR"/>
+        </w:rPr>
+        <w:t>LLM</w:t>
       </w:r>
       <w:r>
         <w:rPr>
@@ -50654,10 +51448,19 @@
       </w:r>
       <w:r>
         <w:rPr>
-          <w:szCs w:val="24"/>
-          <w:lang w:bidi="fa-IR"/>
-        </w:rPr>
-        <w:t xml:space="preserve"> PLC</w:t>
+          <w:rFonts w:hint="cs"/>
+          <w:szCs w:val="24"/>
+          <w:rtl/>
+          <w:lang w:bidi="fa-IR"/>
+        </w:rPr>
+        <w:t xml:space="preserve"> </w:t>
+      </w:r>
+      <w:r>
+        <w:rPr>
+          <w:szCs w:val="24"/>
+          <w:lang w:bidi="fa-IR"/>
+        </w:rPr>
+        <w:t>PLC</w:t>
       </w:r>
       <w:r>
         <w:rPr>
@@ -50697,10 +51500,19 @@
       </w:r>
       <w:r>
         <w:rPr>
-          <w:szCs w:val="24"/>
-          <w:lang w:bidi="fa-IR"/>
-        </w:rPr>
-        <w:t xml:space="preserve"> LLM</w:t>
+          <w:rFonts w:hint="cs"/>
+          <w:szCs w:val="24"/>
+          <w:rtl/>
+          <w:lang w:bidi="fa-IR"/>
+        </w:rPr>
+        <w:t xml:space="preserve"> </w:t>
+      </w:r>
+      <w:r>
+        <w:rPr>
+          <w:szCs w:val="24"/>
+          <w:lang w:bidi="fa-IR"/>
+        </w:rPr>
+        <w:t>LLM</w:t>
       </w:r>
       <w:r>
         <w:rPr>
@@ -50828,10 +51640,19 @@
       </w:r>
       <w:r>
         <w:rPr>
-          <w:szCs w:val="24"/>
-          <w:lang w:bidi="fa-IR"/>
-        </w:rPr>
-        <w:t xml:space="preserve"> LLM</w:t>
+          <w:rFonts w:hint="cs"/>
+          <w:szCs w:val="24"/>
+          <w:rtl/>
+          <w:lang w:bidi="fa-IR"/>
+        </w:rPr>
+        <w:t xml:space="preserve"> </w:t>
+      </w:r>
+      <w:r>
+        <w:rPr>
+          <w:szCs w:val="24"/>
+          <w:lang w:bidi="fa-IR"/>
+        </w:rPr>
+        <w:t>LLM</w:t>
       </w:r>
       <w:r>
         <w:rPr>
@@ -50876,15 +51697,7 @@
           <w:szCs w:val="24"/>
           <w:rtl/>
         </w:rPr>
-        <w:t xml:space="preserve">می‌توانند با دریافت این بازخوردها، سیاست‌های اجرایی را به‌صورت </w:t>
-      </w:r>
-      <w:r>
-        <w:rPr>
-          <w:szCs w:val="24"/>
-          <w:rtl/>
-        </w:rPr>
-        <w:lastRenderedPageBreak/>
-        <w:t>برخط اصلاح کنند و بدین ترتیب رفتار سیستم را با شرایط واقعی هم‌تراز سازند</w:t>
+        <w:t>می‌توانند با دریافت این بازخوردها، سیاست‌های اجرایی را به‌صورت برخط اصلاح کنند و بدین ترتیب رفتار سیستم را با شرایط واقعی هم‌تراز سازند</w:t>
       </w:r>
       <w:r>
         <w:rPr>
@@ -51006,6 +51819,7 @@
           <w:noProof/>
           <w:szCs w:val="24"/>
         </w:rPr>
+        <w:lastRenderedPageBreak/>
         <w:drawing>
           <wp:inline distT="0" distB="0" distL="0" distR="0" wp14:anchorId="71A85F3E" wp14:editId="686FD632">
             <wp:extent cx="5943600" cy="4942840"/>
@@ -51191,19 +52005,7 @@
           <w:szCs w:val="20"/>
           <w:rtl/>
         </w:rPr>
-        <w:t xml:space="preserve"> </w:t>
-      </w:r>
-      <w:r>
-        <w:rPr>
-          <w:i w:val="0"/>
-          <w:iCs w:val="0"/>
-          <w:color w:val="000000" w:themeColor="text1"/>
-          <w:sz w:val="20"/>
-          <w:szCs w:val="20"/>
-          <w:rtl/>
-          <w:lang w:bidi="fa-IR"/>
-        </w:rPr>
-        <w:t xml:space="preserve">: </w:t>
+        <w:t xml:space="preserve">.  </w:t>
       </w:r>
       <w:r>
         <w:rPr>
@@ -51413,7 +52215,6 @@
           <w:szCs w:val="24"/>
           <w:rtl/>
         </w:rPr>
-        <w:lastRenderedPageBreak/>
         <w:t>در نهایت، مرورهای جامع حوزه تولید هوشمند و</w:t>
       </w:r>
       <w:r>
@@ -51432,10 +52233,19 @@
       </w:r>
       <w:r>
         <w:rPr>
-          <w:szCs w:val="24"/>
-          <w:lang w:bidi="fa-IR"/>
-        </w:rPr>
-        <w:t xml:space="preserve"> LLM</w:t>
+          <w:rFonts w:hint="cs"/>
+          <w:szCs w:val="24"/>
+          <w:rtl/>
+          <w:lang w:bidi="fa-IR"/>
+        </w:rPr>
+        <w:t xml:space="preserve"> </w:t>
+      </w:r>
+      <w:r>
+        <w:rPr>
+          <w:szCs w:val="24"/>
+          <w:lang w:bidi="fa-IR"/>
+        </w:rPr>
+        <w:t>LLM</w:t>
       </w:r>
       <w:r>
         <w:rPr>
@@ -51573,6 +52383,7 @@
           <w:szCs w:val="24"/>
           <w:rtl/>
         </w:rPr>
+        <w:lastRenderedPageBreak/>
         <w:t>افزون بر این، یکی از چالش‌های کلیدی در لایه اجرا، مسئله ناهمخوانی سطح انتزاع زبان طبیعی با الزامات دقیق سیستم‌های کنترلی است. در حالی که زبان طبیعی ذاتاً مبهم و وابسته به زمینه است، سیستم‌های صنعتی نیازمند فرمان‌هایی با معنا و رفتار کاملاً مشخص هستند. پژوهش‌های اخیر نشان می‌دهند که استفاده از لایه‌های میانی تفسیر، مانند نمایش‌های نمادین، قوانین صریح یا مدل‌های رسمی، می‌تواند این شکاف را کاهش دهد و خروجی‌های</w:t>
       </w:r>
       <w:r>
@@ -51613,10 +52424,19 @@
       </w:r>
       <w:r>
         <w:rPr>
-          <w:szCs w:val="24"/>
-          <w:lang w:bidi="fa-IR"/>
-        </w:rPr>
-        <w:t xml:space="preserve"> LLM</w:t>
+          <w:rFonts w:hint="cs"/>
+          <w:szCs w:val="24"/>
+          <w:rtl/>
+          <w:lang w:bidi="fa-IR"/>
+        </w:rPr>
+        <w:t xml:space="preserve"> </w:t>
+      </w:r>
+      <w:r>
+        <w:rPr>
+          <w:szCs w:val="24"/>
+          <w:lang w:bidi="fa-IR"/>
+        </w:rPr>
+        <w:t>LLM</w:t>
       </w:r>
       <w:r>
         <w:rPr>
@@ -51663,10 +52483,19 @@
       </w:r>
       <w:r>
         <w:rPr>
-          <w:szCs w:val="24"/>
-          <w:lang w:bidi="fa-IR"/>
-        </w:rPr>
-        <w:t xml:space="preserve"> LLM</w:t>
+          <w:rFonts w:hint="cs"/>
+          <w:szCs w:val="24"/>
+          <w:rtl/>
+          <w:lang w:bidi="fa-IR"/>
+        </w:rPr>
+        <w:t xml:space="preserve"> </w:t>
+      </w:r>
+      <w:r>
+        <w:rPr>
+          <w:szCs w:val="24"/>
+          <w:lang w:bidi="fa-IR"/>
+        </w:rPr>
+        <w:t>LLM</w:t>
       </w:r>
       <w:r>
         <w:rPr>
@@ -51677,10 +52506,19 @@
       </w:r>
       <w:r>
         <w:rPr>
-          <w:szCs w:val="24"/>
-          <w:lang w:bidi="fa-IR"/>
-        </w:rPr>
-        <w:t xml:space="preserve"> LLM</w:t>
+          <w:rFonts w:hint="cs"/>
+          <w:szCs w:val="24"/>
+          <w:rtl/>
+          <w:lang w:bidi="fa-IR"/>
+        </w:rPr>
+        <w:t xml:space="preserve"> </w:t>
+      </w:r>
+      <w:r>
+        <w:rPr>
+          <w:szCs w:val="24"/>
+          <w:lang w:bidi="fa-IR"/>
+        </w:rPr>
+        <w:t>LLM</w:t>
       </w:r>
       <w:r>
         <w:rPr>
@@ -51713,10 +52551,19 @@
       </w:r>
       <w:r>
         <w:rPr>
-          <w:szCs w:val="24"/>
-          <w:lang w:bidi="fa-IR"/>
-        </w:rPr>
-        <w:t xml:space="preserve"> LLM</w:t>
+          <w:rFonts w:hint="cs"/>
+          <w:szCs w:val="24"/>
+          <w:rtl/>
+          <w:lang w:bidi="fa-IR"/>
+        </w:rPr>
+        <w:t xml:space="preserve"> </w:t>
+      </w:r>
+      <w:r>
+        <w:rPr>
+          <w:szCs w:val="24"/>
+          <w:lang w:bidi="fa-IR"/>
+        </w:rPr>
+        <w:t>LLM</w:t>
       </w:r>
       <w:r>
         <w:rPr>
@@ -51749,10 +52596,19 @@
       </w:r>
       <w:r>
         <w:rPr>
-          <w:szCs w:val="24"/>
-          <w:lang w:bidi="fa-IR"/>
-        </w:rPr>
-        <w:t xml:space="preserve"> LLM</w:t>
+          <w:rFonts w:hint="cs"/>
+          <w:szCs w:val="24"/>
+          <w:rtl/>
+          <w:lang w:bidi="fa-IR"/>
+        </w:rPr>
+        <w:t xml:space="preserve"> </w:t>
+      </w:r>
+      <w:r>
+        <w:rPr>
+          <w:szCs w:val="24"/>
+          <w:lang w:bidi="fa-IR"/>
+        </w:rPr>
+        <w:t>LLM</w:t>
       </w:r>
       <w:r>
         <w:rPr>
@@ -51768,16 +52624,6 @@
         </w:rPr>
         <w:t>.</w:t>
       </w:r>
-    </w:p>
-    <w:p>
-      <w:pPr>
-        <w:rPr>
-          <w:szCs w:val="24"/>
-          <w:lang w:bidi="fa-IR"/>
-        </w:rPr>
-      </w:pPr>
-      <w:bookmarkStart w:id="15" w:name="_GoBack"/>
-      <w:bookmarkEnd w:id="15"/>
     </w:p>
     <w:p>
       <w:pPr>
@@ -51794,13 +52640,12 @@
           <w:lang w:bidi="fa-IR"/>
         </w:rPr>
       </w:pPr>
-      <w:bookmarkStart w:id="16" w:name="_Toc217469343"/>
-      <w:r>
-        <w:rPr>
-          <w:rFonts w:hint="cs"/>
-          <w:rtl/>
-        </w:rPr>
-        <w:lastRenderedPageBreak/>
+      <w:bookmarkStart w:id="15" w:name="_Toc217469343"/>
+      <w:r>
+        <w:rPr>
+          <w:rFonts w:hint="cs"/>
+          <w:rtl/>
+        </w:rPr>
         <w:t xml:space="preserve">۲-۷ </w:t>
       </w:r>
       <w:r>
@@ -51857,7 +52702,7 @@
         </w:rPr>
         <w:t>نان و تعامل انسان در حلقه</w:t>
       </w:r>
-      <w:bookmarkEnd w:id="16"/>
+      <w:bookmarkEnd w:id="15"/>
     </w:p>
     <w:p>
       <w:pPr>
@@ -52390,7 +53235,15 @@
           <w:szCs w:val="24"/>
           <w:rtl/>
         </w:rPr>
-        <w:t>ات ظر</w:t>
+        <w:t xml:space="preserve">ات </w:t>
+      </w:r>
+      <w:r>
+        <w:rPr>
+          <w:szCs w:val="24"/>
+          <w:rtl/>
+        </w:rPr>
+        <w:lastRenderedPageBreak/>
+        <w:t>ظر</w:t>
       </w:r>
       <w:r>
         <w:rPr>
@@ -53645,10 +54498,19 @@
       </w:r>
       <w:r>
         <w:rPr>
-          <w:szCs w:val="24"/>
-          <w:lang w:bidi="fa-IR"/>
-        </w:rPr>
-        <w:t xml:space="preserve"> ROS-LLM</w:t>
+          <w:rFonts w:hint="cs"/>
+          <w:szCs w:val="24"/>
+          <w:rtl/>
+          <w:lang w:bidi="fa-IR"/>
+        </w:rPr>
+        <w:t xml:space="preserve"> </w:t>
+      </w:r>
+      <w:r>
+        <w:rPr>
+          <w:szCs w:val="24"/>
+          <w:lang w:bidi="fa-IR"/>
+        </w:rPr>
+        <w:t>ROS-LLM</w:t>
       </w:r>
       <w:r>
         <w:rPr>
@@ -54829,7 +55691,23 @@
           <w:szCs w:val="24"/>
           <w:lang w:bidi="fa-IR"/>
         </w:rPr>
-        <w:t xml:space="preserve"> VoxPoser </w:t>
+        <w:t xml:space="preserve"> </w:t>
+      </w:r>
+      <w:proofErr w:type="spellStart"/>
+      <w:r>
+        <w:rPr>
+          <w:szCs w:val="24"/>
+          <w:lang w:bidi="fa-IR"/>
+        </w:rPr>
+        <w:t>VoxPoser</w:t>
+      </w:r>
+      <w:proofErr w:type="spellEnd"/>
+      <w:r>
+        <w:rPr>
+          <w:szCs w:val="24"/>
+          <w:lang w:bidi="fa-IR"/>
+        </w:rPr>
+        <w:t xml:space="preserve"> </w:t>
       </w:r>
       <w:r>
         <w:rPr>
@@ -54903,6 +55781,7 @@
         </w:rPr>
         <w:t xml:space="preserve"> </w:t>
       </w:r>
+      <w:proofErr w:type="spellStart"/>
       <w:r>
         <w:rPr>
           <w:szCs w:val="24"/>
@@ -54910,6 +55789,7 @@
         </w:rPr>
         <w:t>VoxPoser</w:t>
       </w:r>
+      <w:proofErr w:type="spellEnd"/>
       <w:r>
         <w:rPr>
           <w:szCs w:val="24"/>
@@ -55508,7 +56388,6 @@
           <w:szCs w:val="24"/>
           <w:rtl/>
         </w:rPr>
-        <w:lastRenderedPageBreak/>
         <w:t>بازخورد زبان</w:t>
       </w:r>
       <w:r>
@@ -56062,6 +56941,7 @@
           <w:szCs w:val="24"/>
           <w:rtl/>
         </w:rPr>
+        <w:lastRenderedPageBreak/>
         <w:t>با ا</w:t>
       </w:r>
       <w:r>
@@ -56702,10 +57582,19 @@
       </w:r>
       <w:r>
         <w:rPr>
-          <w:szCs w:val="24"/>
-          <w:lang w:bidi="fa-IR"/>
-        </w:rPr>
-        <w:t xml:space="preserve"> LLM</w:t>
+          <w:rFonts w:hint="cs"/>
+          <w:szCs w:val="24"/>
+          <w:rtl/>
+          <w:lang w:bidi="fa-IR"/>
+        </w:rPr>
+        <w:t xml:space="preserve"> </w:t>
+      </w:r>
+      <w:r>
+        <w:rPr>
+          <w:szCs w:val="24"/>
+          <w:lang w:bidi="fa-IR"/>
+        </w:rPr>
+        <w:t>LLM</w:t>
       </w:r>
       <w:r>
         <w:rPr>
@@ -56738,10 +57627,19 @@
       </w:r>
       <w:r>
         <w:rPr>
-          <w:szCs w:val="24"/>
-          <w:lang w:bidi="fa-IR"/>
-        </w:rPr>
-        <w:t xml:space="preserve"> LLM</w:t>
+          <w:rFonts w:hint="cs"/>
+          <w:szCs w:val="24"/>
+          <w:rtl/>
+          <w:lang w:bidi="fa-IR"/>
+        </w:rPr>
+        <w:t xml:space="preserve"> </w:t>
+      </w:r>
+      <w:r>
+        <w:rPr>
+          <w:szCs w:val="24"/>
+          <w:lang w:bidi="fa-IR"/>
+        </w:rPr>
+        <w:t>LLM</w:t>
       </w:r>
       <w:r>
         <w:rPr>
@@ -56752,10 +57650,19 @@
       </w:r>
       <w:r>
         <w:rPr>
-          <w:szCs w:val="24"/>
-          <w:lang w:bidi="fa-IR"/>
-        </w:rPr>
-        <w:t xml:space="preserve"> LLM</w:t>
+          <w:rFonts w:hint="cs"/>
+          <w:szCs w:val="24"/>
+          <w:rtl/>
+          <w:lang w:bidi="fa-IR"/>
+        </w:rPr>
+        <w:t xml:space="preserve"> </w:t>
+      </w:r>
+      <w:r>
+        <w:rPr>
+          <w:szCs w:val="24"/>
+          <w:lang w:bidi="fa-IR"/>
+        </w:rPr>
+        <w:t>LLM</w:t>
       </w:r>
       <w:r>
         <w:rPr>
@@ -56788,10 +57695,19 @@
       </w:r>
       <w:r>
         <w:rPr>
-          <w:szCs w:val="24"/>
-          <w:lang w:bidi="fa-IR"/>
-        </w:rPr>
-        <w:t xml:space="preserve"> LLM</w:t>
+          <w:rFonts w:hint="cs"/>
+          <w:szCs w:val="24"/>
+          <w:rtl/>
+          <w:lang w:bidi="fa-IR"/>
+        </w:rPr>
+        <w:t xml:space="preserve"> </w:t>
+      </w:r>
+      <w:r>
+        <w:rPr>
+          <w:szCs w:val="24"/>
+          <w:lang w:bidi="fa-IR"/>
+        </w:rPr>
+        <w:t>LLM</w:t>
       </w:r>
       <w:r>
         <w:rPr>
@@ -56805,7 +57721,16 @@
           <w:szCs w:val="24"/>
           <w:lang w:bidi="fa-IR"/>
         </w:rPr>
-        <w:t xml:space="preserve">LLM </w:t>
+        <w:t>LLM</w:t>
+      </w:r>
+      <w:r>
+        <w:rPr>
+          <w:rFonts w:hint="cs"/>
+          <w:szCs w:val="24"/>
+          <w:rtl/>
+          <w:lang w:bidi="fa-IR"/>
+        </w:rPr>
+        <w:t xml:space="preserve"> </w:t>
       </w:r>
       <w:r>
         <w:rPr>
@@ -56874,25 +57799,26 @@
       </w:r>
       <w:r>
         <w:rPr>
-          <w:szCs w:val="24"/>
-          <w:lang w:bidi="fa-IR"/>
-        </w:rPr>
-        <w:t xml:space="preserve"> LLM</w:t>
-      </w:r>
-      <w:r>
-        <w:rPr>
-          <w:szCs w:val="24"/>
-          <w:rtl/>
-        </w:rPr>
-        <w:t xml:space="preserve">ها توانایی سازگاری با شرایط جدید است، این سازگاری در محیط‌های ایمن باید تحت قیود مشخصی انجام شود. پژوهش‌های اخیر نشان می‌دهند که می‌توان </w:t>
-      </w:r>
-      <w:r>
-        <w:rPr>
-          <w:szCs w:val="24"/>
-          <w:rtl/>
-        </w:rPr>
-        <w:lastRenderedPageBreak/>
-        <w:t>از سیاست‌های ایمنی، قیود رسمی و مکانیسم‌های نظارت بلادرنگ برای هدایت فرآیند تطبیق استفاده کرد، به‌گونه‌ای که سیستم ضمن حفظ انعطاف‌پذیری، از محدوده‌های مجاز عملیاتی خارج نشود</w:t>
+          <w:rFonts w:hint="cs"/>
+          <w:szCs w:val="24"/>
+          <w:rtl/>
+          <w:lang w:bidi="fa-IR"/>
+        </w:rPr>
+        <w:t xml:space="preserve"> </w:t>
+      </w:r>
+      <w:r>
+        <w:rPr>
+          <w:szCs w:val="24"/>
+          <w:lang w:bidi="fa-IR"/>
+        </w:rPr>
+        <w:t>LLM</w:t>
+      </w:r>
+      <w:r>
+        <w:rPr>
+          <w:szCs w:val="24"/>
+          <w:rtl/>
+        </w:rPr>
+        <w:t>ها توانایی سازگاری با شرایط جدید است، این سازگاری در محیط‌های ایمن باید تحت قیود مشخصی انجام شود. پژوهش‌های اخیر نشان می‌دهند که می‌توان از سیاست‌های ایمنی، قیود رسمی و مکانیسم‌های نظارت بلادرنگ برای هدایت فرآیند تطبیق استفاده کرد، به‌گونه‌ای که سیستم ضمن حفظ انعطاف‌پذیری، از محدوده‌های مجاز عملیاتی خارج نشود</w:t>
       </w:r>
       <w:r>
         <w:rPr>
@@ -56918,10 +57844,19 @@
       </w:r>
       <w:r>
         <w:rPr>
-          <w:szCs w:val="24"/>
-          <w:lang w:bidi="fa-IR"/>
-        </w:rPr>
-        <w:t xml:space="preserve"> LLM</w:t>
+          <w:rFonts w:hint="cs"/>
+          <w:szCs w:val="24"/>
+          <w:rtl/>
+          <w:lang w:bidi="fa-IR"/>
+        </w:rPr>
+        <w:t xml:space="preserve"> </w:t>
+      </w:r>
+      <w:r>
+        <w:rPr>
+          <w:szCs w:val="24"/>
+          <w:lang w:bidi="fa-IR"/>
+        </w:rPr>
+        <w:t>LLM</w:t>
       </w:r>
       <w:r>
         <w:rPr>
@@ -56932,21 +57867,40 @@
       </w:r>
       <w:r>
         <w:rPr>
-          <w:szCs w:val="24"/>
-          <w:lang w:bidi="fa-IR"/>
-        </w:rPr>
-        <w:t>. LLM</w:t>
-      </w:r>
-      <w:r>
-        <w:rPr>
-          <w:szCs w:val="24"/>
-          <w:rtl/>
-        </w:rPr>
-        <w:t>ها می‌توانند با توضیح دلایل تصمیمات، پیش‌بینی پیامدهای احتمالی و هشدار درباره شرایط غیرعادی، به اپراتورها کمک کنند تا مداخلات آگاهانه‌تری انجام دهند. این نقش توضیح‌دهنده، به‌ویژه در محیط‌های صنعتی پیچیده که تصمیم‌گیری تحت فشار زمانی انجام می‌شود، اهمیت بالایی دارد</w:t>
-      </w:r>
-      <w:r>
-        <w:rPr>
-          <w:szCs w:val="24"/>
+          <w:rFonts w:hint="cs"/>
+          <w:szCs w:val="24"/>
+          <w:rtl/>
+          <w:lang w:bidi="fa-IR"/>
+        </w:rPr>
+        <w:t xml:space="preserve">. </w:t>
+      </w:r>
+      <w:r>
+        <w:rPr>
+          <w:szCs w:val="24"/>
+          <w:lang w:bidi="fa-IR"/>
+        </w:rPr>
+        <w:t>LLM</w:t>
+      </w:r>
+      <w:r>
+        <w:rPr>
+          <w:szCs w:val="24"/>
+          <w:rtl/>
+        </w:rPr>
+        <w:t xml:space="preserve">ها می‌توانند با توضیح دلایل تصمیمات، پیش‌بینی پیامدهای احتمالی و هشدار درباره شرایط غیرعادی، به اپراتورها </w:t>
+      </w:r>
+      <w:r>
+        <w:rPr>
+          <w:szCs w:val="24"/>
+          <w:rtl/>
+        </w:rPr>
+        <w:lastRenderedPageBreak/>
+        <w:t>کمک کنند تا مداخلات آگاهانه‌تری انجام دهند. این نقش توضیح‌دهنده، به‌ویژه در محیط‌های صنعتی پیچیده که تصمیم‌گیری تحت فشار زمانی انجام می‌شود، اهمیت بالایی دارد</w:t>
+      </w:r>
+      <w:r>
+        <w:rPr>
+          <w:rFonts w:hint="cs"/>
+          <w:szCs w:val="24"/>
+          <w:rtl/>
           <w:lang w:bidi="fa-IR"/>
         </w:rPr>
         <w:t>.</w:t>
@@ -56982,10 +57936,19 @@
       </w:r>
       <w:r>
         <w:rPr>
-          <w:szCs w:val="24"/>
-          <w:lang w:bidi="fa-IR"/>
-        </w:rPr>
-        <w:t xml:space="preserve"> LLM</w:t>
+          <w:rFonts w:hint="cs"/>
+          <w:szCs w:val="24"/>
+          <w:rtl/>
+          <w:lang w:bidi="fa-IR"/>
+        </w:rPr>
+        <w:t xml:space="preserve"> </w:t>
+      </w:r>
+      <w:r>
+        <w:rPr>
+          <w:szCs w:val="24"/>
+          <w:lang w:bidi="fa-IR"/>
+        </w:rPr>
+        <w:t>LLM</w:t>
       </w:r>
       <w:r>
         <w:rPr>
@@ -57001,14 +57964,6 @@
         </w:rPr>
         <w:t>.</w:t>
       </w:r>
-    </w:p>
-    <w:p>
-      <w:pPr>
-        <w:rPr>
-          <w:szCs w:val="24"/>
-          <w:lang w:bidi="fa-IR"/>
-        </w:rPr>
-      </w:pPr>
     </w:p>
     <w:p>
       <w:pPr>
@@ -57025,7 +57980,7 @@
           <w:lang w:bidi="fa-IR"/>
         </w:rPr>
       </w:pPr>
-      <w:bookmarkStart w:id="17" w:name="_Toc217469344"/>
+      <w:bookmarkStart w:id="16" w:name="_Toc217469344"/>
       <w:r>
         <w:rPr>
           <w:rFonts w:hint="cs"/>
@@ -57099,7 +58054,7 @@
         </w:rPr>
         <w:t>نده</w:t>
       </w:r>
-      <w:bookmarkEnd w:id="17"/>
+      <w:bookmarkEnd w:id="16"/>
     </w:p>
     <w:p>
       <w:pPr>
@@ -58982,7 +59937,6 @@
           <w:szCs w:val="24"/>
           <w:rtl/>
         </w:rPr>
-        <w:lastRenderedPageBreak/>
         <w:t>چالش مهم د</w:t>
       </w:r>
       <w:r>
@@ -59130,7 +60084,23 @@
           <w:szCs w:val="24"/>
           <w:lang w:bidi="fa-IR"/>
         </w:rPr>
-        <w:t xml:space="preserve"> SayCan </w:t>
+        <w:t xml:space="preserve"> </w:t>
+      </w:r>
+      <w:proofErr w:type="spellStart"/>
+      <w:r>
+        <w:rPr>
+          <w:szCs w:val="24"/>
+          <w:lang w:bidi="fa-IR"/>
+        </w:rPr>
+        <w:t>SayCan</w:t>
+      </w:r>
+      <w:proofErr w:type="spellEnd"/>
+      <w:r>
+        <w:rPr>
+          <w:szCs w:val="24"/>
+          <w:lang w:bidi="fa-IR"/>
+        </w:rPr>
+        <w:t xml:space="preserve"> </w:t>
       </w:r>
       <w:r>
         <w:rPr>
@@ -60338,7 +61308,15 @@
           <w:szCs w:val="24"/>
           <w:rtl/>
         </w:rPr>
-        <w:t xml:space="preserve"> که محدود</w:t>
+        <w:t xml:space="preserve"> که </w:t>
+      </w:r>
+      <w:r>
+        <w:rPr>
+          <w:szCs w:val="24"/>
+          <w:rtl/>
+        </w:rPr>
+        <w:lastRenderedPageBreak/>
+        <w:t>محدود</w:t>
       </w:r>
       <w:r>
         <w:rPr>
@@ -61798,7 +62776,23 @@
           <w:szCs w:val="24"/>
           <w:lang w:bidi="fa-IR"/>
         </w:rPr>
-        <w:t xml:space="preserve"> PaLM-E </w:t>
+        <w:t xml:space="preserve"> </w:t>
+      </w:r>
+      <w:proofErr w:type="spellStart"/>
+      <w:r>
+        <w:rPr>
+          <w:szCs w:val="24"/>
+          <w:lang w:bidi="fa-IR"/>
+        </w:rPr>
+        <w:t>PaLM</w:t>
+      </w:r>
+      <w:proofErr w:type="spellEnd"/>
+      <w:r>
+        <w:rPr>
+          <w:szCs w:val="24"/>
+          <w:lang w:bidi="fa-IR"/>
+        </w:rPr>
+        <w:t xml:space="preserve">-E </w:t>
       </w:r>
       <w:r>
         <w:rPr>
@@ -62058,7 +63052,9 @@
       </w:r>
       <w:r>
         <w:rPr>
-          <w:szCs w:val="24"/>
+          <w:rFonts w:hint="cs"/>
+          <w:szCs w:val="24"/>
+          <w:rtl/>
           <w:lang w:bidi="fa-IR"/>
         </w:rPr>
         <w:t>.</w:t>
@@ -62499,6 +63495,14 @@
           <w:rtl/>
         </w:rPr>
         <w:t>ند</w:t>
+      </w:r>
+      <w:r>
+        <w:rPr>
+          <w:rFonts w:hint="cs"/>
+          <w:szCs w:val="24"/>
+          <w:rtl/>
+        </w:rPr>
+        <w:t>،</w:t>
       </w:r>
       <w:r>
         <w:rPr>
@@ -62581,13 +63585,6 @@
       </w:sdt>
       <w:r>
         <w:rPr>
-          <w:szCs w:val="24"/>
-          <w:rtl/>
-        </w:rPr>
-        <w:t>،</w:t>
-      </w:r>
-      <w:r>
-        <w:rPr>
           <w:rFonts w:hint="cs"/>
           <w:szCs w:val="24"/>
           <w:rtl/>
@@ -62763,7 +63760,9 @@
       </w:r>
       <w:r>
         <w:rPr>
-          <w:szCs w:val="24"/>
+          <w:rFonts w:hint="cs"/>
+          <w:szCs w:val="24"/>
+          <w:rtl/>
           <w:lang w:bidi="fa-IR"/>
         </w:rPr>
         <w:t>.</w:t>
@@ -62795,22 +63794,22 @@
           <w:szCs w:val="24"/>
           <w:rtl/>
         </w:rPr>
-        <w:t xml:space="preserve">ها در تحلیل دانش، تعامل زبانی و پشتیبانی تصمیم‌گیری عملکرد مناسبی دارند، اما اتکای مستقیم به آن‌ها بدون لایه‌های </w:t>
-      </w:r>
-      <w:r>
-        <w:rPr>
-          <w:szCs w:val="24"/>
-          <w:rtl/>
-        </w:rPr>
-        <w:lastRenderedPageBreak/>
-        <w:t>مکمل دانش صنعتی، کنترل صریح و نظارت انسانی می‌تواند منجر به رفتارهای ناپایدار شود. این موضوع نشان می‌دهد که یکی از محدودیت‌های کلیدی</w:t>
-      </w:r>
-      <w:r>
-        <w:rPr>
-          <w:szCs w:val="24"/>
-          <w:lang w:bidi="fa-IR"/>
-        </w:rPr>
-        <w:t xml:space="preserve"> LLM</w:t>
+        <w:t>ها در تحلیل دانش، تعامل زبانی و پشتیبانی تصمیم‌گیری عملکرد مناسبی دارند، اما اتکای مستقیم به آن‌ها بدون لایه‌های مکمل دانش صنعتی، کنترل صریح و نظارت انسانی می‌تواند منجر به رفتارهای ناپایدار شود. این موضوع نشان می‌دهد که یکی از محدودیت‌های کلیدی</w:t>
+      </w:r>
+      <w:r>
+        <w:rPr>
+          <w:rFonts w:hint="cs"/>
+          <w:szCs w:val="24"/>
+          <w:rtl/>
+        </w:rPr>
+        <w:t xml:space="preserve"> </w:t>
+      </w:r>
+      <w:r>
+        <w:rPr>
+          <w:szCs w:val="24"/>
+          <w:lang w:bidi="fa-IR"/>
+        </w:rPr>
+        <w:t>LLM</w:t>
       </w:r>
       <w:r>
         <w:rPr>
@@ -62821,7 +63820,9 @@
       </w:r>
       <w:r>
         <w:rPr>
-          <w:szCs w:val="24"/>
+          <w:rFonts w:hint="cs"/>
+          <w:szCs w:val="24"/>
+          <w:rtl/>
           <w:lang w:bidi="fa-IR"/>
         </w:rPr>
         <w:t>.</w:t>
@@ -62843,10 +63844,19 @@
       </w:r>
       <w:r>
         <w:rPr>
-          <w:szCs w:val="24"/>
-          <w:lang w:bidi="fa-IR"/>
-        </w:rPr>
-        <w:t xml:space="preserve"> LLM</w:t>
+          <w:rFonts w:hint="cs"/>
+          <w:szCs w:val="24"/>
+          <w:rtl/>
+          <w:lang w:bidi="fa-IR"/>
+        </w:rPr>
+        <w:t xml:space="preserve"> </w:t>
+      </w:r>
+      <w:r>
+        <w:rPr>
+          <w:szCs w:val="24"/>
+          <w:lang w:bidi="fa-IR"/>
+        </w:rPr>
+        <w:t>LLM</w:t>
       </w:r>
       <w:r>
         <w:rPr>
@@ -62857,7 +63867,9 @@
       </w:r>
       <w:r>
         <w:rPr>
-          <w:szCs w:val="24"/>
+          <w:rFonts w:hint="cs"/>
+          <w:szCs w:val="24"/>
+          <w:rtl/>
           <w:lang w:bidi="fa-IR"/>
         </w:rPr>
         <w:t>.</w:t>
@@ -62875,14 +63887,24 @@
           <w:szCs w:val="24"/>
           <w:rtl/>
         </w:rPr>
+        <w:lastRenderedPageBreak/>
         <w:t>در سطح سیستم، محدودیت‌های محاسباتی و الزامات بلادرنگ نیز نقش تعیین‌کننده‌ای ایفا می‌کنند. بسیاری از</w:t>
       </w:r>
       <w:r>
         <w:rPr>
-          <w:szCs w:val="24"/>
-          <w:lang w:bidi="fa-IR"/>
-        </w:rPr>
-        <w:t xml:space="preserve"> LLM</w:t>
+          <w:rFonts w:hint="cs"/>
+          <w:szCs w:val="24"/>
+          <w:rtl/>
+          <w:lang w:bidi="fa-IR"/>
+        </w:rPr>
+        <w:t xml:space="preserve"> </w:t>
+      </w:r>
+      <w:r>
+        <w:rPr>
+          <w:szCs w:val="24"/>
+          <w:lang w:bidi="fa-IR"/>
+        </w:rPr>
+        <w:t>LLM</w:t>
       </w:r>
       <w:r>
         <w:rPr>
@@ -62893,7 +63915,9 @@
       </w:r>
       <w:r>
         <w:rPr>
-          <w:szCs w:val="24"/>
+          <w:rFonts w:hint="cs"/>
+          <w:szCs w:val="24"/>
+          <w:rtl/>
           <w:lang w:bidi="fa-IR"/>
         </w:rPr>
         <w:t>.</w:t>
@@ -62951,10 +63975,19 @@
       </w:r>
       <w:r>
         <w:rPr>
-          <w:szCs w:val="24"/>
-          <w:lang w:bidi="fa-IR"/>
-        </w:rPr>
-        <w:t xml:space="preserve"> LLM</w:t>
+          <w:rFonts w:hint="cs"/>
+          <w:szCs w:val="24"/>
+          <w:rtl/>
+          <w:lang w:bidi="fa-IR"/>
+        </w:rPr>
+        <w:t xml:space="preserve"> </w:t>
+      </w:r>
+      <w:r>
+        <w:rPr>
+          <w:szCs w:val="24"/>
+          <w:lang w:bidi="fa-IR"/>
+        </w:rPr>
+        <w:t>LLM</w:t>
       </w:r>
       <w:r>
         <w:rPr>
@@ -62965,10 +63998,19 @@
       </w:r>
       <w:r>
         <w:rPr>
-          <w:szCs w:val="24"/>
-          <w:lang w:bidi="fa-IR"/>
-        </w:rPr>
-        <w:t xml:space="preserve"> LLM</w:t>
+          <w:rFonts w:hint="cs"/>
+          <w:szCs w:val="24"/>
+          <w:rtl/>
+          <w:lang w:bidi="fa-IR"/>
+        </w:rPr>
+        <w:t xml:space="preserve"> </w:t>
+      </w:r>
+      <w:r>
+        <w:rPr>
+          <w:szCs w:val="24"/>
+          <w:lang w:bidi="fa-IR"/>
+        </w:rPr>
+        <w:t>LLM</w:t>
       </w:r>
       <w:r>
         <w:rPr>
@@ -62979,7 +64021,9 @@
       </w:r>
       <w:r>
         <w:rPr>
-          <w:szCs w:val="24"/>
+          <w:rFonts w:hint="cs"/>
+          <w:szCs w:val="24"/>
+          <w:rtl/>
           <w:lang w:bidi="fa-IR"/>
         </w:rPr>
         <w:t>.</w:t>
@@ -63042,6 +64086,46 @@
     <w:p>
       <w:pPr>
         <w:rPr>
+          <w:lang w:bidi="fa-IR"/>
+        </w:rPr>
+      </w:pPr>
+    </w:p>
+    <w:p>
+      <w:pPr>
+        <w:rPr>
+          <w:rtl/>
+          <w:lang w:bidi="fa-IR"/>
+        </w:rPr>
+      </w:pPr>
+    </w:p>
+    <w:p>
+      <w:pPr>
+        <w:rPr>
+          <w:rtl/>
+          <w:lang w:bidi="fa-IR"/>
+        </w:rPr>
+      </w:pPr>
+    </w:p>
+    <w:p>
+      <w:pPr>
+        <w:rPr>
+          <w:rtl/>
+          <w:lang w:bidi="fa-IR"/>
+        </w:rPr>
+      </w:pPr>
+    </w:p>
+    <w:p>
+      <w:pPr>
+        <w:rPr>
+          <w:rtl/>
+          <w:lang w:bidi="fa-IR"/>
+        </w:rPr>
+      </w:pPr>
+    </w:p>
+    <w:p>
+      <w:pPr>
+        <w:rPr>
+          <w:rtl/>
           <w:lang w:bidi="fa-IR"/>
         </w:rPr>
       </w:pPr>
@@ -63074,7 +64158,7 @@
       <w:pPr>
         <w:pStyle w:val="Heading1"/>
       </w:pPr>
-      <w:bookmarkStart w:id="18" w:name="_Toc217469345"/>
+      <w:bookmarkStart w:id="17" w:name="_Toc217469345"/>
       <w:r>
         <w:rPr>
           <w:rFonts w:hint="cs"/>
@@ -63131,7 +64215,7 @@
         </w:rPr>
         <w:t>ي</w:t>
       </w:r>
-      <w:bookmarkEnd w:id="18"/>
+      <w:bookmarkEnd w:id="17"/>
     </w:p>
     <w:p>
       <w:pPr>
@@ -63736,7 +64820,9 @@
       </w:r>
       <w:r>
         <w:rPr>
-          <w:szCs w:val="24"/>
+          <w:rFonts w:hint="cs"/>
+          <w:szCs w:val="24"/>
+          <w:rtl/>
         </w:rPr>
         <w:t>.</w:t>
       </w:r>
@@ -64288,7 +65374,9 @@
       </w:r>
       <w:r>
         <w:rPr>
-          <w:szCs w:val="24"/>
+          <w:rFonts w:hint="cs"/>
+          <w:szCs w:val="24"/>
+          <w:rtl/>
         </w:rPr>
         <w:t>.</w:t>
       </w:r>
@@ -64896,7 +65984,9 @@
       </w:r>
       <w:r>
         <w:rPr>
-          <w:szCs w:val="24"/>
+          <w:rFonts w:hint="cs"/>
+          <w:szCs w:val="24"/>
+          <w:rtl/>
         </w:rPr>
         <w:t>.</w:t>
       </w:r>
@@ -65532,71 +66622,16 @@
       </w:r>
       <w:r>
         <w:rPr>
-          <w:szCs w:val="24"/>
+          <w:rFonts w:hint="cs"/>
+          <w:szCs w:val="24"/>
+          <w:rtl/>
         </w:rPr>
         <w:t>.</w:t>
       </w:r>
-    </w:p>
-    <w:p/>
-    <w:p>
-      <w:pPr>
-        <w:rPr>
-          <w:rtl/>
-        </w:rPr>
-      </w:pPr>
-    </w:p>
-    <w:p>
-      <w:pPr>
-        <w:rPr>
-          <w:rtl/>
-        </w:rPr>
-      </w:pPr>
-    </w:p>
-    <w:p>
-      <w:pPr>
-        <w:rPr>
-          <w:rtl/>
-        </w:rPr>
-      </w:pPr>
-    </w:p>
-    <w:p>
-      <w:pPr>
-        <w:rPr>
-          <w:rtl/>
-        </w:rPr>
-      </w:pPr>
-    </w:p>
-    <w:p>
-      <w:pPr>
-        <w:rPr>
-          <w:rtl/>
-        </w:rPr>
-      </w:pPr>
-    </w:p>
-    <w:p>
-      <w:pPr>
-        <w:rPr>
-          <w:rtl/>
-        </w:rPr>
-      </w:pPr>
-    </w:p>
-    <w:p>
-      <w:pPr>
-        <w:rPr>
-          <w:rtl/>
-        </w:rPr>
-      </w:pPr>
-    </w:p>
-    <w:p>
-      <w:pPr>
-        <w:rPr>
-          <w:rtl/>
-        </w:rPr>
-      </w:pPr>
     </w:p>
     <w:p/>
     <w:p/>
-    <w:bookmarkStart w:id="19" w:name="_Toc217469346" w:displacedByCustomXml="next"/>
+    <w:bookmarkStart w:id="18" w:name="_Toc217469346" w:displacedByCustomXml="next"/>
     <w:sdt>
       <w:sdtPr>
         <w:rPr>
@@ -65630,7 +66665,7 @@
             </w:rPr>
             <w:t>منابع</w:t>
           </w:r>
-          <w:bookmarkEnd w:id="19"/>
+          <w:bookmarkEnd w:id="18"/>
         </w:p>
         <w:sdt>
           <w:sdtPr>
@@ -65672,8 +66707,8 @@
                 <w:tblLook w:val="04A0" w:firstRow="1" w:lastRow="0" w:firstColumn="1" w:lastColumn="0" w:noHBand="0" w:noVBand="1"/>
               </w:tblPr>
               <w:tblGrid>
-                <w:gridCol w:w="426"/>
-                <w:gridCol w:w="8934"/>
+                <w:gridCol w:w="416"/>
+                <w:gridCol w:w="8944"/>
               </w:tblGrid>
               <w:tr>
                 <w:trPr>
@@ -66340,7 +67375,6 @@
                         <w:rtl/>
                         <w:lang w:bidi="fa-IR"/>
                       </w:rPr>
-                      <w:lastRenderedPageBreak/>
                       <w:t xml:space="preserve">[7] </w:t>
                     </w:r>
                   </w:p>
@@ -66733,6 +67767,7 @@
                         <w:rtl/>
                         <w:lang w:bidi="fa-IR"/>
                       </w:rPr>
+                      <w:lastRenderedPageBreak/>
                       <w:t xml:space="preserve">[11] </w:t>
                     </w:r>
                   </w:p>
@@ -67675,7 +68710,6 @@
                         <w:rtl/>
                         <w:lang w:bidi="fa-IR"/>
                       </w:rPr>
-                      <w:lastRenderedPageBreak/>
                       <w:t xml:space="preserve">[20] </w:t>
                     </w:r>
                   </w:p>
@@ -68077,6 +69111,7 @@
                         <w:rtl/>
                         <w:lang w:bidi="fa-IR"/>
                       </w:rPr>
+                      <w:lastRenderedPageBreak/>
                       <w:t xml:space="preserve">[24] </w:t>
                     </w:r>
                   </w:p>
@@ -68859,7 +69894,7 @@
 </file>
 
 <file path=word/endnotes.xml><?xml version="1.0" encoding="utf-8"?>
-<w:endnotes xmlns:wpc="http://schemas.microsoft.com/office/word/2010/wordprocessingCanvas" xmlns:cx="http://schemas.microsoft.com/office/drawing/2014/chartex" xmlns:cx1="http://schemas.microsoft.com/office/drawing/2015/9/8/chartex" xmlns:mc="http://schemas.openxmlformats.org/markup-compatibility/2006" xmlns:o="urn:schemas-microsoft-com:office:office" xmlns:r="http://schemas.openxmlformats.org/officeDocument/2006/relationships" xmlns:m="http://schemas.openxmlformats.org/officeDocument/2006/math" xmlns:v="urn:schemas-microsoft-com:vml" xmlns:wp14="http://schemas.microsoft.com/office/word/2010/wordprocessingDrawing" xmlns:wp="http://schemas.openxmlformats.org/drawingml/2006/wordprocessingDrawing" xmlns:w10="urn:schemas-microsoft-com:office:word" xmlns:w="http://schemas.openxmlformats.org/wordprocessingml/2006/main" xmlns:w14="http://schemas.microsoft.com/office/word/2010/wordml" xmlns:w15="http://schemas.microsoft.com/office/word/2012/wordml" xmlns:w16se="http://schemas.microsoft.com/office/word/2015/wordml/symex" xmlns:wpg="http://schemas.microsoft.com/office/word/2010/wordprocessingGroup" xmlns:wpi="http://schemas.microsoft.com/office/word/2010/wordprocessingInk" xmlns:wne="http://schemas.microsoft.com/office/word/2006/wordml" xmlns:wps="http://schemas.microsoft.com/office/word/2010/wordprocessingShape" mc:Ignorable="w14 w15 w16se wp14">
+<w:endnotes xmlns:wpc="http://schemas.microsoft.com/office/word/2010/wordprocessingCanvas" xmlns:cx="http://schemas.microsoft.com/office/drawing/2014/chartex" xmlns:cx1="http://schemas.microsoft.com/office/drawing/2015/9/8/chartex" xmlns:cx2="http://schemas.microsoft.com/office/drawing/2015/10/21/chartex" xmlns:cx3="http://schemas.microsoft.com/office/drawing/2016/5/9/chartex" xmlns:cx4="http://schemas.microsoft.com/office/drawing/2016/5/10/chartex" xmlns:cx5="http://schemas.microsoft.com/office/drawing/2016/5/11/chartex" xmlns:cx6="http://schemas.microsoft.com/office/drawing/2016/5/12/chartex" xmlns:cx7="http://schemas.microsoft.com/office/drawing/2016/5/13/chartex" xmlns:cx8="http://schemas.microsoft.com/office/drawing/2016/5/14/chartex" xmlns:mc="http://schemas.openxmlformats.org/markup-compatibility/2006" xmlns:aink="http://schemas.microsoft.com/office/drawing/2016/ink" xmlns:am3d="http://schemas.microsoft.com/office/drawing/2017/model3d" xmlns:o="urn:schemas-microsoft-com:office:office" xmlns:oel="http://schemas.microsoft.com/office/2019/extlst" xmlns:r="http://schemas.openxmlformats.org/officeDocument/2006/relationships" xmlns:m="http://schemas.openxmlformats.org/officeDocument/2006/math" xmlns:v="urn:schemas-microsoft-com:vml" xmlns:wp14="http://schemas.microsoft.com/office/word/2010/wordprocessingDrawing" xmlns:wp="http://schemas.openxmlformats.org/drawingml/2006/wordprocessingDrawing" xmlns:w10="urn:schemas-microsoft-com:office:word" xmlns:w="http://schemas.openxmlformats.org/wordprocessingml/2006/main" xmlns:w14="http://schemas.microsoft.com/office/word/2010/wordml" xmlns:w15="http://schemas.microsoft.com/office/word/2012/wordml" xmlns:w16cex="http://schemas.microsoft.com/office/word/2018/wordml/cex" xmlns:w16cid="http://schemas.microsoft.com/office/word/2016/wordml/cid" xmlns:w16="http://schemas.microsoft.com/office/word/2018/wordml" xmlns:w16sdtdh="http://schemas.microsoft.com/office/word/2020/wordml/sdtdatahash" xmlns:w16se="http://schemas.microsoft.com/office/word/2015/wordml/symex" xmlns:wpg="http://schemas.microsoft.com/office/word/2010/wordprocessingGroup" xmlns:wpi="http://schemas.microsoft.com/office/word/2010/wordprocessingInk" xmlns:wne="http://schemas.microsoft.com/office/word/2006/wordml" xmlns:wps="http://schemas.microsoft.com/office/word/2010/wordprocessingShape" mc:Ignorable="w14 w15 w16se w16cid w16 w16cex w16sdtdh wp14">
   <w:endnote w:type="separator" w:id="-1">
     <w:p>
       <w:r>
@@ -68878,7 +69913,7 @@
 </file>
 
 <file path=word/footer1.xml><?xml version="1.0" encoding="utf-8"?>
-<w:ftr xmlns:wpc="http://schemas.microsoft.com/office/word/2010/wordprocessingCanvas" xmlns:cx="http://schemas.microsoft.com/office/drawing/2014/chartex" xmlns:cx1="http://schemas.microsoft.com/office/drawing/2015/9/8/chartex" xmlns:mc="http://schemas.openxmlformats.org/markup-compatibility/2006" xmlns:o="urn:schemas-microsoft-com:office:office" xmlns:r="http://schemas.openxmlformats.org/officeDocument/2006/relationships" xmlns:m="http://schemas.openxmlformats.org/officeDocument/2006/math" xmlns:v="urn:schemas-microsoft-com:vml" xmlns:wp14="http://schemas.microsoft.com/office/word/2010/wordprocessingDrawing" xmlns:wp="http://schemas.openxmlformats.org/drawingml/2006/wordprocessingDrawing" xmlns:w10="urn:schemas-microsoft-com:office:word" xmlns:w="http://schemas.openxmlformats.org/wordprocessingml/2006/main" xmlns:w14="http://schemas.microsoft.com/office/word/2010/wordml" xmlns:w15="http://schemas.microsoft.com/office/word/2012/wordml" xmlns:w16se="http://schemas.microsoft.com/office/word/2015/wordml/symex" xmlns:wpg="http://schemas.microsoft.com/office/word/2010/wordprocessingGroup" xmlns:wpi="http://schemas.microsoft.com/office/word/2010/wordprocessingInk" xmlns:wne="http://schemas.microsoft.com/office/word/2006/wordml" xmlns:wps="http://schemas.microsoft.com/office/word/2010/wordprocessingShape" mc:Ignorable="w14 w15 w16se wp14">
+<w:ftr xmlns:wpc="http://schemas.microsoft.com/office/word/2010/wordprocessingCanvas" xmlns:cx="http://schemas.microsoft.com/office/drawing/2014/chartex" xmlns:cx1="http://schemas.microsoft.com/office/drawing/2015/9/8/chartex" xmlns:cx2="http://schemas.microsoft.com/office/drawing/2015/10/21/chartex" xmlns:cx3="http://schemas.microsoft.com/office/drawing/2016/5/9/chartex" xmlns:cx4="http://schemas.microsoft.com/office/drawing/2016/5/10/chartex" xmlns:cx5="http://schemas.microsoft.com/office/drawing/2016/5/11/chartex" xmlns:cx6="http://schemas.microsoft.com/office/drawing/2016/5/12/chartex" xmlns:cx7="http://schemas.microsoft.com/office/drawing/2016/5/13/chartex" xmlns:cx8="http://schemas.microsoft.com/office/drawing/2016/5/14/chartex" xmlns:mc="http://schemas.openxmlformats.org/markup-compatibility/2006" xmlns:aink="http://schemas.microsoft.com/office/drawing/2016/ink" xmlns:am3d="http://schemas.microsoft.com/office/drawing/2017/model3d" xmlns:o="urn:schemas-microsoft-com:office:office" xmlns:oel="http://schemas.microsoft.com/office/2019/extlst" xmlns:r="http://schemas.openxmlformats.org/officeDocument/2006/relationships" xmlns:m="http://schemas.openxmlformats.org/officeDocument/2006/math" xmlns:v="urn:schemas-microsoft-com:vml" xmlns:wp14="http://schemas.microsoft.com/office/word/2010/wordprocessingDrawing" xmlns:wp="http://schemas.openxmlformats.org/drawingml/2006/wordprocessingDrawing" xmlns:w10="urn:schemas-microsoft-com:office:word" xmlns:w="http://schemas.openxmlformats.org/wordprocessingml/2006/main" xmlns:w14="http://schemas.microsoft.com/office/word/2010/wordml" xmlns:w15="http://schemas.microsoft.com/office/word/2012/wordml" xmlns:w16cex="http://schemas.microsoft.com/office/word/2018/wordml/cex" xmlns:w16cid="http://schemas.microsoft.com/office/word/2016/wordml/cid" xmlns:w16="http://schemas.microsoft.com/office/word/2018/wordml" xmlns:w16sdtdh="http://schemas.microsoft.com/office/word/2020/wordml/sdtdatahash" xmlns:w16se="http://schemas.microsoft.com/office/word/2015/wordml/symex" xmlns:wpg="http://schemas.microsoft.com/office/word/2010/wordprocessingGroup" xmlns:wpi="http://schemas.microsoft.com/office/word/2010/wordprocessingInk" xmlns:wne="http://schemas.microsoft.com/office/word/2006/wordml" xmlns:wps="http://schemas.microsoft.com/office/word/2010/wordprocessingShape" mc:Ignorable="w14 w15 w16se w16cid w16 w16cex w16sdtdh wp14">
   <w:sdt>
     <w:sdtPr>
       <w:rPr>
@@ -68934,7 +69969,7 @@
 </file>
 
 <file path=word/footer2.xml><?xml version="1.0" encoding="utf-8"?>
-<w:ftr xmlns:wpc="http://schemas.microsoft.com/office/word/2010/wordprocessingCanvas" xmlns:cx="http://schemas.microsoft.com/office/drawing/2014/chartex" xmlns:cx1="http://schemas.microsoft.com/office/drawing/2015/9/8/chartex" xmlns:mc="http://schemas.openxmlformats.org/markup-compatibility/2006" xmlns:o="urn:schemas-microsoft-com:office:office" xmlns:r="http://schemas.openxmlformats.org/officeDocument/2006/relationships" xmlns:m="http://schemas.openxmlformats.org/officeDocument/2006/math" xmlns:v="urn:schemas-microsoft-com:vml" xmlns:wp14="http://schemas.microsoft.com/office/word/2010/wordprocessingDrawing" xmlns:wp="http://schemas.openxmlformats.org/drawingml/2006/wordprocessingDrawing" xmlns:w10="urn:schemas-microsoft-com:office:word" xmlns:w="http://schemas.openxmlformats.org/wordprocessingml/2006/main" xmlns:w14="http://schemas.microsoft.com/office/word/2010/wordml" xmlns:w15="http://schemas.microsoft.com/office/word/2012/wordml" xmlns:w16se="http://schemas.microsoft.com/office/word/2015/wordml/symex" xmlns:wpg="http://schemas.microsoft.com/office/word/2010/wordprocessingGroup" xmlns:wpi="http://schemas.microsoft.com/office/word/2010/wordprocessingInk" xmlns:wne="http://schemas.microsoft.com/office/word/2006/wordml" xmlns:wps="http://schemas.microsoft.com/office/word/2010/wordprocessingShape" mc:Ignorable="w14 w15 w16se wp14">
+<w:ftr xmlns:wpc="http://schemas.microsoft.com/office/word/2010/wordprocessingCanvas" xmlns:cx="http://schemas.microsoft.com/office/drawing/2014/chartex" xmlns:cx1="http://schemas.microsoft.com/office/drawing/2015/9/8/chartex" xmlns:cx2="http://schemas.microsoft.com/office/drawing/2015/10/21/chartex" xmlns:cx3="http://schemas.microsoft.com/office/drawing/2016/5/9/chartex" xmlns:cx4="http://schemas.microsoft.com/office/drawing/2016/5/10/chartex" xmlns:cx5="http://schemas.microsoft.com/office/drawing/2016/5/11/chartex" xmlns:cx6="http://schemas.microsoft.com/office/drawing/2016/5/12/chartex" xmlns:cx7="http://schemas.microsoft.com/office/drawing/2016/5/13/chartex" xmlns:cx8="http://schemas.microsoft.com/office/drawing/2016/5/14/chartex" xmlns:mc="http://schemas.openxmlformats.org/markup-compatibility/2006" xmlns:aink="http://schemas.microsoft.com/office/drawing/2016/ink" xmlns:am3d="http://schemas.microsoft.com/office/drawing/2017/model3d" xmlns:o="urn:schemas-microsoft-com:office:office" xmlns:oel="http://schemas.microsoft.com/office/2019/extlst" xmlns:r="http://schemas.openxmlformats.org/officeDocument/2006/relationships" xmlns:m="http://schemas.openxmlformats.org/officeDocument/2006/math" xmlns:v="urn:schemas-microsoft-com:vml" xmlns:wp14="http://schemas.microsoft.com/office/word/2010/wordprocessingDrawing" xmlns:wp="http://schemas.openxmlformats.org/drawingml/2006/wordprocessingDrawing" xmlns:w10="urn:schemas-microsoft-com:office:word" xmlns:w="http://schemas.openxmlformats.org/wordprocessingml/2006/main" xmlns:w14="http://schemas.microsoft.com/office/word/2010/wordml" xmlns:w15="http://schemas.microsoft.com/office/word/2012/wordml" xmlns:w16cex="http://schemas.microsoft.com/office/word/2018/wordml/cex" xmlns:w16cid="http://schemas.microsoft.com/office/word/2016/wordml/cid" xmlns:w16="http://schemas.microsoft.com/office/word/2018/wordml" xmlns:w16sdtdh="http://schemas.microsoft.com/office/word/2020/wordml/sdtdatahash" xmlns:w16se="http://schemas.microsoft.com/office/word/2015/wordml/symex" xmlns:wpg="http://schemas.microsoft.com/office/word/2010/wordprocessingGroup" xmlns:wpi="http://schemas.microsoft.com/office/word/2010/wordprocessingInk" xmlns:wne="http://schemas.microsoft.com/office/word/2006/wordml" xmlns:wps="http://schemas.microsoft.com/office/word/2010/wordprocessingShape" mc:Ignorable="w14 w15 w16se w16cid w16 w16cex w16sdtdh wp14">
   <w:sdt>
     <w:sdtPr>
       <w:rPr>
@@ -68990,7 +70025,7 @@
 </file>
 
 <file path=word/footnotes.xml><?xml version="1.0" encoding="utf-8"?>
-<w:footnotes xmlns:wpc="http://schemas.microsoft.com/office/word/2010/wordprocessingCanvas" xmlns:cx="http://schemas.microsoft.com/office/drawing/2014/chartex" xmlns:cx1="http://schemas.microsoft.com/office/drawing/2015/9/8/chartex" xmlns:mc="http://schemas.openxmlformats.org/markup-compatibility/2006" xmlns:o="urn:schemas-microsoft-com:office:office" xmlns:r="http://schemas.openxmlformats.org/officeDocument/2006/relationships" xmlns:m="http://schemas.openxmlformats.org/officeDocument/2006/math" xmlns:v="urn:schemas-microsoft-com:vml" xmlns:wp14="http://schemas.microsoft.com/office/word/2010/wordprocessingDrawing" xmlns:wp="http://schemas.openxmlformats.org/drawingml/2006/wordprocessingDrawing" xmlns:w10="urn:schemas-microsoft-com:office:word" xmlns:w="http://schemas.openxmlformats.org/wordprocessingml/2006/main" xmlns:w14="http://schemas.microsoft.com/office/word/2010/wordml" xmlns:w15="http://schemas.microsoft.com/office/word/2012/wordml" xmlns:w16se="http://schemas.microsoft.com/office/word/2015/wordml/symex" xmlns:wpg="http://schemas.microsoft.com/office/word/2010/wordprocessingGroup" xmlns:wpi="http://schemas.microsoft.com/office/word/2010/wordprocessingInk" xmlns:wne="http://schemas.microsoft.com/office/word/2006/wordml" xmlns:wps="http://schemas.microsoft.com/office/word/2010/wordprocessingShape" mc:Ignorable="w14 w15 w16se wp14">
+<w:footnotes xmlns:wpc="http://schemas.microsoft.com/office/word/2010/wordprocessingCanvas" xmlns:cx="http://schemas.microsoft.com/office/drawing/2014/chartex" xmlns:cx1="http://schemas.microsoft.com/office/drawing/2015/9/8/chartex" xmlns:cx2="http://schemas.microsoft.com/office/drawing/2015/10/21/chartex" xmlns:cx3="http://schemas.microsoft.com/office/drawing/2016/5/9/chartex" xmlns:cx4="http://schemas.microsoft.com/office/drawing/2016/5/10/chartex" xmlns:cx5="http://schemas.microsoft.com/office/drawing/2016/5/11/chartex" xmlns:cx6="http://schemas.microsoft.com/office/drawing/2016/5/12/chartex" xmlns:cx7="http://schemas.microsoft.com/office/drawing/2016/5/13/chartex" xmlns:cx8="http://schemas.microsoft.com/office/drawing/2016/5/14/chartex" xmlns:mc="http://schemas.openxmlformats.org/markup-compatibility/2006" xmlns:aink="http://schemas.microsoft.com/office/drawing/2016/ink" xmlns:am3d="http://schemas.microsoft.com/office/drawing/2017/model3d" xmlns:o="urn:schemas-microsoft-com:office:office" xmlns:oel="http://schemas.microsoft.com/office/2019/extlst" xmlns:r="http://schemas.openxmlformats.org/officeDocument/2006/relationships" xmlns:m="http://schemas.openxmlformats.org/officeDocument/2006/math" xmlns:v="urn:schemas-microsoft-com:vml" xmlns:wp14="http://schemas.microsoft.com/office/word/2010/wordprocessingDrawing" xmlns:wp="http://schemas.openxmlformats.org/drawingml/2006/wordprocessingDrawing" xmlns:w10="urn:schemas-microsoft-com:office:word" xmlns:w="http://schemas.openxmlformats.org/wordprocessingml/2006/main" xmlns:w14="http://schemas.microsoft.com/office/word/2010/wordml" xmlns:w15="http://schemas.microsoft.com/office/word/2012/wordml" xmlns:w16cex="http://schemas.microsoft.com/office/word/2018/wordml/cex" xmlns:w16cid="http://schemas.microsoft.com/office/word/2016/wordml/cid" xmlns:w16="http://schemas.microsoft.com/office/word/2018/wordml" xmlns:w16sdtdh="http://schemas.microsoft.com/office/word/2020/wordml/sdtdatahash" xmlns:w16se="http://schemas.microsoft.com/office/word/2015/wordml/symex" xmlns:wpg="http://schemas.microsoft.com/office/word/2010/wordprocessingGroup" xmlns:wpi="http://schemas.microsoft.com/office/word/2010/wordprocessingInk" xmlns:wne="http://schemas.microsoft.com/office/word/2006/wordml" xmlns:wps="http://schemas.microsoft.com/office/word/2010/wordprocessingShape" mc:Ignorable="w14 w15 w16se w16cid w16 w16cex w16sdtdh wp14">
   <w:footnote w:type="separator" w:id="-1">
     <w:p>
       <w:pPr>
@@ -69394,7 +70429,7 @@
 </file>
 
 <file path=word/header1.xml><?xml version="1.0" encoding="utf-8"?>
-<w:hdr xmlns:wpc="http://schemas.microsoft.com/office/word/2010/wordprocessingCanvas" xmlns:cx="http://schemas.microsoft.com/office/drawing/2014/chartex" xmlns:cx1="http://schemas.microsoft.com/office/drawing/2015/9/8/chartex" xmlns:mc="http://schemas.openxmlformats.org/markup-compatibility/2006" xmlns:o="urn:schemas-microsoft-com:office:office" xmlns:r="http://schemas.openxmlformats.org/officeDocument/2006/relationships" xmlns:m="http://schemas.openxmlformats.org/officeDocument/2006/math" xmlns:v="urn:schemas-microsoft-com:vml" xmlns:wp14="http://schemas.microsoft.com/office/word/2010/wordprocessingDrawing" xmlns:wp="http://schemas.openxmlformats.org/drawingml/2006/wordprocessingDrawing" xmlns:w10="urn:schemas-microsoft-com:office:word" xmlns:w="http://schemas.openxmlformats.org/wordprocessingml/2006/main" xmlns:w14="http://schemas.microsoft.com/office/word/2010/wordml" xmlns:w15="http://schemas.microsoft.com/office/word/2012/wordml" xmlns:w16se="http://schemas.microsoft.com/office/word/2015/wordml/symex" xmlns:wpg="http://schemas.microsoft.com/office/word/2010/wordprocessingGroup" xmlns:wpi="http://schemas.microsoft.com/office/word/2010/wordprocessingInk" xmlns:wne="http://schemas.microsoft.com/office/word/2006/wordml" xmlns:wps="http://schemas.microsoft.com/office/word/2010/wordprocessingShape" mc:Ignorable="w14 w15 w16se wp14">
+<w:hdr xmlns:wpc="http://schemas.microsoft.com/office/word/2010/wordprocessingCanvas" xmlns:cx="http://schemas.microsoft.com/office/drawing/2014/chartex" xmlns:cx1="http://schemas.microsoft.com/office/drawing/2015/9/8/chartex" xmlns:cx2="http://schemas.microsoft.com/office/drawing/2015/10/21/chartex" xmlns:cx3="http://schemas.microsoft.com/office/drawing/2016/5/9/chartex" xmlns:cx4="http://schemas.microsoft.com/office/drawing/2016/5/10/chartex" xmlns:cx5="http://schemas.microsoft.com/office/drawing/2016/5/11/chartex" xmlns:cx6="http://schemas.microsoft.com/office/drawing/2016/5/12/chartex" xmlns:cx7="http://schemas.microsoft.com/office/drawing/2016/5/13/chartex" xmlns:cx8="http://schemas.microsoft.com/office/drawing/2016/5/14/chartex" xmlns:mc="http://schemas.openxmlformats.org/markup-compatibility/2006" xmlns:aink="http://schemas.microsoft.com/office/drawing/2016/ink" xmlns:am3d="http://schemas.microsoft.com/office/drawing/2017/model3d" xmlns:o="urn:schemas-microsoft-com:office:office" xmlns:oel="http://schemas.microsoft.com/office/2019/extlst" xmlns:r="http://schemas.openxmlformats.org/officeDocument/2006/relationships" xmlns:m="http://schemas.openxmlformats.org/officeDocument/2006/math" xmlns:v="urn:schemas-microsoft-com:vml" xmlns:wp14="http://schemas.microsoft.com/office/word/2010/wordprocessingDrawing" xmlns:wp="http://schemas.openxmlformats.org/drawingml/2006/wordprocessingDrawing" xmlns:w10="urn:schemas-microsoft-com:office:word" xmlns:w="http://schemas.openxmlformats.org/wordprocessingml/2006/main" xmlns:w14="http://schemas.microsoft.com/office/word/2010/wordml" xmlns:w15="http://schemas.microsoft.com/office/word/2012/wordml" xmlns:w16cex="http://schemas.microsoft.com/office/word/2018/wordml/cex" xmlns:w16cid="http://schemas.microsoft.com/office/word/2016/wordml/cid" xmlns:w16="http://schemas.microsoft.com/office/word/2018/wordml" xmlns:w16sdtdh="http://schemas.microsoft.com/office/word/2020/wordml/sdtdatahash" xmlns:w16se="http://schemas.microsoft.com/office/word/2015/wordml/symex" xmlns:wpg="http://schemas.microsoft.com/office/word/2010/wordprocessingGroup" xmlns:wpi="http://schemas.microsoft.com/office/word/2010/wordprocessingInk" xmlns:wne="http://schemas.microsoft.com/office/word/2006/wordml" xmlns:wps="http://schemas.microsoft.com/office/word/2010/wordprocessingShape" mc:Ignorable="w14 w15 w16se w16cid w16 w16cex w16sdtdh wp14">
   <w:p>
     <w:pPr>
       <w:pStyle w:val="Header"/>
@@ -69417,18 +70452,30 @@
 </file>
 
 <file path=word/header2.xml><?xml version="1.0" encoding="utf-8"?>
-<w:hdr xmlns:wpc="http://schemas.microsoft.com/office/word/2010/wordprocessingCanvas" xmlns:cx="http://schemas.microsoft.com/office/drawing/2014/chartex" xmlns:cx1="http://schemas.microsoft.com/office/drawing/2015/9/8/chartex" xmlns:mc="http://schemas.openxmlformats.org/markup-compatibility/2006" xmlns:o="urn:schemas-microsoft-com:office:office" xmlns:r="http://schemas.openxmlformats.org/officeDocument/2006/relationships" xmlns:m="http://schemas.openxmlformats.org/officeDocument/2006/math" xmlns:v="urn:schemas-microsoft-com:vml" xmlns:wp14="http://schemas.microsoft.com/office/word/2010/wordprocessingDrawing" xmlns:wp="http://schemas.openxmlformats.org/drawingml/2006/wordprocessingDrawing" xmlns:w10="urn:schemas-microsoft-com:office:word" xmlns:w="http://schemas.openxmlformats.org/wordprocessingml/2006/main" xmlns:w14="http://schemas.microsoft.com/office/word/2010/wordml" xmlns:w15="http://schemas.microsoft.com/office/word/2012/wordml" xmlns:w16se="http://schemas.microsoft.com/office/word/2015/wordml/symex" xmlns:wpg="http://schemas.microsoft.com/office/word/2010/wordprocessingGroup" xmlns:wpi="http://schemas.microsoft.com/office/word/2010/wordprocessingInk" xmlns:wne="http://schemas.microsoft.com/office/word/2006/wordml" xmlns:wps="http://schemas.microsoft.com/office/word/2010/wordprocessingShape" mc:Ignorable="w14 w15 w16se wp14">
+<w:hdr xmlns:wpc="http://schemas.microsoft.com/office/word/2010/wordprocessingCanvas" xmlns:cx="http://schemas.microsoft.com/office/drawing/2014/chartex" xmlns:cx1="http://schemas.microsoft.com/office/drawing/2015/9/8/chartex" xmlns:cx2="http://schemas.microsoft.com/office/drawing/2015/10/21/chartex" xmlns:cx3="http://schemas.microsoft.com/office/drawing/2016/5/9/chartex" xmlns:cx4="http://schemas.microsoft.com/office/drawing/2016/5/10/chartex" xmlns:cx5="http://schemas.microsoft.com/office/drawing/2016/5/11/chartex" xmlns:cx6="http://schemas.microsoft.com/office/drawing/2016/5/12/chartex" xmlns:cx7="http://schemas.microsoft.com/office/drawing/2016/5/13/chartex" xmlns:cx8="http://schemas.microsoft.com/office/drawing/2016/5/14/chartex" xmlns:mc="http://schemas.openxmlformats.org/markup-compatibility/2006" xmlns:aink="http://schemas.microsoft.com/office/drawing/2016/ink" xmlns:am3d="http://schemas.microsoft.com/office/drawing/2017/model3d" xmlns:o="urn:schemas-microsoft-com:office:office" xmlns:oel="http://schemas.microsoft.com/office/2019/extlst" xmlns:r="http://schemas.openxmlformats.org/officeDocument/2006/relationships" xmlns:m="http://schemas.openxmlformats.org/officeDocument/2006/math" xmlns:v="urn:schemas-microsoft-com:vml" xmlns:wp14="http://schemas.microsoft.com/office/word/2010/wordprocessingDrawing" xmlns:wp="http://schemas.openxmlformats.org/drawingml/2006/wordprocessingDrawing" xmlns:w10="urn:schemas-microsoft-com:office:word" xmlns:w="http://schemas.openxmlformats.org/wordprocessingml/2006/main" xmlns:w14="http://schemas.microsoft.com/office/word/2010/wordml" xmlns:w15="http://schemas.microsoft.com/office/word/2012/wordml" xmlns:w16cex="http://schemas.microsoft.com/office/word/2018/wordml/cex" xmlns:w16cid="http://schemas.microsoft.com/office/word/2016/wordml/cid" xmlns:w16="http://schemas.microsoft.com/office/word/2018/wordml" xmlns:w16sdtdh="http://schemas.microsoft.com/office/word/2020/wordml/sdtdatahash" xmlns:w16se="http://schemas.microsoft.com/office/word/2015/wordml/symex" xmlns:wpg="http://schemas.microsoft.com/office/word/2010/wordprocessingGroup" xmlns:wpi="http://schemas.microsoft.com/office/word/2010/wordprocessingInk" xmlns:wne="http://schemas.microsoft.com/office/word/2006/wordml" xmlns:wps="http://schemas.microsoft.com/office/word/2010/wordprocessingShape" mc:Ignorable="w14 w15 w16se w16cid w16 w16cex w16sdtdh wp14">
   <w:p>
     <w:pPr>
       <w:pStyle w:val="Header"/>
-      <w:jc w:val="center"/>
+      <w:jc w:val="right"/>
+      <w:rPr>
+        <w:rFonts w:hint="cs"/>
+        <w:lang w:bidi="fa-IR"/>
+      </w:rPr>
     </w:pPr>
+    <w:r>
+      <w:rPr>
+        <w:rFonts w:hint="cs"/>
+        <w:rtl/>
+        <w:lang w:bidi="fa-IR"/>
+      </w:rPr>
+      <w:t>گزارش فاز اول</w:t>
+    </w:r>
   </w:p>
 </w:hdr>
 </file>
 
 <file path=word/styles.xml><?xml version="1.0" encoding="utf-8"?>
-<w:styles xmlns:mc="http://schemas.openxmlformats.org/markup-compatibility/2006" xmlns:r="http://schemas.openxmlformats.org/officeDocument/2006/relationships" xmlns:w="http://schemas.openxmlformats.org/wordprocessingml/2006/main" xmlns:w14="http://schemas.microsoft.com/office/word/2010/wordml" xmlns:w15="http://schemas.microsoft.com/office/word/2012/wordml" xmlns:w16se="http://schemas.microsoft.com/office/word/2015/wordml/symex" mc:Ignorable="w14 w15 w16se">
+<w:styles xmlns:mc="http://schemas.openxmlformats.org/markup-compatibility/2006" xmlns:r="http://schemas.openxmlformats.org/officeDocument/2006/relationships" xmlns:w="http://schemas.openxmlformats.org/wordprocessingml/2006/main" xmlns:w14="http://schemas.microsoft.com/office/word/2010/wordml" xmlns:w15="http://schemas.microsoft.com/office/word/2012/wordml" xmlns:w16cex="http://schemas.microsoft.com/office/word/2018/wordml/cex" xmlns:w16cid="http://schemas.microsoft.com/office/word/2016/wordml/cid" xmlns:w16="http://schemas.microsoft.com/office/word/2018/wordml" xmlns:w16sdtdh="http://schemas.microsoft.com/office/word/2020/wordml/sdtdatahash" xmlns:w16se="http://schemas.microsoft.com/office/word/2015/wordml/symex" mc:Ignorable="w14 w15 w16se w16cid w16 w16cex w16sdtdh">
   <w:docDefaults>
     <w:rPrDefault>
       <w:rPr>
@@ -69446,7 +70493,7 @@
       </w:pPr>
     </w:pPrDefault>
   </w:docDefaults>
-  <w:latentStyles w:defLockedState="0" w:defUIPriority="99" w:defSemiHidden="0" w:defUnhideWhenUsed="0" w:defQFormat="0" w:count="371">
+  <w:latentStyles w:defLockedState="0" w:defUIPriority="99" w:defSemiHidden="0" w:defUnhideWhenUsed="0" w:defQFormat="0" w:count="376">
     <w:lsdException w:name="Normal" w:uiPriority="0" w:qFormat="1"/>
     <w:lsdException w:name="heading 1" w:uiPriority="9" w:qFormat="1"/>
     <w:lsdException w:name="heading 2" w:semiHidden="1" w:uiPriority="9" w:unhideWhenUsed="1" w:qFormat="1"/>
@@ -69818,6 +70865,11 @@
     <w:lsdException w:name="List Table 5 Dark Accent 6" w:uiPriority="50"/>
     <w:lsdException w:name="List Table 6 Colorful Accent 6" w:uiPriority="51"/>
     <w:lsdException w:name="List Table 7 Colorful Accent 6" w:uiPriority="52"/>
+    <w:lsdException w:name="Mention" w:semiHidden="1" w:unhideWhenUsed="1"/>
+    <w:lsdException w:name="Smart Hyperlink" w:semiHidden="1" w:unhideWhenUsed="1"/>
+    <w:lsdException w:name="Hashtag" w:semiHidden="1" w:unhideWhenUsed="1"/>
+    <w:lsdException w:name="Unresolved Mention" w:semiHidden="1" w:unhideWhenUsed="1"/>
+    <w:lsdException w:name="Smart Link" w:semiHidden="1" w:unhideWhenUsed="1"/>
   </w:latentStyles>
   <w:style w:type="paragraph" w:default="1" w:styleId="Normal">
     <w:name w:val="Normal"/>
@@ -70027,6 +71079,7 @@
   <w:style w:type="character" w:default="1" w:styleId="DefaultParagraphFont">
     <w:name w:val="Default Paragraph Font"/>
     <w:uiPriority w:val="1"/>
+    <w:semiHidden/>
     <w:unhideWhenUsed/>
   </w:style>
   <w:style w:type="table" w:default="1" w:styleId="TableNormal">

</xml_diff>